<commit_message>
Working on model table
</commit_message>
<xml_diff>
--- a/Manuscript_js commentsInProgress10.13.docx
+++ b/Manuscript_js commentsInProgress10.13.docx
@@ -2783,15 +2783,13 @@
         </w:rPr>
         <w:t xml:space="preserve"> for a </w:t>
       </w:r>
-      <w:proofErr w:type="spellStart"/>
-      <w:r>
-        <w:rPr>
-          <w:rFonts w:eastAsia="Times New Roman"/>
-          <w:color w:val="000000"/>
-        </w:rPr>
-        <w:t>totral</w:t>
-      </w:r>
-      <w:proofErr w:type="spellEnd"/>
+      <w:r>
+        <w:rPr>
+          <w:rFonts w:eastAsia="Times New Roman"/>
+          <w:color w:val="000000"/>
+        </w:rPr>
+        <w:t>total</w:t>
+      </w:r>
       <w:r>
         <w:rPr>
           <w:rFonts w:eastAsia="Times New Roman"/>
@@ -2853,7 +2851,21 @@
           <w:rFonts w:eastAsia="Times New Roman"/>
           <w:color w:val="000000"/>
         </w:rPr>
-        <w:t xml:space="preserve"> and high sensitivity setting</w:t>
+        <w:t xml:space="preserve"> and </w:t>
+      </w:r>
+      <w:r>
+        <w:rPr>
+          <w:rFonts w:eastAsia="Times New Roman"/>
+          <w:color w:val="000000"/>
+        </w:rPr>
+        <w:t xml:space="preserve">a </w:t>
+      </w:r>
+      <w:r>
+        <w:rPr>
+          <w:rFonts w:eastAsia="Times New Roman"/>
+          <w:color w:val="000000"/>
+        </w:rPr>
+        <w:t>high sensitivity setting</w:t>
       </w:r>
       <w:r>
         <w:rPr>
@@ -2912,7 +2924,21 @@
           <w:rFonts w:eastAsia="Times New Roman"/>
           <w:color w:val="000000"/>
         </w:rPr>
-        <w:t xml:space="preserve">rules when deploying cameras for our specific analysis (Loonam et al. 2021). Microsite selection involved placing cameras along a corridor of travel established by humans or animals within 30m of randomized point. Hiking trails were used if they were present within the microsite search area for camera placement. Cameras were placed at knee height, 5m off path of travel at a 30 degree angle to maximize exposure time of animals crossing the camera frame. </w:t>
+        <w:t xml:space="preserve">rules when deploying cameras for our specific analysis (Loonam et al. 2021). Microsite selection involved placing cameras along a corridor of travel established by humans or animals within 30m of randomized point. Hiking trails were used if they were present within the microsite search area for camera placement. Cameras were placed at knee height, </w:t>
+      </w:r>
+      <w:r>
+        <w:rPr>
+          <w:rFonts w:eastAsia="Times New Roman"/>
+          <w:color w:val="000000"/>
+        </w:rPr>
+        <w:t>~</w:t>
+      </w:r>
+      <w:r>
+        <w:rPr>
+          <w:rFonts w:eastAsia="Times New Roman"/>
+          <w:color w:val="000000"/>
+        </w:rPr>
+        <w:t xml:space="preserve">5m off path of travel at a 30 degree angle to maximize exposure time of animals crossing the camera frame. </w:t>
       </w:r>
       <w:commentRangeStart w:id="43"/>
       <w:r>
@@ -2934,14 +2960,28 @@
           <w:rFonts w:eastAsia="Times New Roman"/>
           <w:color w:val="000000"/>
         </w:rPr>
-        <w:t xml:space="preserve"> and checked once approximately halfway through deployment</w:t>
-      </w:r>
-      <w:r>
-        <w:rPr>
-          <w:rFonts w:eastAsia="Times New Roman"/>
-          <w:color w:val="000000"/>
-        </w:rPr>
-        <w:t xml:space="preserve">. Trail camera photos were uploaded to Wildlife Insights for processing photos using an artificial intelligence model trained on 35+ million images (Ahumada et al. 2020). Wildlife Insights was used to filter out blank images, which can be identified 88% of the time with an error rate of less than 2% (Wildlife Insights). Photos tagged as containing an animal </w:t>
+        <w:t xml:space="preserve"> and checked once</w:t>
+      </w:r>
+      <w:r>
+        <w:rPr>
+          <w:rFonts w:eastAsia="Times New Roman"/>
+          <w:color w:val="000000"/>
+        </w:rPr>
+        <w:t>,</w:t>
+      </w:r>
+      <w:r>
+        <w:rPr>
+          <w:rFonts w:eastAsia="Times New Roman"/>
+          <w:color w:val="000000"/>
+        </w:rPr>
+        <w:t xml:space="preserve"> approximately halfway through deployment</w:t>
+      </w:r>
+      <w:r>
+        <w:rPr>
+          <w:rFonts w:eastAsia="Times New Roman"/>
+          <w:color w:val="000000"/>
+        </w:rPr>
+        <w:t xml:space="preserve">. Trail camera photos were uploaded to Wildlife Insights for processing photos using an artificial intelligence model trained on 35+ million images (Ahumada et al. 2020). Wildlife Insights was used to filter out blank images, which can be identified 88% of the time with an error rate of less than 2% (Wildlife Insights). Photos tagged as containing an </w:t>
       </w:r>
       <w:r>
         <w:rPr>
@@ -2949,16 +2989,8 @@
           <w:color w:val="000000"/>
         </w:rPr>
         <w:lastRenderedPageBreak/>
-        <w:t>were reviewed for identification, while a subset of blank images was reviewed for quality assurance.</w:t>
-      </w:r>
-    </w:p>
-    <w:p>
-      <w:pPr>
-        <w:spacing w:line="480" w:lineRule="auto"/>
-        <w:rPr>
-          <w:rFonts w:eastAsia="Times New Roman"/>
-        </w:rPr>
-      </w:pPr>
+        <w:t>animal were reviewed for identification, while a subset of blank images was reviewed for quality assurance.</w:t>
+      </w:r>
     </w:p>
     <w:p>
       <w:pPr>
@@ -3051,6 +3083,15 @@
           <w:bCs/>
           <w:color w:val="000000"/>
         </w:rPr>
+        <w:t xml:space="preserve"> telemetry</w:t>
+      </w:r>
+      <w:r>
+        <w:rPr>
+          <w:rFonts w:eastAsia="Times New Roman"/>
+          <w:b/>
+          <w:bCs/>
+          <w:color w:val="000000"/>
+        </w:rPr>
         <w:t xml:space="preserve"> analysis</w:t>
       </w:r>
     </w:p>
@@ -3225,7 +3266,7 @@
           <w:rFonts w:eastAsia="Times New Roman"/>
           <w:color w:val="000000"/>
         </w:rPr>
-        <w:t xml:space="preserve"> avoidance of the trail network resulting in loss of habitat</w:t>
+        <w:t xml:space="preserve"> avoidance of the trail network</w:t>
       </w:r>
       <w:r>
         <w:rPr>
@@ -3264,15 +3305,7 @@
           <w:rFonts w:eastAsia="Times New Roman"/>
           <w:color w:val="000000"/>
         </w:rPr>
-        <w:t xml:space="preserve">”, as deer may preferentially select warmer south-facing slopes in winter (Sawyer et al. 2006, Anderson et al. 2012, Coe et al. 2018).  Land cover classes were modeled using the most </w:t>
-      </w:r>
-      <w:r>
-        <w:rPr>
-          <w:rFonts w:eastAsia="Times New Roman"/>
-          <w:color w:val="000000"/>
-        </w:rPr>
-        <w:lastRenderedPageBreak/>
-        <w:t>recent landcover data from the National Land Cover Database</w:t>
+        <w:t>”, as deer may preferentially select warmer south-facing slopes in winter (Sawyer et al. 2006, Anderson et al. 2012, Coe et al. 2018).  Land cover classes were modeled using the most recent landcover data from the National Land Cover Database</w:t>
       </w:r>
       <w:ins w:id="48" w:author="Stenglein, Jennifer L - DNR" w:date="2024-09-09T10:15:00Z">
         <w:r>
@@ -3295,7 +3328,15 @@
           <w:rFonts w:eastAsia="Times New Roman"/>
           <w:color w:val="000000"/>
         </w:rPr>
-        <w:t xml:space="preserve"> in 2019 (DeWitz 2021). Landcover classes were simplified into forest, shrub, herbaceous, developed and wetland land cover types. Thinned forest from habitat management was represented by the shrub land cover class from the NLCD. Land cover types associated with human development were considered as available habitat for mule deer in our analysis and not excluded, due to the presence of a resident deer population in the town of Salida indicating this habitat could be used. Wetland habitat represented riparian vegetation along a stream. Time of day for each location was classified as day, night or crepuscular using the </w:t>
+        <w:t xml:space="preserve"> in 2019 (DeWitz 2021). </w:t>
+      </w:r>
+      <w:r>
+        <w:rPr>
+          <w:rFonts w:eastAsia="Times New Roman"/>
+          <w:color w:val="000000"/>
+        </w:rPr>
+        <w:lastRenderedPageBreak/>
+        <w:t xml:space="preserve">Landcover classes were simplified into forest, shrub, herbaceous, developed and wetland land cover types. Thinned forest from habitat management was represented by the shrub land cover class from the NLCD. Land cover types associated with human development were considered as available habitat for mule deer in our analysis and not excluded, due to the presence of a resident deer population in the town of Salida indicating this habitat could be used. Wetland habitat represented riparian vegetation along a stream. Time of day for each location was classified as day, night or crepuscular using the </w:t>
       </w:r>
       <w:proofErr w:type="spellStart"/>
       <w:r>
@@ -3334,9 +3375,1416 @@
         <w:ind w:right="-540"/>
         <w:rPr>
           <w:rFonts w:eastAsia="Times New Roman"/>
-        </w:rPr>
-      </w:pPr>
-      <w:commentRangeStart w:id="49"/>
+          <w:b/>
+          <w:bCs/>
+        </w:rPr>
+      </w:pPr>
+      <w:r>
+        <w:rPr>
+          <w:rFonts w:eastAsia="Times New Roman"/>
+          <w:b/>
+          <w:bCs/>
+          <w:color w:val="000000"/>
+        </w:rPr>
+        <w:t xml:space="preserve">Habitat </w:t>
+      </w:r>
+      <w:r>
+        <w:rPr>
+          <w:rFonts w:eastAsia="Times New Roman"/>
+          <w:b/>
+          <w:bCs/>
+          <w:color w:val="000000"/>
+        </w:rPr>
+        <w:t>s</w:t>
+      </w:r>
+      <w:r>
+        <w:rPr>
+          <w:rFonts w:eastAsia="Times New Roman"/>
+          <w:b/>
+          <w:bCs/>
+          <w:color w:val="000000"/>
+        </w:rPr>
+        <w:t xml:space="preserve">election </w:t>
+      </w:r>
+      <w:r>
+        <w:rPr>
+          <w:rFonts w:eastAsia="Times New Roman"/>
+          <w:b/>
+          <w:bCs/>
+          <w:color w:val="000000"/>
+        </w:rPr>
+        <w:t>s</w:t>
+      </w:r>
+      <w:r>
+        <w:rPr>
+          <w:rFonts w:eastAsia="Times New Roman"/>
+          <w:b/>
+          <w:bCs/>
+          <w:color w:val="000000"/>
+        </w:rPr>
+        <w:t xml:space="preserve">tatistical </w:t>
+      </w:r>
+      <w:r>
+        <w:rPr>
+          <w:rFonts w:eastAsia="Times New Roman"/>
+          <w:b/>
+          <w:bCs/>
+          <w:color w:val="000000"/>
+        </w:rPr>
+        <w:t>a</w:t>
+      </w:r>
+      <w:r>
+        <w:rPr>
+          <w:rFonts w:eastAsia="Times New Roman"/>
+          <w:b/>
+          <w:bCs/>
+          <w:color w:val="000000"/>
+        </w:rPr>
+        <w:t>nalyses</w:t>
+      </w:r>
+    </w:p>
+    <w:p>
+      <w:pPr>
+        <w:spacing w:after="160" w:line="480" w:lineRule="auto"/>
+        <w:ind w:right="-540"/>
+        <w:rPr>
+          <w:ins w:id="49" w:author="Stenglein, Jennifer L - DNR" w:date="2024-09-09T10:22:00Z"/>
+          <w:rFonts w:eastAsia="Times New Roman"/>
+          <w:color w:val="000000"/>
+        </w:rPr>
+      </w:pPr>
+      <w:r>
+        <w:rPr>
+          <w:rFonts w:eastAsia="Times New Roman"/>
+          <w:color w:val="000000"/>
+        </w:rPr>
+        <w:t>We</w:t>
+      </w:r>
+      <w:r>
+        <w:rPr>
+          <w:rFonts w:eastAsia="Times New Roman"/>
+          <w:color w:val="000000"/>
+        </w:rPr>
+        <w:t xml:space="preserve"> an</w:t>
+      </w:r>
+      <w:commentRangeStart w:id="50"/>
+      <w:r>
+        <w:rPr>
+          <w:rFonts w:eastAsia="Times New Roman"/>
+          <w:color w:val="000000"/>
+        </w:rPr>
+        <w:t>alyzed deer habitat selection using integrated Step Selection Analysis (</w:t>
+      </w:r>
+      <w:proofErr w:type="spellStart"/>
+      <w:r>
+        <w:rPr>
+          <w:rFonts w:eastAsia="Times New Roman"/>
+          <w:color w:val="000000"/>
+        </w:rPr>
+        <w:t>iSSA</w:t>
+      </w:r>
+      <w:proofErr w:type="spellEnd"/>
+      <w:r>
+        <w:rPr>
+          <w:rFonts w:eastAsia="Times New Roman"/>
+          <w:color w:val="000000"/>
+        </w:rPr>
+        <w:t>) which simultaneous</w:t>
+      </w:r>
+      <w:r>
+        <w:rPr>
+          <w:rFonts w:eastAsia="Times New Roman"/>
+          <w:color w:val="000000"/>
+        </w:rPr>
+        <w:t>ly</w:t>
+      </w:r>
+      <w:r>
+        <w:rPr>
+          <w:rFonts w:eastAsia="Times New Roman"/>
+          <w:color w:val="000000"/>
+        </w:rPr>
+        <w:t xml:space="preserve"> estimat</w:t>
+      </w:r>
+      <w:r>
+        <w:rPr>
+          <w:rFonts w:eastAsia="Times New Roman"/>
+          <w:color w:val="000000"/>
+        </w:rPr>
+        <w:t xml:space="preserve">es </w:t>
+      </w:r>
+      <w:r>
+        <w:rPr>
+          <w:rFonts w:eastAsia="Times New Roman"/>
+          <w:color w:val="000000"/>
+        </w:rPr>
+        <w:t>a component</w:t>
+      </w:r>
+      <w:r>
+        <w:rPr>
+          <w:rFonts w:eastAsia="Times New Roman"/>
+          <w:color w:val="000000"/>
+        </w:rPr>
+        <w:t xml:space="preserve"> modeling habitat selection</w:t>
+      </w:r>
+      <w:r>
+        <w:rPr>
+          <w:rFonts w:eastAsia="Times New Roman"/>
+          <w:color w:val="000000"/>
+        </w:rPr>
+        <w:t xml:space="preserve"> free of movement constraints</w:t>
+      </w:r>
+      <w:r>
+        <w:rPr>
+          <w:rFonts w:eastAsia="Times New Roman"/>
+          <w:color w:val="000000"/>
+        </w:rPr>
+        <w:t xml:space="preserve"> and a component estimating a likelihood of selection based on movement parameters</w:t>
+      </w:r>
+      <w:r>
+        <w:rPr>
+          <w:rFonts w:eastAsia="Times New Roman"/>
+          <w:color w:val="000000"/>
+        </w:rPr>
+        <w:t xml:space="preserve"> in a homogeneous environment</w:t>
+      </w:r>
+      <w:r>
+        <w:rPr>
+          <w:rFonts w:eastAsia="Times New Roman"/>
+          <w:color w:val="000000"/>
+        </w:rPr>
+        <w:t xml:space="preserve"> </w:t>
+      </w:r>
+      <w:commentRangeEnd w:id="50"/>
+      <w:r>
+        <w:rPr>
+          <w:rStyle w:val="CommentReference"/>
+        </w:rPr>
+        <w:commentReference w:id="50"/>
+      </w:r>
+      <w:r>
+        <w:rPr>
+          <w:rFonts w:eastAsia="Times New Roman"/>
+          <w:color w:val="000000"/>
+        </w:rPr>
+        <w:t>(Avgar et al. 2016). This analysis compares used steps, those taken by the animal, to available steps, calculated by combining a random step length and turn angle sampled from distributions fit to the empirical observations of step length and turn angles. The model calculates a probability of use between 0 and 1 as the response variable based on the binary used (1) and available (0) points (</w:t>
+      </w:r>
+      <w:proofErr w:type="spellStart"/>
+      <w:r>
+        <w:rPr>
+          <w:rFonts w:eastAsia="Times New Roman"/>
+          <w:color w:val="000000"/>
+        </w:rPr>
+        <w:t>Fieberg</w:t>
+      </w:r>
+      <w:proofErr w:type="spellEnd"/>
+      <w:r>
+        <w:rPr>
+          <w:rFonts w:eastAsia="Times New Roman"/>
+          <w:color w:val="000000"/>
+        </w:rPr>
+        <w:t xml:space="preserve"> et al. 2021). Used steps were paired with 20 available steps in this analysis (Avgar et al. 2016, </w:t>
+      </w:r>
+      <w:proofErr w:type="spellStart"/>
+      <w:r>
+        <w:rPr>
+          <w:rFonts w:eastAsia="Times New Roman"/>
+          <w:color w:val="000000"/>
+        </w:rPr>
+        <w:t>Fieberg</w:t>
+      </w:r>
+      <w:proofErr w:type="spellEnd"/>
+      <w:r>
+        <w:rPr>
+          <w:rFonts w:eastAsia="Times New Roman"/>
+          <w:color w:val="000000"/>
+        </w:rPr>
+        <w:t xml:space="preserve"> et al. 2021). </w:t>
+      </w:r>
+      <w:r>
+        <w:rPr>
+          <w:rFonts w:eastAsia="Times New Roman"/>
+          <w:color w:val="000000"/>
+        </w:rPr>
+        <w:t>We</w:t>
+      </w:r>
+      <w:r>
+        <w:rPr>
+          <w:rFonts w:eastAsia="Times New Roman"/>
+          <w:color w:val="000000"/>
+        </w:rPr>
+        <w:t xml:space="preserve"> fit a von Mises distribution to observed turn </w:t>
+      </w:r>
+      <w:r>
+        <w:rPr>
+          <w:rFonts w:eastAsia="Times New Roman"/>
+          <w:color w:val="000000"/>
+        </w:rPr>
+        <w:lastRenderedPageBreak/>
+        <w:t xml:space="preserve">angles and a lognormal distribution to observed step lengths as a heavy tailed distribution better fit the probability of larger step </w:t>
+      </w:r>
+      <w:commentRangeStart w:id="51"/>
+      <w:commentRangeStart w:id="52"/>
+      <w:r>
+        <w:rPr>
+          <w:rFonts w:eastAsia="Times New Roman"/>
+          <w:color w:val="000000"/>
+        </w:rPr>
+        <w:t>lengths</w:t>
+      </w:r>
+      <w:commentRangeEnd w:id="51"/>
+      <w:r>
+        <w:rPr>
+          <w:rStyle w:val="CommentReference"/>
+        </w:rPr>
+        <w:commentReference w:id="51"/>
+      </w:r>
+      <w:commentRangeEnd w:id="52"/>
+      <w:r>
+        <w:rPr>
+          <w:rStyle w:val="CommentReference"/>
+        </w:rPr>
+        <w:commentReference w:id="52"/>
+      </w:r>
+      <w:r>
+        <w:rPr>
+          <w:rFonts w:eastAsia="Times New Roman"/>
+          <w:color w:val="000000"/>
+        </w:rPr>
+        <w:t xml:space="preserve">. </w:t>
+      </w:r>
+    </w:p>
+    <w:p>
+      <w:pPr>
+        <w:spacing w:after="160" w:line="480" w:lineRule="auto"/>
+        <w:ind w:right="-540" w:firstLine="840"/>
+        <w:rPr>
+          <w:rFonts w:eastAsia="Times New Roman"/>
+          <w:color w:val="000000"/>
+        </w:rPr>
+      </w:pPr>
+      <w:r>
+        <w:rPr>
+          <w:rFonts w:eastAsia="Times New Roman"/>
+          <w:color w:val="000000"/>
+        </w:rPr>
+        <w:t>We</w:t>
+      </w:r>
+      <w:r>
+        <w:rPr>
+          <w:rFonts w:eastAsia="Times New Roman"/>
+          <w:color w:val="000000"/>
+        </w:rPr>
+        <w:t xml:space="preserve"> </w:t>
+      </w:r>
+      <w:r>
+        <w:rPr>
+          <w:rFonts w:eastAsia="Times New Roman"/>
+          <w:color w:val="000000"/>
+        </w:rPr>
+        <w:t xml:space="preserve">used </w:t>
+      </w:r>
+      <w:commentRangeStart w:id="53"/>
+      <w:r>
+        <w:rPr>
+          <w:rFonts w:eastAsia="Times New Roman"/>
+          <w:color w:val="000000"/>
+        </w:rPr>
+        <w:t xml:space="preserve">a mixed Poisson regression </w:t>
+      </w:r>
+      <w:commentRangeEnd w:id="53"/>
+      <w:r>
+        <w:rPr>
+          <w:rStyle w:val="CommentReference"/>
+        </w:rPr>
+        <w:commentReference w:id="53"/>
+      </w:r>
+      <w:r>
+        <w:rPr>
+          <w:rFonts w:eastAsia="Times New Roman"/>
+          <w:color w:val="000000"/>
+        </w:rPr>
+        <w:t xml:space="preserve">to calculate population level estimates of habitat selection. A Poisson regression, with stratum-specific intercepts fixed at a large variance, is likelihood equivalent to the conditional logistic regression that is traditionally used in </w:t>
+      </w:r>
+      <w:proofErr w:type="spellStart"/>
+      <w:r>
+        <w:rPr>
+          <w:rFonts w:eastAsia="Times New Roman"/>
+          <w:color w:val="000000"/>
+        </w:rPr>
+        <w:t>iSSA</w:t>
+      </w:r>
+      <w:proofErr w:type="spellEnd"/>
+      <w:r>
+        <w:rPr>
+          <w:rFonts w:eastAsia="Times New Roman"/>
+          <w:color w:val="000000"/>
+        </w:rPr>
+        <w:t xml:space="preserve"> (Muff et al. 2020). But the Poisson regression allows for the incorporation of random slopes that are computationally and mathematically challenging when fit with conditional logistic regression models (Muff et al. 2020). This allowed </w:t>
+      </w:r>
+      <w:r>
+        <w:rPr>
+          <w:rFonts w:eastAsia="Times New Roman"/>
+          <w:color w:val="000000"/>
+        </w:rPr>
+        <w:t>us</w:t>
+      </w:r>
+      <w:r>
+        <w:rPr>
+          <w:rFonts w:eastAsia="Times New Roman"/>
+          <w:color w:val="000000"/>
+        </w:rPr>
+        <w:t xml:space="preserve"> </w:t>
+      </w:r>
+      <w:r>
+        <w:rPr>
+          <w:rFonts w:eastAsia="Times New Roman"/>
+          <w:color w:val="000000"/>
+        </w:rPr>
+        <w:t xml:space="preserve">to account for dependence among locations from the same individuals and variation in responses to different habitat and human-related covariates. </w:t>
+      </w:r>
+      <w:r>
+        <w:rPr>
+          <w:rFonts w:eastAsia="Times New Roman"/>
+          <w:color w:val="000000"/>
+        </w:rPr>
+        <w:t xml:space="preserve">All the </w:t>
+      </w:r>
+      <w:proofErr w:type="spellStart"/>
+      <w:r>
+        <w:rPr>
+          <w:rFonts w:eastAsia="Times New Roman"/>
+          <w:color w:val="000000"/>
+        </w:rPr>
+        <w:t>iSSA</w:t>
+      </w:r>
+      <w:proofErr w:type="spellEnd"/>
+      <w:r>
+        <w:rPr>
+          <w:rFonts w:eastAsia="Times New Roman"/>
+          <w:color w:val="000000"/>
+        </w:rPr>
+        <w:t xml:space="preserve"> models described below were fir as mixed effects</w:t>
+      </w:r>
+      <w:commentRangeStart w:id="54"/>
+      <w:r>
+        <w:rPr>
+          <w:rFonts w:eastAsia="Times New Roman"/>
+          <w:color w:val="000000"/>
+        </w:rPr>
+        <w:t xml:space="preserve"> models</w:t>
+      </w:r>
+      <w:r>
+        <w:rPr>
+          <w:rFonts w:eastAsia="Times New Roman"/>
+          <w:color w:val="000000"/>
+        </w:rPr>
+        <w:t xml:space="preserve"> and</w:t>
+      </w:r>
+      <w:r>
+        <w:rPr>
+          <w:rFonts w:eastAsia="Times New Roman"/>
+          <w:color w:val="000000"/>
+        </w:rPr>
+        <w:t xml:space="preserve"> fixed effect models</w:t>
+      </w:r>
+      <w:r>
+        <w:rPr>
+          <w:rFonts w:eastAsia="Times New Roman"/>
+          <w:color w:val="000000"/>
+        </w:rPr>
+        <w:t xml:space="preserve"> and compared</w:t>
+      </w:r>
+      <w:r>
+        <w:rPr>
+          <w:rFonts w:eastAsia="Times New Roman"/>
+          <w:color w:val="000000"/>
+        </w:rPr>
+        <w:t xml:space="preserve"> using information criteria to ensure the incorporation of random effects produced the best performing models</w:t>
+      </w:r>
+      <w:commentRangeEnd w:id="54"/>
+      <w:r>
+        <w:rPr>
+          <w:rStyle w:val="CommentReference"/>
+        </w:rPr>
+        <w:commentReference w:id="54"/>
+      </w:r>
+      <w:r>
+        <w:rPr>
+          <w:rFonts w:eastAsia="Times New Roman"/>
+          <w:color w:val="000000"/>
+        </w:rPr>
+        <w:t>. Regression analys</w:t>
+      </w:r>
+      <w:r>
+        <w:rPr>
+          <w:rFonts w:eastAsia="Times New Roman"/>
+          <w:color w:val="000000"/>
+        </w:rPr>
+        <w:t>e</w:t>
+      </w:r>
+      <w:r>
+        <w:rPr>
+          <w:rFonts w:eastAsia="Times New Roman"/>
+          <w:color w:val="000000"/>
+        </w:rPr>
+        <w:t>s w</w:t>
+      </w:r>
+      <w:r>
+        <w:rPr>
+          <w:rFonts w:eastAsia="Times New Roman"/>
+          <w:color w:val="000000"/>
+        </w:rPr>
+        <w:t>ere</w:t>
+      </w:r>
+      <w:r>
+        <w:rPr>
+          <w:rFonts w:eastAsia="Times New Roman"/>
+          <w:color w:val="000000"/>
+        </w:rPr>
+        <w:t xml:space="preserve"> run using the R package </w:t>
+      </w:r>
+      <w:proofErr w:type="spellStart"/>
+      <w:r>
+        <w:rPr>
+          <w:rFonts w:eastAsia="Times New Roman"/>
+          <w:color w:val="000000"/>
+        </w:rPr>
+        <w:t>glmmTMB</w:t>
+      </w:r>
+      <w:proofErr w:type="spellEnd"/>
+      <w:r>
+        <w:rPr>
+          <w:rFonts w:eastAsia="Times New Roman"/>
+          <w:color w:val="000000"/>
+        </w:rPr>
+        <w:t xml:space="preserve"> (Brooks et al. 2017).</w:t>
+      </w:r>
+    </w:p>
+    <w:tbl>
+      <w:tblPr>
+        <w:tblStyle w:val="TableGrid"/>
+        <w:tblW w:w="11903" w:type="dxa"/>
+        <w:tblLook w:val="04A0" w:firstRow="1" w:lastRow="0" w:firstColumn="1" w:lastColumn="0" w:noHBand="0" w:noVBand="1"/>
+      </w:tblPr>
+      <w:tblGrid>
+        <w:gridCol w:w="2875"/>
+        <w:gridCol w:w="2257"/>
+        <w:gridCol w:w="2257"/>
+        <w:gridCol w:w="2257"/>
+        <w:gridCol w:w="2257"/>
+      </w:tblGrid>
+      <w:tr>
+        <w:trPr>
+          <w:trHeight w:val="2492"/>
+        </w:trPr>
+        <w:tc>
+          <w:tcPr>
+            <w:tcW w:w="2875" w:type="dxa"/>
+          </w:tcPr>
+          <w:p>
+            <w:pPr>
+              <w:spacing w:after="160" w:line="480" w:lineRule="auto"/>
+              <w:ind w:right="-540"/>
+              <w:rPr>
+                <w:rFonts w:eastAsia="Times New Roman"/>
+              </w:rPr>
+            </w:pPr>
+            <w:r>
+              <w:rPr>
+                <w:rFonts w:eastAsia="Times New Roman"/>
+              </w:rPr>
+              <w:t>Model Name</w:t>
+            </w:r>
+          </w:p>
+        </w:tc>
+        <w:tc>
+          <w:tcPr>
+            <w:tcW w:w="2257" w:type="dxa"/>
+          </w:tcPr>
+          <w:p>
+            <w:pPr>
+              <w:spacing w:after="160" w:line="480" w:lineRule="auto"/>
+              <w:ind w:right="-540"/>
+              <w:rPr>
+                <w:rFonts w:eastAsia="Times New Roman"/>
+              </w:rPr>
+            </w:pPr>
+            <w:r>
+              <w:rPr>
+                <w:rFonts w:eastAsia="Times New Roman"/>
+              </w:rPr>
+              <w:t>Movement Parameters</w:t>
+            </w:r>
+          </w:p>
+        </w:tc>
+        <w:tc>
+          <w:tcPr>
+            <w:tcW w:w="2257" w:type="dxa"/>
+          </w:tcPr>
+          <w:p>
+            <w:pPr>
+              <w:spacing w:after="160" w:line="480" w:lineRule="auto"/>
+              <w:ind w:right="-540"/>
+              <w:rPr>
+                <w:rFonts w:eastAsia="Times New Roman"/>
+              </w:rPr>
+            </w:pPr>
+            <w:r>
+              <w:rPr>
+                <w:rFonts w:eastAsia="Times New Roman"/>
+              </w:rPr>
+              <w:t>Habitat Parameters</w:t>
+            </w:r>
+          </w:p>
+        </w:tc>
+        <w:tc>
+          <w:tcPr>
+            <w:tcW w:w="2257" w:type="dxa"/>
+          </w:tcPr>
+          <w:p>
+            <w:pPr>
+              <w:spacing w:after="160" w:line="480" w:lineRule="auto"/>
+              <w:ind w:right="-540"/>
+              <w:rPr>
+                <w:rFonts w:eastAsia="Times New Roman"/>
+              </w:rPr>
+            </w:pPr>
+            <w:r>
+              <w:rPr>
+                <w:rFonts w:eastAsia="Times New Roman"/>
+              </w:rPr>
+              <w:t>Human Parameters</w:t>
+            </w:r>
+          </w:p>
+        </w:tc>
+        <w:tc>
+          <w:tcPr>
+            <w:tcW w:w="2257" w:type="dxa"/>
+          </w:tcPr>
+          <w:p>
+            <w:pPr>
+              <w:spacing w:after="160" w:line="480" w:lineRule="auto"/>
+              <w:ind w:right="-540"/>
+              <w:rPr>
+                <w:rFonts w:eastAsia="Times New Roman"/>
+              </w:rPr>
+            </w:pPr>
+            <w:r>
+              <w:rPr>
+                <w:rFonts w:eastAsia="Times New Roman"/>
+              </w:rPr>
+              <w:t>Interactions</w:t>
+            </w:r>
+          </w:p>
+        </w:tc>
+      </w:tr>
+      <w:tr>
+        <w:trPr>
+          <w:trHeight w:val="1387"/>
+        </w:trPr>
+        <w:tc>
+          <w:tcPr>
+            <w:tcW w:w="2875" w:type="dxa"/>
+          </w:tcPr>
+          <w:p>
+            <w:pPr>
+              <w:spacing w:after="160" w:line="480" w:lineRule="auto"/>
+              <w:ind w:right="-540"/>
+              <w:rPr>
+                <w:rFonts w:eastAsia="Times New Roman"/>
+              </w:rPr>
+            </w:pPr>
+            <w:r>
+              <w:rPr>
+                <w:rFonts w:eastAsia="Times New Roman"/>
+              </w:rPr>
+              <w:lastRenderedPageBreak/>
+              <w:t>Null</w:t>
+            </w:r>
+          </w:p>
+        </w:tc>
+        <w:tc>
+          <w:tcPr>
+            <w:tcW w:w="2257" w:type="dxa"/>
+          </w:tcPr>
+          <w:p>
+            <w:pPr>
+              <w:spacing w:after="160" w:line="480" w:lineRule="auto"/>
+              <w:ind w:right="-540"/>
+              <w:rPr>
+                <w:rFonts w:eastAsia="Times New Roman"/>
+              </w:rPr>
+            </w:pPr>
+            <w:r>
+              <w:rPr>
+                <w:rFonts w:eastAsia="Times New Roman"/>
+              </w:rPr>
+              <w:t>log step length + log step length² + cosine turn angle + cosine turn angle ²</w:t>
+            </w:r>
+          </w:p>
+        </w:tc>
+        <w:tc>
+          <w:tcPr>
+            <w:tcW w:w="2257" w:type="dxa"/>
+          </w:tcPr>
+          <w:p>
+            <w:pPr>
+              <w:spacing w:after="160" w:line="480" w:lineRule="auto"/>
+              <w:ind w:right="-540"/>
+              <w:rPr>
+                <w:rFonts w:eastAsia="Times New Roman"/>
+              </w:rPr>
+            </w:pPr>
+          </w:p>
+        </w:tc>
+        <w:tc>
+          <w:tcPr>
+            <w:tcW w:w="2257" w:type="dxa"/>
+          </w:tcPr>
+          <w:p>
+            <w:pPr>
+              <w:spacing w:after="160" w:line="480" w:lineRule="auto"/>
+              <w:ind w:right="-540"/>
+              <w:rPr>
+                <w:rFonts w:eastAsia="Times New Roman"/>
+              </w:rPr>
+            </w:pPr>
+          </w:p>
+        </w:tc>
+        <w:tc>
+          <w:tcPr>
+            <w:tcW w:w="2257" w:type="dxa"/>
+          </w:tcPr>
+          <w:p>
+            <w:pPr>
+              <w:spacing w:after="160" w:line="480" w:lineRule="auto"/>
+              <w:ind w:right="-540"/>
+              <w:rPr>
+                <w:rFonts w:eastAsia="Times New Roman"/>
+              </w:rPr>
+            </w:pPr>
+          </w:p>
+        </w:tc>
+      </w:tr>
+      <w:tr>
+        <w:trPr>
+          <w:trHeight w:val="1363"/>
+        </w:trPr>
+        <w:tc>
+          <w:tcPr>
+            <w:tcW w:w="2875" w:type="dxa"/>
+          </w:tcPr>
+          <w:p>
+            <w:pPr>
+              <w:spacing w:after="160" w:line="480" w:lineRule="auto"/>
+              <w:ind w:right="-540"/>
+              <w:rPr>
+                <w:rFonts w:eastAsia="Times New Roman"/>
+              </w:rPr>
+            </w:pPr>
+            <w:r>
+              <w:rPr>
+                <w:rFonts w:eastAsia="Times New Roman"/>
+              </w:rPr>
+              <w:t>Habitat</w:t>
+            </w:r>
+          </w:p>
+        </w:tc>
+        <w:tc>
+          <w:tcPr>
+            <w:tcW w:w="2257" w:type="dxa"/>
+          </w:tcPr>
+          <w:p>
+            <w:pPr>
+              <w:spacing w:after="160" w:line="480" w:lineRule="auto"/>
+              <w:ind w:right="-540"/>
+              <w:rPr>
+                <w:rFonts w:eastAsia="Times New Roman"/>
+              </w:rPr>
+            </w:pPr>
+            <w:r>
+              <w:rPr>
+                <w:rFonts w:eastAsia="Times New Roman"/>
+              </w:rPr>
+              <w:t>log step length + log step length² + cosine turn angle + cosine turn angle ²</w:t>
+            </w:r>
+          </w:p>
+        </w:tc>
+        <w:tc>
+          <w:tcPr>
+            <w:tcW w:w="2257" w:type="dxa"/>
+          </w:tcPr>
+          <w:p>
+            <w:pPr>
+              <w:spacing w:after="160" w:line="480" w:lineRule="auto"/>
+              <w:ind w:right="-540"/>
+              <w:rPr>
+                <w:rFonts w:eastAsia="Times New Roman"/>
+              </w:rPr>
+            </w:pPr>
+            <w:r>
+              <w:rPr>
+                <w:rFonts w:eastAsia="Times New Roman"/>
+              </w:rPr>
+              <w:t xml:space="preserve">Developed + </w:t>
+            </w:r>
+            <w:r>
+              <w:rPr>
+                <w:rFonts w:eastAsia="Times New Roman"/>
+                <w:b/>
+                <w:bCs/>
+              </w:rPr>
+              <w:t>Forest</w:t>
+            </w:r>
+            <w:r>
+              <w:rPr>
+                <w:rFonts w:eastAsia="Times New Roman"/>
+              </w:rPr>
+              <w:t xml:space="preserve"> + Herbaceous + Wetlands+ </w:t>
+            </w:r>
+            <w:r>
+              <w:rPr>
+                <w:rFonts w:eastAsia="Times New Roman"/>
+                <w:b/>
+                <w:bCs/>
+              </w:rPr>
+              <w:t>Cosine Aspect</w:t>
+            </w:r>
+            <w:r>
+              <w:rPr>
+                <w:rFonts w:eastAsia="Times New Roman"/>
+              </w:rPr>
+              <w:t xml:space="preserve"> + Terrain Ruggedness</w:t>
+            </w:r>
+          </w:p>
+        </w:tc>
+        <w:tc>
+          <w:tcPr>
+            <w:tcW w:w="2257" w:type="dxa"/>
+          </w:tcPr>
+          <w:p>
+            <w:pPr>
+              <w:spacing w:after="160" w:line="480" w:lineRule="auto"/>
+              <w:ind w:right="-540"/>
+              <w:rPr>
+                <w:rFonts w:eastAsia="Times New Roman"/>
+              </w:rPr>
+            </w:pPr>
+          </w:p>
+        </w:tc>
+        <w:tc>
+          <w:tcPr>
+            <w:tcW w:w="2257" w:type="dxa"/>
+          </w:tcPr>
+          <w:p>
+            <w:pPr>
+              <w:spacing w:after="160" w:line="480" w:lineRule="auto"/>
+              <w:ind w:right="-540"/>
+              <w:rPr>
+                <w:rFonts w:eastAsia="Times New Roman"/>
+              </w:rPr>
+            </w:pPr>
+          </w:p>
+        </w:tc>
+      </w:tr>
+      <w:tr>
+        <w:trPr>
+          <w:trHeight w:val="1363"/>
+        </w:trPr>
+        <w:tc>
+          <w:tcPr>
+            <w:tcW w:w="2875" w:type="dxa"/>
+          </w:tcPr>
+          <w:p>
+            <w:pPr>
+              <w:spacing w:after="160" w:line="480" w:lineRule="auto"/>
+              <w:ind w:right="-540"/>
+              <w:rPr>
+                <w:rFonts w:eastAsia="Times New Roman"/>
+              </w:rPr>
+            </w:pPr>
+            <w:r>
+              <w:rPr>
+                <w:rFonts w:eastAsia="Times New Roman"/>
+              </w:rPr>
+              <w:t>Human</w:t>
+            </w:r>
+          </w:p>
+        </w:tc>
+        <w:tc>
+          <w:tcPr>
+            <w:tcW w:w="2257" w:type="dxa"/>
+          </w:tcPr>
+          <w:p>
+            <w:pPr>
+              <w:spacing w:after="160" w:line="480" w:lineRule="auto"/>
+              <w:ind w:right="-540"/>
+              <w:rPr>
+                <w:rFonts w:eastAsia="Times New Roman"/>
+              </w:rPr>
+            </w:pPr>
+            <w:r>
+              <w:rPr>
+                <w:rFonts w:eastAsia="Times New Roman"/>
+              </w:rPr>
+              <w:t>log step length + log step length² + cosine turn angle + cosine turn angle ²</w:t>
+            </w:r>
+          </w:p>
+        </w:tc>
+        <w:tc>
+          <w:tcPr>
+            <w:tcW w:w="2257" w:type="dxa"/>
+          </w:tcPr>
+          <w:p>
+            <w:pPr>
+              <w:spacing w:after="160" w:line="480" w:lineRule="auto"/>
+              <w:ind w:right="-540"/>
+              <w:rPr>
+                <w:rFonts w:eastAsia="Times New Roman"/>
+              </w:rPr>
+            </w:pPr>
+          </w:p>
+        </w:tc>
+        <w:tc>
+          <w:tcPr>
+            <w:tcW w:w="2257" w:type="dxa"/>
+          </w:tcPr>
+          <w:p>
+            <w:pPr>
+              <w:spacing w:after="160" w:line="480" w:lineRule="auto"/>
+              <w:ind w:right="-540"/>
+              <w:rPr>
+                <w:rFonts w:eastAsia="Times New Roman"/>
+                <w:b/>
+                <w:bCs/>
+              </w:rPr>
+            </w:pPr>
+            <w:r>
+              <w:rPr>
+                <w:rFonts w:eastAsia="Times New Roman"/>
+                <w:b/>
+                <w:bCs/>
+              </w:rPr>
+              <w:t>Distance to Trail</w:t>
+            </w:r>
+          </w:p>
+        </w:tc>
+        <w:tc>
+          <w:tcPr>
+            <w:tcW w:w="2257" w:type="dxa"/>
+          </w:tcPr>
+          <w:p>
+            <w:pPr>
+              <w:spacing w:after="160" w:line="480" w:lineRule="auto"/>
+              <w:ind w:right="-540"/>
+              <w:rPr>
+                <w:rFonts w:eastAsia="Times New Roman"/>
+              </w:rPr>
+            </w:pPr>
+            <w:r>
+              <w:rPr>
+                <w:rFonts w:eastAsia="Times New Roman"/>
+              </w:rPr>
+              <w:t>Distance to Trail: Human Activity</w:t>
+            </w:r>
+          </w:p>
+        </w:tc>
+      </w:tr>
+      <w:tr>
+        <w:trPr>
+          <w:trHeight w:val="1387"/>
+        </w:trPr>
+        <w:tc>
+          <w:tcPr>
+            <w:tcW w:w="2875" w:type="dxa"/>
+          </w:tcPr>
+          <w:p>
+            <w:pPr>
+              <w:spacing w:after="160" w:line="480" w:lineRule="auto"/>
+              <w:ind w:right="-540"/>
+              <w:rPr>
+                <w:rFonts w:eastAsia="Times New Roman"/>
+              </w:rPr>
+            </w:pPr>
+            <w:r>
+              <w:rPr>
+                <w:rFonts w:eastAsia="Times New Roman"/>
+              </w:rPr>
+              <w:t>Global 1</w:t>
+            </w:r>
+          </w:p>
+        </w:tc>
+        <w:tc>
+          <w:tcPr>
+            <w:tcW w:w="2257" w:type="dxa"/>
+          </w:tcPr>
+          <w:p>
+            <w:pPr>
+              <w:spacing w:after="160" w:line="480" w:lineRule="auto"/>
+              <w:ind w:right="-540"/>
+              <w:rPr>
+                <w:rFonts w:eastAsia="Times New Roman"/>
+              </w:rPr>
+            </w:pPr>
+            <w:r>
+              <w:rPr>
+                <w:rFonts w:eastAsia="Times New Roman"/>
+              </w:rPr>
+              <w:t>log step length + log step length² + cosine turn angle + cosine turn angle ²</w:t>
+            </w:r>
+          </w:p>
+        </w:tc>
+        <w:tc>
+          <w:tcPr>
+            <w:tcW w:w="2257" w:type="dxa"/>
+          </w:tcPr>
+          <w:p>
+            <w:pPr>
+              <w:spacing w:after="160" w:line="480" w:lineRule="auto"/>
+              <w:ind w:right="-540"/>
+              <w:rPr>
+                <w:rFonts w:eastAsia="Times New Roman"/>
+              </w:rPr>
+            </w:pPr>
+            <w:r>
+              <w:rPr>
+                <w:rFonts w:eastAsia="Times New Roman"/>
+              </w:rPr>
+              <w:t xml:space="preserve">Developed + </w:t>
+            </w:r>
+            <w:r>
+              <w:rPr>
+                <w:rFonts w:eastAsia="Times New Roman"/>
+                <w:b/>
+                <w:bCs/>
+              </w:rPr>
+              <w:t>Forest</w:t>
+            </w:r>
+            <w:r>
+              <w:rPr>
+                <w:rFonts w:eastAsia="Times New Roman"/>
+              </w:rPr>
+              <w:t xml:space="preserve"> + Herbaceous + Wetlands+ </w:t>
+            </w:r>
+            <w:r>
+              <w:rPr>
+                <w:rFonts w:eastAsia="Times New Roman"/>
+                <w:b/>
+                <w:bCs/>
+              </w:rPr>
+              <w:t>Cosine Aspect</w:t>
+            </w:r>
+            <w:r>
+              <w:rPr>
+                <w:rFonts w:eastAsia="Times New Roman"/>
+              </w:rPr>
+              <w:t xml:space="preserve"> + Terrain Ruggedness</w:t>
+            </w:r>
+          </w:p>
+        </w:tc>
+        <w:tc>
+          <w:tcPr>
+            <w:tcW w:w="2257" w:type="dxa"/>
+          </w:tcPr>
+          <w:p>
+            <w:pPr>
+              <w:spacing w:after="160" w:line="480" w:lineRule="auto"/>
+              <w:ind w:right="-540"/>
+              <w:rPr>
+                <w:rFonts w:eastAsia="Times New Roman"/>
+              </w:rPr>
+            </w:pPr>
+            <w:r>
+              <w:rPr>
+                <w:rFonts w:eastAsia="Times New Roman"/>
+                <w:b/>
+                <w:bCs/>
+              </w:rPr>
+              <w:t>Distance to Trail</w:t>
+            </w:r>
+          </w:p>
+        </w:tc>
+        <w:tc>
+          <w:tcPr>
+            <w:tcW w:w="2257" w:type="dxa"/>
+          </w:tcPr>
+          <w:p>
+            <w:pPr>
+              <w:spacing w:after="160" w:line="480" w:lineRule="auto"/>
+              <w:ind w:right="-540"/>
+              <w:rPr>
+                <w:rFonts w:eastAsia="Times New Roman"/>
+              </w:rPr>
+            </w:pPr>
+            <w:r>
+              <w:rPr>
+                <w:rFonts w:eastAsia="Times New Roman"/>
+              </w:rPr>
+              <w:t>Log step length : Human Activity</w:t>
+            </w:r>
+          </w:p>
+          <w:p>
+            <w:pPr>
+              <w:spacing w:after="160" w:line="480" w:lineRule="auto"/>
+              <w:ind w:right="-540"/>
+              <w:rPr>
+                <w:rFonts w:eastAsia="Times New Roman"/>
+              </w:rPr>
+            </w:pPr>
+            <w:r>
+              <w:rPr>
+                <w:rFonts w:eastAsia="Times New Roman"/>
+              </w:rPr>
+              <w:t>Log step length</w:t>
+            </w:r>
+            <w:r>
+              <w:rPr>
+                <w:rFonts w:eastAsia="Times New Roman"/>
+                <w:vertAlign w:val="superscript"/>
+              </w:rPr>
+              <w:t>2</w:t>
+            </w:r>
+            <w:r>
+              <w:rPr>
+                <w:rFonts w:eastAsia="Times New Roman"/>
+              </w:rPr>
+              <w:t>: Human Activity</w:t>
+            </w:r>
+          </w:p>
+        </w:tc>
+      </w:tr>
+      <w:tr>
+        <w:trPr>
+          <w:trHeight w:val="1363"/>
+        </w:trPr>
+        <w:tc>
+          <w:tcPr>
+            <w:tcW w:w="2875" w:type="dxa"/>
+          </w:tcPr>
+          <w:p>
+            <w:pPr>
+              <w:spacing w:after="160" w:line="480" w:lineRule="auto"/>
+              <w:ind w:right="-540"/>
+              <w:rPr>
+                <w:rFonts w:eastAsia="Times New Roman"/>
+              </w:rPr>
+            </w:pPr>
+            <w:r>
+              <w:rPr>
+                <w:rFonts w:eastAsia="Times New Roman"/>
+              </w:rPr>
+              <w:t>Global 2</w:t>
+            </w:r>
+          </w:p>
+        </w:tc>
+        <w:tc>
+          <w:tcPr>
+            <w:tcW w:w="2257" w:type="dxa"/>
+          </w:tcPr>
+          <w:p>
+            <w:pPr>
+              <w:spacing w:after="160" w:line="480" w:lineRule="auto"/>
+              <w:ind w:right="-540"/>
+              <w:rPr>
+                <w:rFonts w:eastAsia="Times New Roman"/>
+              </w:rPr>
+            </w:pPr>
+            <w:r>
+              <w:rPr>
+                <w:rFonts w:eastAsia="Times New Roman"/>
+              </w:rPr>
+              <w:t>log step length + log step length² + cosine turn angle + cosine turn angle ²</w:t>
+            </w:r>
+          </w:p>
+        </w:tc>
+        <w:tc>
+          <w:tcPr>
+            <w:tcW w:w="2257" w:type="dxa"/>
+          </w:tcPr>
+          <w:p>
+            <w:pPr>
+              <w:spacing w:after="160" w:line="480" w:lineRule="auto"/>
+              <w:ind w:right="-540"/>
+              <w:rPr>
+                <w:rFonts w:eastAsia="Times New Roman"/>
+              </w:rPr>
+            </w:pPr>
+            <w:r>
+              <w:rPr>
+                <w:rFonts w:eastAsia="Times New Roman"/>
+              </w:rPr>
+              <w:t xml:space="preserve">Developed + </w:t>
+            </w:r>
+            <w:r>
+              <w:rPr>
+                <w:rFonts w:eastAsia="Times New Roman"/>
+                <w:b/>
+                <w:bCs/>
+              </w:rPr>
+              <w:t>Forest</w:t>
+            </w:r>
+            <w:r>
+              <w:rPr>
+                <w:rFonts w:eastAsia="Times New Roman"/>
+              </w:rPr>
+              <w:t xml:space="preserve"> + Herbaceous + Wetlands+ </w:t>
+            </w:r>
+            <w:r>
+              <w:rPr>
+                <w:rFonts w:eastAsia="Times New Roman"/>
+                <w:b/>
+                <w:bCs/>
+              </w:rPr>
+              <w:lastRenderedPageBreak/>
+              <w:t>Cosine Aspect</w:t>
+            </w:r>
+            <w:r>
+              <w:rPr>
+                <w:rFonts w:eastAsia="Times New Roman"/>
+              </w:rPr>
+              <w:t xml:space="preserve"> + Terrain Ruggedness</w:t>
+            </w:r>
+          </w:p>
+        </w:tc>
+        <w:tc>
+          <w:tcPr>
+            <w:tcW w:w="2257" w:type="dxa"/>
+          </w:tcPr>
+          <w:p>
+            <w:pPr>
+              <w:spacing w:after="160" w:line="480" w:lineRule="auto"/>
+              <w:ind w:right="-540"/>
+              <w:rPr>
+                <w:rFonts w:eastAsia="Times New Roman"/>
+              </w:rPr>
+            </w:pPr>
+            <w:r>
+              <w:rPr>
+                <w:rFonts w:eastAsia="Times New Roman"/>
+                <w:b/>
+                <w:bCs/>
+              </w:rPr>
+              <w:lastRenderedPageBreak/>
+              <w:t>Distance to Trail</w:t>
+            </w:r>
+          </w:p>
+        </w:tc>
+        <w:tc>
+          <w:tcPr>
+            <w:tcW w:w="2257" w:type="dxa"/>
+          </w:tcPr>
+          <w:p>
+            <w:pPr>
+              <w:spacing w:after="160" w:line="480" w:lineRule="auto"/>
+              <w:ind w:right="-540"/>
+              <w:rPr>
+                <w:rFonts w:eastAsia="Times New Roman"/>
+              </w:rPr>
+            </w:pPr>
+            <w:r>
+              <w:rPr>
+                <w:rFonts w:eastAsia="Times New Roman"/>
+              </w:rPr>
+              <w:t>Forest : Human Activity</w:t>
+            </w:r>
+          </w:p>
+        </w:tc>
+      </w:tr>
+    </w:tbl>
+    <w:p>
+      <w:pPr>
+        <w:spacing w:after="160" w:line="480" w:lineRule="auto"/>
+        <w:ind w:right="-540"/>
+        <w:rPr>
+          <w:rFonts w:eastAsia="Times New Roman"/>
+        </w:rPr>
+      </w:pPr>
+    </w:p>
+    <w:p>
+      <w:pPr>
+        <w:spacing w:after="160" w:line="480" w:lineRule="auto"/>
+        <w:ind w:right="-540"/>
+        <w:rPr>
+          <w:rFonts w:eastAsia="Times New Roman"/>
+        </w:rPr>
+      </w:pPr>
+      <w:commentRangeStart w:id="55"/>
+      <w:commentRangeStart w:id="56"/>
+      <w:r>
+        <w:rPr>
+          <w:rFonts w:eastAsia="Times New Roman"/>
+          <w:color w:val="000000"/>
+        </w:rPr>
+        <w:t xml:space="preserve">Models </w:t>
+      </w:r>
+      <w:commentRangeEnd w:id="55"/>
+      <w:r>
+        <w:rPr>
+          <w:rStyle w:val="CommentReference"/>
+        </w:rPr>
+        <w:commentReference w:id="55"/>
+      </w:r>
+      <w:commentRangeEnd w:id="56"/>
+      <w:r>
+        <w:rPr>
+          <w:rStyle w:val="CommentReference"/>
+        </w:rPr>
+        <w:commentReference w:id="56"/>
+      </w:r>
+      <w:r>
+        <w:rPr>
+          <w:rFonts w:eastAsia="Times New Roman"/>
+          <w:color w:val="000000"/>
+        </w:rPr>
+        <w:t>fit to data included a null model that contained only attributes of movement representing how an animal would move free of selection for habitat. Parameters included cosine-transformed turning angle, cosine-transformed turning angle squared, log step length and the squared log step length. Cosine-transformed step length converts this circular variable into a variable where 1 represents no change in turn angle and -1 indicates a 180° change in direction, with left and right turns represented by 0. This allows us to account for the tendency of movement in the same direction. Cosine-transformed turning angle squared was added as a covariate after initial data exploration indicated deer exhibited a tendency to persist in direction of travel (1) or travel in the exact opposite direction (-1). Log step length and squared log step length were included because the estimated coefficients of these step length parameters can be combined with the estimated parameters of our observed lognormal step length distribution to update our step length distribution (Avgar et al. 2016). Furthermore, we can include interactions with these movement parameters to allow movement distributions to change depending on environmental conditions (</w:t>
+      </w:r>
+      <w:proofErr w:type="spellStart"/>
+      <w:r>
+        <w:rPr>
+          <w:rFonts w:eastAsia="Times New Roman"/>
+          <w:color w:val="000000"/>
+        </w:rPr>
+        <w:t>Fieberg</w:t>
+      </w:r>
+      <w:proofErr w:type="spellEnd"/>
+      <w:r>
+        <w:rPr>
+          <w:rFonts w:eastAsia="Times New Roman"/>
+          <w:color w:val="000000"/>
+        </w:rPr>
+        <w:t xml:space="preserve"> et al. 2021). Movement parameters interacted with human activity were used to update step length distributions from the model to explore changes in movement patterns in response to human activity. </w:t>
+      </w:r>
+    </w:p>
+    <w:p>
+      <w:pPr>
+        <w:spacing w:after="160" w:line="480" w:lineRule="auto"/>
+        <w:ind w:right="-540"/>
+        <w:rPr>
+          <w:rFonts w:eastAsia="Times New Roman"/>
+        </w:rPr>
+      </w:pPr>
+      <w:r>
+        <w:rPr>
+          <w:rFonts w:eastAsia="Times New Roman"/>
+          <w:color w:val="000000"/>
+        </w:rPr>
+        <w:lastRenderedPageBreak/>
+        <w:t>The null model with just movement parameters explained above was fit to test if models involving habitat selection parameters could outperform a model assuming movement irrespective of habitat selection (</w:t>
+      </w:r>
+      <w:proofErr w:type="spellStart"/>
+      <w:r>
+        <w:rPr>
+          <w:rFonts w:eastAsia="Times New Roman"/>
+          <w:color w:val="000000"/>
+        </w:rPr>
+        <w:t>Fieberg</w:t>
+      </w:r>
+      <w:proofErr w:type="spellEnd"/>
+      <w:r>
+        <w:rPr>
+          <w:rFonts w:eastAsia="Times New Roman"/>
+          <w:color w:val="000000"/>
+        </w:rPr>
+        <w:t xml:space="preserve"> et al. 2021). A habitat model was fit incorporating habitat covariates (land cover classes, cosine-transformed aspect, terrain ruggedness index) and a human activity model was fit with main effects of, and an interaction between, rolling average of human activity and distance to trail. Two variations of a global model were fit, the first of which included interactions between movement characteristics and rolling average of human activity. We used this interaction to investigate how movement behavior changed in response to changes in human activity. The second global model contained an interaction between rolling average of human activity and forest habitat selection. The five models were fit on the whole (pooled) dataset, a dataset for points at night and a dataset for points during the day. Continuous variables were scaled and centered. Analysis was not done with the crepuscular time period due to a small sample size caused by the small window of time classified as crepuscular. Models were evaluated using Akaike Information Criterion (AIC) (Burnham and Anderson 2002).</w:t>
+      </w:r>
+    </w:p>
+    <w:p>
+      <w:pPr>
+        <w:spacing w:after="160" w:line="480" w:lineRule="auto"/>
+        <w:ind w:right="-540"/>
+        <w:rPr>
+          <w:rFonts w:eastAsia="Times New Roman"/>
+          <w:color w:val="000000"/>
+        </w:rPr>
+      </w:pPr>
+      <w:r>
+        <w:rPr>
+          <w:rFonts w:eastAsia="Times New Roman"/>
+          <w:color w:val="000000"/>
+        </w:rPr>
+        <w:t xml:space="preserve">To compare and visualize deer movement patterns in relation to human activity between different time periods including crepuscular times, we used a linear mixed effects regression in R package </w:t>
+      </w:r>
+      <w:proofErr w:type="spellStart"/>
+      <w:r>
+        <w:rPr>
+          <w:rFonts w:eastAsia="Times New Roman"/>
+          <w:color w:val="000000"/>
+        </w:rPr>
+        <w:t>nlme</w:t>
+      </w:r>
+      <w:proofErr w:type="spellEnd"/>
+      <w:r>
+        <w:rPr>
+          <w:rFonts w:eastAsia="Times New Roman"/>
+          <w:color w:val="000000"/>
+        </w:rPr>
+        <w:t xml:space="preserve"> (</w:t>
+      </w:r>
+      <w:proofErr w:type="spellStart"/>
+      <w:r>
+        <w:rPr>
+          <w:rFonts w:eastAsia="Times New Roman"/>
+          <w:color w:val="000000"/>
+        </w:rPr>
+        <w:t>Pinhiero</w:t>
+      </w:r>
+      <w:proofErr w:type="spellEnd"/>
+      <w:r>
+        <w:rPr>
+          <w:rFonts w:eastAsia="Times New Roman"/>
+          <w:color w:val="000000"/>
+        </w:rPr>
+        <w:t xml:space="preserve"> and Bates 2023), with a log-transformed response variable of mean movement rate (meters/hour) over each time period of each day for each individual. We tested a model with an interaction between human activity and time of day versus a model with just the main effects of </w:t>
+      </w:r>
+      <w:r>
+        <w:rPr>
+          <w:rFonts w:eastAsia="Times New Roman"/>
+          <w:color w:val="000000"/>
+        </w:rPr>
+        <w:lastRenderedPageBreak/>
+        <w:t xml:space="preserve">human activity and time of day. Since human activity could not be incorporated at the hourly level, we used a daily measurement of human activity as an explanatory variable. Human activity measurements for movement rates at night corresponded to the previous day's value of human activity. We included a random effect for individual deer and the main effect of sex in both models. Models were checked for fit with residuals and </w:t>
+      </w:r>
+      <w:proofErr w:type="spellStart"/>
+      <w:r>
+        <w:rPr>
+          <w:rFonts w:eastAsia="Times New Roman"/>
+          <w:color w:val="000000"/>
+        </w:rPr>
+        <w:t>qq</w:t>
+      </w:r>
+      <w:proofErr w:type="spellEnd"/>
+      <w:r>
+        <w:rPr>
+          <w:rFonts w:eastAsia="Times New Roman"/>
+          <w:color w:val="000000"/>
+        </w:rPr>
+        <w:t xml:space="preserve"> plots and evaluated using Akaike Information Criterion (</w:t>
+      </w:r>
+      <w:proofErr w:type="spellStart"/>
+      <w:r>
+        <w:rPr>
+          <w:rFonts w:eastAsia="Times New Roman"/>
+          <w:color w:val="000000"/>
+        </w:rPr>
+        <w:t>AICc</w:t>
+      </w:r>
+      <w:proofErr w:type="spellEnd"/>
+      <w:r>
+        <w:rPr>
+          <w:rFonts w:eastAsia="Times New Roman"/>
+          <w:color w:val="000000"/>
+        </w:rPr>
+        <w:t>) (Burnham and Anderson 2002).</w:t>
+      </w:r>
+    </w:p>
+    <w:p>
+      <w:pPr>
+        <w:spacing w:after="160" w:line="480" w:lineRule="auto"/>
+        <w:ind w:right="-540"/>
+        <w:rPr>
+          <w:rFonts w:eastAsia="Times New Roman"/>
+        </w:rPr>
+      </w:pPr>
       <w:r>
         <w:rPr>
           <w:rFonts w:eastAsia="Times New Roman"/>
@@ -3344,14 +4792,34 @@
           <w:iCs/>
           <w:color w:val="000000"/>
         </w:rPr>
-        <w:t>Environmental Covariates - Density Estimate</w:t>
-      </w:r>
-      <w:commentRangeEnd w:id="49"/>
-      <w:r>
-        <w:rPr>
-          <w:rStyle w:val="CommentReference"/>
-        </w:rPr>
-        <w:commentReference w:id="49"/>
+        <w:t xml:space="preserve">Covariates </w:t>
+      </w:r>
+      <w:r>
+        <w:rPr>
+          <w:rFonts w:eastAsia="Times New Roman"/>
+          <w:i/>
+          <w:iCs/>
+          <w:color w:val="000000"/>
+        </w:rPr>
+        <w:t>–</w:t>
+      </w:r>
+      <w:r>
+        <w:rPr>
+          <w:rFonts w:eastAsia="Times New Roman"/>
+          <w:i/>
+          <w:iCs/>
+          <w:color w:val="000000"/>
+        </w:rPr>
+        <w:t xml:space="preserve"> </w:t>
+      </w:r>
+      <w:r>
+        <w:rPr>
+          <w:rFonts w:eastAsia="Times New Roman"/>
+          <w:i/>
+          <w:iCs/>
+          <w:color w:val="000000"/>
+        </w:rPr>
+        <w:t>Camera Analysis</w:t>
       </w:r>
     </w:p>
     <w:p>
@@ -3383,17 +4851,9 @@
           <w:rFonts w:eastAsia="Times New Roman"/>
           <w:color w:val="000000"/>
         </w:rPr>
-        <w:t xml:space="preserve"> et al. 2016, Moraga et al.2019), therefore we included measurements of variables at multiple scales to account for the scale of effect (Moraga et al. 2019). An estimate of slope at camera site and mean slope within 100 meters of camera site was derived from a digital elevation raster. Landcover classes were extracted from the National Land Cover Database for 2019 (DeWitz 2021) and simplified in the same manner as for the habitat selection portion of the study. Forest and shrub land cover was modeled as a percent land cover within three different buffer distances of camera </w:t>
-      </w:r>
-      <w:r>
-        <w:rPr>
-          <w:rFonts w:eastAsia="Times New Roman"/>
-          <w:color w:val="000000"/>
-        </w:rPr>
-        <w:lastRenderedPageBreak/>
-        <w:t xml:space="preserve">locations — </w:t>
-      </w:r>
-      <w:commentRangeStart w:id="50"/>
+        <w:t xml:space="preserve"> et al. 2016, Moraga et al.2019), therefore we included measurements of variables at multiple scales to account for the scale of effect (Moraga et al. 2019). An estimate of slope at camera site and mean slope within 100 meters of camera site was derived from a digital elevation raster. Landcover classes were extracted from the National Land Cover Database for 2019 (DeWitz 2021) and simplified in the same manner as for the habitat selection portion of the study. Forest and shrub land cover was modeled as a percent land cover within three different buffer distances of camera locations — </w:t>
+      </w:r>
+      <w:commentRangeStart w:id="57"/>
       <w:r>
         <w:rPr>
           <w:rFonts w:eastAsia="Times New Roman"/>
@@ -3401,12 +4861,12 @@
         </w:rPr>
         <w:t>100m, 250m, and 385m</w:t>
       </w:r>
-      <w:commentRangeEnd w:id="50"/>
+      <w:commentRangeEnd w:id="57"/>
       <w:r>
         <w:rPr>
           <w:rStyle w:val="CommentReference"/>
         </w:rPr>
-        <w:commentReference w:id="50"/>
+        <w:commentReference w:id="57"/>
       </w:r>
       <w:r>
         <w:rPr>
@@ -3414,621 +4874,6 @@
           <w:color w:val="000000"/>
         </w:rPr>
         <w:t>. Distance to herbaceous cover, assumed to be a proxy for high quality forage for mule deer based on our habitat selection study, was also included as a variable. Trails in the study area were digitized and trail length was measured at the grid cell scale and within 100m of camera locations. All continuous variables were scaled and centered for analysis.</w:t>
-      </w:r>
-    </w:p>
-    <w:p>
-      <w:pPr>
-        <w:spacing w:after="160" w:line="480" w:lineRule="auto"/>
-        <w:ind w:right="-540"/>
-        <w:rPr>
-          <w:rFonts w:eastAsia="Times New Roman"/>
-          <w:b/>
-          <w:bCs/>
-        </w:rPr>
-      </w:pPr>
-      <w:r>
-        <w:rPr>
-          <w:rFonts w:eastAsia="Times New Roman"/>
-          <w:b/>
-          <w:bCs/>
-          <w:color w:val="000000"/>
-        </w:rPr>
-        <w:t xml:space="preserve">Habitat </w:t>
-      </w:r>
-      <w:r>
-        <w:rPr>
-          <w:rFonts w:eastAsia="Times New Roman"/>
-          <w:b/>
-          <w:bCs/>
-          <w:color w:val="000000"/>
-        </w:rPr>
-        <w:t>s</w:t>
-      </w:r>
-      <w:r>
-        <w:rPr>
-          <w:rFonts w:eastAsia="Times New Roman"/>
-          <w:b/>
-          <w:bCs/>
-          <w:color w:val="000000"/>
-        </w:rPr>
-        <w:t xml:space="preserve">election </w:t>
-      </w:r>
-      <w:r>
-        <w:rPr>
-          <w:rFonts w:eastAsia="Times New Roman"/>
-          <w:b/>
-          <w:bCs/>
-          <w:color w:val="000000"/>
-        </w:rPr>
-        <w:t>s</w:t>
-      </w:r>
-      <w:r>
-        <w:rPr>
-          <w:rFonts w:eastAsia="Times New Roman"/>
-          <w:b/>
-          <w:bCs/>
-          <w:color w:val="000000"/>
-        </w:rPr>
-        <w:t xml:space="preserve">tatistical </w:t>
-      </w:r>
-      <w:r>
-        <w:rPr>
-          <w:rFonts w:eastAsia="Times New Roman"/>
-          <w:b/>
-          <w:bCs/>
-          <w:color w:val="000000"/>
-        </w:rPr>
-        <w:t>a</w:t>
-      </w:r>
-      <w:r>
-        <w:rPr>
-          <w:rFonts w:eastAsia="Times New Roman"/>
-          <w:b/>
-          <w:bCs/>
-          <w:color w:val="000000"/>
-        </w:rPr>
-        <w:t>nalyses</w:t>
-      </w:r>
-    </w:p>
-    <w:p>
-      <w:pPr>
-        <w:spacing w:after="160" w:line="480" w:lineRule="auto"/>
-        <w:ind w:right="-540"/>
-        <w:rPr>
-          <w:ins w:id="51" w:author="Stenglein, Jennifer L - DNR" w:date="2024-09-09T10:22:00Z"/>
-          <w:rFonts w:eastAsia="Times New Roman"/>
-          <w:color w:val="000000"/>
-        </w:rPr>
-      </w:pPr>
-      <w:r>
-        <w:rPr>
-          <w:rFonts w:eastAsia="Times New Roman"/>
-          <w:color w:val="000000"/>
-        </w:rPr>
-        <w:t>We</w:t>
-      </w:r>
-      <w:r>
-        <w:rPr>
-          <w:rFonts w:eastAsia="Times New Roman"/>
-          <w:color w:val="000000"/>
-        </w:rPr>
-        <w:t xml:space="preserve"> an</w:t>
-      </w:r>
-      <w:commentRangeStart w:id="52"/>
-      <w:r>
-        <w:rPr>
-          <w:rFonts w:eastAsia="Times New Roman"/>
-          <w:color w:val="000000"/>
-        </w:rPr>
-        <w:t>alyzed deer spatiotemporal habitat selection using integrated Step Selection Analysis (</w:t>
-      </w:r>
-      <w:proofErr w:type="spellStart"/>
-      <w:r>
-        <w:rPr>
-          <w:rFonts w:eastAsia="Times New Roman"/>
-          <w:color w:val="000000"/>
-        </w:rPr>
-        <w:t>iSSA</w:t>
-      </w:r>
-      <w:proofErr w:type="spellEnd"/>
-      <w:r>
-        <w:rPr>
-          <w:rFonts w:eastAsia="Times New Roman"/>
-          <w:color w:val="000000"/>
-        </w:rPr>
-        <w:t>) which simultaneous</w:t>
-      </w:r>
-      <w:r>
-        <w:rPr>
-          <w:rFonts w:eastAsia="Times New Roman"/>
-          <w:color w:val="000000"/>
-        </w:rPr>
-        <w:t>ly</w:t>
-      </w:r>
-      <w:r>
-        <w:rPr>
-          <w:rFonts w:eastAsia="Times New Roman"/>
-          <w:color w:val="000000"/>
-        </w:rPr>
-        <w:t xml:space="preserve"> estimat</w:t>
-      </w:r>
-      <w:r>
-        <w:rPr>
-          <w:rFonts w:eastAsia="Times New Roman"/>
-          <w:color w:val="000000"/>
-        </w:rPr>
-        <w:t xml:space="preserve">es </w:t>
-      </w:r>
-      <w:r>
-        <w:rPr>
-          <w:rFonts w:eastAsia="Times New Roman"/>
-          <w:color w:val="000000"/>
-        </w:rPr>
-        <w:t>a component</w:t>
-      </w:r>
-      <w:r>
-        <w:rPr>
-          <w:rFonts w:eastAsia="Times New Roman"/>
-          <w:color w:val="000000"/>
-        </w:rPr>
-        <w:t xml:space="preserve"> modeling habitat selection</w:t>
-      </w:r>
-      <w:r>
-        <w:rPr>
-          <w:rFonts w:eastAsia="Times New Roman"/>
-          <w:color w:val="000000"/>
-        </w:rPr>
-        <w:t xml:space="preserve"> free of movement constraints</w:t>
-      </w:r>
-      <w:r>
-        <w:rPr>
-          <w:rFonts w:eastAsia="Times New Roman"/>
-          <w:color w:val="000000"/>
-        </w:rPr>
-        <w:t xml:space="preserve"> and a component estimating a likelihood of selection based on movement parameters</w:t>
-      </w:r>
-      <w:r>
-        <w:rPr>
-          <w:rFonts w:eastAsia="Times New Roman"/>
-          <w:color w:val="000000"/>
-        </w:rPr>
-        <w:t xml:space="preserve"> in a homogeneous environment</w:t>
-      </w:r>
-      <w:r>
-        <w:rPr>
-          <w:rFonts w:eastAsia="Times New Roman"/>
-          <w:color w:val="000000"/>
-        </w:rPr>
-        <w:t xml:space="preserve"> </w:t>
-      </w:r>
-      <w:commentRangeEnd w:id="52"/>
-      <w:r>
-        <w:rPr>
-          <w:rStyle w:val="CommentReference"/>
-        </w:rPr>
-        <w:commentReference w:id="52"/>
-      </w:r>
-      <w:r>
-        <w:rPr>
-          <w:rFonts w:eastAsia="Times New Roman"/>
-          <w:color w:val="000000"/>
-        </w:rPr>
-        <w:t>(Avgar et al. 2016). This analysis compares used steps, those taken by the animal, to available steps, calculated by combining a random step length and turn angle sampled from distributions fit to the empirical observations of step length and turn angles. The model calculates a probability of use between 0 and 1 as the response variable based on the binary used (1) and available (0) points (</w:t>
-      </w:r>
-      <w:proofErr w:type="spellStart"/>
-      <w:r>
-        <w:rPr>
-          <w:rFonts w:eastAsia="Times New Roman"/>
-          <w:color w:val="000000"/>
-        </w:rPr>
-        <w:t>Fieberg</w:t>
-      </w:r>
-      <w:proofErr w:type="spellEnd"/>
-      <w:r>
-        <w:rPr>
-          <w:rFonts w:eastAsia="Times New Roman"/>
-          <w:color w:val="000000"/>
-        </w:rPr>
-        <w:t xml:space="preserve"> et al. 2021). Used steps were paired with 20 available steps in this analysis (Avgar et al. 2016, </w:t>
-      </w:r>
-      <w:proofErr w:type="spellStart"/>
-      <w:r>
-        <w:rPr>
-          <w:rFonts w:eastAsia="Times New Roman"/>
-          <w:color w:val="000000"/>
-        </w:rPr>
-        <w:t>Fieberg</w:t>
-      </w:r>
-      <w:proofErr w:type="spellEnd"/>
-      <w:r>
-        <w:rPr>
-          <w:rFonts w:eastAsia="Times New Roman"/>
-          <w:color w:val="000000"/>
-        </w:rPr>
-        <w:t xml:space="preserve"> et al. 2021). </w:t>
-      </w:r>
-      <w:r>
-        <w:rPr>
-          <w:rFonts w:eastAsia="Times New Roman"/>
-          <w:color w:val="000000"/>
-        </w:rPr>
-        <w:t>We</w:t>
-      </w:r>
-      <w:r>
-        <w:rPr>
-          <w:rFonts w:eastAsia="Times New Roman"/>
-          <w:color w:val="000000"/>
-        </w:rPr>
-        <w:t xml:space="preserve"> fit a von Mises distribution to observed turn angles and a lognormal distribution to observed step lengths as a heavy tailed distribution better fit the probability of larger step </w:t>
-      </w:r>
-      <w:commentRangeStart w:id="53"/>
-      <w:commentRangeStart w:id="54"/>
-      <w:r>
-        <w:rPr>
-          <w:rFonts w:eastAsia="Times New Roman"/>
-          <w:color w:val="000000"/>
-        </w:rPr>
-        <w:t>lengths</w:t>
-      </w:r>
-      <w:commentRangeEnd w:id="53"/>
-      <w:r>
-        <w:rPr>
-          <w:rStyle w:val="CommentReference"/>
-        </w:rPr>
-        <w:commentReference w:id="53"/>
-      </w:r>
-      <w:commentRangeEnd w:id="54"/>
-      <w:r>
-        <w:rPr>
-          <w:rStyle w:val="CommentReference"/>
-        </w:rPr>
-        <w:commentReference w:id="54"/>
-      </w:r>
-      <w:r>
-        <w:rPr>
-          <w:rFonts w:eastAsia="Times New Roman"/>
-          <w:color w:val="000000"/>
-        </w:rPr>
-        <w:t xml:space="preserve">. </w:t>
-      </w:r>
-    </w:p>
-    <w:p>
-      <w:pPr>
-        <w:spacing w:after="160" w:line="480" w:lineRule="auto"/>
-        <w:ind w:right="-540" w:firstLine="840"/>
-        <w:rPr>
-          <w:rFonts w:eastAsia="Times New Roman"/>
-        </w:rPr>
-      </w:pPr>
-      <w:r>
-        <w:rPr>
-          <w:rFonts w:eastAsia="Times New Roman"/>
-          <w:color w:val="000000"/>
-        </w:rPr>
-        <w:t>We</w:t>
-      </w:r>
-      <w:r>
-        <w:rPr>
-          <w:rFonts w:eastAsia="Times New Roman"/>
-          <w:color w:val="000000"/>
-        </w:rPr>
-        <w:t xml:space="preserve"> </w:t>
-      </w:r>
-      <w:r>
-        <w:rPr>
-          <w:rFonts w:eastAsia="Times New Roman"/>
-          <w:color w:val="000000"/>
-        </w:rPr>
-        <w:t xml:space="preserve">used </w:t>
-      </w:r>
-      <w:commentRangeStart w:id="55"/>
-      <w:r>
-        <w:rPr>
-          <w:rFonts w:eastAsia="Times New Roman"/>
-          <w:color w:val="000000"/>
-        </w:rPr>
-        <w:t xml:space="preserve">a mixed Poisson regression </w:t>
-      </w:r>
-      <w:commentRangeEnd w:id="55"/>
-      <w:r>
-        <w:rPr>
-          <w:rStyle w:val="CommentReference"/>
-        </w:rPr>
-        <w:commentReference w:id="55"/>
-      </w:r>
-      <w:r>
-        <w:rPr>
-          <w:rFonts w:eastAsia="Times New Roman"/>
-          <w:color w:val="000000"/>
-        </w:rPr>
-        <w:t xml:space="preserve">to calculate population level estimates of habitat selection. A Poisson regression, with stratum-specific intercepts fixed at a large variance, is </w:t>
-      </w:r>
-      <w:r>
-        <w:rPr>
-          <w:rFonts w:eastAsia="Times New Roman"/>
-          <w:color w:val="000000"/>
-        </w:rPr>
-        <w:lastRenderedPageBreak/>
-        <w:t xml:space="preserve">likelihood equivalent to the conditional logistic regression that is traditionally used in </w:t>
-      </w:r>
-      <w:proofErr w:type="spellStart"/>
-      <w:r>
-        <w:rPr>
-          <w:rFonts w:eastAsia="Times New Roman"/>
-          <w:color w:val="000000"/>
-        </w:rPr>
-        <w:t>iSSA</w:t>
-      </w:r>
-      <w:proofErr w:type="spellEnd"/>
-      <w:r>
-        <w:rPr>
-          <w:rFonts w:eastAsia="Times New Roman"/>
-          <w:color w:val="000000"/>
-        </w:rPr>
-        <w:t xml:space="preserve"> (Muff et al. 2020). But the Poisson regression allows for the incorporation of random slopes that are computationally and mathematically challenging when fit with conditional logistic regression models (Muff et al. 2020). This allowed </w:t>
-      </w:r>
-      <w:r>
-        <w:rPr>
-          <w:rFonts w:eastAsia="Times New Roman"/>
-          <w:color w:val="000000"/>
-        </w:rPr>
-        <w:t>us</w:t>
-      </w:r>
-      <w:r>
-        <w:rPr>
-          <w:rFonts w:eastAsia="Times New Roman"/>
-          <w:color w:val="000000"/>
-        </w:rPr>
-        <w:t xml:space="preserve"> </w:t>
-      </w:r>
-      <w:r>
-        <w:rPr>
-          <w:rFonts w:eastAsia="Times New Roman"/>
-          <w:color w:val="000000"/>
-        </w:rPr>
-        <w:t xml:space="preserve">to account for dependence among locations from the same individuals and variation in responses to different habitat and human-related covariates. </w:t>
-      </w:r>
-      <w:commentRangeStart w:id="56"/>
-      <w:r>
-        <w:rPr>
-          <w:rFonts w:eastAsia="Times New Roman"/>
-          <w:color w:val="000000"/>
-        </w:rPr>
-        <w:t>Mixed models were compared to fixed effect models using information criteria to ensure the incorporation of random effects produced the best performing models</w:t>
-      </w:r>
-      <w:commentRangeEnd w:id="56"/>
-      <w:r>
-        <w:rPr>
-          <w:rStyle w:val="CommentReference"/>
-        </w:rPr>
-        <w:commentReference w:id="56"/>
-      </w:r>
-      <w:r>
-        <w:rPr>
-          <w:rFonts w:eastAsia="Times New Roman"/>
-          <w:color w:val="000000"/>
-        </w:rPr>
-        <w:t>. Regression analys</w:t>
-      </w:r>
-      <w:r>
-        <w:rPr>
-          <w:rFonts w:eastAsia="Times New Roman"/>
-          <w:color w:val="000000"/>
-        </w:rPr>
-        <w:t>e</w:t>
-      </w:r>
-      <w:r>
-        <w:rPr>
-          <w:rFonts w:eastAsia="Times New Roman"/>
-          <w:color w:val="000000"/>
-        </w:rPr>
-        <w:t>s w</w:t>
-      </w:r>
-      <w:r>
-        <w:rPr>
-          <w:rFonts w:eastAsia="Times New Roman"/>
-          <w:color w:val="000000"/>
-        </w:rPr>
-        <w:t>ere</w:t>
-      </w:r>
-      <w:r>
-        <w:rPr>
-          <w:rFonts w:eastAsia="Times New Roman"/>
-          <w:color w:val="000000"/>
-        </w:rPr>
-        <w:t xml:space="preserve"> run using the R package </w:t>
-      </w:r>
-      <w:proofErr w:type="spellStart"/>
-      <w:r>
-        <w:rPr>
-          <w:rFonts w:eastAsia="Times New Roman"/>
-          <w:color w:val="000000"/>
-        </w:rPr>
-        <w:t>glmmTMB</w:t>
-      </w:r>
-      <w:proofErr w:type="spellEnd"/>
-      <w:r>
-        <w:rPr>
-          <w:rFonts w:eastAsia="Times New Roman"/>
-          <w:color w:val="000000"/>
-        </w:rPr>
-        <w:t xml:space="preserve"> (Brooks et al. 2017).</w:t>
-      </w:r>
-    </w:p>
-    <w:p>
-      <w:pPr>
-        <w:spacing w:after="160" w:line="480" w:lineRule="auto"/>
-        <w:ind w:right="-540"/>
-        <w:rPr>
-          <w:rFonts w:eastAsia="Times New Roman"/>
-        </w:rPr>
-      </w:pPr>
-      <w:commentRangeStart w:id="57"/>
-      <w:commentRangeStart w:id="58"/>
-      <w:r>
-        <w:rPr>
-          <w:rFonts w:eastAsia="Times New Roman"/>
-          <w:color w:val="000000"/>
-        </w:rPr>
-        <w:t xml:space="preserve">Models </w:t>
-      </w:r>
-      <w:commentRangeEnd w:id="57"/>
-      <w:r>
-        <w:rPr>
-          <w:rStyle w:val="CommentReference"/>
-        </w:rPr>
-        <w:commentReference w:id="57"/>
-      </w:r>
-      <w:commentRangeEnd w:id="58"/>
-      <w:r>
-        <w:rPr>
-          <w:rStyle w:val="CommentReference"/>
-        </w:rPr>
-        <w:commentReference w:id="58"/>
-      </w:r>
-      <w:r>
-        <w:rPr>
-          <w:rFonts w:eastAsia="Times New Roman"/>
-          <w:color w:val="000000"/>
-        </w:rPr>
-        <w:t xml:space="preserve">fit to data included a null model that contained only attributes of movement representing how an animal would move free of selection for habitat. Parameters included cosine-transformed turning angle, cosine-transformed turning angle squared, log step length and the squared log step length. Cosine-transformed step length converts this circular variable into a variable where 1 represents no change in turn angle and -1 indicates a 180° change in direction, with left and right turns represented by 0. This allows us to account for the tendency of movement in the same direction. Cosine-transformed turning angle squared was added as a covariate after initial data exploration indicated deer exhibited a tendency to persist in direction of travel (1) or travel in the exact opposite direction (-1). Log step length and squared log step length were included because the estimated coefficients of these step length parameters can be combined with the estimated parameters of our observed lognormal step length distribution to update our step length distribution </w:t>
-      </w:r>
-      <w:r>
-        <w:rPr>
-          <w:rFonts w:eastAsia="Times New Roman"/>
-          <w:color w:val="000000"/>
-        </w:rPr>
-        <w:lastRenderedPageBreak/>
-        <w:t>(Avgar et al. 2016). Furthermore, we can include interactions with these movement parameters to allow movement distributions to change depending on environmental conditions (</w:t>
-      </w:r>
-      <w:proofErr w:type="spellStart"/>
-      <w:r>
-        <w:rPr>
-          <w:rFonts w:eastAsia="Times New Roman"/>
-          <w:color w:val="000000"/>
-        </w:rPr>
-        <w:t>Fieberg</w:t>
-      </w:r>
-      <w:proofErr w:type="spellEnd"/>
-      <w:r>
-        <w:rPr>
-          <w:rFonts w:eastAsia="Times New Roman"/>
-          <w:color w:val="000000"/>
-        </w:rPr>
-        <w:t xml:space="preserve"> et al. 2021). Movement parameters interacted with human activity were used to update step length distributions from the model to explore changes in movement patterns in response to human activity. </w:t>
-      </w:r>
-    </w:p>
-    <w:p>
-      <w:pPr>
-        <w:spacing w:after="160" w:line="480" w:lineRule="auto"/>
-        <w:ind w:right="-540"/>
-        <w:rPr>
-          <w:rFonts w:eastAsia="Times New Roman"/>
-        </w:rPr>
-      </w:pPr>
-      <w:r>
-        <w:rPr>
-          <w:rFonts w:eastAsia="Times New Roman"/>
-          <w:color w:val="000000"/>
-        </w:rPr>
-        <w:t>The null model with just movement parameters explained above was fit to test if models involving habitat selection parameters could outperform a model assuming movement irrespective of habitat selection (</w:t>
-      </w:r>
-      <w:proofErr w:type="spellStart"/>
-      <w:r>
-        <w:rPr>
-          <w:rFonts w:eastAsia="Times New Roman"/>
-          <w:color w:val="000000"/>
-        </w:rPr>
-        <w:t>Fieberg</w:t>
-      </w:r>
-      <w:proofErr w:type="spellEnd"/>
-      <w:r>
-        <w:rPr>
-          <w:rFonts w:eastAsia="Times New Roman"/>
-          <w:color w:val="000000"/>
-        </w:rPr>
-        <w:t xml:space="preserve"> et al. 2021). A habitat model was fit incorporating habitat covariates (land cover classes, cosine-transformed aspect, terrain ruggedness index) and a human activity model was fit with main effects of, and an interaction between, rolling average of human activity and distance to trail. Two variations of a global model were fit, the first of which included interactions between movement characteristics and rolling average of human activity. We used this interaction to investigate how movement behavior changed in response to changes in human activity. The second global model contained an interaction between rolling average of human activity and forest habitat selection. The five models were fit on the whole (pooled) dataset, a dataset for points at night and a dataset for points during the day. Continuous variables were scaled and centered. Analysis was not done with the crepuscular time period due to a small sample size caused by the small window of time classified as crepuscular. Models were evaluated using Akaike Information Criterion (AIC) (Burnham and Anderson 2002).</w:t>
-      </w:r>
-    </w:p>
-    <w:p>
-      <w:pPr>
-        <w:spacing w:after="160" w:line="480" w:lineRule="auto"/>
-        <w:ind w:right="-540"/>
-        <w:rPr>
-          <w:rFonts w:eastAsia="Times New Roman"/>
-        </w:rPr>
-      </w:pPr>
-      <w:r>
-        <w:rPr>
-          <w:rFonts w:eastAsia="Times New Roman"/>
-          <w:color w:val="000000"/>
-        </w:rPr>
-        <w:lastRenderedPageBreak/>
-        <w:t xml:space="preserve">To compare and visualize deer movement patterns in relation to human activity between different time periods including crepuscular times, we used a linear mixed effects regression in R package </w:t>
-      </w:r>
-      <w:proofErr w:type="spellStart"/>
-      <w:r>
-        <w:rPr>
-          <w:rFonts w:eastAsia="Times New Roman"/>
-          <w:color w:val="000000"/>
-        </w:rPr>
-        <w:t>nlme</w:t>
-      </w:r>
-      <w:proofErr w:type="spellEnd"/>
-      <w:r>
-        <w:rPr>
-          <w:rFonts w:eastAsia="Times New Roman"/>
-          <w:color w:val="000000"/>
-        </w:rPr>
-        <w:t xml:space="preserve"> (</w:t>
-      </w:r>
-      <w:proofErr w:type="spellStart"/>
-      <w:r>
-        <w:rPr>
-          <w:rFonts w:eastAsia="Times New Roman"/>
-          <w:color w:val="000000"/>
-        </w:rPr>
-        <w:t>Pinhiero</w:t>
-      </w:r>
-      <w:proofErr w:type="spellEnd"/>
-      <w:r>
-        <w:rPr>
-          <w:rFonts w:eastAsia="Times New Roman"/>
-          <w:color w:val="000000"/>
-        </w:rPr>
-        <w:t xml:space="preserve"> and Bates 2023), with a log-transformed response variable of mean movement rate (meters/hour) over each time period of each day for each individual. We tested a model with an interaction between human activity and time of day versus a model with just the main effects of human activity and time of day. Since human activity could not be incorporated at the hourly level, we used a daily measurement of human activity as an explanatory variable. Human activity measurements for movement rates at night corresponded to the previous day's value of human activity. We included a random effect for individual deer and the main effect of sex in both models. Models were checked for fit with residuals and </w:t>
-      </w:r>
-      <w:proofErr w:type="spellStart"/>
-      <w:r>
-        <w:rPr>
-          <w:rFonts w:eastAsia="Times New Roman"/>
-          <w:color w:val="000000"/>
-        </w:rPr>
-        <w:t>qq</w:t>
-      </w:r>
-      <w:proofErr w:type="spellEnd"/>
-      <w:r>
-        <w:rPr>
-          <w:rFonts w:eastAsia="Times New Roman"/>
-          <w:color w:val="000000"/>
-        </w:rPr>
-        <w:t xml:space="preserve"> plots and evaluated using Akaike Information Criterion (</w:t>
-      </w:r>
-      <w:proofErr w:type="spellStart"/>
-      <w:r>
-        <w:rPr>
-          <w:rFonts w:eastAsia="Times New Roman"/>
-          <w:color w:val="000000"/>
-        </w:rPr>
-        <w:t>AICc</w:t>
-      </w:r>
-      <w:proofErr w:type="spellEnd"/>
-      <w:r>
-        <w:rPr>
-          <w:rFonts w:eastAsia="Times New Roman"/>
-          <w:color w:val="000000"/>
-        </w:rPr>
-        <w:t>) (Burnham and Anderson 2002).</w:t>
       </w:r>
     </w:p>
     <w:p>
@@ -4046,6 +4891,7 @@
           <w:iCs/>
           <w:color w:val="000000"/>
         </w:rPr>
+        <w:lastRenderedPageBreak/>
         <w:t>Time-to-event Camera Analysis</w:t>
       </w:r>
     </w:p>
@@ -4098,15 +4944,107 @@
           <w:rFonts w:eastAsia="Times New Roman"/>
           <w:color w:val="000000"/>
         </w:rPr>
-        <w:t xml:space="preserve"> cameras to estimate abundance (Moeller et al. 2018). TTE and similar statistical approaches (space-to-event, random encounter models) sample the landscape as opposed to modeling unmarked animals and therefore do not carry the same difficult assumptions as other models to estimate unmarked </w:t>
-      </w:r>
+        <w:t xml:space="preserve"> cameras to estimate abundance (Moeller et al. 2018). TTE and similar statistical approaches (space-to-event, random encounter models) sample the landscape as opposed to modeling unmarked animals and therefore do not carry the same difficult assumptions as other models to estimate unmarked populations of animals (Loonam et al. 2021</w:t>
+      </w:r>
+      <w:r>
+        <w:rPr>
+          <w:rFonts w:eastAsia="Times New Roman"/>
+          <w:color w:val="000000"/>
+        </w:rPr>
+        <w:t>a</w:t>
+      </w:r>
+      <w:r>
+        <w:rPr>
+          <w:rFonts w:eastAsia="Times New Roman"/>
+          <w:color w:val="000000"/>
+        </w:rPr>
+        <w:t>, Moeller et al. 2022). More specifically, TTE models the distribution of animals in the collective viewshed of all the cameras as a Poisson distribution and utilizes the connection to the exponential distribution, representing the amount of time it takes for a Poisson distributed event to occur (Loonam et al. 2021</w:t>
+      </w:r>
+      <w:r>
+        <w:rPr>
+          <w:rFonts w:eastAsia="Times New Roman"/>
+          <w:color w:val="000000"/>
+        </w:rPr>
+        <w:t>a</w:t>
+      </w:r>
+      <w:r>
+        <w:rPr>
+          <w:rFonts w:eastAsia="Times New Roman"/>
+          <w:color w:val="000000"/>
+        </w:rPr>
+        <w:t>). Therefore, we measure the number of sampling periods it takes for an animal to appear during a sampling occasion to then estimate abundance. These measures are repeated across time and across space at multiple cameras allowing us to model heterogeneous density at individual cameras based on environmental factors (</w:t>
+      </w:r>
+      <w:r>
+        <w:rPr>
+          <w:rFonts w:eastAsia="Times New Roman"/>
+          <w:color w:val="000000"/>
+        </w:rPr>
+        <w:t>Moeller et al. 2018</w:t>
+      </w:r>
+      <w:r>
+        <w:rPr>
+          <w:rFonts w:eastAsia="Times New Roman"/>
+          <w:color w:val="000000"/>
+        </w:rPr>
+        <w:t xml:space="preserve">, </w:t>
+      </w:r>
+      <w:r>
+        <w:rPr>
+          <w:rFonts w:eastAsia="Times New Roman"/>
+          <w:color w:val="000000"/>
+        </w:rPr>
+        <w:t>Loonam et al. 2021</w:t>
+      </w:r>
+      <w:r>
+        <w:rPr>
+          <w:rFonts w:eastAsia="Times New Roman"/>
+          <w:color w:val="000000"/>
+        </w:rPr>
+        <w:t>a</w:t>
+      </w:r>
+      <w:r>
+        <w:rPr>
+          <w:rFonts w:eastAsia="Times New Roman"/>
+          <w:color w:val="000000"/>
+        </w:rPr>
+        <w:t>). Time-to-event models have been shown to have more precise estimates than space-to-event or random encounter models (Morin et al. 2022), and estimated densities are comparable to more intensively derived density estimates (Loonam et al. 2021).</w:t>
+      </w:r>
+    </w:p>
+    <w:p>
+      <w:pPr>
+        <w:spacing w:after="120" w:line="480" w:lineRule="auto"/>
+        <w:rPr>
+          <w:rFonts w:eastAsia="Times New Roman"/>
+        </w:rPr>
+      </w:pPr>
       <w:r>
         <w:rPr>
           <w:rFonts w:eastAsia="Times New Roman"/>
           <w:color w:val="000000"/>
         </w:rPr>
         <w:lastRenderedPageBreak/>
-        <w:t>populations of animals (Loonam et al. 2021</w:t>
+        <w:t>An estimate of speed is required to define the sampling period as the time it takes to cross the viewshed of a camera (</w:t>
+      </w:r>
+      <w:r>
+        <w:rPr>
+          <w:rFonts w:eastAsia="Times New Roman"/>
+          <w:color w:val="000000"/>
+        </w:rPr>
+        <w:t>Moeller et al. 2018</w:t>
+      </w:r>
+      <w:r>
+        <w:rPr>
+          <w:rFonts w:eastAsia="Times New Roman"/>
+          <w:color w:val="000000"/>
+        </w:rPr>
+        <w:t xml:space="preserve">, </w:t>
+      </w:r>
+      <w:r>
+        <w:rPr>
+          <w:rFonts w:eastAsia="Times New Roman"/>
+          <w:color w:val="000000"/>
+        </w:rPr>
+        <w:t>Loonam et al. 2021). Estimation of speed is non-trivial, as movement rate measured in discrete time is dependent on sampling rate with coarse time scales under-estimating speed and very fine time scales over-estimating speed (Noonan et al. 2019, Poulin et al. 2021). Over- and underestimating speed has been shown to cause a linear bias in density estimates from TTE models (Loonam et al. 2021</w:t>
       </w:r>
       <w:r>
         <w:rPr>
@@ -4120,106 +5058,38 @@
           <w:rFonts w:eastAsia="Times New Roman"/>
           <w:color w:val="000000"/>
         </w:rPr>
-        <w:t>, Moeller et al. 2022). More specifically, TTE models the distribution of animals in the collective viewshed of all the cameras as a Poisson distribution and utilizes the connection to the exponential distribution, representing the amount of time it takes for a Poisson distributed event to occur (Loonam et al. 2021</w:t>
-      </w:r>
-      <w:r>
-        <w:rPr>
-          <w:rFonts w:eastAsia="Times New Roman"/>
-          <w:color w:val="000000"/>
-        </w:rPr>
-        <w:t>a</w:t>
-      </w:r>
-      <w:r>
-        <w:rPr>
-          <w:rFonts w:eastAsia="Times New Roman"/>
-          <w:color w:val="000000"/>
-        </w:rPr>
-        <w:t>). Therefore, we measure the number of sampling periods it takes for an animal to appear during a sampling occasion to then estimate abundance. These measures are repeated across time and across space at multiple cameras allowing us to model heterogeneous density at individual cameras based on environmental factors (</w:t>
-      </w:r>
-      <w:r>
-        <w:rPr>
-          <w:rFonts w:eastAsia="Times New Roman"/>
-          <w:color w:val="000000"/>
-        </w:rPr>
-        <w:t>Moeller et al. 2018</w:t>
-      </w:r>
-      <w:r>
-        <w:rPr>
-          <w:rFonts w:eastAsia="Times New Roman"/>
-          <w:color w:val="000000"/>
-        </w:rPr>
-        <w:t xml:space="preserve">, </w:t>
-      </w:r>
-      <w:r>
-        <w:rPr>
-          <w:rFonts w:eastAsia="Times New Roman"/>
-          <w:color w:val="000000"/>
-        </w:rPr>
-        <w:t>Loonam et al. 2021</w:t>
-      </w:r>
-      <w:r>
-        <w:rPr>
-          <w:rFonts w:eastAsia="Times New Roman"/>
-          <w:color w:val="000000"/>
-        </w:rPr>
-        <w:t>a</w:t>
-      </w:r>
-      <w:r>
-        <w:rPr>
-          <w:rFonts w:eastAsia="Times New Roman"/>
-          <w:color w:val="000000"/>
-        </w:rPr>
-        <w:t>). Time-to-event models have been shown to have more precise estimates than space-to-event or random encounter models (Morin et al. 2022), and estimated densities are comparable to more intensively derived density estimates (Loonam et al. 2021).</w:t>
-      </w:r>
-    </w:p>
-    <w:p>
-      <w:pPr>
-        <w:spacing w:after="120" w:line="480" w:lineRule="auto"/>
-        <w:rPr>
-          <w:rFonts w:eastAsia="Times New Roman"/>
-        </w:rPr>
-      </w:pPr>
-      <w:r>
-        <w:rPr>
-          <w:rFonts w:eastAsia="Times New Roman"/>
-          <w:color w:val="000000"/>
-        </w:rPr>
-        <w:t>An estimate of speed is required to define the sampling period as the time it takes to cross the viewshed of a camera (</w:t>
-      </w:r>
-      <w:r>
-        <w:rPr>
-          <w:rFonts w:eastAsia="Times New Roman"/>
-          <w:color w:val="000000"/>
-        </w:rPr>
-        <w:t>Moeller et al. 2018</w:t>
-      </w:r>
-      <w:r>
-        <w:rPr>
-          <w:rFonts w:eastAsia="Times New Roman"/>
-          <w:color w:val="000000"/>
-        </w:rPr>
-        <w:t xml:space="preserve">, </w:t>
-      </w:r>
-      <w:r>
-        <w:rPr>
-          <w:rFonts w:eastAsia="Times New Roman"/>
-          <w:color w:val="000000"/>
-        </w:rPr>
-        <w:t>Loonam et al. 2021). Estimation of speed is non-trivial, as movement rate measured in discrete time is dependent on sampling rate with coarse time scales under-estimating speed and very fine time scales over-estimating speed (Noonan et al. 2019, Poulin et al. 2021). Over- and underestimating speed has been shown to cause a linear bias in density estimates from TTE models (Loonam et al. 2021</w:t>
-      </w:r>
-      <w:r>
-        <w:rPr>
-          <w:rFonts w:eastAsia="Times New Roman"/>
-          <w:color w:val="000000"/>
-        </w:rPr>
-        <w:t>a</w:t>
-      </w:r>
-      <w:r>
-        <w:rPr>
-          <w:rFonts w:eastAsia="Times New Roman"/>
-          <w:color w:val="000000"/>
-        </w:rPr>
-        <w:t xml:space="preserve">, Santini et al. 2022). To solve this, we calculated speed using continuous time movement modeling which has shown to be robust to variable sampling rates (Noonan et al. 2019), while also calculating </w:t>
+        <w:t>, Santini et al. 2022). To solve this, we calculated speed using continuous time movement modeling which has shown to be robust to variable sampling rates (Noonan et al. 2019), while also calculating movement rate from more frequent (&lt;1hr) locations, estimating density from both movement rates. Viewshed area was estimated as 45m², based on ex situ measurements of camera detection area used in other TTE modeling applications (Loonam et al. 2021). Other measures of trail camera viewshed area include a total viewshed area of 87m² area with detection reduced to 22-65m² depending on direction of animal movement in a controlled test (Apps and McNutt 2018), and 106m² used in similar space-to-event modeling (Ausband et al. 2022). To account for uncertainty in camera viewshed we estimated density at three different measurements of viewshed area, sampling camera viewsheds from a normal distribution centered around 45m², 65m², and 80m², all with a standard deviation of 5m².</w:t>
+      </w:r>
+    </w:p>
+    <w:p>
+      <w:pPr>
+        <w:spacing w:before="120" w:line="480" w:lineRule="auto"/>
+        <w:rPr>
+          <w:rFonts w:eastAsia="Times New Roman"/>
+        </w:rPr>
+      </w:pPr>
+      <w:r>
+        <w:rPr>
+          <w:rFonts w:eastAsia="Times New Roman"/>
+          <w:color w:val="000000"/>
+        </w:rPr>
+        <w:t xml:space="preserve">A time frame from April 14, 2022- May 15, </w:t>
+      </w:r>
+      <w:proofErr w:type="gramStart"/>
+      <w:r>
+        <w:rPr>
+          <w:rFonts w:eastAsia="Times New Roman"/>
+          <w:color w:val="000000"/>
+        </w:rPr>
+        <w:t>2022</w:t>
+      </w:r>
+      <w:proofErr w:type="gramEnd"/>
+      <w:r>
+        <w:rPr>
+          <w:rFonts w:eastAsia="Times New Roman"/>
+          <w:color w:val="000000"/>
+        </w:rPr>
+        <w:t xml:space="preserve"> was chosen for an overall density estimate for the study area. This timeframe was chosen to match the timing of our habitat selection </w:t>
       </w:r>
       <w:r>
         <w:rPr>
@@ -4227,46 +5097,7 @@
           <w:color w:val="000000"/>
         </w:rPr>
         <w:lastRenderedPageBreak/>
-        <w:t>movement rate from more frequent (&lt;1hr) locations, estimating density from both movement rates. Viewshed area was estimated as 45m², based on ex situ measurements of camera detection area used in other TTE modeling applications (Loonam et al. 2021). Other measures of trail camera viewshed area include a total viewshed area of 87m² area with detection reduced to 22-65m² depending on direction of animal movement in a controlled test (Apps and McNutt 2018), and 106m² used in similar space-to-event modeling (Ausband et al. 2022). To account for uncertainty in camera viewshed we estimated density at three different measurements of viewshed area, sampling camera viewsheds from a normal distribution centered around 45m², 65m², and 80m², all with a standard deviation of 5m².</w:t>
-      </w:r>
-    </w:p>
-    <w:p>
-      <w:pPr>
-        <w:spacing w:before="120" w:line="480" w:lineRule="auto"/>
-        <w:rPr>
-          <w:rFonts w:eastAsia="Times New Roman"/>
-        </w:rPr>
-      </w:pPr>
-      <w:r>
-        <w:rPr>
-          <w:rFonts w:eastAsia="Times New Roman"/>
-          <w:color w:val="000000"/>
-        </w:rPr>
-        <w:t xml:space="preserve">A time frame from April 14, 2022- May 15, </w:t>
-      </w:r>
-      <w:proofErr w:type="gramStart"/>
-      <w:r>
-        <w:rPr>
-          <w:rFonts w:eastAsia="Times New Roman"/>
-          <w:color w:val="000000"/>
-        </w:rPr>
-        <w:t>2022</w:t>
-      </w:r>
-      <w:proofErr w:type="gramEnd"/>
-      <w:r>
-        <w:rPr>
-          <w:rFonts w:eastAsia="Times New Roman"/>
-          <w:color w:val="000000"/>
-        </w:rPr>
-        <w:t xml:space="preserve"> was chosen for an overall density estimate for the study area. This timeframe was chosen to match the timing of our habitat selection study on deer winter range, with the earliest migration date found among collared deer to be May 15. To separately investigate heterogeneous density among cameras, the entire deployment period (April 2022-August 2022) was used to maximize data available for estimation of density at individual cameras. When the assumption of a closed population is violated, TTE models estimate average abundance across the duration of the survey (Loonam et al. 2021). Following the recommendations of Moeller et al. 2019, fewer number of sampling periods per occasion were used for modeling density at individual cameras, accounting for animals in the immediate vicinity of the camera (Moeller et al. 2018). </w:t>
-      </w:r>
-      <w:r>
-        <w:rPr>
-          <w:rFonts w:eastAsia="Times New Roman"/>
-          <w:color w:val="000000"/>
-        </w:rPr>
-        <w:lastRenderedPageBreak/>
-        <w:t>Heterogeneous density was modeled at individual cameras using generalized linear models with a gamma distribution and identity link function. Given the small sample size, environmental (slope and land cover at different scales, distance to herbaceous cover) and human factors (trail density at different scales and relative human activity at the camera) were tested individually before combining the environmental layers that best predicted the data, as measured by ΔAIC, with human factors.  Models were checked to ensure assumptions were met and evaluated using Akaike Information Criterion for small sample sizes (</w:t>
+        <w:t>study on deer winter range, with the earliest migration date found among collared deer to be May 15. To separately investigate heterogeneous density among cameras, the entire deployment period (April 2022-August 2022) was used to maximize data available for estimation of density at individual cameras. When the assumption of a closed population is violated, TTE models estimate average abundance across the duration of the survey (Loonam et al. 2021). Following the recommendations of Moeller et al. 2019, fewer number of sampling periods per occasion were used for modeling density at individual cameras, accounting for animals in the immediate vicinity of the camera (Moeller et al. 2018). Heterogeneous density was modeled at individual cameras using generalized linear models with a gamma distribution and identity link function. Given the small sample size, environmental (slope and land cover at different scales, distance to herbaceous cover) and human factors (trail density at different scales and relative human activity at the camera) were tested individually before combining the environmental layers that best predicted the data, as measured by ΔAIC, with human factors.  Models were checked to ensure assumptions were met and evaluated using Akaike Information Criterion for small sample sizes (</w:t>
       </w:r>
       <w:proofErr w:type="spellStart"/>
       <w:r>
@@ -5508,7 +6339,7 @@
           <w:rFonts w:eastAsia="Times New Roman"/>
         </w:rPr>
       </w:pPr>
-      <w:commentRangeStart w:id="59"/>
+      <w:commentRangeStart w:id="58"/>
       <w:r>
         <w:rPr>
           <w:rFonts w:eastAsia="Times New Roman"/>
@@ -5527,12 +6358,12 @@
         </w:rPr>
         <w:t>ISCUSSION</w:t>
       </w:r>
-      <w:commentRangeEnd w:id="59"/>
+      <w:commentRangeEnd w:id="58"/>
       <w:r>
         <w:rPr>
           <w:rStyle w:val="CommentReference"/>
         </w:rPr>
-        <w:commentReference w:id="59"/>
+        <w:commentReference w:id="58"/>
       </w:r>
     </w:p>
     <w:p>
@@ -25789,7 +26620,7 @@
       </w:r>
     </w:p>
   </w:comment>
-  <w:comment w:id="49" w:author="Stenglein, Jennifer L - DNR" w:date="2024-09-09T10:17:00Z" w:initials="SJLD">
+  <w:comment w:id="50" w:author="Wildey,Eli" w:date="2024-10-18T15:18:00Z" w:initials="W">
     <w:p>
       <w:pPr>
         <w:pStyle w:val="CommentText"/>
@@ -25801,11 +26632,11 @@
         <w:annotationRef/>
       </w:r>
       <w:r>
-        <w:t>It's not clear to me why this and the above are 2 distinct sections</w:t>
+        <w:t>Double check wording of this</w:t>
       </w:r>
     </w:p>
   </w:comment>
-  <w:comment w:id="50" w:author="Stenglein, Jennifer L - DNR" w:date="2024-09-09T10:18:00Z" w:initials="SJLD">
+  <w:comment w:id="51" w:author="Stenglein, Jennifer L - DNR" w:date="2024-09-09T10:21:00Z" w:initials="SJLD">
     <w:p>
       <w:pPr>
         <w:pStyle w:val="CommentText"/>
@@ -25817,123 +26648,107 @@
         <w:annotationRef/>
       </w:r>
       <w:r>
+        <w:t>citation</w:t>
+      </w:r>
+    </w:p>
+  </w:comment>
+  <w:comment w:id="52" w:author="Stenglein, Jennifer L - DNR" w:date="2024-09-09T10:22:00Z" w:initials="SJLD">
+    <w:p>
+      <w:pPr>
+        <w:pStyle w:val="CommentText"/>
+      </w:pPr>
+      <w:r>
+        <w:rPr>
+          <w:rStyle w:val="CommentReference"/>
+        </w:rPr>
+        <w:annotationRef/>
+      </w:r>
+      <w:r>
+        <w:t>What is the point of this first set of analyses?</w:t>
+      </w:r>
+    </w:p>
+  </w:comment>
+  <w:comment w:id="53" w:author="Stenglein, Jennifer L - DNR" w:date="2024-09-09T10:22:00Z" w:initials="SJLD">
+    <w:p>
+      <w:pPr>
+        <w:pStyle w:val="CommentText"/>
+      </w:pPr>
+      <w:r>
+        <w:rPr>
+          <w:rStyle w:val="CommentReference"/>
+        </w:rPr>
+        <w:annotationRef/>
+      </w:r>
+      <w:r>
+        <w:t>I am assuming this is a second research question, now at the population level? If so, then start a new paragraph</w:t>
+      </w:r>
+    </w:p>
+  </w:comment>
+  <w:comment w:id="54" w:author="Stenglein, Jennifer L - DNR" w:date="2024-09-09T10:24:00Z" w:initials="SJLD">
+    <w:p>
+      <w:pPr>
+        <w:pStyle w:val="CommentText"/>
+      </w:pPr>
+      <w:r>
+        <w:rPr>
+          <w:rStyle w:val="CommentReference"/>
+        </w:rPr>
+        <w:annotationRef/>
+      </w:r>
+      <w:r>
+        <w:t>Not clear what the set of mixed models and fixed effect models actually is</w:t>
+      </w:r>
+    </w:p>
+  </w:comment>
+  <w:comment w:id="55" w:author="Stenglein, Jennifer L - DNR" w:date="2024-09-09T10:26:00Z" w:initials="SJLD">
+    <w:p>
+      <w:pPr>
+        <w:pStyle w:val="CommentText"/>
+      </w:pPr>
+      <w:r>
+        <w:rPr>
+          <w:rStyle w:val="CommentReference"/>
+        </w:rPr>
+        <w:annotationRef/>
+      </w:r>
+      <w:r>
+        <w:t xml:space="preserve">A table with the different models would be very helpful. </w:t>
+      </w:r>
+    </w:p>
+  </w:comment>
+  <w:comment w:id="56" w:author="Stenglein, Jennifer L - DNR" w:date="2024-09-09T10:26:00Z" w:initials="SJLD">
+    <w:p>
+      <w:pPr>
+        <w:pStyle w:val="CommentText"/>
+      </w:pPr>
+      <w:r>
+        <w:rPr>
+          <w:rStyle w:val="CommentReference"/>
+        </w:rPr>
+        <w:annotationRef/>
+      </w:r>
+      <w:r>
+        <w:t>THIS IS WHERE I STOPPED</w:t>
+      </w:r>
+    </w:p>
+  </w:comment>
+  <w:comment w:id="57" w:author="Stenglein, Jennifer L - DNR" w:date="2024-09-09T10:18:00Z" w:initials="SJLD">
+    <w:p>
+      <w:pPr>
+        <w:pStyle w:val="CommentText"/>
+      </w:pPr>
+      <w:r>
+        <w:rPr>
+          <w:rStyle w:val="CommentReference"/>
+        </w:rPr>
+        <w:annotationRef/>
+      </w:r>
+      <w:r>
         <w:t>Justification for these choices?</w:t>
       </w:r>
     </w:p>
   </w:comment>
-  <w:comment w:id="52" w:author="Wildey,Eli" w:date="2024-10-18T15:18:00Z" w:initials="W">
-    <w:p>
-      <w:pPr>
-        <w:pStyle w:val="CommentText"/>
-      </w:pPr>
-      <w:r>
-        <w:rPr>
-          <w:rStyle w:val="CommentReference"/>
-        </w:rPr>
-        <w:annotationRef/>
-      </w:r>
-      <w:r>
-        <w:t>Double check wording of this</w:t>
-      </w:r>
-    </w:p>
-  </w:comment>
-  <w:comment w:id="53" w:author="Stenglein, Jennifer L - DNR" w:date="2024-09-09T10:21:00Z" w:initials="SJLD">
-    <w:p>
-      <w:pPr>
-        <w:pStyle w:val="CommentText"/>
-      </w:pPr>
-      <w:r>
-        <w:rPr>
-          <w:rStyle w:val="CommentReference"/>
-        </w:rPr>
-        <w:annotationRef/>
-      </w:r>
-      <w:r>
-        <w:t>citation</w:t>
-      </w:r>
-    </w:p>
-  </w:comment>
-  <w:comment w:id="54" w:author="Stenglein, Jennifer L - DNR" w:date="2024-09-09T10:22:00Z" w:initials="SJLD">
-    <w:p>
-      <w:pPr>
-        <w:pStyle w:val="CommentText"/>
-      </w:pPr>
-      <w:r>
-        <w:rPr>
-          <w:rStyle w:val="CommentReference"/>
-        </w:rPr>
-        <w:annotationRef/>
-      </w:r>
-      <w:r>
-        <w:t>What is the point of this first set of analyses?</w:t>
-      </w:r>
-    </w:p>
-  </w:comment>
-  <w:comment w:id="55" w:author="Stenglein, Jennifer L - DNR" w:date="2024-09-09T10:22:00Z" w:initials="SJLD">
-    <w:p>
-      <w:pPr>
-        <w:pStyle w:val="CommentText"/>
-      </w:pPr>
-      <w:r>
-        <w:rPr>
-          <w:rStyle w:val="CommentReference"/>
-        </w:rPr>
-        <w:annotationRef/>
-      </w:r>
-      <w:r>
-        <w:t>I am assuming this is a second research question, now at the population level? If so, then start a new paragraph</w:t>
-      </w:r>
-    </w:p>
-  </w:comment>
-  <w:comment w:id="56" w:author="Stenglein, Jennifer L - DNR" w:date="2024-09-09T10:24:00Z" w:initials="SJLD">
-    <w:p>
-      <w:pPr>
-        <w:pStyle w:val="CommentText"/>
-      </w:pPr>
-      <w:r>
-        <w:rPr>
-          <w:rStyle w:val="CommentReference"/>
-        </w:rPr>
-        <w:annotationRef/>
-      </w:r>
-      <w:r>
-        <w:t>Not clear what the set of mixed models and fixed effect models actually is</w:t>
-      </w:r>
-    </w:p>
-  </w:comment>
-  <w:comment w:id="57" w:author="Stenglein, Jennifer L - DNR" w:date="2024-09-09T10:26:00Z" w:initials="SJLD">
-    <w:p>
-      <w:pPr>
-        <w:pStyle w:val="CommentText"/>
-      </w:pPr>
-      <w:r>
-        <w:rPr>
-          <w:rStyle w:val="CommentReference"/>
-        </w:rPr>
-        <w:annotationRef/>
-      </w:r>
-      <w:r>
-        <w:t xml:space="preserve">A table with the different models would be very helpful. </w:t>
-      </w:r>
-    </w:p>
-  </w:comment>
-  <w:comment w:id="58" w:author="Stenglein, Jennifer L - DNR" w:date="2024-09-09T10:26:00Z" w:initials="SJLD">
-    <w:p>
-      <w:pPr>
-        <w:pStyle w:val="CommentText"/>
-      </w:pPr>
-      <w:r>
-        <w:rPr>
-          <w:rStyle w:val="CommentReference"/>
-        </w:rPr>
-        <w:annotationRef/>
-      </w:r>
-      <w:r>
-        <w:t>THIS IS WHERE I STOPPED</w:t>
-      </w:r>
-    </w:p>
-  </w:comment>
-  <w:comment w:id="59" w:author="Stenglein, Jennifer L - DNR" w:date="2024-09-06T14:50:00Z" w:initials="SJLD">
+  <w:comment w:id="58" w:author="Stenglein, Jennifer L - DNR" w:date="2024-09-06T14:50:00Z" w:initials="SJLD">
     <w:p>
       <w:pPr>
         <w:pStyle w:val="CommentText"/>
@@ -25980,8 +26795,6 @@
   <w15:commentEx w15:paraId="51C9B2E2" w15:done="1"/>
   <w15:commentEx w15:paraId="75CBEB5D" w15:done="0"/>
   <w15:commentEx w15:paraId="2A141112" w15:done="0"/>
-  <w15:commentEx w15:paraId="3FE79813" w15:done="0"/>
-  <w15:commentEx w15:paraId="609C5F6B" w15:done="0"/>
   <w15:commentEx w15:paraId="084AF906" w15:done="0"/>
   <w15:commentEx w15:paraId="2373DF31" w15:done="0"/>
   <w15:commentEx w15:paraId="0A43E172" w15:done="0"/>
@@ -25989,6 +26802,7 @@
   <w15:commentEx w15:paraId="12414EBF" w15:done="0"/>
   <w15:commentEx w15:paraId="65CF48AC" w15:done="0"/>
   <w15:commentEx w15:paraId="62512AB7" w15:done="0"/>
+  <w15:commentEx w15:paraId="00BDFA9C" w15:done="0"/>
   <w15:commentEx w15:paraId="3B62A180" w15:done="0"/>
 </w15:commentsEx>
 </file>
@@ -26033,8 +26847,6 @@
   <w16cex:commentExtensible w16cex:durableId="2A8948B9" w16cex:dateUtc="2024-09-09T15:13:00Z"/>
   <w16cex:commentExtensible w16cex:durableId="2A8948C7" w16cex:dateUtc="2024-09-09T15:13:00Z"/>
   <w16cex:commentExtensible w16cex:durableId="2A859427" w16cex:dateUtc="2024-09-06T19:45:00Z"/>
-  <w16cex:commentExtensible w16cex:durableId="2A8949BF" w16cex:dateUtc="2024-09-09T15:17:00Z"/>
-  <w16cex:commentExtensible w16cex:durableId="2A8949E4" w16cex:dateUtc="2024-09-09T15:18:00Z"/>
   <w16cex:commentExtensible w16cex:durableId="33CF1287" w16cex:dateUtc="2024-10-18T20:18:00Z"/>
   <w16cex:commentExtensible w16cex:durableId="2A894A96" w16cex:dateUtc="2024-09-09T15:21:00Z"/>
   <w16cex:commentExtensible w16cex:durableId="2A894ADE" w16cex:dateUtc="2024-09-09T15:22:00Z"/>
@@ -26042,6 +26854,7 @@
   <w16cex:commentExtensible w16cex:durableId="2A894B4E" w16cex:dateUtc="2024-09-09T15:24:00Z"/>
   <w16cex:commentExtensible w16cex:durableId="2A894BCE" w16cex:dateUtc="2024-09-09T15:26:00Z"/>
   <w16cex:commentExtensible w16cex:durableId="2A894BD8" w16cex:dateUtc="2024-09-09T15:26:00Z"/>
+  <w16cex:commentExtensible w16cex:durableId="2A8949E4" w16cex:dateUtc="2024-09-09T15:18:00Z"/>
   <w16cex:commentExtensible w16cex:durableId="2A85952C" w16cex:dateUtc="2024-09-06T19:50:00Z"/>
 </w16cex:commentsExtensible>
 </file>
@@ -26074,8 +26887,6 @@
   <w16cid:commentId w16cid:paraId="51C9B2E2" w16cid:durableId="2A8948B9"/>
   <w16cid:commentId w16cid:paraId="75CBEB5D" w16cid:durableId="2A8948C7"/>
   <w16cid:commentId w16cid:paraId="2A141112" w16cid:durableId="2A859427"/>
-  <w16cid:commentId w16cid:paraId="3FE79813" w16cid:durableId="2A8949BF"/>
-  <w16cid:commentId w16cid:paraId="609C5F6B" w16cid:durableId="2A8949E4"/>
   <w16cid:commentId w16cid:paraId="084AF906" w16cid:durableId="33CF1287"/>
   <w16cid:commentId w16cid:paraId="2373DF31" w16cid:durableId="2A894A96"/>
   <w16cid:commentId w16cid:paraId="0A43E172" w16cid:durableId="2A894ADE"/>
@@ -26083,6 +26894,7 @@
   <w16cid:commentId w16cid:paraId="12414EBF" w16cid:durableId="2A894B4E"/>
   <w16cid:commentId w16cid:paraId="65CF48AC" w16cid:durableId="2A894BCE"/>
   <w16cid:commentId w16cid:paraId="62512AB7" w16cid:durableId="2A894BD8"/>
+  <w16cid:commentId w16cid:paraId="00BDFA9C" w16cid:durableId="2A8949E4"/>
   <w16cid:commentId w16cid:paraId="3B62A180" w16cid:durableId="2A85952C"/>
 </w16cid:commentsIds>
 </file>

</xml_diff>

<commit_message>
Need to figure out bit about forage in wetlands and grassland area
</commit_message>
<xml_diff>
--- a/Manuscript_js commentsInProgress10.13.docx
+++ b/Manuscript_js commentsInProgress10.13.docx
@@ -5245,21 +5245,7 @@
           <w:rFonts w:eastAsia="Times New Roman"/>
           <w:color w:val="000000"/>
         </w:rPr>
-        <w:t xml:space="preserve"> </w:t>
-      </w:r>
-      <w:r>
-        <w:rPr>
-          <w:rFonts w:eastAsia="Times New Roman"/>
-          <w:color w:val="000000"/>
-        </w:rPr>
-        <w:t>—</w:t>
-      </w:r>
-      <w:r>
-        <w:rPr>
-          <w:rFonts w:eastAsia="Times New Roman"/>
-          <w:color w:val="000000"/>
-        </w:rPr>
-        <w:t xml:space="preserve"> </w:t>
+        <w:t xml:space="preserve"> — </w:t>
       </w:r>
       <w:r>
         <w:rPr>
@@ -5295,6 +5281,34 @@
           <w:rFonts w:eastAsia="Times New Roman"/>
           <w:color w:val="000000"/>
         </w:rPr>
+        <w:t xml:space="preserve">— </w:t>
+      </w:r>
+      <w:r>
+        <w:rPr>
+          <w:rFonts w:eastAsia="Times New Roman"/>
+          <w:color w:val="000000"/>
+        </w:rPr>
+        <w:t>0.79)</w:t>
+      </w:r>
+      <w:r>
+        <w:rPr>
+          <w:rFonts w:eastAsia="Times New Roman"/>
+          <w:color w:val="000000"/>
+        </w:rPr>
+        <w:t xml:space="preserve"> and wetland</w:t>
+      </w:r>
+      <w:r>
+        <w:rPr>
+          <w:rFonts w:eastAsia="Times New Roman"/>
+          <w:color w:val="000000"/>
+        </w:rPr>
+        <w:t xml:space="preserve"> (0.71, 0.31 </w:t>
+      </w:r>
+      <w:r>
+        <w:rPr>
+          <w:rFonts w:eastAsia="Times New Roman"/>
+          <w:color w:val="000000"/>
+        </w:rPr>
         <w:t>—</w:t>
       </w:r>
       <w:r>
@@ -5302,112 +5316,77 @@
           <w:rFonts w:eastAsia="Times New Roman"/>
           <w:color w:val="000000"/>
         </w:rPr>
+        <w:t xml:space="preserve"> 1.11)</w:t>
+      </w:r>
+      <w:r>
+        <w:rPr>
+          <w:rFonts w:eastAsia="Times New Roman"/>
+          <w:color w:val="000000"/>
+        </w:rPr>
+        <w:t xml:space="preserve"> landcover types also have a strong positive effect on selection in relation to shrub habitat. There is a weak, positive effect of forest habitat</w:t>
+      </w:r>
+      <w:r>
+        <w:rPr>
+          <w:rFonts w:eastAsia="Times New Roman"/>
+          <w:color w:val="000000"/>
+        </w:rPr>
+        <w:t xml:space="preserve"> (0.28, -0.02 </w:t>
+      </w:r>
+      <w:r>
+        <w:rPr>
+          <w:rFonts w:eastAsia="Times New Roman"/>
+          <w:color w:val="000000"/>
+        </w:rPr>
+        <w:t>—</w:t>
+      </w:r>
+      <w:r>
+        <w:rPr>
+          <w:rFonts w:eastAsia="Times New Roman"/>
+          <w:color w:val="000000"/>
+        </w:rPr>
+        <w:t xml:space="preserve"> 0.59)</w:t>
+      </w:r>
+      <w:r>
+        <w:rPr>
+          <w:rFonts w:eastAsia="Times New Roman"/>
+          <w:color w:val="000000"/>
+        </w:rPr>
+        <w:t xml:space="preserve"> on selection. Lastly there is a strong, negative effect of distance to trail</w:t>
+      </w:r>
+      <w:r>
+        <w:rPr>
+          <w:rFonts w:eastAsia="Times New Roman"/>
+          <w:color w:val="000000"/>
+        </w:rPr>
+        <w:t xml:space="preserve"> (-0.25, -0.47</w:t>
+      </w:r>
+      <w:r>
+        <w:rPr>
+          <w:rFonts w:eastAsia="Times New Roman"/>
+          <w:color w:val="000000"/>
+        </w:rPr>
+        <w:t xml:space="preserve"> —</w:t>
+      </w:r>
+      <w:r>
+        <w:rPr>
+          <w:rFonts w:eastAsia="Times New Roman"/>
+          <w:color w:val="000000"/>
+        </w:rPr>
+        <w:t xml:space="preserve"> -0.04)</w:t>
+      </w:r>
+      <w:r>
+        <w:rPr>
+          <w:rFonts w:eastAsia="Times New Roman"/>
+          <w:color w:val="000000"/>
+        </w:rPr>
+        <w:t xml:space="preserve"> on selection implying selection for areas closer to trail.</w:t>
+      </w:r>
+      <w:r>
+        <w:rPr>
+          <w:rFonts w:eastAsia="Times New Roman"/>
+          <w:color w:val="000000"/>
+        </w:rPr>
         <w:t xml:space="preserve"> </w:t>
-      </w:r>
-      <w:r>
-        <w:rPr>
-          <w:rFonts w:eastAsia="Times New Roman"/>
-          <w:color w:val="000000"/>
-        </w:rPr>
-        <w:t>0.79)</w:t>
-      </w:r>
-      <w:r>
-        <w:rPr>
-          <w:rFonts w:eastAsia="Times New Roman"/>
-          <w:color w:val="000000"/>
-        </w:rPr>
-        <w:t xml:space="preserve"> and wetland</w:t>
-      </w:r>
-      <w:r>
-        <w:rPr>
-          <w:rFonts w:eastAsia="Times New Roman"/>
-          <w:color w:val="000000"/>
-        </w:rPr>
-        <w:t xml:space="preserve"> (0.71, 0.31 </w:t>
-      </w:r>
-      <w:r>
-        <w:rPr>
-          <w:rFonts w:eastAsia="Times New Roman"/>
-          <w:color w:val="000000"/>
-        </w:rPr>
-        <w:t>—</w:t>
-      </w:r>
-      <w:r>
-        <w:rPr>
-          <w:rFonts w:eastAsia="Times New Roman"/>
-          <w:color w:val="000000"/>
-        </w:rPr>
-        <w:t xml:space="preserve"> 1.11)</w:t>
-      </w:r>
-      <w:r>
-        <w:rPr>
-          <w:rFonts w:eastAsia="Times New Roman"/>
-          <w:color w:val="000000"/>
-        </w:rPr>
-        <w:t xml:space="preserve"> landcover types also have a strong positive effect on selection in relation to shrub habitat. There is a weak, positive effect of forest habitat</w:t>
-      </w:r>
-      <w:r>
-        <w:rPr>
-          <w:rFonts w:eastAsia="Times New Roman"/>
-          <w:color w:val="000000"/>
-        </w:rPr>
-        <w:t xml:space="preserve"> (0.28, -0.02 </w:t>
-      </w:r>
-      <w:r>
-        <w:rPr>
-          <w:rFonts w:eastAsia="Times New Roman"/>
-          <w:color w:val="000000"/>
-        </w:rPr>
-        <w:t>—</w:t>
-      </w:r>
-      <w:r>
-        <w:rPr>
-          <w:rFonts w:eastAsia="Times New Roman"/>
-          <w:color w:val="000000"/>
-        </w:rPr>
-        <w:t xml:space="preserve"> 0.59)</w:t>
-      </w:r>
-      <w:r>
-        <w:rPr>
-          <w:rFonts w:eastAsia="Times New Roman"/>
-          <w:color w:val="000000"/>
-        </w:rPr>
-        <w:t xml:space="preserve"> on selection. Lastly there is a strong, negative effect of distance to trail</w:t>
-      </w:r>
-      <w:r>
-        <w:rPr>
-          <w:rFonts w:eastAsia="Times New Roman"/>
-          <w:color w:val="000000"/>
-        </w:rPr>
-        <w:t xml:space="preserve"> (-0.25, -0.47</w:t>
-      </w:r>
-      <w:r>
-        <w:rPr>
-          <w:rFonts w:eastAsia="Times New Roman"/>
-          <w:color w:val="000000"/>
-        </w:rPr>
-        <w:t xml:space="preserve"> </w:t>
-      </w:r>
-      <w:r>
-        <w:rPr>
-          <w:rFonts w:eastAsia="Times New Roman"/>
-          <w:color w:val="000000"/>
-        </w:rPr>
-        <w:t>—</w:t>
-      </w:r>
-      <w:r>
-        <w:rPr>
-          <w:rFonts w:eastAsia="Times New Roman"/>
-          <w:color w:val="000000"/>
-        </w:rPr>
-        <w:t xml:space="preserve"> -0.04)</w:t>
-      </w:r>
-      <w:r>
-        <w:rPr>
-          <w:rFonts w:eastAsia="Times New Roman"/>
-          <w:color w:val="000000"/>
-        </w:rPr>
-        <w:t xml:space="preserve"> on selection implying selection for areas closer to trail.</w:t>
       </w:r>
     </w:p>
     <w:p>
@@ -5639,21 +5618,7 @@
           <w:rFonts w:eastAsia="Times New Roman"/>
           <w:color w:val="000000"/>
         </w:rPr>
-        <w:t xml:space="preserve"> </w:t>
-      </w:r>
-      <w:r>
-        <w:rPr>
-          <w:rFonts w:eastAsia="Times New Roman"/>
-          <w:color w:val="000000"/>
-        </w:rPr>
-        <w:t>—</w:t>
-      </w:r>
-      <w:r>
-        <w:rPr>
-          <w:rFonts w:eastAsia="Times New Roman"/>
-          <w:color w:val="000000"/>
-        </w:rPr>
-        <w:t xml:space="preserve"> </w:t>
+        <w:t xml:space="preserve"> — </w:t>
       </w:r>
       <w:r>
         <w:rPr>
@@ -5681,14 +5646,7 @@
           <w:rFonts w:eastAsia="Times New Roman"/>
           <w:color w:val="000000"/>
         </w:rPr>
-        <w:t xml:space="preserve"> </w:t>
-      </w:r>
-      <w:r>
-        <w:rPr>
-          <w:rFonts w:eastAsia="Times New Roman"/>
-          <w:color w:val="000000"/>
-        </w:rPr>
-        <w:t>—</w:t>
+        <w:t xml:space="preserve"> —</w:t>
       </w:r>
       <w:r>
         <w:rPr>
@@ -5734,14 +5692,7 @@
           <w:rFonts w:eastAsia="Times New Roman"/>
           <w:color w:val="000000"/>
         </w:rPr>
-        <w:t xml:space="preserve"> </w:t>
-      </w:r>
-      <w:r>
-        <w:rPr>
-          <w:rFonts w:eastAsia="Times New Roman"/>
-          <w:color w:val="000000"/>
-        </w:rPr>
-        <w:t>—</w:t>
+        <w:t xml:space="preserve"> —</w:t>
       </w:r>
       <w:r>
         <w:rPr>
@@ -5999,21 +5950,7 @@
           <w:rFonts w:eastAsia="Times New Roman"/>
           <w:color w:val="000000"/>
         </w:rPr>
-        <w:t xml:space="preserve">(0.63, 0.13 </w:t>
-      </w:r>
-      <w:r>
-        <w:rPr>
-          <w:rFonts w:eastAsia="Times New Roman"/>
-          <w:color w:val="000000"/>
-        </w:rPr>
-        <w:t>—</w:t>
-      </w:r>
-      <w:r>
-        <w:rPr>
-          <w:rFonts w:eastAsia="Times New Roman"/>
-          <w:color w:val="000000"/>
-        </w:rPr>
-        <w:t xml:space="preserve"> 1.11</w:t>
+        <w:t>(0.63, 0.13 — 1.11</w:t>
       </w:r>
       <w:r>
         <w:rPr>
@@ -6041,21 +5978,7 @@
           <w:rFonts w:eastAsia="Times New Roman"/>
           <w:color w:val="000000"/>
         </w:rPr>
-        <w:t xml:space="preserve"> (1.5, 0.9 </w:t>
-      </w:r>
-      <w:r>
-        <w:rPr>
-          <w:rFonts w:eastAsia="Times New Roman"/>
-          <w:color w:val="000000"/>
-        </w:rPr>
-        <w:t>—</w:t>
-      </w:r>
-      <w:r>
-        <w:rPr>
-          <w:rFonts w:eastAsia="Times New Roman"/>
-          <w:color w:val="000000"/>
-        </w:rPr>
-        <w:t xml:space="preserve"> 2.09)</w:t>
+        <w:t xml:space="preserve"> (1.5, 0.9 — 2.09)</w:t>
       </w:r>
       <w:r>
         <w:rPr>
@@ -6474,7 +6397,56 @@
           <w:rFonts w:eastAsia="Times New Roman"/>
           <w:color w:val="000000"/>
         </w:rPr>
-        <w:t>There was a negative effect of distance to trail on deer habitat selection, indicating selection for areas near trails and no indirect loss of habitat caused by human recreation. This is also reflected in camera work indicating no spatial avoidance with an increase of human activity on trail networks (George and Crooks 2006, Reilly et al. 2017</w:t>
+        <w:t>S</w:t>
+      </w:r>
+      <w:r>
+        <w:rPr>
+          <w:rFonts w:eastAsia="Times New Roman"/>
+          <w:color w:val="000000"/>
+        </w:rPr>
+        <w:t xml:space="preserve">election for areas near trails </w:t>
+      </w:r>
+      <w:r>
+        <w:rPr>
+          <w:rFonts w:eastAsia="Times New Roman"/>
+          <w:color w:val="000000"/>
+        </w:rPr>
+        <w:t xml:space="preserve">suggests </w:t>
+      </w:r>
+      <w:r>
+        <w:rPr>
+          <w:rFonts w:eastAsia="Times New Roman"/>
+          <w:color w:val="000000"/>
+        </w:rPr>
+        <w:t xml:space="preserve">no indirect loss of habitat caused by human recreation. This is </w:t>
+      </w:r>
+      <w:r>
+        <w:rPr>
+          <w:rFonts w:eastAsia="Times New Roman"/>
+          <w:color w:val="000000"/>
+        </w:rPr>
+        <w:t>supported by</w:t>
+      </w:r>
+      <w:r>
+        <w:rPr>
+          <w:rFonts w:eastAsia="Times New Roman"/>
+          <w:color w:val="000000"/>
+        </w:rPr>
+        <w:t xml:space="preserve"> </w:t>
+      </w:r>
+      <w:r>
+        <w:rPr>
+          <w:rFonts w:eastAsia="Times New Roman"/>
+          <w:color w:val="000000"/>
+        </w:rPr>
+        <w:t>trail camera research on mule deer</w:t>
+      </w:r>
+      <w:r>
+        <w:rPr>
+          <w:rFonts w:eastAsia="Times New Roman"/>
+          <w:color w:val="000000"/>
+        </w:rPr>
+        <w:t xml:space="preserve"> indicating no spatial avoidance with an increase of human activity on trail networks (George and Crooks 2006, Reilly et al. 2017</w:t>
       </w:r>
       <w:r>
         <w:rPr>
@@ -6509,7 +6481,83 @@
           <w:rFonts w:eastAsia="Times New Roman"/>
           <w:color w:val="000000"/>
         </w:rPr>
-        <w:t xml:space="preserve">A lack of spatial avoidance may not be a reliable indicator for a lack of effect either, as suitable, alternative habitat may not exist or be accessible (Gill et al. </w:t>
+        <w:t>Preference for areas near trails</w:t>
+      </w:r>
+      <w:r>
+        <w:rPr>
+          <w:rFonts w:eastAsia="Times New Roman"/>
+          <w:color w:val="000000"/>
+        </w:rPr>
+        <w:t xml:space="preserve"> could also</w:t>
+      </w:r>
+      <w:r>
+        <w:rPr>
+          <w:rFonts w:eastAsia="Times New Roman"/>
+          <w:color w:val="000000"/>
+        </w:rPr>
+        <w:t xml:space="preserve"> indicate deer are selecting for</w:t>
+      </w:r>
+      <w:r>
+        <w:rPr>
+          <w:rFonts w:eastAsia="Times New Roman"/>
+          <w:color w:val="000000"/>
+        </w:rPr>
+        <w:t xml:space="preserve"> similar biophysical characteristics we </w:t>
+      </w:r>
+      <w:r>
+        <w:rPr>
+          <w:rFonts w:eastAsia="Times New Roman"/>
+          <w:color w:val="000000"/>
+        </w:rPr>
+        <w:t>seek in</w:t>
+      </w:r>
+      <w:r>
+        <w:rPr>
+          <w:rFonts w:eastAsia="Times New Roman"/>
+          <w:color w:val="000000"/>
+        </w:rPr>
+        <w:t xml:space="preserve"> trails that we</w:t>
+      </w:r>
+      <w:r>
+        <w:rPr>
+          <w:rFonts w:eastAsia="Times New Roman"/>
+          <w:color w:val="000000"/>
+        </w:rPr>
+        <w:t xml:space="preserve">re not considered </w:t>
+      </w:r>
+      <w:r>
+        <w:rPr>
+          <w:rFonts w:eastAsia="Times New Roman"/>
+          <w:color w:val="000000"/>
+        </w:rPr>
+        <w:t>in this model. Deer could also be habituated to the repeated stimuli of recreation showing decreased responses in terms of avoidance, as ungulate populations in areas of high human presence have shown weaker flight responses (Stankowich 2008)</w:t>
+      </w:r>
+      <w:r>
+        <w:rPr>
+          <w:rFonts w:eastAsia="Times New Roman"/>
+        </w:rPr>
+        <w:t xml:space="preserve">. </w:t>
+      </w:r>
+      <w:r>
+        <w:rPr>
+          <w:rFonts w:eastAsia="Times New Roman"/>
+          <w:color w:val="000000"/>
+        </w:rPr>
+        <w:t>A</w:t>
+      </w:r>
+      <w:r>
+        <w:rPr>
+          <w:rFonts w:eastAsia="Times New Roman"/>
+          <w:color w:val="000000"/>
+        </w:rPr>
+        <w:t>lternatively, a</w:t>
+      </w:r>
+      <w:r>
+        <w:rPr>
+          <w:rFonts w:eastAsia="Times New Roman"/>
+          <w:color w:val="000000"/>
+        </w:rPr>
+        <w:t xml:space="preserve"> lack of spatial avoidance may not be a reliable indicator for a lack of effect, as suitable, alternative habitat may not exist or be accessible (Gill et al. </w:t>
       </w:r>
       <w:r>
         <w:rPr>
@@ -6594,62 +6642,6 @@
           <w:color w:val="000000"/>
         </w:rPr>
         <w:t xml:space="preserve"> actively managed and fallow agriculture fields. The trail network could in fact offer a less risky habitat in comparison to open fields to utilize during the day for refuge. </w:t>
-      </w:r>
-      <w:r>
-        <w:rPr>
-          <w:rFonts w:eastAsia="Times New Roman"/>
-          <w:color w:val="000000"/>
-        </w:rPr>
-        <w:t>Preference for areas near trails</w:t>
-      </w:r>
-      <w:r>
-        <w:rPr>
-          <w:rFonts w:eastAsia="Times New Roman"/>
-          <w:color w:val="000000"/>
-        </w:rPr>
-        <w:t xml:space="preserve"> could also</w:t>
-      </w:r>
-      <w:r>
-        <w:rPr>
-          <w:rFonts w:eastAsia="Times New Roman"/>
-          <w:color w:val="000000"/>
-        </w:rPr>
-        <w:t xml:space="preserve"> indicate deer are selecting for</w:t>
-      </w:r>
-      <w:r>
-        <w:rPr>
-          <w:rFonts w:eastAsia="Times New Roman"/>
-          <w:color w:val="000000"/>
-        </w:rPr>
-        <w:t xml:space="preserve"> similar biophysical characteristics we </w:t>
-      </w:r>
-      <w:r>
-        <w:rPr>
-          <w:rFonts w:eastAsia="Times New Roman"/>
-          <w:color w:val="000000"/>
-        </w:rPr>
-        <w:t>seek in</w:t>
-      </w:r>
-      <w:r>
-        <w:rPr>
-          <w:rFonts w:eastAsia="Times New Roman"/>
-          <w:color w:val="000000"/>
-        </w:rPr>
-        <w:t xml:space="preserve"> trails that we</w:t>
-      </w:r>
-      <w:r>
-        <w:rPr>
-          <w:rFonts w:eastAsia="Times New Roman"/>
-          <w:color w:val="000000"/>
-        </w:rPr>
-        <w:t xml:space="preserve">re not considered </w:t>
-      </w:r>
-      <w:r>
-        <w:rPr>
-          <w:rFonts w:eastAsia="Times New Roman"/>
-          <w:color w:val="000000"/>
-        </w:rPr>
-        <w:t>in this model. Deer could also be habituated to the repeated stimuli of recreation showing decreased responses in terms of avoidance, as ungulate populations in areas of high human presence have shown weaker flight responses (Stankowich 2008)</w:t>
       </w:r>
     </w:p>
     <w:p>
@@ -6665,22 +6657,78 @@
           <w:rFonts w:eastAsia="Times New Roman"/>
           <w:color w:val="000000"/>
         </w:rPr>
+        <w:t>Potential foraging habitat, represented by wetland and herbaceous land cover, did have a positive effect on selection</w:t>
+      </w:r>
+      <w:r>
+        <w:rPr>
+          <w:rFonts w:eastAsia="Times New Roman"/>
+          <w:color w:val="000000"/>
+        </w:rPr>
+        <w:t xml:space="preserve">. On our study area wetland and herbaceous habitat are found in the valley </w:t>
+      </w:r>
+      <w:r>
+        <w:rPr>
+          <w:rFonts w:eastAsia="Times New Roman"/>
+          <w:color w:val="000000"/>
+        </w:rPr>
         <w:lastRenderedPageBreak/>
-        <w:t>Potential foraging habitat, represented by wetland and herbaceous land cover, did have a positive effect on selection</w:t>
-      </w:r>
-      <w:r>
-        <w:rPr>
-          <w:rFonts w:eastAsia="Times New Roman"/>
-          <w:color w:val="000000"/>
-        </w:rPr>
-        <w:t>. On our study area wetland and herbaceous habitat are found in the valley downslope of the forest and shrub-covered foothills. T</w:t>
-      </w:r>
-      <w:r>
-        <w:rPr>
-          <w:rFonts w:eastAsia="Times New Roman"/>
-          <w:color w:val="000000"/>
-        </w:rPr>
-        <w:t xml:space="preserve">hese land cover types creating a strong enough draw to overcome proximity to human development dependent on time of day. </w:t>
+        <w:t xml:space="preserve">downslope of the forest and shrub-covered foothills. </w:t>
+      </w:r>
+      <w:r>
+        <w:rPr>
+          <w:rFonts w:eastAsia="Times New Roman"/>
+          <w:color w:val="000000"/>
+        </w:rPr>
+        <w:t>F</w:t>
+      </w:r>
+      <w:r>
+        <w:rPr>
+          <w:rFonts w:eastAsia="Times New Roman"/>
+          <w:color w:val="000000"/>
+        </w:rPr>
+        <w:t>orage in t</w:t>
+      </w:r>
+      <w:r>
+        <w:rPr>
+          <w:rFonts w:eastAsia="Times New Roman"/>
+          <w:color w:val="000000"/>
+        </w:rPr>
+        <w:t xml:space="preserve">hese land cover types </w:t>
+      </w:r>
+      <w:r>
+        <w:rPr>
+          <w:rFonts w:eastAsia="Times New Roman"/>
+          <w:color w:val="000000"/>
+        </w:rPr>
+        <w:t>may</w:t>
+      </w:r>
+      <w:r>
+        <w:rPr>
+          <w:rFonts w:eastAsia="Times New Roman"/>
+          <w:color w:val="000000"/>
+        </w:rPr>
+        <w:t xml:space="preserve"> </w:t>
+      </w:r>
+      <w:r>
+        <w:rPr>
+          <w:rFonts w:eastAsia="Times New Roman"/>
+          <w:color w:val="000000"/>
+        </w:rPr>
+        <w:t>creat</w:t>
+      </w:r>
+      <w:r>
+        <w:rPr>
+          <w:rFonts w:eastAsia="Times New Roman"/>
+          <w:color w:val="000000"/>
+        </w:rPr>
+        <w:t>e</w:t>
+      </w:r>
+      <w:r>
+        <w:rPr>
+          <w:rFonts w:eastAsia="Times New Roman"/>
+          <w:color w:val="000000"/>
+        </w:rPr>
+        <w:t xml:space="preserve"> a strong enough draw to overcome proximity to human development dependent on time of day. </w:t>
       </w:r>
       <w:r>
         <w:rPr>
@@ -6738,7 +6786,7 @@
           <w:rFonts w:eastAsia="Times New Roman"/>
           <w:color w:val="000000"/>
         </w:rPr>
-        <w:t xml:space="preserve">During the day deer selected for wetland habitat, while at night we see selection for herbaceous habitat. Importantly, herbaceous landcover covariates seem to be time dependent, with a weak, negative effect for selection during the day but positive effect of selection at night. Contrasting habitat selection estimates based on time of day suggests a spatiotemporal strategy to balance needs for cover and foraging, with deer preferring habitats offering more cover during the day and habitats associated with better forage at night. This indicates the ability of mule deer to </w:t>
+        <w:t xml:space="preserve">During the day deer selected for wetland habitat, while at night we see selection for herbaceous habitat. Importantly, herbaceous landcover covariates seem to be time dependent, with a weak, negative effect for selection during the day but positive effect of selection at night. Contrasting habitat selection estimates based on time of day suggests a spatiotemporal strategy to balance needs for cover and foraging, with deer preferring habitats offering more cover during the day and habitats associated with better forage at night. This indicates the ability of mule deer to spatiotemporally avoid risk in an important habitat type more closely associated with humans, akin </w:t>
       </w:r>
       <w:r>
         <w:rPr>
@@ -6746,7 +6794,7 @@
           <w:color w:val="000000"/>
         </w:rPr>
         <w:lastRenderedPageBreak/>
-        <w:t>spatiotemporally avoid risk in an important habitat type more closely associated with humans, akin to balancing forage-risk tradeoffs with natural predators active during different times of the day such as wolves and mountain lions (Kohl et al. 2019, Smith et al. 2019). </w:t>
+        <w:t>to balancing forage-risk tradeoffs with natural predators active during different times of the day such as wolves and mountain lions (Kohl et al. 2019, Smith et al. 2019). </w:t>
       </w:r>
     </w:p>
     <w:p>

</xml_diff>

<commit_message>
Maybe I finally sorted this out, rearranged end of discussion i think it works better now
</commit_message>
<xml_diff>
--- a/Manuscript_js commentsInProgress10.13.docx
+++ b/Manuscript_js commentsInProgress10.13.docx
@@ -2068,30 +2068,14 @@
           <w:rFonts w:eastAsia="Times New Roman"/>
           <w:color w:val="000000"/>
         </w:rPr>
-        <w:t xml:space="preserve"> </w:t>
-      </w:r>
-      <w:proofErr w:type="gramStart"/>
-      <w:r>
-        <w:rPr>
-          <w:rFonts w:eastAsia="Times New Roman"/>
-          <w:color w:val="000000"/>
-        </w:rPr>
-        <w:t xml:space="preserve">hiking, </w:t>
-      </w:r>
-      <w:r>
-        <w:rPr>
-          <w:rFonts w:eastAsia="Times New Roman"/>
-          <w:color w:val="000000"/>
-        </w:rPr>
-        <w:t>and</w:t>
-      </w:r>
-      <w:proofErr w:type="gramEnd"/>
-      <w:r>
-        <w:rPr>
-          <w:rFonts w:eastAsia="Times New Roman"/>
-          <w:color w:val="000000"/>
-        </w:rPr>
-        <w:t xml:space="preserve"> serves as winter range for migratory </w:t>
+        <w:t xml:space="preserve"> hiking, </w:t>
+      </w:r>
+      <w:r>
+        <w:rPr>
+          <w:rFonts w:eastAsia="Times New Roman"/>
+          <w:color w:val="000000"/>
+        </w:rPr>
+        <w:t xml:space="preserve">and serves as winter range for migratory </w:t>
       </w:r>
       <w:r>
         <w:rPr>
@@ -2906,23 +2890,7 @@
           <w:rFonts w:eastAsia="Times New Roman"/>
           <w:color w:val="000000"/>
         </w:rPr>
-        <w:t xml:space="preserve">. Locations were taken every 2-4hrs depending on solar charge of the batteries; for analysis purposes </w:t>
-      </w:r>
-      <w:proofErr w:type="gramStart"/>
-      <w:r>
-        <w:rPr>
-          <w:rFonts w:eastAsia="Times New Roman"/>
-          <w:color w:val="000000"/>
-        </w:rPr>
-        <w:t>4 hour</w:t>
-      </w:r>
-      <w:proofErr w:type="gramEnd"/>
-      <w:r>
-        <w:rPr>
-          <w:rFonts w:eastAsia="Times New Roman"/>
-          <w:color w:val="000000"/>
-        </w:rPr>
-        <w:t xml:space="preserve"> location intervals were used. Nine deer total, three males and six females, and 1,354 locations were ultimately used for this analysis.</w:t>
+        <w:t>. Locations were taken every 2-4hrs depending on solar charge of the batteries; for analysis purposes 4 hour location intervals were used. Nine deer total, three males and six females, and 1,354 locations were ultimately used for this analysis.</w:t>
       </w:r>
     </w:p>
     <w:p>
@@ -4632,25 +4600,7 @@
                 <w:sz w:val="20"/>
                 <w:szCs w:val="20"/>
               </w:rPr>
-              <w:t xml:space="preserve">Log step </w:t>
-            </w:r>
-            <w:proofErr w:type="gramStart"/>
-            <w:r>
-              <w:rPr>
-                <w:rFonts w:eastAsia="Times New Roman"/>
-                <w:sz w:val="20"/>
-                <w:szCs w:val="20"/>
-              </w:rPr>
-              <w:t>length :</w:t>
-            </w:r>
-            <w:proofErr w:type="gramEnd"/>
-            <w:r>
-              <w:rPr>
-                <w:rFonts w:eastAsia="Times New Roman"/>
-                <w:sz w:val="20"/>
-                <w:szCs w:val="20"/>
-              </w:rPr>
-              <w:t xml:space="preserve"> Human Activity</w:t>
+              <w:t>Log step length : Human Activity</w:t>
             </w:r>
           </w:p>
           <w:p>
@@ -5166,23 +5116,7 @@
           <w:rFonts w:eastAsia="Times New Roman"/>
           <w:color w:val="000000"/>
         </w:rPr>
-        <w:t xml:space="preserve"> day. Continuous variables were scaled and centered. Analysis was not done with the crepuscular </w:t>
-      </w:r>
-      <w:proofErr w:type="gramStart"/>
-      <w:r>
-        <w:rPr>
-          <w:rFonts w:eastAsia="Times New Roman"/>
-          <w:color w:val="000000"/>
-        </w:rPr>
-        <w:t>time period</w:t>
-      </w:r>
-      <w:proofErr w:type="gramEnd"/>
-      <w:r>
-        <w:rPr>
-          <w:rFonts w:eastAsia="Times New Roman"/>
-          <w:color w:val="000000"/>
-        </w:rPr>
-        <w:t xml:space="preserve"> due to a small sample size. Models were evaluated using Akaike Information Criterion (AIC) (Burnham and Anderson 2002).</w:t>
+        <w:t xml:space="preserve"> day. Continuous variables were scaled and centered. Analysis was not done with the crepuscular time period due to a small sample size. Models were evaluated using Akaike Information Criterion (AIC) (Burnham and Anderson 2002).</w:t>
       </w:r>
     </w:p>
     <w:p>
@@ -6612,46 +6546,14 @@
           <w:rFonts w:eastAsia="Times New Roman"/>
           <w:color w:val="000000"/>
         </w:rPr>
-        <w:t xml:space="preserve"> model set, the global model with an interaction between movement characteristics and human activity once again was the best fit model </w:t>
-      </w:r>
-      <w:proofErr w:type="gramStart"/>
-      <w:r>
-        <w:rPr>
-          <w:rFonts w:eastAsia="Times New Roman"/>
-          <w:color w:val="000000"/>
-        </w:rPr>
-        <w:t>similar to</w:t>
-      </w:r>
-      <w:proofErr w:type="gramEnd"/>
-      <w:r>
-        <w:rPr>
-          <w:rFonts w:eastAsia="Times New Roman"/>
-          <w:color w:val="000000"/>
-        </w:rPr>
-        <w:t xml:space="preserve"> the day dataset (Table 3). There was a strong, positive effect of herbaceous land cover type on </w:t>
-      </w:r>
-      <w:proofErr w:type="gramStart"/>
-      <w:r>
-        <w:rPr>
-          <w:rFonts w:eastAsia="Times New Roman"/>
-          <w:color w:val="000000"/>
-        </w:rPr>
-        <w:t>selection</w:t>
-      </w:r>
-      <w:r>
-        <w:rPr>
-          <w:rFonts w:eastAsia="Times New Roman"/>
-          <w:color w:val="000000"/>
-        </w:rPr>
-        <w:t>(</w:t>
-      </w:r>
-      <w:proofErr w:type="gramEnd"/>
-      <w:r>
-        <w:rPr>
-          <w:rFonts w:eastAsia="Times New Roman"/>
-          <w:color w:val="000000"/>
-        </w:rPr>
-        <w:t>0.63, 0.13 — 1.11</w:t>
+        <w:t xml:space="preserve"> model set, the global model with an interaction between movement characteristics and human activity once again was the best fit model similar to the day dataset (Table 3). There was a strong, positive effect of herbaceous land cover type on selection</w:t>
+      </w:r>
+      <w:r>
+        <w:rPr>
+          <w:rFonts w:eastAsia="Times New Roman"/>
+          <w:color w:val="000000"/>
+        </w:rPr>
+        <w:t>(0.63, 0.13 — 1.11</w:t>
       </w:r>
       <w:r>
         <w:rPr>
@@ -6686,23 +6588,7 @@
           <w:rFonts w:eastAsia="Times New Roman"/>
           <w:color w:val="000000"/>
         </w:rPr>
-        <w:t xml:space="preserve"> (Figure 3). </w:t>
-      </w:r>
-      <w:proofErr w:type="gramStart"/>
-      <w:r>
-        <w:rPr>
-          <w:rFonts w:eastAsia="Times New Roman"/>
-          <w:color w:val="000000"/>
-        </w:rPr>
-        <w:t>Similar to</w:t>
-      </w:r>
-      <w:proofErr w:type="gramEnd"/>
-      <w:r>
-        <w:rPr>
-          <w:rFonts w:eastAsia="Times New Roman"/>
-          <w:color w:val="000000"/>
-        </w:rPr>
-        <w:t xml:space="preserve"> our </w:t>
+        <w:t xml:space="preserve"> (Figure 3). Similar to our </w:t>
       </w:r>
       <w:r>
         <w:rPr>
@@ -7088,23 +6974,7 @@
           <w:rFonts w:eastAsia="Times New Roman"/>
           <w:color w:val="000000"/>
         </w:rPr>
-        <w:t xml:space="preserve">habitat is </w:t>
-      </w:r>
-      <w:proofErr w:type="gramStart"/>
-      <w:r>
-        <w:rPr>
-          <w:rFonts w:eastAsia="Times New Roman"/>
-          <w:color w:val="000000"/>
-        </w:rPr>
-        <w:t>removed</w:t>
-      </w:r>
-      <w:proofErr w:type="gramEnd"/>
-      <w:r>
-        <w:rPr>
-          <w:rFonts w:eastAsia="Times New Roman"/>
-          <w:color w:val="000000"/>
-        </w:rPr>
-        <w:t xml:space="preserve"> and productive foraging habitat is perceived to be riskier. Thoughtful consideration of the goals of pinyon-juniper management may be needed to balance the needs of wildlife management along with other </w:t>
+        <w:t xml:space="preserve">habitat is removed and productive foraging habitat is perceived to be riskier. Thoughtful consideration of the goals of pinyon-juniper management may be needed to balance the needs of wildlife management along with other </w:t>
       </w:r>
       <w:r>
         <w:rPr>
@@ -7307,6 +7177,7 @@
         <w:ind w:right="-540"/>
         <w:rPr>
           <w:rFonts w:eastAsia="Times New Roman"/>
+          <w:color w:val="000000"/>
         </w:rPr>
       </w:pPr>
       <w:r>
@@ -7421,23 +7292,7 @@
           <w:rFonts w:eastAsia="Times New Roman"/>
           <w:color w:val="000000"/>
         </w:rPr>
-        <w:t xml:space="preserve">). Previous telemetry </w:t>
-      </w:r>
-      <w:proofErr w:type="gramStart"/>
-      <w:r>
-        <w:rPr>
-          <w:rFonts w:eastAsia="Times New Roman"/>
-          <w:color w:val="000000"/>
-        </w:rPr>
-        <w:t>work</w:t>
-      </w:r>
-      <w:proofErr w:type="gramEnd"/>
-      <w:r>
-        <w:rPr>
-          <w:rFonts w:eastAsia="Times New Roman"/>
-          <w:color w:val="000000"/>
-        </w:rPr>
-        <w:t xml:space="preserve"> similarly did not find avoidance of trail by mule deer (Wisdom et al. 2004</w:t>
+        <w:t>). Previous telemetry work similarly did not find avoidance of trail by mule deer (Wisdom et al. 2004</w:t>
       </w:r>
       <w:r>
         <w:rPr>
@@ -7700,119 +7555,51 @@
         <w:ind w:right="-540"/>
         <w:rPr>
           <w:rFonts w:eastAsia="Times New Roman"/>
-        </w:rPr>
-      </w:pPr>
-      <w:r>
-        <w:rPr>
-          <w:rFonts w:eastAsia="Times New Roman"/>
-          <w:color w:val="000000"/>
-        </w:rPr>
-        <w:t>Deer selected for p</w:t>
-      </w:r>
-      <w:r>
-        <w:rPr>
-          <w:rFonts w:eastAsia="Times New Roman"/>
-          <w:color w:val="000000"/>
-        </w:rPr>
-        <w:t>otential foraging habitat, represented by wetland and herbaceous land cover</w:t>
-      </w:r>
-      <w:r>
-        <w:rPr>
-          <w:rFonts w:eastAsia="Times New Roman"/>
-          <w:color w:val="000000"/>
-        </w:rPr>
-        <w:t xml:space="preserve">. On our study area wetland and herbaceous </w:t>
-      </w:r>
-      <w:r>
-        <w:rPr>
-          <w:rFonts w:eastAsia="Times New Roman"/>
-          <w:color w:val="000000"/>
-        </w:rPr>
-        <w:t>land cover was</w:t>
-      </w:r>
-      <w:r>
-        <w:rPr>
-          <w:rFonts w:eastAsia="Times New Roman"/>
-          <w:color w:val="000000"/>
-        </w:rPr>
-        <w:t xml:space="preserve"> found in the valley downslope of the forest and shrub-covered foothills. </w:t>
-      </w:r>
-      <w:r>
-        <w:rPr>
-          <w:rFonts w:eastAsia="Times New Roman"/>
-          <w:color w:val="000000"/>
-        </w:rPr>
-        <w:t>F</w:t>
-      </w:r>
-      <w:r>
-        <w:rPr>
-          <w:rFonts w:eastAsia="Times New Roman"/>
-          <w:color w:val="000000"/>
-        </w:rPr>
-        <w:t>orage in t</w:t>
-      </w:r>
-      <w:r>
-        <w:rPr>
-          <w:rFonts w:eastAsia="Times New Roman"/>
-          <w:color w:val="000000"/>
-        </w:rPr>
-        <w:t>hese land cover types creat</w:t>
-      </w:r>
-      <w:r>
-        <w:rPr>
-          <w:rFonts w:eastAsia="Times New Roman"/>
-          <w:color w:val="000000"/>
-        </w:rPr>
-        <w:t>e</w:t>
-      </w:r>
-      <w:r>
-        <w:rPr>
-          <w:rFonts w:eastAsia="Times New Roman"/>
-          <w:color w:val="000000"/>
-        </w:rPr>
-        <w:t xml:space="preserve"> a strong enough draw to overcome proximity to human development dependent on time of day. </w:t>
-      </w:r>
-      <w:r>
-        <w:rPr>
-          <w:rFonts w:eastAsia="Times New Roman"/>
-          <w:color w:val="000000"/>
-        </w:rPr>
-        <w:t>H</w:t>
-      </w:r>
-      <w:r>
-        <w:rPr>
-          <w:rFonts w:eastAsia="Times New Roman"/>
-          <w:color w:val="000000"/>
-        </w:rPr>
-        <w:t xml:space="preserve">erbaceous and wetland habitat </w:t>
-      </w:r>
-      <w:r>
-        <w:rPr>
-          <w:rFonts w:eastAsia="Times New Roman"/>
-          <w:color w:val="000000"/>
-        </w:rPr>
-        <w:t>are</w:t>
-      </w:r>
-      <w:r>
-        <w:rPr>
-          <w:rFonts w:eastAsia="Times New Roman"/>
-          <w:color w:val="000000"/>
-        </w:rPr>
-        <w:t xml:space="preserve"> an order of magnitude rarer in availability than shrub or forest habitat. Selection does not indicate where an animal is likely to be found most of the time, but </w:t>
-      </w:r>
-      <w:r>
-        <w:rPr>
-          <w:rFonts w:eastAsia="Times New Roman"/>
-          <w:color w:val="000000"/>
-        </w:rPr>
-        <w:t>what is selected</w:t>
-      </w:r>
-      <w:r>
-        <w:rPr>
-          <w:rFonts w:eastAsia="Times New Roman"/>
-          <w:color w:val="000000"/>
-        </w:rPr>
-        <w:t xml:space="preserve"> for with all other variables held constant and different habitat being equally available (</w:t>
+          <w:color w:val="000000"/>
+        </w:rPr>
+      </w:pPr>
+      <w:r>
+        <w:rPr>
+          <w:rFonts w:eastAsia="Times New Roman"/>
+          <w:color w:val="000000"/>
+        </w:rPr>
+        <w:t xml:space="preserve">Human recreation involves both human presence and human infrastructure. While both can have an impact on wildlife, infrastructure is often measured and serves as a proxy for recreation with only 6.7% of studies remotely monitoring recreation activity (Larson et al. 2016). Human activity is also commonly measured as a binary with high and low use areas, but this </w:t>
+      </w:r>
+      <w:r>
+        <w:rPr>
+          <w:rFonts w:eastAsia="Times New Roman"/>
+          <w:color w:val="000000"/>
+        </w:rPr>
+        <w:t>metric is relative to specific areas and causes difficulty in developing guidelines for recreation impacts</w:t>
+      </w:r>
+      <w:r>
+        <w:rPr>
+          <w:rFonts w:eastAsia="Times New Roman"/>
+          <w:color w:val="000000"/>
+        </w:rPr>
+        <w:t xml:space="preserve"> </w:t>
+      </w:r>
+      <w:r>
+        <w:rPr>
+          <w:rFonts w:eastAsia="Times New Roman"/>
+          <w:color w:val="000000"/>
+        </w:rPr>
+        <w:t xml:space="preserve">or comparing across studies </w:t>
+      </w:r>
+      <w:r>
+        <w:rPr>
+          <w:rFonts w:eastAsia="Times New Roman"/>
+          <w:color w:val="000000"/>
+        </w:rPr>
+        <w:t xml:space="preserve">(Larson et al. 2016). Use of infrared trail counters for tracking human presence fulfills the need for better measurements of human activity needed in recreation research (Marion et al. 2020). Trail counters provide a valuable metric down to the hour, and measure trends over longer periods of time than was needed for this study, making it possible to monitor long term recreation trends. Trail counter data provides a useful tool for managers looking to manage trail traffic and detect </w:t>
+      </w:r>
+      <w:r>
+        <w:rPr>
+          <w:rFonts w:eastAsia="Times New Roman"/>
+          <w:color w:val="000000"/>
+        </w:rPr>
+        <w:lastRenderedPageBreak/>
+        <w:t>thresholds at which human presence might become significantly more damaging (</w:t>
       </w:r>
       <w:proofErr w:type="spellStart"/>
       <w:r>
@@ -7820,7 +7607,7 @@
           <w:rFonts w:eastAsia="Times New Roman"/>
           <w:color w:val="000000"/>
         </w:rPr>
-        <w:t>Fieberg</w:t>
+        <w:t>Monz</w:t>
       </w:r>
       <w:proofErr w:type="spellEnd"/>
       <w:r>
@@ -7828,15 +7615,21 @@
           <w:rFonts w:eastAsia="Times New Roman"/>
           <w:color w:val="000000"/>
         </w:rPr>
-        <w:t xml:space="preserve"> et al. 2021). Taken this way, we can interpret deer as being choosy about what habitat they are in when they are far from the trail and balancing their risk of foraging closer to developed habitat when far from trail by utilizing these habitats during times of human inactivity. Utilization of wetland and herbaceous </w:t>
-      </w:r>
-      <w:r>
-        <w:rPr>
-          <w:rFonts w:eastAsia="Times New Roman"/>
-          <w:color w:val="000000"/>
-        </w:rPr>
-        <w:lastRenderedPageBreak/>
-        <w:t>habitat during different times of day, analyzed in our separate day/night datasets further clarify how deer balance selection based on time of day associated with differing behaviors and human activity.</w:t>
+        <w:t xml:space="preserve"> et al. 2013</w:t>
+      </w:r>
+      <w:r>
+        <w:rPr>
+          <w:rFonts w:eastAsia="Times New Roman"/>
+          <w:color w:val="000000"/>
+        </w:rPr>
+        <w:t xml:space="preserve">, </w:t>
+      </w:r>
+      <w:r>
+        <w:rPr>
+          <w:rFonts w:eastAsia="Times New Roman"/>
+          <w:color w:val="000000"/>
+        </w:rPr>
+        <w:t>Larson et al. 2016). Our research using both measures of human activity (trail counter data) and infrastructure data (distance to trail) disentangles the two components human recreation brings, isolating the effects of changes in human presence while accounting for infrastructure associated with recreation.</w:t>
       </w:r>
     </w:p>
     <w:p>
@@ -7852,35 +7645,42 @@
           <w:rFonts w:eastAsia="Times New Roman"/>
           <w:color w:val="000000"/>
         </w:rPr>
-        <w:t>During the day</w:t>
-      </w:r>
-      <w:r>
-        <w:rPr>
-          <w:rFonts w:eastAsia="Times New Roman"/>
-          <w:color w:val="000000"/>
-        </w:rPr>
-        <w:t>,</w:t>
-      </w:r>
-      <w:r>
-        <w:rPr>
-          <w:rFonts w:eastAsia="Times New Roman"/>
-          <w:color w:val="000000"/>
-        </w:rPr>
-        <w:t xml:space="preserve"> deer selected for wetland habitat, while at night we see selection for herbaceous habitat. </w:t>
-      </w:r>
-      <w:r>
-        <w:rPr>
-          <w:rFonts w:eastAsia="Times New Roman"/>
-          <w:color w:val="000000"/>
-        </w:rPr>
-        <w:t>Contrast in herbaceous</w:t>
-      </w:r>
-      <w:r>
-        <w:rPr>
-          <w:rFonts w:eastAsia="Times New Roman"/>
-          <w:color w:val="000000"/>
-        </w:rPr>
-        <w:t xml:space="preserve"> habitat selection estimates based on time of day suggests a spatiotemporal strategy to balance needs for cover and foraging, with deer preferring habitats offering more cover during the day and habitats associated with better forage at night. This indicates the ability of mule deer to spatiotemporally avoid risk in an important habitat type more closely associated with humans, akin to balancing forage-risk tradeoffs with natural predators active during different times of the day such as wolves and mountain lions (Kohl et al. 2019, Smith et al. 2019). </w:t>
+        <w:t>However, o</w:t>
+      </w:r>
+      <w:r>
+        <w:rPr>
+          <w:rFonts w:eastAsia="Times New Roman"/>
+          <w:color w:val="000000"/>
+        </w:rPr>
+        <w:t xml:space="preserve">ff-trail recreation is an unaccounted for </w:t>
+      </w:r>
+      <w:r>
+        <w:rPr>
+          <w:rFonts w:eastAsia="Times New Roman"/>
+          <w:color w:val="000000"/>
+        </w:rPr>
+        <w:t xml:space="preserve">component of human </w:t>
+      </w:r>
+      <w:r>
+        <w:rPr>
+          <w:rFonts w:eastAsia="Times New Roman"/>
+          <w:color w:val="000000"/>
+        </w:rPr>
+        <w:t>presence on the study area with hikers accompanied by off leash dogs being regular enough to establish several social trails through otherwise trail-less control areas. Quantifying the magnitude of this problem and limiting its extent may be important as mule deer have shown stronger avoidance responses to both off trail recreationists (Miller et al. 2001, Taylor and Knight 2003), and humans accompanied by dogs (Miller et al. 2001</w:t>
+      </w:r>
+      <w:r>
+        <w:rPr>
+          <w:rFonts w:eastAsia="Times New Roman"/>
+          <w:color w:val="000000"/>
+        </w:rPr>
+        <w:t xml:space="preserve">, </w:t>
+      </w:r>
+      <w:r>
+        <w:rPr>
+          <w:rFonts w:eastAsia="Times New Roman"/>
+          <w:color w:val="000000"/>
+        </w:rPr>
+        <w:t>Lenth et al. 2008). </w:t>
       </w:r>
     </w:p>
     <w:p>
@@ -7889,6 +7689,479 @@
         <w:ind w:right="-540"/>
         <w:rPr>
           <w:rFonts w:eastAsia="Times New Roman"/>
+        </w:rPr>
+      </w:pPr>
+      <w:r>
+        <w:rPr>
+          <w:rFonts w:eastAsia="Times New Roman"/>
+          <w:color w:val="000000"/>
+        </w:rPr>
+        <w:t>Deer selected for p</w:t>
+      </w:r>
+      <w:r>
+        <w:rPr>
+          <w:rFonts w:eastAsia="Times New Roman"/>
+          <w:color w:val="000000"/>
+        </w:rPr>
+        <w:t>otential foraging habitat, represented by wetland and herbaceous land cover</w:t>
+      </w:r>
+      <w:r>
+        <w:rPr>
+          <w:rFonts w:eastAsia="Times New Roman"/>
+          <w:color w:val="000000"/>
+        </w:rPr>
+        <w:t xml:space="preserve">. On our study area wetland and herbaceous </w:t>
+      </w:r>
+      <w:r>
+        <w:rPr>
+          <w:rFonts w:eastAsia="Times New Roman"/>
+          <w:color w:val="000000"/>
+        </w:rPr>
+        <w:t>land cover was</w:t>
+      </w:r>
+      <w:r>
+        <w:rPr>
+          <w:rFonts w:eastAsia="Times New Roman"/>
+          <w:color w:val="000000"/>
+        </w:rPr>
+        <w:t xml:space="preserve"> found in the valley downslope of the forest and shrub-covered foothills. </w:t>
+      </w:r>
+      <w:r>
+        <w:rPr>
+          <w:rFonts w:eastAsia="Times New Roman"/>
+          <w:color w:val="000000"/>
+        </w:rPr>
+        <w:t>F</w:t>
+      </w:r>
+      <w:r>
+        <w:rPr>
+          <w:rFonts w:eastAsia="Times New Roman"/>
+          <w:color w:val="000000"/>
+        </w:rPr>
+        <w:t>orage in t</w:t>
+      </w:r>
+      <w:r>
+        <w:rPr>
+          <w:rFonts w:eastAsia="Times New Roman"/>
+          <w:color w:val="000000"/>
+        </w:rPr>
+        <w:t>hese land cover types creat</w:t>
+      </w:r>
+      <w:r>
+        <w:rPr>
+          <w:rFonts w:eastAsia="Times New Roman"/>
+          <w:color w:val="000000"/>
+        </w:rPr>
+        <w:t>e</w:t>
+      </w:r>
+      <w:r>
+        <w:rPr>
+          <w:rFonts w:eastAsia="Times New Roman"/>
+          <w:color w:val="000000"/>
+        </w:rPr>
+        <w:t xml:space="preserve"> a strong enough draw to overcome proximity to human development dependent on time of day. </w:t>
+      </w:r>
+      <w:r>
+        <w:rPr>
+          <w:rFonts w:eastAsia="Times New Roman"/>
+          <w:color w:val="000000"/>
+        </w:rPr>
+        <w:t>H</w:t>
+      </w:r>
+      <w:r>
+        <w:rPr>
+          <w:rFonts w:eastAsia="Times New Roman"/>
+          <w:color w:val="000000"/>
+        </w:rPr>
+        <w:t xml:space="preserve">erbaceous and wetland habitat </w:t>
+      </w:r>
+      <w:r>
+        <w:rPr>
+          <w:rFonts w:eastAsia="Times New Roman"/>
+          <w:color w:val="000000"/>
+        </w:rPr>
+        <w:t>are</w:t>
+      </w:r>
+      <w:r>
+        <w:rPr>
+          <w:rFonts w:eastAsia="Times New Roman"/>
+          <w:color w:val="000000"/>
+        </w:rPr>
+        <w:t xml:space="preserve"> an order of magnitude rarer in availability than shrub or forest habitat. Selection does not indicate where an animal is likely to be found most of the time, but </w:t>
+      </w:r>
+      <w:r>
+        <w:rPr>
+          <w:rFonts w:eastAsia="Times New Roman"/>
+          <w:color w:val="000000"/>
+        </w:rPr>
+        <w:t>what is selected</w:t>
+      </w:r>
+      <w:r>
+        <w:rPr>
+          <w:rFonts w:eastAsia="Times New Roman"/>
+          <w:color w:val="000000"/>
+        </w:rPr>
+        <w:t xml:space="preserve"> for with all other variables held constant and different habitat being equally available (</w:t>
+      </w:r>
+      <w:proofErr w:type="spellStart"/>
+      <w:r>
+        <w:rPr>
+          <w:rFonts w:eastAsia="Times New Roman"/>
+          <w:color w:val="000000"/>
+        </w:rPr>
+        <w:t>Fieberg</w:t>
+      </w:r>
+      <w:proofErr w:type="spellEnd"/>
+      <w:r>
+        <w:rPr>
+          <w:rFonts w:eastAsia="Times New Roman"/>
+          <w:color w:val="000000"/>
+        </w:rPr>
+        <w:t xml:space="preserve"> et al. 2021). Taken this way, we can interpret deer as being choosy about what habitat they are in when they are </w:t>
+      </w:r>
+      <w:r>
+        <w:rPr>
+          <w:rFonts w:eastAsia="Times New Roman"/>
+          <w:color w:val="000000"/>
+        </w:rPr>
+        <w:lastRenderedPageBreak/>
+        <w:t>far from the trail and balancing their risk of foraging closer to developed habitat when far from trail by utilizing these habitats during times of human inactivity. Utilization of wetland and herbaceous habitat during different times of day, analyzed in our separate day/night datasets further clarify how deer balance selection based on time of day associated with differing behaviors and human activity.</w:t>
+      </w:r>
+    </w:p>
+    <w:p>
+      <w:pPr>
+        <w:spacing w:after="160" w:line="480" w:lineRule="auto"/>
+        <w:ind w:right="-540"/>
+        <w:rPr>
+          <w:rFonts w:eastAsia="Times New Roman"/>
+        </w:rPr>
+      </w:pPr>
+      <w:r>
+        <w:rPr>
+          <w:rFonts w:eastAsia="Times New Roman"/>
+          <w:color w:val="000000"/>
+        </w:rPr>
+        <w:t>During the day</w:t>
+      </w:r>
+      <w:r>
+        <w:rPr>
+          <w:rFonts w:eastAsia="Times New Roman"/>
+          <w:color w:val="000000"/>
+        </w:rPr>
+        <w:t>,</w:t>
+      </w:r>
+      <w:r>
+        <w:rPr>
+          <w:rFonts w:eastAsia="Times New Roman"/>
+          <w:color w:val="000000"/>
+        </w:rPr>
+        <w:t xml:space="preserve"> deer selected for wetland habitat, while at night we see selection for herbaceous habitat. </w:t>
+      </w:r>
+      <w:r>
+        <w:rPr>
+          <w:rFonts w:eastAsia="Times New Roman"/>
+          <w:color w:val="000000"/>
+        </w:rPr>
+        <w:t>Contrast in herbaceous</w:t>
+      </w:r>
+      <w:r>
+        <w:rPr>
+          <w:rFonts w:eastAsia="Times New Roman"/>
+          <w:color w:val="000000"/>
+        </w:rPr>
+        <w:t xml:space="preserve"> habitat selection estimates based on time of day suggests a spatiotemporal strategy to balance needs for cover and foraging, with deer preferring habitats offering more cover during the day and habitats associated with better forage at night. This indicates the ability of mule deer to spatiotemporally avoid risk in an important habitat type more closely associated with humans, akin to balancing forage-risk tradeoffs with natural predators active during different times of the day such as wolves and mountain lions (Kohl et al. 2019, Smith et al. 2019). </w:t>
+      </w:r>
+    </w:p>
+    <w:p>
+      <w:pPr>
+        <w:spacing w:after="160" w:line="480" w:lineRule="auto"/>
+        <w:ind w:right="-540"/>
+        <w:rPr>
+          <w:rFonts w:eastAsia="Times New Roman"/>
+          <w:color w:val="000000"/>
+        </w:rPr>
+      </w:pPr>
+      <w:r>
+        <w:rPr>
+          <w:rFonts w:eastAsia="Times New Roman"/>
+          <w:color w:val="000000"/>
+        </w:rPr>
+        <w:t xml:space="preserve">Mule deer have shown a capability of adapting to human disturbance in increasingly urbanized areas as illustrated by resident populations of deer being those closest to human development </w:t>
+      </w:r>
+      <w:r>
+        <w:rPr>
+          <w:rFonts w:eastAsia="Times New Roman"/>
+          <w:color w:val="000000"/>
+        </w:rPr>
+        <w:t xml:space="preserve">and a reduction in flight responses to higher levels of recreation </w:t>
+      </w:r>
+      <w:r>
+        <w:rPr>
+          <w:rFonts w:eastAsia="Times New Roman"/>
+          <w:color w:val="000000"/>
+        </w:rPr>
+        <w:t>(</w:t>
+      </w:r>
+      <w:proofErr w:type="spellStart"/>
+      <w:r>
+        <w:rPr>
+          <w:rFonts w:eastAsia="Times New Roman"/>
+          <w:color w:val="000000"/>
+        </w:rPr>
+        <w:t>Stankowich</w:t>
+      </w:r>
+      <w:proofErr w:type="spellEnd"/>
+      <w:r>
+        <w:rPr>
+          <w:rFonts w:eastAsia="Times New Roman"/>
+          <w:color w:val="000000"/>
+        </w:rPr>
+        <w:t xml:space="preserve"> 2008, </w:t>
+      </w:r>
+      <w:r>
+        <w:rPr>
+          <w:rFonts w:eastAsia="Times New Roman"/>
+          <w:color w:val="000000"/>
+        </w:rPr>
+        <w:t xml:space="preserve">Robb et al. 2019). </w:t>
+      </w:r>
+      <w:r>
+        <w:rPr>
+          <w:rFonts w:eastAsia="Times New Roman"/>
+          <w:color w:val="000000"/>
+        </w:rPr>
+        <w:t>The</w:t>
+      </w:r>
+      <w:r>
+        <w:rPr>
+          <w:rFonts w:eastAsia="Times New Roman"/>
+          <w:color w:val="000000"/>
+        </w:rPr>
+        <w:t xml:space="preserve"> population</w:t>
+      </w:r>
+      <w:r>
+        <w:rPr>
+          <w:rFonts w:eastAsia="Times New Roman"/>
+          <w:color w:val="000000"/>
+        </w:rPr>
+        <w:t xml:space="preserve"> in this study</w:t>
+      </w:r>
+      <w:r>
+        <w:rPr>
+          <w:rFonts w:eastAsia="Times New Roman"/>
+          <w:color w:val="000000"/>
+        </w:rPr>
+        <w:t xml:space="preserve"> demonstrates that deer who summer in comparatively natural habitats can still depend on increasingly urbanized winter ranges.</w:t>
+      </w:r>
+      <w:r>
+        <w:rPr>
+          <w:rFonts w:eastAsia="Times New Roman"/>
+          <w:color w:val="000000"/>
+        </w:rPr>
+        <w:t xml:space="preserve"> </w:t>
+      </w:r>
+      <w:r>
+        <w:rPr>
+          <w:rFonts w:eastAsia="Times New Roman"/>
+          <w:color w:val="000000"/>
+        </w:rPr>
+        <w:t xml:space="preserve">More </w:t>
+      </w:r>
+      <w:r>
+        <w:rPr>
+          <w:rFonts w:eastAsia="Times New Roman"/>
+          <w:color w:val="000000"/>
+        </w:rPr>
+        <w:t>trail development is planned for our study area</w:t>
+      </w:r>
+      <w:r>
+        <w:rPr>
+          <w:rFonts w:eastAsia="Times New Roman"/>
+          <w:color w:val="000000"/>
+        </w:rPr>
+        <w:t xml:space="preserve"> illustrating that </w:t>
+      </w:r>
+      <w:r>
+        <w:rPr>
+          <w:rFonts w:eastAsia="Times New Roman"/>
+          <w:color w:val="000000"/>
+          <w:shd w:val="clear" w:color="auto" w:fill="FFFFFF"/>
+        </w:rPr>
+        <w:t xml:space="preserve">the story of development for recreation is often one of escalating </w:t>
+      </w:r>
+      <w:r>
+        <w:rPr>
+          <w:rFonts w:eastAsia="Times New Roman"/>
+          <w:color w:val="000000"/>
+          <w:shd w:val="clear" w:color="auto" w:fill="FFFFFF"/>
+        </w:rPr>
+        <w:lastRenderedPageBreak/>
+        <w:t>disturbance, with this shifting baseline requiring continuous adaptation.</w:t>
+      </w:r>
+      <w:r>
+        <w:rPr>
+          <w:rFonts w:eastAsia="Times New Roman"/>
+          <w:color w:val="000000"/>
+          <w:shd w:val="clear" w:color="auto" w:fill="FFFFFF"/>
+        </w:rPr>
+        <w:t xml:space="preserve"> </w:t>
+      </w:r>
+      <w:r>
+        <w:rPr>
+          <w:rFonts w:eastAsia="Times New Roman"/>
+          <w:color w:val="000000"/>
+        </w:rPr>
+        <w:t>Reduced response to human presence may be a good outcome for deer allowing them to maintain normal behaviors, although this desensitization may lead to increased human-wildlife conflict (Thompson and Henderson 1998), increased disease prevalence (Farnsworth et al. 2005) and loss of migratory behavior (Robb et al. 2013).</w:t>
+      </w:r>
+      <w:r>
+        <w:rPr>
+          <w:rFonts w:eastAsia="Times New Roman"/>
+          <w:color w:val="000000"/>
+        </w:rPr>
+        <w:t xml:space="preserve"> </w:t>
+      </w:r>
+      <w:r>
+        <w:rPr>
+          <w:rFonts w:eastAsia="Times New Roman"/>
+          <w:color w:val="000000"/>
+        </w:rPr>
+        <w:t xml:space="preserve">Increasing human presence on winter ranges could contribute to a loss of migratory individuals </w:t>
+      </w:r>
+      <w:r>
+        <w:rPr>
+          <w:rFonts w:eastAsia="Times New Roman"/>
+          <w:color w:val="000000"/>
+        </w:rPr>
+        <w:t>either through</w:t>
+      </w:r>
+      <w:r>
+        <w:rPr>
+          <w:rFonts w:eastAsia="Times New Roman"/>
+          <w:color w:val="000000"/>
+        </w:rPr>
+        <w:t xml:space="preserve"> </w:t>
+      </w:r>
+      <w:r>
+        <w:rPr>
+          <w:rFonts w:eastAsia="Times New Roman"/>
+          <w:color w:val="000000"/>
+        </w:rPr>
+        <w:t>consequences of behavioral avoidance</w:t>
+      </w:r>
+      <w:r>
+        <w:rPr>
+          <w:rFonts w:eastAsia="Times New Roman"/>
+          <w:color w:val="000000"/>
+        </w:rPr>
+        <w:t xml:space="preserve"> or the desensitization of deer to human presence, </w:t>
+      </w:r>
+      <w:r>
+        <w:rPr>
+          <w:rFonts w:eastAsia="Times New Roman"/>
+          <w:color w:val="000000"/>
+        </w:rPr>
+        <w:t>both</w:t>
+      </w:r>
+      <w:r>
+        <w:rPr>
+          <w:rFonts w:eastAsia="Times New Roman"/>
+          <w:color w:val="000000"/>
+        </w:rPr>
+        <w:t xml:space="preserve"> resulting in losses of migratory deer. </w:t>
+      </w:r>
+      <w:r>
+        <w:rPr>
+          <w:rFonts w:eastAsia="Times New Roman"/>
+          <w:color w:val="000000"/>
+        </w:rPr>
+        <w:t xml:space="preserve">Mule deer migration is culturally transmitted and declines in ungulate migration have been associated with increasing human development, possibly due to constraints to movement caused by anthropogenic barriers or availability of preferred forage within human environments (Bolger et al. 2008, Robb et al. 2019). </w:t>
+      </w:r>
+      <w:r>
+        <w:rPr>
+          <w:rFonts w:eastAsia="Times New Roman"/>
+          <w:color w:val="000000"/>
+        </w:rPr>
+        <w:t xml:space="preserve">Loss of migratory movements can eliminate typical dual-range migrants or other variations in migration, decreasing diversity in migration behavior and limiting available strategies to adapt to a changing world (van de </w:t>
+      </w:r>
+      <w:proofErr w:type="spellStart"/>
+      <w:r>
+        <w:rPr>
+          <w:rFonts w:eastAsia="Times New Roman"/>
+          <w:color w:val="000000"/>
+        </w:rPr>
+        <w:t>Kerk</w:t>
+      </w:r>
+      <w:proofErr w:type="spellEnd"/>
+      <w:r>
+        <w:rPr>
+          <w:rFonts w:eastAsia="Times New Roman"/>
+          <w:color w:val="000000"/>
+        </w:rPr>
+        <w:t xml:space="preserve"> et al. 2021).</w:t>
+      </w:r>
+    </w:p>
+    <w:p>
+      <w:pPr>
+        <w:spacing w:after="160" w:line="480" w:lineRule="auto"/>
+        <w:ind w:right="-540"/>
+        <w:rPr>
+          <w:rFonts w:eastAsia="Times New Roman"/>
+        </w:rPr>
+      </w:pPr>
+      <w:r>
+        <w:rPr>
+          <w:rFonts w:eastAsia="Times New Roman"/>
+          <w:color w:val="000000"/>
+        </w:rPr>
+        <w:t xml:space="preserve">Many wildlife management agencies have implemented seasonal closures of deer winter ranges to improve winter condition of mule deer through decreased disturbance. Part of our study area has an unlocked gate across the trail with signage requesting trail users avoid the trail from December 1st to April 15th. Seasonal closures have similarly been suggested to improve elk reproductive success during calving season (Phillips and </w:t>
+      </w:r>
+      <w:proofErr w:type="spellStart"/>
+      <w:r>
+        <w:rPr>
+          <w:rFonts w:eastAsia="Times New Roman"/>
+          <w:color w:val="000000"/>
+        </w:rPr>
+        <w:t>Alldredge</w:t>
+      </w:r>
+      <w:proofErr w:type="spellEnd"/>
+      <w:r>
+        <w:rPr>
+          <w:rFonts w:eastAsia="Times New Roman"/>
+          <w:color w:val="000000"/>
+        </w:rPr>
+        <w:t xml:space="preserve"> 2000, Shively et al. 2005). Efforts to mitigate </w:t>
+      </w:r>
+      <w:r>
+        <w:rPr>
+          <w:rFonts w:eastAsia="Times New Roman"/>
+          <w:color w:val="000000"/>
+        </w:rPr>
+        <w:lastRenderedPageBreak/>
+        <w:t>disturbance on mule deer have the ancillary benefit of providing protection for species more sensitive to human disturbance. </w:t>
+      </w:r>
+    </w:p>
+    <w:p>
+      <w:pPr>
+        <w:spacing w:after="160" w:line="480" w:lineRule="auto"/>
+        <w:ind w:right="-540"/>
+        <w:rPr>
+          <w:rFonts w:eastAsia="Times New Roman"/>
+          <w:color w:val="000000"/>
+        </w:rPr>
+      </w:pPr>
+      <w:r>
+        <w:rPr>
+          <w:rFonts w:eastAsia="Times New Roman"/>
+          <w:color w:val="000000"/>
+        </w:rPr>
+        <w:t>Finally, the most effective form of mitigation may be education of recreationists. Taylor and Knight 2003 assessed visitor perceptions along with research into ungulate flight behavior, finding that ~50% of recreationists did not believe recreation was impacting wildlife. Recreationists believed they could approach wildlife closer than observed flight distances without causing harm and that other recreation types are responsible for major disturbance (Taylor and Knight 2003). Increasing awareness about potential negative consequences of recreation on wildlife could foster more responsible stewardship and perhaps hold the greatest potential in mitigating our impact, facilitating experiences that inspire us to conserve wildlife.   </w:t>
+      </w:r>
+    </w:p>
+    <w:p>
+      <w:pPr>
+        <w:spacing w:after="240" w:line="480" w:lineRule="auto"/>
+        <w:rPr>
+          <w:rFonts w:eastAsia="Times New Roman"/>
           <w:b/>
           <w:bCs/>
         </w:rPr>
@@ -7898,97 +8171,213 @@
           <w:rFonts w:eastAsia="Times New Roman"/>
           <w:b/>
           <w:bCs/>
-          <w:color w:val="000000"/>
-        </w:rPr>
-        <w:t>Measurement of recreation</w:t>
+        </w:rPr>
+        <w:t>ACKNOWLEDGMENTS</w:t>
       </w:r>
     </w:p>
     <w:p>
       <w:pPr>
-        <w:spacing w:after="160" w:line="480" w:lineRule="auto"/>
-        <w:ind w:right="-540"/>
-        <w:rPr>
-          <w:rFonts w:eastAsia="Times New Roman"/>
-        </w:rPr>
-      </w:pPr>
-      <w:r>
-        <w:rPr>
-          <w:rFonts w:eastAsia="Times New Roman"/>
-          <w:color w:val="000000"/>
-        </w:rPr>
-        <w:t xml:space="preserve">Human recreation involves both human presence and human infrastructure. While both can have an impact on wildlife, infrastructure is often measured and serves as a proxy for recreation with only 6.7% of studies remotely monitoring recreation activity (Larson et al. 2016). Human activity is also commonly measured as a binary with high and low use areas, but this </w:t>
-      </w:r>
-      <w:r>
-        <w:rPr>
-          <w:rFonts w:eastAsia="Times New Roman"/>
-          <w:color w:val="000000"/>
-        </w:rPr>
-        <w:t>metric is relative to specific areas and causes difficulty in developing guidelines for recreation impacts</w:t>
-      </w:r>
-      <w:r>
-        <w:rPr>
-          <w:rFonts w:eastAsia="Times New Roman"/>
-          <w:color w:val="000000"/>
+        <w:spacing w:after="240" w:line="480" w:lineRule="auto"/>
+        <w:rPr>
+          <w:rFonts w:eastAsia="Times New Roman"/>
+        </w:rPr>
+      </w:pPr>
+      <w:r>
+        <w:rPr>
+          <w:rFonts w:eastAsia="Times New Roman"/>
+        </w:rPr>
+        <w:t xml:space="preserve">Thanks to S. </w:t>
+      </w:r>
+      <w:proofErr w:type="spellStart"/>
+      <w:r>
+        <w:rPr>
+          <w:rFonts w:eastAsia="Times New Roman"/>
+        </w:rPr>
+        <w:t>Bundick</w:t>
+      </w:r>
+      <w:proofErr w:type="spellEnd"/>
+      <w:r>
+        <w:rPr>
+          <w:rFonts w:eastAsia="Times New Roman"/>
+        </w:rPr>
+        <w:t xml:space="preserve">, H. </w:t>
+      </w:r>
+      <w:proofErr w:type="spellStart"/>
+      <w:r>
+        <w:rPr>
+          <w:rFonts w:eastAsia="Times New Roman"/>
+        </w:rPr>
+        <w:t>Westacott</w:t>
+      </w:r>
+      <w:proofErr w:type="spellEnd"/>
+      <w:r>
+        <w:rPr>
+          <w:rFonts w:eastAsia="Times New Roman"/>
+        </w:rPr>
+        <w:t xml:space="preserve">, R. </w:t>
+      </w:r>
+      <w:proofErr w:type="spellStart"/>
+      <w:r>
+        <w:rPr>
+          <w:rFonts w:eastAsia="Times New Roman"/>
+        </w:rPr>
+        <w:t>Heule</w:t>
+      </w:r>
+      <w:proofErr w:type="spellEnd"/>
+      <w:r>
+        <w:rPr>
+          <w:rFonts w:eastAsia="Times New Roman"/>
+        </w:rPr>
+        <w:t xml:space="preserve">, F. Mack-Carlo, E. </w:t>
+      </w:r>
+      <w:proofErr w:type="spellStart"/>
+      <w:r>
+        <w:rPr>
+          <w:rFonts w:eastAsia="Times New Roman"/>
+        </w:rPr>
+        <w:t>Landi</w:t>
+      </w:r>
+      <w:proofErr w:type="spellEnd"/>
+      <w:r>
+        <w:rPr>
+          <w:rFonts w:eastAsia="Times New Roman"/>
+        </w:rPr>
+        <w:t xml:space="preserve">, E. Norton, C. </w:t>
+      </w:r>
+      <w:proofErr w:type="spellStart"/>
+      <w:r>
+        <w:rPr>
+          <w:rFonts w:eastAsia="Times New Roman"/>
+        </w:rPr>
+        <w:t>Weissburg</w:t>
+      </w:r>
+      <w:proofErr w:type="spellEnd"/>
+      <w:r>
+        <w:rPr>
+          <w:rFonts w:eastAsia="Times New Roman"/>
+        </w:rPr>
+        <w:t>,</w:t>
+      </w:r>
+      <w:r>
+        <w:rPr>
+          <w:rFonts w:eastAsia="Times New Roman"/>
+        </w:rPr>
+        <w:t xml:space="preserve"> and</w:t>
+      </w:r>
+      <w:r>
+        <w:rPr>
+          <w:rFonts w:eastAsia="Times New Roman"/>
+        </w:rPr>
+        <w:t xml:space="preserve"> B. </w:t>
+      </w:r>
+      <w:proofErr w:type="spellStart"/>
+      <w:r>
+        <w:rPr>
+          <w:rFonts w:eastAsia="Times New Roman"/>
+        </w:rPr>
+        <w:t>LaMont</w:t>
+      </w:r>
+      <w:proofErr w:type="spellEnd"/>
+      <w:r>
+        <w:rPr>
+          <w:rFonts w:eastAsia="Times New Roman"/>
+        </w:rPr>
+        <w:t xml:space="preserve"> for their collecting data. Thanks to</w:t>
+      </w:r>
+      <w:r>
+        <w:rPr>
+          <w:rFonts w:eastAsia="Times New Roman"/>
         </w:rPr>
         <w:t xml:space="preserve"> </w:t>
       </w:r>
-      <w:r>
-        <w:rPr>
-          <w:rFonts w:eastAsia="Times New Roman"/>
-          <w:color w:val="000000"/>
-        </w:rPr>
-        <w:t xml:space="preserve">or comparing across studies </w:t>
-      </w:r>
-      <w:r>
-        <w:rPr>
-          <w:rFonts w:eastAsia="Times New Roman"/>
-          <w:color w:val="000000"/>
-        </w:rPr>
-        <w:t xml:space="preserve">(Larson et al. 2016). Use of infrared trail counters for tracking human presence fulfills the </w:t>
-      </w:r>
-      <w:r>
-        <w:rPr>
-          <w:rFonts w:eastAsia="Times New Roman"/>
-          <w:color w:val="000000"/>
-        </w:rPr>
-        <w:lastRenderedPageBreak/>
-        <w:t>need for better measurements of human activity needed in recreation research (Marion et al. 2020). Trail counters provide a valuable metric down to the hour, and measure trends over longer periods of time than was needed for this study, making it possible to monitor long term recreation trends. Trail counter data provides a useful tool for managers looking to manage trail traffic and detect thresholds at which human presence might become significantly more damaging (</w:t>
-      </w:r>
       <w:proofErr w:type="spellStart"/>
       <w:r>
         <w:rPr>
           <w:rFonts w:eastAsia="Times New Roman"/>
-          <w:color w:val="000000"/>
-        </w:rPr>
-        <w:t>Monz</w:t>
+        </w:rPr>
+        <w:t>D.McNitt</w:t>
       </w:r>
       <w:proofErr w:type="spellEnd"/>
       <w:r>
         <w:rPr>
           <w:rFonts w:eastAsia="Times New Roman"/>
-          <w:color w:val="000000"/>
-        </w:rPr>
-        <w:t xml:space="preserve"> et al. 2013</w:t>
-      </w:r>
-      <w:r>
-        <w:rPr>
-          <w:rFonts w:eastAsia="Times New Roman"/>
-          <w:color w:val="000000"/>
-        </w:rPr>
-        <w:t xml:space="preserve">, </w:t>
-      </w:r>
-      <w:r>
-        <w:rPr>
-          <w:rFonts w:eastAsia="Times New Roman"/>
-          <w:color w:val="000000"/>
-        </w:rPr>
-        <w:t>Larson et al. 2016). Our research using both measures of human activity (trail counter data) and infrastructure data (distance to trail) disentangles the two components human recreation brings, isolating the effects of changes in human presence while accounting for infrastructure associated with recreation.</w:t>
+        </w:rPr>
+        <w:t xml:space="preserve">, M. </w:t>
+      </w:r>
+      <w:proofErr w:type="spellStart"/>
+      <w:r>
+        <w:rPr>
+          <w:rFonts w:eastAsia="Times New Roman"/>
+        </w:rPr>
+        <w:t>Rustand</w:t>
+      </w:r>
+      <w:proofErr w:type="spellEnd"/>
+      <w:r>
+        <w:rPr>
+          <w:rFonts w:eastAsia="Times New Roman"/>
+        </w:rPr>
+        <w:t xml:space="preserve"> for their help in the field and the development and execution of this project.</w:t>
+      </w:r>
+      <w:r>
+        <w:rPr>
+          <w:rFonts w:eastAsia="Times New Roman"/>
+        </w:rPr>
+        <w:t xml:space="preserve"> </w:t>
+      </w:r>
+      <w:r>
+        <w:rPr>
+          <w:rFonts w:eastAsia="Times New Roman"/>
+        </w:rPr>
+        <w:t xml:space="preserve">Thanks to </w:t>
+      </w:r>
+      <w:r>
+        <w:rPr>
+          <w:rFonts w:eastAsia="Times New Roman"/>
+        </w:rPr>
+        <w:t>K. Marshall</w:t>
+      </w:r>
+      <w:r>
+        <w:rPr>
+          <w:rFonts w:eastAsia="Times New Roman"/>
+        </w:rPr>
+        <w:t xml:space="preserve"> for support at every stage of this research. Thanks to</w:t>
+      </w:r>
+      <w:r>
+        <w:rPr>
+          <w:rFonts w:eastAsia="Times New Roman"/>
+        </w:rPr>
+        <w:t xml:space="preserve"> C. Ramos,</w:t>
+      </w:r>
+      <w:r>
+        <w:rPr>
+          <w:rFonts w:eastAsia="Times New Roman"/>
+        </w:rPr>
+        <w:t xml:space="preserve"> and</w:t>
+      </w:r>
+      <w:r>
+        <w:rPr>
+          <w:rFonts w:eastAsia="Times New Roman"/>
+        </w:rPr>
+        <w:t xml:space="preserve"> F. </w:t>
+      </w:r>
+      <w:proofErr w:type="spellStart"/>
+      <w:r>
+        <w:rPr>
+          <w:rFonts w:eastAsia="Times New Roman"/>
+        </w:rPr>
+        <w:t>Sandmeier</w:t>
+      </w:r>
+      <w:proofErr w:type="spellEnd"/>
+      <w:r>
+        <w:rPr>
+          <w:rFonts w:eastAsia="Times New Roman"/>
+        </w:rPr>
+        <w:t xml:space="preserve"> for project development and editing drafts.</w:t>
       </w:r>
     </w:p>
     <w:p>
       <w:pPr>
-        <w:spacing w:after="160" w:line="480" w:lineRule="auto"/>
-        <w:ind w:right="-540"/>
+        <w:spacing w:after="240" w:line="480" w:lineRule="auto"/>
         <w:rPr>
           <w:rFonts w:eastAsia="Times New Roman"/>
           <w:b/>
@@ -8000,665 +8389,22 @@
           <w:rFonts w:eastAsia="Times New Roman"/>
           <w:b/>
           <w:bCs/>
-          <w:color w:val="000000"/>
-        </w:rPr>
-        <w:t xml:space="preserve">Conclusions and </w:t>
-      </w:r>
-      <w:r>
-        <w:rPr>
-          <w:rFonts w:eastAsia="Times New Roman"/>
-          <w:b/>
-          <w:bCs/>
-          <w:color w:val="000000"/>
-        </w:rPr>
-        <w:t>f</w:t>
-      </w:r>
-      <w:r>
-        <w:rPr>
-          <w:rFonts w:eastAsia="Times New Roman"/>
-          <w:b/>
-          <w:bCs/>
-          <w:color w:val="000000"/>
-        </w:rPr>
-        <w:t xml:space="preserve">uture </w:t>
-      </w:r>
-      <w:r>
-        <w:rPr>
-          <w:rFonts w:eastAsia="Times New Roman"/>
-          <w:b/>
-          <w:bCs/>
-          <w:color w:val="000000"/>
-        </w:rPr>
-        <w:t>s</w:t>
-      </w:r>
-      <w:r>
-        <w:rPr>
-          <w:rFonts w:eastAsia="Times New Roman"/>
-          <w:b/>
-          <w:bCs/>
-          <w:color w:val="000000"/>
-        </w:rPr>
-        <w:t>tudy</w:t>
+        </w:rPr>
+        <w:t>ETHICS STATEMENT</w:t>
       </w:r>
     </w:p>
     <w:p>
       <w:pPr>
-        <w:spacing w:after="160" w:line="480" w:lineRule="auto"/>
-        <w:ind w:right="-540"/>
-        <w:rPr>
-          <w:rFonts w:eastAsia="Times New Roman"/>
-          <w:color w:val="000000"/>
-        </w:rPr>
-      </w:pPr>
-      <w:r>
-        <w:rPr>
-          <w:rFonts w:eastAsia="Times New Roman"/>
-          <w:color w:val="000000"/>
-        </w:rPr>
-        <w:t xml:space="preserve">Mule deer have shown a capability of adapting to human disturbance in increasingly urbanized areas as illustrated by resident populations of deer being those closest to human development </w:t>
-      </w:r>
-      <w:r>
-        <w:rPr>
-          <w:rFonts w:eastAsia="Times New Roman"/>
-          <w:color w:val="000000"/>
-        </w:rPr>
-        <w:t xml:space="preserve">and a reduction in flight responses to higher levels of recreation indicating habituation </w:t>
-      </w:r>
-      <w:r>
-        <w:rPr>
-          <w:rFonts w:eastAsia="Times New Roman"/>
-          <w:color w:val="000000"/>
-        </w:rPr>
-        <w:t>(</w:t>
-      </w:r>
-      <w:proofErr w:type="spellStart"/>
-      <w:r>
-        <w:rPr>
-          <w:rFonts w:eastAsia="Times New Roman"/>
-          <w:color w:val="000000"/>
-        </w:rPr>
-        <w:t>Stankowich</w:t>
-      </w:r>
-      <w:proofErr w:type="spellEnd"/>
-      <w:r>
-        <w:rPr>
-          <w:rFonts w:eastAsia="Times New Roman"/>
-          <w:color w:val="000000"/>
-        </w:rPr>
-        <w:t xml:space="preserve"> 2008, </w:t>
-      </w:r>
-      <w:r>
-        <w:rPr>
-          <w:rFonts w:eastAsia="Times New Roman"/>
-          <w:color w:val="000000"/>
-        </w:rPr>
-        <w:t xml:space="preserve">Robb et al. 2019). </w:t>
-      </w:r>
-      <w:r>
-        <w:rPr>
-          <w:rFonts w:eastAsia="Times New Roman"/>
-          <w:color w:val="000000"/>
-        </w:rPr>
-        <w:t>The</w:t>
-      </w:r>
-      <w:r>
-        <w:rPr>
-          <w:rFonts w:eastAsia="Times New Roman"/>
-          <w:color w:val="000000"/>
-        </w:rPr>
-        <w:t xml:space="preserve"> population</w:t>
-      </w:r>
-      <w:r>
-        <w:rPr>
-          <w:rFonts w:eastAsia="Times New Roman"/>
-          <w:color w:val="000000"/>
-        </w:rPr>
-        <w:t xml:space="preserve"> included in this study</w:t>
-      </w:r>
-      <w:r>
-        <w:rPr>
-          <w:rFonts w:eastAsia="Times New Roman"/>
-          <w:color w:val="000000"/>
-        </w:rPr>
-        <w:t xml:space="preserve"> demonstrates that deer who summer in comparatively natural habitats can still depend on increasingly urbanized winter ranges.</w:t>
-      </w:r>
-      <w:r>
-        <w:rPr>
-          <w:rFonts w:eastAsia="Times New Roman"/>
-          <w:color w:val="000000"/>
-        </w:rPr>
-        <w:t xml:space="preserve"> </w:t>
-      </w:r>
-      <w:r>
-        <w:rPr>
-          <w:rFonts w:eastAsia="Times New Roman"/>
-          <w:color w:val="000000"/>
-        </w:rPr>
-        <w:t>Reduced response to human presence may be a good outcome for deer allowing them to maintain normal behaviors, although this desensitization may lead to increased human-wildlife conflict (Thompson and Henderson 1998), increased disease prevalence (Farnsworth et al. 2005) and loss of migratory behavior (Robb et al. 2013).</w:t>
-      </w:r>
-      <w:r>
-        <w:rPr>
-          <w:rFonts w:eastAsia="Times New Roman"/>
-          <w:color w:val="000000"/>
-        </w:rPr>
-        <w:t xml:space="preserve"> However, more </w:t>
-      </w:r>
-      <w:r>
-        <w:rPr>
-          <w:rFonts w:eastAsia="Times New Roman"/>
-          <w:color w:val="000000"/>
-        </w:rPr>
-        <w:t xml:space="preserve">trail development is planned for our </w:t>
-      </w:r>
-      <w:r>
-        <w:rPr>
-          <w:rFonts w:eastAsia="Times New Roman"/>
-          <w:color w:val="000000"/>
+        <w:spacing w:after="240" w:line="480" w:lineRule="auto"/>
+        <w:rPr>
+          <w:rFonts w:eastAsia="Times New Roman"/>
+        </w:rPr>
+      </w:pPr>
+      <w:r>
+        <w:rPr>
+          <w:rFonts w:eastAsia="Times New Roman"/>
         </w:rPr>
         <w:lastRenderedPageBreak/>
-        <w:t>study area</w:t>
-      </w:r>
-      <w:r>
-        <w:rPr>
-          <w:rFonts w:eastAsia="Times New Roman"/>
-          <w:color w:val="000000"/>
-        </w:rPr>
-        <w:t xml:space="preserve"> illustrating that </w:t>
-      </w:r>
-      <w:r>
-        <w:rPr>
-          <w:rFonts w:eastAsia="Times New Roman"/>
-          <w:color w:val="000000"/>
-          <w:shd w:val="clear" w:color="auto" w:fill="FFFFFF"/>
-        </w:rPr>
-        <w:t>the story of development for recreation is often one of escalating disturbance, with this shifting baseline requiring continuous adaptation.</w:t>
-      </w:r>
-      <w:r>
-        <w:rPr>
-          <w:rFonts w:eastAsia="Times New Roman"/>
-          <w:color w:val="000000"/>
-        </w:rPr>
-        <w:t xml:space="preserve"> </w:t>
-      </w:r>
-      <w:r>
-        <w:rPr>
-          <w:rFonts w:eastAsia="Times New Roman"/>
-          <w:color w:val="000000"/>
-        </w:rPr>
-        <w:t xml:space="preserve">Increasing human presence on winter ranges could contribute to a loss of migratory individuals </w:t>
-      </w:r>
-      <w:r>
-        <w:rPr>
-          <w:rFonts w:eastAsia="Times New Roman"/>
-          <w:color w:val="000000"/>
-        </w:rPr>
-        <w:t>either through</w:t>
-      </w:r>
-      <w:r>
-        <w:rPr>
-          <w:rFonts w:eastAsia="Times New Roman"/>
-          <w:color w:val="000000"/>
-        </w:rPr>
-        <w:t xml:space="preserve"> </w:t>
-      </w:r>
-      <w:r>
-        <w:rPr>
-          <w:rFonts w:eastAsia="Times New Roman"/>
-          <w:color w:val="000000"/>
-        </w:rPr>
-        <w:t>consequences of behavioral avoidance</w:t>
-      </w:r>
-      <w:r>
-        <w:rPr>
-          <w:rFonts w:eastAsia="Times New Roman"/>
-          <w:color w:val="000000"/>
-        </w:rPr>
-        <w:t xml:space="preserve"> or the desensitization of deer to human presence, </w:t>
-      </w:r>
-      <w:r>
-        <w:rPr>
-          <w:rFonts w:eastAsia="Times New Roman"/>
-          <w:color w:val="000000"/>
-        </w:rPr>
-        <w:t>both</w:t>
-      </w:r>
-      <w:r>
-        <w:rPr>
-          <w:rFonts w:eastAsia="Times New Roman"/>
-          <w:color w:val="000000"/>
-        </w:rPr>
-        <w:t xml:space="preserve"> resulting in losses of migratory deer. </w:t>
-      </w:r>
-      <w:r>
-        <w:rPr>
-          <w:rFonts w:eastAsia="Times New Roman"/>
-          <w:color w:val="000000"/>
-        </w:rPr>
-        <w:t xml:space="preserve">Mule deer migration is culturally transmitted and declines in ungulate migration have been associated with increasing human development, possibly due to constraints to movement caused by anthropogenic barriers or availability of preferred forage within human environments (Bolger et al. 2008, Robb et al. 2019). </w:t>
-      </w:r>
-    </w:p>
-    <w:p>
-      <w:pPr>
-        <w:spacing w:after="160" w:line="480" w:lineRule="auto"/>
-        <w:ind w:right="-540"/>
-        <w:rPr>
-          <w:rFonts w:eastAsia="Times New Roman"/>
-        </w:rPr>
-      </w:pPr>
-      <w:r>
-        <w:rPr>
-          <w:rFonts w:eastAsia="Times New Roman"/>
-          <w:color w:val="000000"/>
-        </w:rPr>
-        <w:t xml:space="preserve">Simultaneous influences of human development and recreation must be considered, these two different aspects of humanity have differing effects, but synergy between them could amplify the problem. Barriers and potential loss of foraging habitat near town through conversion to higher intensities of human development could act in concert with increasing trail presence to further constrain deer between deep snow at higher elevation, human development, human presence on </w:t>
-      </w:r>
-      <w:proofErr w:type="spellStart"/>
-      <w:r>
-        <w:rPr>
-          <w:rFonts w:eastAsia="Times New Roman"/>
-          <w:color w:val="000000"/>
-        </w:rPr>
-        <w:t>trail</w:t>
-      </w:r>
-      <w:proofErr w:type="spellEnd"/>
-      <w:r>
-        <w:rPr>
-          <w:rFonts w:eastAsia="Times New Roman"/>
-          <w:color w:val="000000"/>
-        </w:rPr>
-        <w:t xml:space="preserve">, and natural predators. Loss of migratory movements can eliminate typical dual-range migrants or other variations in migration, decreasing diversity in migration behavior and limiting available strategies to adapt to a changing world (van de </w:t>
-      </w:r>
-      <w:proofErr w:type="spellStart"/>
-      <w:r>
-        <w:rPr>
-          <w:rFonts w:eastAsia="Times New Roman"/>
-          <w:color w:val="000000"/>
-        </w:rPr>
-        <w:t>Kerk</w:t>
-      </w:r>
-      <w:proofErr w:type="spellEnd"/>
-      <w:r>
-        <w:rPr>
-          <w:rFonts w:eastAsia="Times New Roman"/>
-          <w:color w:val="000000"/>
-        </w:rPr>
-        <w:t xml:space="preserve"> et al. 2021).</w:t>
-      </w:r>
-    </w:p>
-    <w:p>
-      <w:pPr>
-        <w:spacing w:after="160" w:line="480" w:lineRule="auto"/>
-        <w:ind w:right="-540"/>
-        <w:rPr>
-          <w:rFonts w:eastAsia="Times New Roman"/>
-        </w:rPr>
-      </w:pPr>
-      <w:r>
-        <w:rPr>
-          <w:rFonts w:eastAsia="Times New Roman"/>
-          <w:color w:val="000000"/>
-        </w:rPr>
-        <w:t xml:space="preserve">Many wildlife management agencies have implemented seasonal closures of deer winter ranges to improve winter condition of mule deer through decreased disturbance. Part of our study area has an unlocked gate across the trail with signage requesting trail users avoid the trail from December 1st </w:t>
-      </w:r>
-      <w:r>
-        <w:rPr>
-          <w:rFonts w:eastAsia="Times New Roman"/>
-          <w:color w:val="000000"/>
-        </w:rPr>
-        <w:lastRenderedPageBreak/>
-        <w:t xml:space="preserve">to April 15th. Seasonal closures have similarly been suggested to improve elk reproductive success during calving season (Phillips and </w:t>
-      </w:r>
-      <w:proofErr w:type="spellStart"/>
-      <w:r>
-        <w:rPr>
-          <w:rFonts w:eastAsia="Times New Roman"/>
-          <w:color w:val="000000"/>
-        </w:rPr>
-        <w:t>Alldredge</w:t>
-      </w:r>
-      <w:proofErr w:type="spellEnd"/>
-      <w:r>
-        <w:rPr>
-          <w:rFonts w:eastAsia="Times New Roman"/>
-          <w:color w:val="000000"/>
-        </w:rPr>
-        <w:t xml:space="preserve"> 2000, Shively et al. 2005). Efforts to mitigate disturbance on mule deer have the ancillary benefit of providing protection for species more sensitive to human disturbance. </w:t>
-      </w:r>
-    </w:p>
-    <w:p>
-      <w:pPr>
-        <w:spacing w:after="160" w:line="480" w:lineRule="auto"/>
-        <w:ind w:right="-540"/>
-        <w:rPr>
-          <w:rFonts w:eastAsia="Times New Roman"/>
-        </w:rPr>
-      </w:pPr>
-      <w:r>
-        <w:rPr>
-          <w:rFonts w:eastAsia="Times New Roman"/>
-          <w:color w:val="000000"/>
-        </w:rPr>
-        <w:t xml:space="preserve">Off-trail recreation is an </w:t>
-      </w:r>
-      <w:proofErr w:type="gramStart"/>
-      <w:r>
-        <w:rPr>
-          <w:rFonts w:eastAsia="Times New Roman"/>
-          <w:color w:val="000000"/>
-        </w:rPr>
-        <w:t>unaccounted for</w:t>
-      </w:r>
-      <w:proofErr w:type="gramEnd"/>
-      <w:r>
-        <w:rPr>
-          <w:rFonts w:eastAsia="Times New Roman"/>
-          <w:color w:val="000000"/>
-        </w:rPr>
-        <w:t xml:space="preserve"> </w:t>
-      </w:r>
-      <w:r>
-        <w:rPr>
-          <w:rFonts w:eastAsia="Times New Roman"/>
-          <w:color w:val="000000"/>
-        </w:rPr>
-        <w:t xml:space="preserve">component of human </w:t>
-      </w:r>
-      <w:r>
-        <w:rPr>
-          <w:rFonts w:eastAsia="Times New Roman"/>
-          <w:color w:val="000000"/>
-        </w:rPr>
-        <w:t>presence on the study area with hikers accompanied by off leash dogs being regular enough to establish several social trails through otherwise trail-less control areas. Quantifying the magnitude of this problem and limiting its extent may be important as mule deer have shown stronger avoidance responses to both off trail recreationists (Miller et al. 2001, Taylor and Knight 2003), and humans accompanied by dogs (</w:t>
-      </w:r>
-      <w:r>
-        <w:rPr>
-          <w:rFonts w:eastAsia="Times New Roman"/>
-          <w:color w:val="000000"/>
-        </w:rPr>
-        <w:t>Miller et al. 2001</w:t>
-      </w:r>
-      <w:r>
-        <w:rPr>
-          <w:rFonts w:eastAsia="Times New Roman"/>
-          <w:color w:val="000000"/>
-        </w:rPr>
-        <w:t xml:space="preserve">, </w:t>
-      </w:r>
-      <w:r>
-        <w:rPr>
-          <w:rFonts w:eastAsia="Times New Roman"/>
-          <w:color w:val="000000"/>
-        </w:rPr>
-        <w:t>Lenth et al. 2008). </w:t>
-      </w:r>
-    </w:p>
-    <w:p>
-      <w:pPr>
-        <w:spacing w:after="160" w:line="480" w:lineRule="auto"/>
-        <w:ind w:right="-540"/>
-        <w:rPr>
-          <w:rFonts w:eastAsia="Times New Roman"/>
-          <w:color w:val="000000"/>
-        </w:rPr>
-      </w:pPr>
-      <w:r>
-        <w:rPr>
-          <w:rFonts w:eastAsia="Times New Roman"/>
-          <w:color w:val="000000"/>
-        </w:rPr>
-        <w:t>Finally, the most effective form of mitigation may be education of recreationists. Taylor and Knight 2003 assessed visitor perceptions along with research into ungulate flight behavior, finding that ~50% of recreationists did not believe recreation was impacting wildlife. Recreationists believed they could approach wildlife closer than observed flight distances without causing harm and that other recreation types are responsible for major disturbance (Taylor and Knight 2003). Increasing awareness about potential negative consequences of recreation on wildlife could foster more responsible stewardship and perhaps hold the greatest potential in mitigating our impact, facilitating experiences that inspire us to conserve wildlife.   </w:t>
-      </w:r>
-    </w:p>
-    <w:p>
-      <w:pPr>
-        <w:spacing w:after="240" w:line="480" w:lineRule="auto"/>
-        <w:rPr>
-          <w:rFonts w:eastAsia="Times New Roman"/>
-          <w:b/>
-          <w:bCs/>
-        </w:rPr>
-      </w:pPr>
-      <w:r>
-        <w:rPr>
-          <w:rFonts w:eastAsia="Times New Roman"/>
-          <w:b/>
-          <w:bCs/>
-        </w:rPr>
-        <w:lastRenderedPageBreak/>
-        <w:t>ACKNOWLEDGMENTS</w:t>
-      </w:r>
-    </w:p>
-    <w:p>
-      <w:pPr>
-        <w:spacing w:after="240" w:line="480" w:lineRule="auto"/>
-        <w:rPr>
-          <w:rFonts w:eastAsia="Times New Roman"/>
-        </w:rPr>
-      </w:pPr>
-      <w:r>
-        <w:rPr>
-          <w:rFonts w:eastAsia="Times New Roman"/>
-        </w:rPr>
-        <w:t xml:space="preserve">Thanks to S. </w:t>
-      </w:r>
-      <w:proofErr w:type="spellStart"/>
-      <w:r>
-        <w:rPr>
-          <w:rFonts w:eastAsia="Times New Roman"/>
-        </w:rPr>
-        <w:t>Bundick</w:t>
-      </w:r>
-      <w:proofErr w:type="spellEnd"/>
-      <w:r>
-        <w:rPr>
-          <w:rFonts w:eastAsia="Times New Roman"/>
-        </w:rPr>
-        <w:t xml:space="preserve">, H. </w:t>
-      </w:r>
-      <w:proofErr w:type="spellStart"/>
-      <w:r>
-        <w:rPr>
-          <w:rFonts w:eastAsia="Times New Roman"/>
-        </w:rPr>
-        <w:t>Westacott</w:t>
-      </w:r>
-      <w:proofErr w:type="spellEnd"/>
-      <w:r>
-        <w:rPr>
-          <w:rFonts w:eastAsia="Times New Roman"/>
-        </w:rPr>
-        <w:t xml:space="preserve">, R. </w:t>
-      </w:r>
-      <w:proofErr w:type="spellStart"/>
-      <w:r>
-        <w:rPr>
-          <w:rFonts w:eastAsia="Times New Roman"/>
-        </w:rPr>
-        <w:t>Heule</w:t>
-      </w:r>
-      <w:proofErr w:type="spellEnd"/>
-      <w:r>
-        <w:rPr>
-          <w:rFonts w:eastAsia="Times New Roman"/>
-        </w:rPr>
-        <w:t xml:space="preserve">, F. Mack-Carlo, E. </w:t>
-      </w:r>
-      <w:proofErr w:type="spellStart"/>
-      <w:r>
-        <w:rPr>
-          <w:rFonts w:eastAsia="Times New Roman"/>
-        </w:rPr>
-        <w:t>Landi</w:t>
-      </w:r>
-      <w:proofErr w:type="spellEnd"/>
-      <w:r>
-        <w:rPr>
-          <w:rFonts w:eastAsia="Times New Roman"/>
-        </w:rPr>
-        <w:t xml:space="preserve">, E. Norton, C. </w:t>
-      </w:r>
-      <w:proofErr w:type="spellStart"/>
-      <w:r>
-        <w:rPr>
-          <w:rFonts w:eastAsia="Times New Roman"/>
-        </w:rPr>
-        <w:t>Weissburg</w:t>
-      </w:r>
-      <w:proofErr w:type="spellEnd"/>
-      <w:r>
-        <w:rPr>
-          <w:rFonts w:eastAsia="Times New Roman"/>
-        </w:rPr>
-        <w:t>,</w:t>
-      </w:r>
-      <w:r>
-        <w:rPr>
-          <w:rFonts w:eastAsia="Times New Roman"/>
-        </w:rPr>
-        <w:t xml:space="preserve"> and</w:t>
-      </w:r>
-      <w:r>
-        <w:rPr>
-          <w:rFonts w:eastAsia="Times New Roman"/>
-        </w:rPr>
-        <w:t xml:space="preserve"> B. </w:t>
-      </w:r>
-      <w:proofErr w:type="spellStart"/>
-      <w:r>
-        <w:rPr>
-          <w:rFonts w:eastAsia="Times New Roman"/>
-        </w:rPr>
-        <w:t>LaMont</w:t>
-      </w:r>
-      <w:proofErr w:type="spellEnd"/>
-      <w:r>
-        <w:rPr>
-          <w:rFonts w:eastAsia="Times New Roman"/>
-        </w:rPr>
-        <w:t xml:space="preserve"> for their collecting data. Thanks to</w:t>
-      </w:r>
-      <w:r>
-        <w:rPr>
-          <w:rFonts w:eastAsia="Times New Roman"/>
-        </w:rPr>
-        <w:t xml:space="preserve"> </w:t>
-      </w:r>
-      <w:proofErr w:type="spellStart"/>
-      <w:proofErr w:type="gramStart"/>
-      <w:r>
-        <w:rPr>
-          <w:rFonts w:eastAsia="Times New Roman"/>
-        </w:rPr>
-        <w:t>D.McNitt</w:t>
-      </w:r>
-      <w:proofErr w:type="spellEnd"/>
-      <w:proofErr w:type="gramEnd"/>
-      <w:r>
-        <w:rPr>
-          <w:rFonts w:eastAsia="Times New Roman"/>
-        </w:rPr>
-        <w:t xml:space="preserve">, M. </w:t>
-      </w:r>
-      <w:proofErr w:type="spellStart"/>
-      <w:r>
-        <w:rPr>
-          <w:rFonts w:eastAsia="Times New Roman"/>
-        </w:rPr>
-        <w:t>Rustand</w:t>
-      </w:r>
-      <w:proofErr w:type="spellEnd"/>
-      <w:r>
-        <w:rPr>
-          <w:rFonts w:eastAsia="Times New Roman"/>
-        </w:rPr>
-        <w:t xml:space="preserve"> for their help in the field and the development and execution of this project.</w:t>
-      </w:r>
-      <w:r>
-        <w:rPr>
-          <w:rFonts w:eastAsia="Times New Roman"/>
-        </w:rPr>
-        <w:t xml:space="preserve"> </w:t>
-      </w:r>
-      <w:r>
-        <w:rPr>
-          <w:rFonts w:eastAsia="Times New Roman"/>
-        </w:rPr>
-        <w:t xml:space="preserve">Thanks to </w:t>
-      </w:r>
-      <w:r>
-        <w:rPr>
-          <w:rFonts w:eastAsia="Times New Roman"/>
-        </w:rPr>
-        <w:t>K. Marshall</w:t>
-      </w:r>
-      <w:r>
-        <w:rPr>
-          <w:rFonts w:eastAsia="Times New Roman"/>
-        </w:rPr>
-        <w:t xml:space="preserve"> for support at every stage of this research. Thanks to</w:t>
-      </w:r>
-      <w:r>
-        <w:rPr>
-          <w:rFonts w:eastAsia="Times New Roman"/>
-        </w:rPr>
-        <w:t xml:space="preserve"> C. Ramos,</w:t>
-      </w:r>
-      <w:r>
-        <w:rPr>
-          <w:rFonts w:eastAsia="Times New Roman"/>
-        </w:rPr>
-        <w:t xml:space="preserve"> and</w:t>
-      </w:r>
-      <w:r>
-        <w:rPr>
-          <w:rFonts w:eastAsia="Times New Roman"/>
-        </w:rPr>
-        <w:t xml:space="preserve"> F. </w:t>
-      </w:r>
-      <w:proofErr w:type="spellStart"/>
-      <w:r>
-        <w:rPr>
-          <w:rFonts w:eastAsia="Times New Roman"/>
-        </w:rPr>
-        <w:t>Sandmeier</w:t>
-      </w:r>
-      <w:proofErr w:type="spellEnd"/>
-      <w:r>
-        <w:rPr>
-          <w:rFonts w:eastAsia="Times New Roman"/>
-        </w:rPr>
-        <w:t xml:space="preserve"> for project development and editing drafts.</w:t>
-      </w:r>
-    </w:p>
-    <w:p>
-      <w:pPr>
-        <w:spacing w:after="240" w:line="480" w:lineRule="auto"/>
-        <w:rPr>
-          <w:rFonts w:eastAsia="Times New Roman"/>
-          <w:b/>
-          <w:bCs/>
-        </w:rPr>
-      </w:pPr>
-      <w:r>
-        <w:rPr>
-          <w:rFonts w:eastAsia="Times New Roman"/>
-          <w:b/>
-          <w:bCs/>
-        </w:rPr>
-        <w:t>ETHICS STATEMENT</w:t>
-      </w:r>
-    </w:p>
-    <w:p>
-      <w:pPr>
-        <w:spacing w:after="240" w:line="480" w:lineRule="auto"/>
-        <w:rPr>
-          <w:rFonts w:eastAsia="Times New Roman"/>
-        </w:rPr>
-      </w:pPr>
-      <w:r>
-        <w:rPr>
-          <w:rFonts w:eastAsia="Times New Roman"/>
-        </w:rPr>
         <w:t>Capturing, handling and marking procedures were approved by the Institutional Animal Care and Use Committee (IACUC) at Colorado State University Pueblo (</w:t>
       </w:r>
       <w:r>
@@ -8668,7 +8414,6 @@
         </w:rPr>
         <w:t>Protocol #: 000-000A-028</w:t>
       </w:r>
-      <w:proofErr w:type="gramStart"/>
       <w:r>
         <w:rPr>
           <w:rFonts w:ascii="Arial" w:hAnsi="Arial" w:cs="Arial"/>
@@ -8679,7 +8424,6 @@
         </w:rPr>
         <w:t>) .</w:t>
       </w:r>
-      <w:proofErr w:type="gramEnd"/>
     </w:p>
     <w:p>
       <w:pPr>
@@ -8828,7 +8572,6 @@
           <w:color w:val="222222"/>
           <w:shd w:val="clear" w:color="auto" w:fill="FFFFFF"/>
         </w:rPr>
-        <w:lastRenderedPageBreak/>
         <w:t>hemionus</w:t>
       </w:r>
       <w:r>
@@ -8916,33 +8659,15 @@
           <w:color w:val="222222"/>
           <w:shd w:val="clear" w:color="auto" w:fill="FFFFFF"/>
         </w:rPr>
-        <w:t xml:space="preserve">, and A. K. Moeller. 2022. Estimating wolf abundance from cameras. Ecosphere </w:t>
-      </w:r>
-      <w:proofErr w:type="gramStart"/>
-      <w:r>
-        <w:rPr>
-          <w:rFonts w:eastAsia="Times New Roman"/>
-          <w:color w:val="222222"/>
-          <w:shd w:val="clear" w:color="auto" w:fill="FFFFFF"/>
-        </w:rPr>
-        <w:t>13:</w:t>
-      </w:r>
-      <w:r>
-        <w:rPr>
-          <w:rFonts w:eastAsia="Times New Roman"/>
-          <w:color w:val="222222"/>
-          <w:shd w:val="clear" w:color="auto" w:fill="FFFFFF"/>
-        </w:rPr>
-        <w:t>e</w:t>
-      </w:r>
-      <w:proofErr w:type="gramEnd"/>
-      <w:r>
-        <w:rPr>
-          <w:rFonts w:eastAsia="Times New Roman"/>
-          <w:color w:val="222222"/>
-          <w:shd w:val="clear" w:color="auto" w:fill="FFFFFF"/>
-        </w:rPr>
-        <w:t>3933</w:t>
+        <w:t>, and A. K. Moeller. 2022. Estimating wolf abundance from cameras. Ecosphere 13:</w:t>
+      </w:r>
+      <w:r>
+        <w:rPr>
+          <w:rFonts w:eastAsia="Times New Roman"/>
+          <w:color w:val="222222"/>
+          <w:shd w:val="clear" w:color="auto" w:fill="FFFFFF"/>
+        </w:rPr>
+        <w:t>e3933</w:t>
       </w:r>
       <w:r>
         <w:rPr>
@@ -9011,6 +8736,7 @@
           <w:color w:val="222222"/>
           <w:shd w:val="clear" w:color="auto" w:fill="FFFFFF"/>
         </w:rPr>
+        <w:lastRenderedPageBreak/>
         <w:t>Avgar</w:t>
       </w:r>
       <w:proofErr w:type="spellEnd"/>
@@ -9156,7 +8882,6 @@
           <w:color w:val="222222"/>
           <w:shd w:val="clear" w:color="auto" w:fill="FFFFFF"/>
         </w:rPr>
-        <w:lastRenderedPageBreak/>
         <w:t xml:space="preserve">Bergman, E. J., P. F. Doherty, G. C. White, and D. J. Freddy. 2015. Habitat and herbivore density: </w:t>
       </w:r>
       <w:r>
@@ -9351,6 +9076,7 @@
           <w:color w:val="222222"/>
           <w:shd w:val="clear" w:color="auto" w:fill="FFFFFF"/>
         </w:rPr>
+        <w:lastRenderedPageBreak/>
         <w:t xml:space="preserve">Bolger, D. T., Newmark, W. D., Morrison, T. A., </w:t>
       </w:r>
       <w:r>
@@ -9567,7 +9293,6 @@
           <w:color w:val="222222"/>
           <w:shd w:val="clear" w:color="auto" w:fill="FFFFFF"/>
         </w:rPr>
-        <w:lastRenderedPageBreak/>
         <w:t xml:space="preserve">Bowyer, T. R., V. C. Bleich, K. M. Stewart, J. C. Whiting, </w:t>
       </w:r>
       <w:r>
@@ -9675,23 +9400,13 @@
         </w:rPr>
         <w:t xml:space="preserve">K. </w:t>
       </w:r>
-      <w:proofErr w:type="gramStart"/>
-      <w:r>
-        <w:rPr>
-          <w:rFonts w:eastAsia="Times New Roman"/>
-          <w:color w:val="222222"/>
-          <w:shd w:val="clear" w:color="auto" w:fill="FFFFFF"/>
-        </w:rPr>
-        <w:t>Kristensen ,</w:t>
-      </w:r>
-      <w:proofErr w:type="gramEnd"/>
-      <w:r>
-        <w:rPr>
-          <w:rFonts w:eastAsia="Times New Roman"/>
-          <w:color w:val="222222"/>
-          <w:shd w:val="clear" w:color="auto" w:fill="FFFFFF"/>
-        </w:rPr>
-        <w:t xml:space="preserve"> </w:t>
+      <w:r>
+        <w:rPr>
+          <w:rFonts w:eastAsia="Times New Roman"/>
+          <w:color w:val="222222"/>
+          <w:shd w:val="clear" w:color="auto" w:fill="FFFFFF"/>
+        </w:rPr>
+        <w:t xml:space="preserve">Kristensen , </w:t>
       </w:r>
       <w:r>
         <w:rPr>
@@ -10078,6 +9793,7 @@
           <w:color w:val="222222"/>
           <w:shd w:val="clear" w:color="auto" w:fill="FFFFFF"/>
         </w:rPr>
+        <w:lastRenderedPageBreak/>
         <w:t>Burnham, K. P., and D. R. Anderson. 2002. Model selection and multi-model inference: a practical information‐theoretic approach. Second edition. Springer, New York, New York, USA.</w:t>
       </w:r>
     </w:p>
@@ -10293,33 +10009,15 @@
           <w:color w:val="222222"/>
           <w:shd w:val="clear" w:color="auto" w:fill="FFFFFF"/>
         </w:rPr>
-        <w:t xml:space="preserve">S ONE </w:t>
-      </w:r>
-      <w:proofErr w:type="gramStart"/>
-      <w:r>
-        <w:rPr>
-          <w:rFonts w:eastAsia="Times New Roman"/>
-          <w:color w:val="222222"/>
-          <w:shd w:val="clear" w:color="auto" w:fill="FFFFFF"/>
-        </w:rPr>
-        <w:t>7</w:t>
-      </w:r>
-      <w:r>
-        <w:rPr>
-          <w:rFonts w:eastAsia="Times New Roman"/>
-          <w:color w:val="222222"/>
-          <w:shd w:val="clear" w:color="auto" w:fill="FFFFFF"/>
-        </w:rPr>
-        <w:t>:e</w:t>
-      </w:r>
-      <w:proofErr w:type="gramEnd"/>
-      <w:r>
-        <w:rPr>
-          <w:rFonts w:eastAsia="Times New Roman"/>
-          <w:color w:val="222222"/>
-          <w:shd w:val="clear" w:color="auto" w:fill="FFFFFF"/>
-        </w:rPr>
-        <w:t>50611</w:t>
+        <w:t>S ONE 7</w:t>
+      </w:r>
+      <w:r>
+        <w:rPr>
+          <w:rFonts w:eastAsia="Times New Roman"/>
+          <w:color w:val="222222"/>
+          <w:shd w:val="clear" w:color="auto" w:fill="FFFFFF"/>
+        </w:rPr>
+        <w:t>:e50611</w:t>
       </w:r>
       <w:r>
         <w:rPr>
@@ -10378,7 +10076,6 @@
         <w:rPr>
           <w:color w:val="000000"/>
         </w:rPr>
-        <w:lastRenderedPageBreak/>
         <w:t>Coppes</w:t>
       </w:r>
       <w:proofErr w:type="spellEnd"/>
@@ -10530,33 +10227,15 @@
           <w:color w:val="222222"/>
           <w:shd w:val="clear" w:color="auto" w:fill="FFFFFF"/>
         </w:rPr>
-        <w:t xml:space="preserve">S ONE </w:t>
-      </w:r>
-      <w:proofErr w:type="gramStart"/>
-      <w:r>
-        <w:rPr>
-          <w:rFonts w:eastAsia="Times New Roman"/>
-          <w:color w:val="222222"/>
-          <w:shd w:val="clear" w:color="auto" w:fill="FFFFFF"/>
-        </w:rPr>
-        <w:t>8</w:t>
-      </w:r>
-      <w:r>
-        <w:rPr>
-          <w:rFonts w:eastAsia="Times New Roman"/>
-          <w:color w:val="222222"/>
-          <w:shd w:val="clear" w:color="auto" w:fill="FFFFFF"/>
-        </w:rPr>
-        <w:t>:e</w:t>
-      </w:r>
-      <w:proofErr w:type="gramEnd"/>
-      <w:r>
-        <w:rPr>
-          <w:rFonts w:eastAsia="Times New Roman"/>
-          <w:color w:val="222222"/>
-          <w:shd w:val="clear" w:color="auto" w:fill="FFFFFF"/>
-        </w:rPr>
-        <w:t>82738</w:t>
+        <w:t>S ONE 8</w:t>
+      </w:r>
+      <w:r>
+        <w:rPr>
+          <w:rFonts w:eastAsia="Times New Roman"/>
+          <w:color w:val="222222"/>
+          <w:shd w:val="clear" w:color="auto" w:fill="FFFFFF"/>
+        </w:rPr>
+        <w:t>:e82738</w:t>
       </w:r>
       <w:r>
         <w:rPr>
@@ -10617,6 +10296,7 @@
           <w:color w:val="333333"/>
           <w:shd w:val="clear" w:color="auto" w:fill="FFFFFF"/>
         </w:rPr>
+        <w:lastRenderedPageBreak/>
         <w:t>Dewitz</w:t>
       </w:r>
       <w:proofErr w:type="spellEnd"/>
@@ -10891,7 +10571,6 @@
           <w:color w:val="222222"/>
           <w:shd w:val="clear" w:color="auto" w:fill="FFFFFF"/>
         </w:rPr>
-        <w:lastRenderedPageBreak/>
         <w:t>Dzialak</w:t>
       </w:r>
       <w:proofErr w:type="spellEnd"/>
@@ -10935,33 +10614,15 @@
           <w:color w:val="222222"/>
           <w:shd w:val="clear" w:color="auto" w:fill="FFFFFF"/>
         </w:rPr>
-        <w:t xml:space="preserve">S ONE </w:t>
-      </w:r>
-      <w:proofErr w:type="gramStart"/>
-      <w:r>
-        <w:rPr>
-          <w:rFonts w:eastAsia="Times New Roman"/>
-          <w:color w:val="222222"/>
-          <w:shd w:val="clear" w:color="auto" w:fill="FFFFFF"/>
-        </w:rPr>
-        <w:t>6</w:t>
-      </w:r>
-      <w:r>
-        <w:rPr>
-          <w:rFonts w:eastAsia="Times New Roman"/>
-          <w:color w:val="222222"/>
-          <w:shd w:val="clear" w:color="auto" w:fill="FFFFFF"/>
-        </w:rPr>
-        <w:t>:e</w:t>
-      </w:r>
-      <w:proofErr w:type="gramEnd"/>
-      <w:r>
-        <w:rPr>
-          <w:rFonts w:eastAsia="Times New Roman"/>
-          <w:color w:val="222222"/>
-          <w:shd w:val="clear" w:color="auto" w:fill="FFFFFF"/>
-        </w:rPr>
-        <w:t>14597</w:t>
+        <w:t>S ONE 6</w:t>
+      </w:r>
+      <w:r>
+        <w:rPr>
+          <w:rFonts w:eastAsia="Times New Roman"/>
+          <w:color w:val="222222"/>
+          <w:shd w:val="clear" w:color="auto" w:fill="FFFFFF"/>
+        </w:rPr>
+        <w:t>:e14597</w:t>
       </w:r>
       <w:r>
         <w:rPr>
@@ -11048,6 +10709,7 @@
           <w:color w:val="222222"/>
           <w:shd w:val="clear" w:color="auto" w:fill="FFFFFF"/>
         </w:rPr>
+        <w:lastRenderedPageBreak/>
         <w:t xml:space="preserve">Forrester, T. D., and H. U. </w:t>
       </w:r>
       <w:proofErr w:type="spellStart"/>
@@ -11394,7 +11056,6 @@
           <w:color w:val="222222"/>
           <w:shd w:val="clear" w:color="auto" w:fill="FFFFFF"/>
         </w:rPr>
-        <w:lastRenderedPageBreak/>
         <w:t>Gilbert, N. A., J. D. J. Clare, J. L. Stenglein, and B. Zuckerberg. 2021. Abundance estimation of unmarked animals based on camera-trap data. Conservation Biology 35:88–100.</w:t>
       </w:r>
     </w:p>
@@ -11412,33 +11073,15 @@
           <w:color w:val="222222"/>
           <w:shd w:val="clear" w:color="auto" w:fill="FFFFFF"/>
         </w:rPr>
-        <w:t xml:space="preserve">Gilbert, N. A., J. L. Stenglein, J. N. Pauli, and B. Zuckerberg. 2022. Human disturbance compresses the spatiotemporal niche. Proceedings of the National Academy of Sciences </w:t>
-      </w:r>
-      <w:proofErr w:type="gramStart"/>
-      <w:r>
-        <w:rPr>
-          <w:rFonts w:eastAsia="Times New Roman"/>
-          <w:color w:val="222222"/>
-          <w:shd w:val="clear" w:color="auto" w:fill="FFFFFF"/>
-        </w:rPr>
-        <w:t>119:</w:t>
-      </w:r>
-      <w:r>
-        <w:rPr>
-          <w:rFonts w:eastAsia="Times New Roman"/>
-          <w:color w:val="222222"/>
-          <w:shd w:val="clear" w:color="auto" w:fill="FFFFFF"/>
-        </w:rPr>
-        <w:t>e</w:t>
-      </w:r>
-      <w:proofErr w:type="gramEnd"/>
-      <w:r>
-        <w:rPr>
-          <w:rFonts w:eastAsia="Times New Roman"/>
-          <w:color w:val="222222"/>
-          <w:shd w:val="clear" w:color="auto" w:fill="FFFFFF"/>
-        </w:rPr>
-        <w:t>2206339119</w:t>
+        <w:t>Gilbert, N. A., J. L. Stenglein, J. N. Pauli, and B. Zuckerberg. 2022. Human disturbance compresses the spatiotemporal niche. Proceedings of the National Academy of Sciences 119:</w:t>
+      </w:r>
+      <w:r>
+        <w:rPr>
+          <w:rFonts w:eastAsia="Times New Roman"/>
+          <w:color w:val="222222"/>
+          <w:shd w:val="clear" w:color="auto" w:fill="FFFFFF"/>
+        </w:rPr>
+        <w:t>e2206339119</w:t>
       </w:r>
       <w:r>
         <w:rPr>
@@ -11543,15 +11186,8 @@
           <w:rFonts w:eastAsia="Times New Roman"/>
           <w:color w:val="000000"/>
         </w:rPr>
-        <w:t xml:space="preserve">Gutiérrez-González, C. E., M. A. Gómez-Ramírez, C. A. López-González, and P. F. Doherty. 2015. Are private reserves effective for jaguar </w:t>
-      </w:r>
-      <w:proofErr w:type="gramStart"/>
-      <w:r>
-        <w:rPr>
-          <w:rFonts w:eastAsia="Times New Roman"/>
-          <w:color w:val="000000"/>
-        </w:rPr>
-        <w:t>conservation?</w:t>
+        <w:lastRenderedPageBreak/>
+        <w:t>Gutiérrez-González, C. E., M. A. Gómez-Ramírez, C. A. López-González, and P. F. Doherty. 2015. Are private reserves effective for jaguar conservation?</w:t>
       </w:r>
       <w:r>
         <w:rPr>
@@ -11560,7 +11196,6 @@
         </w:rPr>
         <w:t>.</w:t>
       </w:r>
-      <w:proofErr w:type="gramEnd"/>
       <w:r>
         <w:rPr>
           <w:rFonts w:eastAsia="Times New Roman"/>
@@ -11580,30 +11215,14 @@
           <w:rFonts w:eastAsia="Times New Roman"/>
           <w:color w:val="000000"/>
         </w:rPr>
-        <w:t xml:space="preserve">S ONE </w:t>
-      </w:r>
-      <w:proofErr w:type="gramStart"/>
-      <w:r>
-        <w:rPr>
-          <w:rFonts w:eastAsia="Times New Roman"/>
-          <w:color w:val="000000"/>
-        </w:rPr>
-        <w:t>10:</w:t>
-      </w:r>
-      <w:r>
-        <w:rPr>
-          <w:rFonts w:eastAsia="Times New Roman"/>
-          <w:color w:val="000000"/>
-        </w:rPr>
-        <w:t>e</w:t>
-      </w:r>
-      <w:proofErr w:type="gramEnd"/>
-      <w:r>
-        <w:rPr>
-          <w:rFonts w:eastAsia="Times New Roman"/>
-          <w:color w:val="000000"/>
-        </w:rPr>
-        <w:t>0137541</w:t>
+        <w:t>S ONE 10:</w:t>
+      </w:r>
+      <w:r>
+        <w:rPr>
+          <w:rFonts w:eastAsia="Times New Roman"/>
+          <w:color w:val="000000"/>
+        </w:rPr>
+        <w:t>e0137541</w:t>
       </w:r>
       <w:r>
         <w:rPr>
@@ -11783,7 +11402,6 @@
           <w:color w:val="222222"/>
           <w:shd w:val="clear" w:color="auto" w:fill="FFFFFF"/>
         </w:rPr>
-        <w:lastRenderedPageBreak/>
         <w:t xml:space="preserve">Johnson, H. E., J. R. </w:t>
       </w:r>
       <w:proofErr w:type="spellStart"/>
@@ -12033,26 +11651,16 @@
           <w:color w:val="1C1D1E"/>
           <w:shd w:val="clear" w:color="auto" w:fill="FFFFFF"/>
         </w:rPr>
-        <w:t xml:space="preserve"> Does hunting or hiking affect wildlife communities in protected </w:t>
-      </w:r>
-      <w:proofErr w:type="gramStart"/>
+        <w:t xml:space="preserve"> Does hunting or hiking affect wildlife communities in protected areas?</w:t>
+      </w:r>
       <w:r>
         <w:rPr>
           <w:rFonts w:eastAsia="Times New Roman"/>
           <w:color w:val="1C1D1E"/>
           <w:shd w:val="clear" w:color="auto" w:fill="FFFFFF"/>
         </w:rPr>
-        <w:t>areas?</w:t>
-      </w:r>
-      <w:r>
-        <w:rPr>
-          <w:rFonts w:eastAsia="Times New Roman"/>
-          <w:color w:val="1C1D1E"/>
-          <w:shd w:val="clear" w:color="auto" w:fill="FFFFFF"/>
-        </w:rPr>
         <w:t>.</w:t>
       </w:r>
-      <w:proofErr w:type="gramEnd"/>
       <w:r>
         <w:rPr>
           <w:rFonts w:eastAsia="Times New Roman"/>
@@ -12160,16 +11768,7 @@
           <w:color w:val="222222"/>
           <w:shd w:val="clear" w:color="auto" w:fill="FFFFFF"/>
         </w:rPr>
-        <w:t xml:space="preserve">. 2019. Do prey select for vacant hunting domains to minimize a multi-predator </w:t>
-      </w:r>
-      <w:proofErr w:type="gramStart"/>
-      <w:r>
-        <w:rPr>
-          <w:rFonts w:eastAsia="Times New Roman"/>
-          <w:color w:val="222222"/>
-          <w:shd w:val="clear" w:color="auto" w:fill="FFFFFF"/>
-        </w:rPr>
-        <w:t>threat?</w:t>
+        <w:t>. 2019. Do prey select for vacant hunting domains to minimize a multi-predator threat?</w:t>
       </w:r>
       <w:r>
         <w:rPr>
@@ -12179,7 +11778,6 @@
         </w:rPr>
         <w:t>.</w:t>
       </w:r>
-      <w:proofErr w:type="gramEnd"/>
       <w:r>
         <w:rPr>
           <w:rFonts w:eastAsia="Times New Roman"/>
@@ -12204,6 +11802,7 @@
           <w:rFonts w:eastAsia="Times New Roman"/>
           <w:color w:val="000000"/>
         </w:rPr>
+        <w:lastRenderedPageBreak/>
         <w:t>Kreye</w:t>
       </w:r>
       <w:proofErr w:type="spellEnd"/>
@@ -12311,33 +11910,15 @@
           <w:color w:val="222222"/>
           <w:shd w:val="clear" w:color="auto" w:fill="FFFFFF"/>
         </w:rPr>
-        <w:t xml:space="preserve">S ONE </w:t>
-      </w:r>
-      <w:proofErr w:type="gramStart"/>
-      <w:r>
-        <w:rPr>
-          <w:rFonts w:eastAsia="Times New Roman"/>
-          <w:color w:val="222222"/>
-          <w:shd w:val="clear" w:color="auto" w:fill="FFFFFF"/>
-        </w:rPr>
-        <w:t>11:</w:t>
-      </w:r>
-      <w:r>
-        <w:rPr>
-          <w:rFonts w:eastAsia="Times New Roman"/>
-          <w:color w:val="222222"/>
-          <w:shd w:val="clear" w:color="auto" w:fill="FFFFFF"/>
-        </w:rPr>
-        <w:t>e</w:t>
-      </w:r>
-      <w:proofErr w:type="gramEnd"/>
-      <w:r>
-        <w:rPr>
-          <w:rFonts w:eastAsia="Times New Roman"/>
-          <w:color w:val="222222"/>
-          <w:shd w:val="clear" w:color="auto" w:fill="FFFFFF"/>
-        </w:rPr>
-        <w:t>0167259</w:t>
+        <w:t>S ONE 11:</w:t>
+      </w:r>
+      <w:r>
+        <w:rPr>
+          <w:rFonts w:eastAsia="Times New Roman"/>
+          <w:color w:val="222222"/>
+          <w:shd w:val="clear" w:color="auto" w:fill="FFFFFF"/>
+        </w:rPr>
+        <w:t>e0167259</w:t>
       </w:r>
       <w:r>
         <w:rPr>
@@ -12359,7 +11940,6 @@
           <w:color w:val="222222"/>
           <w:shd w:val="clear" w:color="auto" w:fill="FFFFFF"/>
         </w:rPr>
-        <w:lastRenderedPageBreak/>
         <w:t xml:space="preserve">Larson, C. L., S. E. Reed, A. M. </w:t>
       </w:r>
       <w:proofErr w:type="spellStart"/>
@@ -12376,30 +11956,14 @@
           <w:color w:val="222222"/>
           <w:shd w:val="clear" w:color="auto" w:fill="FFFFFF"/>
         </w:rPr>
-        <w:t xml:space="preserve">, and K. R. Crooks. 2019. A meta‐analysis of recreation effects on vertebrate species richness and abundance. Conservation Science and Practice </w:t>
-      </w:r>
-      <w:proofErr w:type="gramStart"/>
-      <w:r>
-        <w:rPr>
-          <w:color w:val="222222"/>
-          <w:shd w:val="clear" w:color="auto" w:fill="FFFFFF"/>
-        </w:rPr>
-        <w:t>1:</w:t>
-      </w:r>
-      <w:r>
-        <w:rPr>
-          <w:color w:val="222222"/>
-          <w:shd w:val="clear" w:color="auto" w:fill="FFFFFF"/>
-        </w:rPr>
-        <w:t>e</w:t>
-      </w:r>
-      <w:proofErr w:type="gramEnd"/>
-      <w:r>
-        <w:rPr>
-          <w:color w:val="222222"/>
-          <w:shd w:val="clear" w:color="auto" w:fill="FFFFFF"/>
-        </w:rPr>
-        <w:t>93</w:t>
+        <w:t>, and K. R. Crooks. 2019. A meta‐analysis of recreation effects on vertebrate species richness and abundance. Conservation Science and Practice 1:</w:t>
+      </w:r>
+      <w:r>
+        <w:rPr>
+          <w:color w:val="222222"/>
+          <w:shd w:val="clear" w:color="auto" w:fill="FFFFFF"/>
+        </w:rPr>
+        <w:t>e93</w:t>
       </w:r>
       <w:r>
         <w:rPr>
@@ -12602,16 +12166,7 @@
           <w:color w:val="222222"/>
           <w:shd w:val="clear" w:color="auto" w:fill="FFFFFF"/>
         </w:rPr>
-        <w:t xml:space="preserve">an human activity benefit threatened species by displacing </w:t>
-      </w:r>
-      <w:proofErr w:type="gramStart"/>
-      <w:r>
-        <w:rPr>
-          <w:rFonts w:eastAsia="Times New Roman"/>
-          <w:color w:val="222222"/>
-          <w:shd w:val="clear" w:color="auto" w:fill="FFFFFF"/>
-        </w:rPr>
-        <w:t>predators?</w:t>
+        <w:t>an human activity benefit threatened species by displacing predators?</w:t>
       </w:r>
       <w:r>
         <w:rPr>
@@ -12621,7 +12176,6 @@
         </w:rPr>
         <w:t>.</w:t>
       </w:r>
-      <w:proofErr w:type="gramEnd"/>
       <w:r>
         <w:rPr>
           <w:rFonts w:eastAsia="Times New Roman"/>
@@ -12660,6 +12214,7 @@
           <w:rFonts w:eastAsia="Times New Roman"/>
           <w:color w:val="000000"/>
         </w:rPr>
+        <w:lastRenderedPageBreak/>
         <w:t>Lenth, B. E., R. L. Knight, and M. E. Brennan. 2008. The effects of dogs on wildlife communities. Natural Areas Journal 28:218–227.</w:t>
       </w:r>
     </w:p>
@@ -12687,25 +12242,7 @@
           <w:color w:val="222222"/>
           <w:shd w:val="clear" w:color="auto" w:fill="FFFFFF"/>
         </w:rPr>
-        <w:t xml:space="preserve">, F., Johnson, C. J., &amp; St-Laurent, M. H. 2017. Refuge or predation </w:t>
-      </w:r>
-      <w:proofErr w:type="gramStart"/>
-      <w:r>
-        <w:rPr>
-          <w:rFonts w:eastAsia="Times New Roman"/>
-          <w:color w:val="222222"/>
-          <w:shd w:val="clear" w:color="auto" w:fill="FFFFFF"/>
-        </w:rPr>
-        <w:t>risk?</w:t>
-      </w:r>
-      <w:proofErr w:type="gramEnd"/>
-      <w:r>
-        <w:rPr>
-          <w:rFonts w:eastAsia="Times New Roman"/>
-          <w:color w:val="222222"/>
-          <w:shd w:val="clear" w:color="auto" w:fill="FFFFFF"/>
-        </w:rPr>
-        <w:t xml:space="preserve"> Alternate ways to perceive hiker disturbance based on maternal state of female caribou. Ecology and Evolution 7</w:t>
+        <w:t>, F., Johnson, C. J., &amp; St-Laurent, M. H. 2017. Refuge or predation risk? Alternate ways to perceive hiker disturbance based on maternal state of female caribou. Ecology and Evolution 7</w:t>
       </w:r>
       <w:r>
         <w:rPr>
@@ -12774,7 +12311,6 @@
           <w:color w:val="222222"/>
           <w:shd w:val="clear" w:color="auto" w:fill="FFFFFF"/>
         </w:rPr>
-        <w:lastRenderedPageBreak/>
         <w:t>Loonam</w:t>
       </w:r>
       <w:proofErr w:type="spellEnd"/>
@@ -12963,23 +12499,13 @@
         </w:rPr>
         <w:t xml:space="preserve">. Assessing the robustness of time-to-event models for estimating unmarked wildlife abundance using remote cameras. Ecological Applications </w:t>
       </w:r>
-      <w:proofErr w:type="gramStart"/>
-      <w:r>
-        <w:rPr>
-          <w:rFonts w:eastAsia="Times New Roman"/>
-          <w:color w:val="222222"/>
-          <w:shd w:val="clear" w:color="auto" w:fill="FFFFFF"/>
-        </w:rPr>
-        <w:t>0:e</w:t>
-      </w:r>
-      <w:proofErr w:type="gramEnd"/>
-      <w:r>
-        <w:rPr>
-          <w:rFonts w:eastAsia="Times New Roman"/>
-          <w:color w:val="222222"/>
-          <w:shd w:val="clear" w:color="auto" w:fill="FFFFFF"/>
-        </w:rPr>
-        <w:t>02388</w:t>
+      <w:r>
+        <w:rPr>
+          <w:rFonts w:eastAsia="Times New Roman"/>
+          <w:color w:val="222222"/>
+          <w:shd w:val="clear" w:color="auto" w:fill="FFFFFF"/>
+        </w:rPr>
+        <w:t>0:e02388</w:t>
       </w:r>
       <w:r>
         <w:rPr>
@@ -13081,6 +12607,7 @@
           <w:color w:val="222222"/>
           <w:shd w:val="clear" w:color="auto" w:fill="FFFFFF"/>
         </w:rPr>
+        <w:lastRenderedPageBreak/>
         <w:t>McGarigal</w:t>
       </w:r>
       <w:proofErr w:type="spellEnd"/>
@@ -13107,33 +12634,15 @@
           <w:color w:val="222222"/>
           <w:shd w:val="clear" w:color="auto" w:fill="FFFFFF"/>
         </w:rPr>
-        <w:t xml:space="preserve">McMurry, S., A. K. Moeller, J. Goerz, and H. S. Robinson. 2023. Using space to event modeling to estimate density of multiple species in northeastern Washington. Wildlife Society Bulletin </w:t>
-      </w:r>
-      <w:proofErr w:type="gramStart"/>
-      <w:r>
-        <w:rPr>
-          <w:rFonts w:eastAsia="Times New Roman"/>
-          <w:color w:val="222222"/>
-          <w:shd w:val="clear" w:color="auto" w:fill="FFFFFF"/>
-        </w:rPr>
-        <w:t>47:</w:t>
-      </w:r>
-      <w:r>
-        <w:rPr>
-          <w:rFonts w:eastAsia="Times New Roman"/>
-          <w:color w:val="222222"/>
-          <w:shd w:val="clear" w:color="auto" w:fill="FFFFFF"/>
-        </w:rPr>
-        <w:t>e</w:t>
-      </w:r>
-      <w:proofErr w:type="gramEnd"/>
-      <w:r>
-        <w:rPr>
-          <w:rFonts w:eastAsia="Times New Roman"/>
-          <w:color w:val="222222"/>
-          <w:shd w:val="clear" w:color="auto" w:fill="FFFFFF"/>
-        </w:rPr>
-        <w:t>1390</w:t>
+        <w:t>McMurry, S., A. K. Moeller, J. Goerz, and H. S. Robinson. 2023. Using space to event modeling to estimate density of multiple species in northeastern Washington. Wildlife Society Bulletin 47:</w:t>
+      </w:r>
+      <w:r>
+        <w:rPr>
+          <w:rFonts w:eastAsia="Times New Roman"/>
+          <w:color w:val="222222"/>
+          <w:shd w:val="clear" w:color="auto" w:fill="FFFFFF"/>
+        </w:rPr>
+        <w:t>e1390</w:t>
       </w:r>
       <w:r>
         <w:rPr>
@@ -13158,7 +12667,6 @@
           <w:color w:val="222222"/>
           <w:shd w:val="clear" w:color="auto" w:fill="FFFFFF"/>
         </w:rPr>
-        <w:lastRenderedPageBreak/>
         <w:t xml:space="preserve">Merrill, E., J. Killeen, J. Pettit, M. Trottier, H. Martin, J. Berg, H. Bohm, S. </w:t>
       </w:r>
       <w:proofErr w:type="spellStart"/>
@@ -13613,25 +13121,16 @@
           <w:color w:val="222222"/>
           <w:shd w:val="clear" w:color="auto" w:fill="FFFFFF"/>
         </w:rPr>
-        <w:t xml:space="preserve">Miller, R. F., J. C. Chambers, L. Evers, C. J. Williams, K. A. Snyder, B. A. Roundy, and F. B. Pierson. 2019. The ecology, history, ecohydrology, and management of pinyon and juniper woodlands in the great basin and northern </w:t>
-      </w:r>
-      <w:proofErr w:type="gramStart"/>
-      <w:r>
-        <w:rPr>
-          <w:rFonts w:eastAsia="Times New Roman"/>
-          <w:color w:val="222222"/>
-          <w:shd w:val="clear" w:color="auto" w:fill="FFFFFF"/>
-        </w:rPr>
-        <w:t>Colorado plateau</w:t>
-      </w:r>
-      <w:proofErr w:type="gramEnd"/>
-      <w:r>
-        <w:rPr>
-          <w:rFonts w:eastAsia="Times New Roman"/>
-          <w:color w:val="222222"/>
-          <w:shd w:val="clear" w:color="auto" w:fill="FFFFFF"/>
-        </w:rPr>
-        <w:t xml:space="preserve"> of the western United States. US Forest Service</w:t>
+        <w:t xml:space="preserve">Miller, R. F., J. C. Chambers, L. Evers, C. J. Williams, K. A. Snyder, B. A. Roundy, and F. B. Pierson. 2019. The ecology, history, ecohydrology, and management of pinyon and juniper woodlands in the great basin and northern Colorado plateau of the </w:t>
+      </w:r>
+      <w:r>
+        <w:rPr>
+          <w:rFonts w:eastAsia="Times New Roman"/>
+          <w:color w:val="222222"/>
+          <w:shd w:val="clear" w:color="auto" w:fill="FFFFFF"/>
+        </w:rPr>
+        <w:lastRenderedPageBreak/>
+        <w:t>western United States. US Forest Service</w:t>
       </w:r>
       <w:r>
         <w:rPr>
@@ -13673,25 +13172,7 @@
           <w:color w:val="222222"/>
           <w:shd w:val="clear" w:color="auto" w:fill="FFFFFF"/>
         </w:rPr>
-        <w:t xml:space="preserve">Moeller A.K., P.M. Lukacs, J.S. Horne. 2018. Three novel methods to estimate abundance of unmarked animals using remote cameras. Ecosphere </w:t>
-      </w:r>
-      <w:proofErr w:type="gramStart"/>
-      <w:r>
-        <w:rPr>
-          <w:rFonts w:eastAsia="Times New Roman"/>
-          <w:color w:val="222222"/>
-          <w:shd w:val="clear" w:color="auto" w:fill="FFFFFF"/>
-        </w:rPr>
-        <w:t>9:e</w:t>
-      </w:r>
-      <w:proofErr w:type="gramEnd"/>
-      <w:r>
-        <w:rPr>
-          <w:rFonts w:eastAsia="Times New Roman"/>
-          <w:color w:val="222222"/>
-          <w:shd w:val="clear" w:color="auto" w:fill="FFFFFF"/>
-        </w:rPr>
-        <w:t>02331.</w:t>
+        <w:t>Moeller A.K., P.M. Lukacs, J.S. Horne. 2018. Three novel methods to estimate abundance of unmarked animals using remote cameras. Ecosphere 9:e02331.</w:t>
       </w:r>
     </w:p>
     <w:p>
@@ -13708,7 +13189,6 @@
           <w:color w:val="222222"/>
           <w:shd w:val="clear" w:color="auto" w:fill="FFFFFF"/>
         </w:rPr>
-        <w:lastRenderedPageBreak/>
         <w:t xml:space="preserve">Moeller, A. K., and P. M. Lukacs. 2022. </w:t>
       </w:r>
       <w:proofErr w:type="spellStart"/>
@@ -13868,6 +13348,7 @@
           <w:color w:val="222222"/>
           <w:shd w:val="clear" w:color="auto" w:fill="FFFFFF"/>
         </w:rPr>
+        <w:lastRenderedPageBreak/>
         <w:t>Monz</w:t>
       </w:r>
       <w:proofErr w:type="spellEnd"/>
@@ -13949,7 +13430,6 @@
           <w:color w:val="222222"/>
           <w:shd w:val="clear" w:color="auto" w:fill="FFFFFF"/>
         </w:rPr>
-        <w:lastRenderedPageBreak/>
         <w:t xml:space="preserve">Morin, D. J., J. Boulanger, R. Bischof, D. C. Lee, D. </w:t>
       </w:r>
       <w:proofErr w:type="spellStart"/>
@@ -14134,25 +13614,7 @@
           <w:color w:val="222222"/>
           <w:shd w:val="clear" w:color="auto" w:fill="FFFFFF"/>
         </w:rPr>
-        <w:t xml:space="preserve">ears. Global Ecology and Conservation </w:t>
-      </w:r>
-      <w:proofErr w:type="gramStart"/>
-      <w:r>
-        <w:rPr>
-          <w:rFonts w:eastAsia="Times New Roman"/>
-          <w:color w:val="222222"/>
-          <w:shd w:val="clear" w:color="auto" w:fill="FFFFFF"/>
-        </w:rPr>
-        <w:t>35:e</w:t>
-      </w:r>
-      <w:proofErr w:type="gramEnd"/>
-      <w:r>
-        <w:rPr>
-          <w:rFonts w:eastAsia="Times New Roman"/>
-          <w:color w:val="222222"/>
-          <w:shd w:val="clear" w:color="auto" w:fill="FFFFFF"/>
-        </w:rPr>
-        <w:t>02058.</w:t>
+        <w:t>ears. Global Ecology and Conservation 35:e02058.</w:t>
       </w:r>
     </w:p>
     <w:p>
@@ -14186,18 +13648,10 @@
       </w:r>
       <w:proofErr w:type="spellEnd"/>
       <w:r>
-        <w:t xml:space="preserve">. 2011. Human activity helps prey win the predator-prey space race. PLOS ONE </w:t>
-      </w:r>
-      <w:proofErr w:type="gramStart"/>
-      <w:r>
-        <w:t>6:</w:t>
-      </w:r>
-      <w:r>
-        <w:t>e</w:t>
-      </w:r>
-      <w:proofErr w:type="gramEnd"/>
-      <w:r>
-        <w:t>17050</w:t>
+        <w:t>. 2011. Human activity helps prey win the predator-prey space race. PLOS ONE 6:</w:t>
+      </w:r>
+      <w:r>
+        <w:t>e17050</w:t>
       </w:r>
       <w:r>
         <w:t>.</w:t>
@@ -14249,30 +13703,14 @@
           <w:color w:val="222222"/>
           <w:shd w:val="clear" w:color="auto" w:fill="FFFFFF"/>
         </w:rPr>
-        <w:t xml:space="preserve">Naidoo, R., and A. C. Burton. 2020. Relative effects of recreational activities on a temperate terrestrial wildlife assemblage. Conservation Science and Practice </w:t>
-      </w:r>
-      <w:proofErr w:type="gramStart"/>
-      <w:r>
-        <w:rPr>
-          <w:color w:val="222222"/>
-          <w:shd w:val="clear" w:color="auto" w:fill="FFFFFF"/>
-        </w:rPr>
-        <w:t>2:</w:t>
-      </w:r>
-      <w:r>
-        <w:rPr>
-          <w:color w:val="222222"/>
-          <w:shd w:val="clear" w:color="auto" w:fill="FFFFFF"/>
-        </w:rPr>
-        <w:t>e</w:t>
-      </w:r>
-      <w:proofErr w:type="gramEnd"/>
-      <w:r>
-        <w:rPr>
-          <w:color w:val="222222"/>
-          <w:shd w:val="clear" w:color="auto" w:fill="FFFFFF"/>
-        </w:rPr>
-        <w:t>271</w:t>
+        <w:t>Naidoo, R., and A. C. Burton. 2020. Relative effects of recreational activities on a temperate terrestrial wildlife assemblage. Conservation Science and Practice 2:</w:t>
+      </w:r>
+      <w:r>
+        <w:rPr>
+          <w:color w:val="222222"/>
+          <w:shd w:val="clear" w:color="auto" w:fill="FFFFFF"/>
+        </w:rPr>
+        <w:t>e271</w:t>
       </w:r>
       <w:r>
         <w:rPr>
@@ -14296,6 +13734,7 @@
           <w:color w:val="222222"/>
           <w:shd w:val="clear" w:color="auto" w:fill="FFFFFF"/>
         </w:rPr>
+        <w:lastRenderedPageBreak/>
         <w:t xml:space="preserve">Nickel, B. A., J. P. </w:t>
       </w:r>
       <w:proofErr w:type="spellStart"/>
@@ -14385,33 +13824,15 @@
           <w:color w:val="222222"/>
           <w:shd w:val="clear" w:color="auto" w:fill="FFFFFF"/>
         </w:rPr>
-        <w:t xml:space="preserve">. 2021. Energetics and fear of humans constrain the spatial ecology of pumas. PNAS </w:t>
-      </w:r>
-      <w:proofErr w:type="gramStart"/>
-      <w:r>
-        <w:rPr>
-          <w:rFonts w:eastAsia="Times New Roman"/>
-          <w:color w:val="222222"/>
-          <w:shd w:val="clear" w:color="auto" w:fill="FFFFFF"/>
-        </w:rPr>
-        <w:t>118:</w:t>
-      </w:r>
-      <w:r>
-        <w:rPr>
-          <w:rFonts w:eastAsia="Times New Roman"/>
-          <w:color w:val="222222"/>
-          <w:shd w:val="clear" w:color="auto" w:fill="FFFFFF"/>
-        </w:rPr>
-        <w:t>e</w:t>
-      </w:r>
-      <w:proofErr w:type="gramEnd"/>
-      <w:r>
-        <w:rPr>
-          <w:rFonts w:eastAsia="Times New Roman"/>
-          <w:color w:val="222222"/>
-          <w:shd w:val="clear" w:color="auto" w:fill="FFFFFF"/>
-        </w:rPr>
-        <w:t>2004592118</w:t>
+        <w:t>. 2021. Energetics and fear of humans constrain the spatial ecology of pumas. PNAS 118:</w:t>
+      </w:r>
+      <w:r>
+        <w:rPr>
+          <w:rFonts w:eastAsia="Times New Roman"/>
+          <w:color w:val="222222"/>
+          <w:shd w:val="clear" w:color="auto" w:fill="FFFFFF"/>
+        </w:rPr>
+        <w:t>e2004592118</w:t>
       </w:r>
       <w:r>
         <w:rPr>
@@ -14436,7 +13857,6 @@
           <w:color w:val="222222"/>
           <w:shd w:val="clear" w:color="auto" w:fill="FFFFFF"/>
         </w:rPr>
-        <w:lastRenderedPageBreak/>
         <w:t xml:space="preserve">Noonan, M. J., C. H. Fleming, T. S. </w:t>
       </w:r>
       <w:proofErr w:type="spellStart"/>
@@ -14900,6 +14320,7 @@
           <w:color w:val="222222"/>
           <w:shd w:val="clear" w:color="auto" w:fill="FFFFFF"/>
         </w:rPr>
+        <w:lastRenderedPageBreak/>
         <w:t xml:space="preserve">Phillips, G. E., and A. W. </w:t>
       </w:r>
       <w:proofErr w:type="spellStart"/>
@@ -15077,7 +14498,6 @@
         <w:ind w:left="835" w:hanging="835"/>
       </w:pPr>
       <w:r>
-        <w:lastRenderedPageBreak/>
         <w:t xml:space="preserve">Reed, S. E., and A. M. </w:t>
       </w:r>
       <w:proofErr w:type="spellStart"/>
@@ -15450,6 +14870,7 @@
           <w:color w:val="222222"/>
           <w:shd w:val="clear" w:color="auto" w:fill="FFFFFF"/>
         </w:rPr>
+        <w:lastRenderedPageBreak/>
         <w:t xml:space="preserve">Santini, G., M. </w:t>
       </w:r>
       <w:proofErr w:type="spellStart"/>
@@ -15554,7 +14975,6 @@
           <w:rFonts w:eastAsia="Times New Roman"/>
           <w:color w:val="212121"/>
         </w:rPr>
-        <w:lastRenderedPageBreak/>
         <w:t xml:space="preserve">Sawyer, H., R. M. Nielson, F. </w:t>
       </w:r>
       <w:proofErr w:type="spellStart"/>
@@ -16163,6 +15583,7 @@
           <w:rFonts w:eastAsia="Times New Roman"/>
           <w:color w:val="212121"/>
         </w:rPr>
+        <w:lastRenderedPageBreak/>
         <w:t xml:space="preserve">Short, H. L., W. Evans, and E. L. </w:t>
       </w:r>
       <w:proofErr w:type="spellStart"/>
@@ -16336,7 +15757,6 @@
           <w:color w:val="212121"/>
           <w:shd w:val="clear" w:color="auto" w:fill="FFFFFF"/>
         </w:rPr>
-        <w:lastRenderedPageBreak/>
         <w:t xml:space="preserve">Signer J, </w:t>
       </w:r>
       <w:proofErr w:type="spellStart"/>
@@ -16838,6 +16258,7 @@
           <w:rFonts w:eastAsia="Times New Roman"/>
           <w:color w:val="212121"/>
         </w:rPr>
+        <w:lastRenderedPageBreak/>
         <w:t>Stankowich</w:t>
       </w:r>
       <w:proofErr w:type="spellEnd"/>
@@ -16884,7 +16305,6 @@
         <w:ind w:left="835" w:hanging="835"/>
       </w:pPr>
       <w:r>
-        <w:lastRenderedPageBreak/>
         <w:t xml:space="preserve">Stewart, K. M., R. T. Bowyer, B. L. Dick, B. K. Johnson, and J. G. </w:t>
       </w:r>
       <w:proofErr w:type="spellStart"/>
@@ -17228,6 +16648,7 @@
         <w:rPr>
           <w:color w:val="212121"/>
         </w:rPr>
+        <w:lastRenderedPageBreak/>
         <w:t xml:space="preserve">Tucker, M. A., K. </w:t>
       </w:r>
       <w:proofErr w:type="spellStart"/>
@@ -17387,7 +16808,6 @@
         <w:rPr>
           <w:color w:val="212121"/>
         </w:rPr>
-        <w:lastRenderedPageBreak/>
         <w:t>Bracis</w:t>
       </w:r>
       <w:proofErr w:type="spellEnd"/>
@@ -17910,6 +17330,7 @@
           <w:rFonts w:eastAsia="Times New Roman"/>
           <w:color w:val="212121"/>
         </w:rPr>
+        <w:lastRenderedPageBreak/>
         <w:t xml:space="preserve">Visscher, D. R., P. D. Walker, M. Flowers, C. </w:t>
       </w:r>
       <w:proofErr w:type="spellStart"/>
@@ -17974,7 +17395,6 @@
           <w:rFonts w:eastAsia="Times New Roman"/>
           <w:color w:val="212121"/>
         </w:rPr>
-        <w:lastRenderedPageBreak/>
         <w:t xml:space="preserve">van de </w:t>
       </w:r>
       <w:proofErr w:type="spellStart"/>
@@ -18061,15 +17481,7 @@
           <w:rFonts w:eastAsia="Times New Roman"/>
           <w:color w:val="212121"/>
         </w:rPr>
-        <w:t xml:space="preserve"> 2021. Variation in movement patterns of mule deer: have we oversimplified </w:t>
-      </w:r>
-      <w:proofErr w:type="gramStart"/>
-      <w:r>
-        <w:rPr>
-          <w:rFonts w:eastAsia="Times New Roman"/>
-          <w:color w:val="212121"/>
-        </w:rPr>
-        <w:t>migration?</w:t>
+        <w:t xml:space="preserve"> 2021. Variation in movement patterns of mule deer: have we oversimplified migration?</w:t>
       </w:r>
       <w:r>
         <w:rPr>
@@ -18078,7 +17490,6 @@
         </w:rPr>
         <w:t>.</w:t>
       </w:r>
-      <w:proofErr w:type="gramEnd"/>
       <w:r>
         <w:rPr>
           <w:rFonts w:eastAsia="Times New Roman"/>
@@ -18486,15 +17897,7 @@
           <w:rFonts w:eastAsia="Times New Roman"/>
           <w:color w:val="000000"/>
         </w:rPr>
-        <w:t xml:space="preserve">, J. 2022. Scope of the </w:t>
-      </w:r>
-      <w:proofErr w:type="gramStart"/>
-      <w:r>
-        <w:rPr>
-          <w:rFonts w:eastAsia="Times New Roman"/>
-          <w:color w:val="000000"/>
-        </w:rPr>
-        <w:t xml:space="preserve">Chaffee </w:t>
+        <w:t xml:space="preserve">, J. 2022. Scope of the Chaffee </w:t>
       </w:r>
       <w:r>
         <w:rPr>
@@ -18508,15 +17911,7 @@
           <w:rFonts w:eastAsia="Times New Roman"/>
           <w:color w:val="000000"/>
         </w:rPr>
-        <w:t>ounty</w:t>
-      </w:r>
-      <w:proofErr w:type="gramEnd"/>
-      <w:r>
-        <w:rPr>
-          <w:rFonts w:eastAsia="Times New Roman"/>
-          <w:color w:val="000000"/>
-        </w:rPr>
-        <w:t xml:space="preserve"> </w:t>
+        <w:t xml:space="preserve">ounty </w:t>
       </w:r>
       <w:r>
         <w:rPr>
@@ -18659,6 +18054,7 @@
           <w:rFonts w:eastAsia="Times New Roman"/>
           <w:color w:val="212121"/>
         </w:rPr>
+        <w:lastRenderedPageBreak/>
         <w:t>Yovovich</w:t>
       </w:r>
       <w:proofErr w:type="spellEnd"/>
@@ -18683,46 +18079,14 @@
           <w:rFonts w:eastAsia="Times New Roman"/>
           <w:color w:val="212121"/>
         </w:rPr>
-        <w:t xml:space="preserve">. 2021. Pumas’ fear of </w:t>
-      </w:r>
-      <w:proofErr w:type="gramStart"/>
-      <w:r>
-        <w:rPr>
-          <w:rFonts w:eastAsia="Times New Roman"/>
-          <w:color w:val="212121"/>
-        </w:rPr>
-        <w:t>humans</w:t>
-      </w:r>
-      <w:proofErr w:type="gramEnd"/>
-      <w:r>
-        <w:rPr>
-          <w:rFonts w:eastAsia="Times New Roman"/>
-          <w:color w:val="212121"/>
-        </w:rPr>
-        <w:t xml:space="preserve"> precipitates changes in plant architecture. Ecosphere </w:t>
-      </w:r>
-      <w:proofErr w:type="gramStart"/>
-      <w:r>
-        <w:rPr>
-          <w:rFonts w:eastAsia="Times New Roman"/>
-          <w:color w:val="212121"/>
-        </w:rPr>
-        <w:t>12</w:t>
-      </w:r>
-      <w:r>
-        <w:rPr>
-          <w:rFonts w:eastAsia="Times New Roman"/>
-          <w:color w:val="212121"/>
-        </w:rPr>
-        <w:t>:e</w:t>
-      </w:r>
-      <w:proofErr w:type="gramEnd"/>
-      <w:r>
-        <w:rPr>
-          <w:rFonts w:eastAsia="Times New Roman"/>
-          <w:color w:val="212121"/>
-        </w:rPr>
-        <w:t>03309</w:t>
+        <w:t>. 2021. Pumas’ fear of humans precipitates changes in plant architecture. Ecosphere 12</w:t>
+      </w:r>
+      <w:r>
+        <w:rPr>
+          <w:rFonts w:eastAsia="Times New Roman"/>
+          <w:color w:val="212121"/>
+        </w:rPr>
+        <w:t>:e03309</w:t>
       </w:r>
       <w:r>
         <w:rPr>
@@ -18977,6 +18341,7 @@
         <w:rPr>
           <w:color w:val="000000"/>
         </w:rPr>
+        <w:lastRenderedPageBreak/>
         <w:t>Figure 1: Study area overlaid with</w:t>
       </w:r>
       <w:r>
@@ -18989,21 +18354,7 @@
         <w:rPr>
           <w:color w:val="000000"/>
         </w:rPr>
-        <w:t xml:space="preserve">the </w:t>
-      </w:r>
-      <w:proofErr w:type="gramStart"/>
-      <w:r>
-        <w:rPr>
-          <w:color w:val="000000"/>
-        </w:rPr>
-        <w:t>Methodist mountain</w:t>
-      </w:r>
-      <w:proofErr w:type="gramEnd"/>
-      <w:r>
-        <w:rPr>
-          <w:color w:val="000000"/>
-        </w:rPr>
-        <w:t xml:space="preserve"> </w:t>
+        <w:t xml:space="preserve">the Methodist mountain </w:t>
       </w:r>
       <w:r>
         <w:rPr>
@@ -19098,7 +18449,6 @@
         <w:rPr>
           <w:color w:val="000000"/>
         </w:rPr>
-        <w:lastRenderedPageBreak/>
         <w:t>Figure 3: Coefficient estimates of covariates for the top-ranked model of deer habitat selection for both the day and night dataset analyses. Habitat covariates include landcover types: developed, forest, herbaceous and wetland as well as terrain ruggedness index (TRI) and cosine-transformed aspect. Distance to trail and human activity measured at the interval of locations (Rolling Average=RA) are the human covariates. These models include interactions between human activity metrics and movement characteristics.  Asterisks (*) represent estimates where confidence intervals did not overlap zero. Estimates for the day step selection analysis are represented in orange and estimates for the night step selection analyses are represented in blue.</w:t>
       </w:r>
     </w:p>
@@ -19174,6 +18524,7 @@
         <w:rPr>
           <w:color w:val="000000"/>
         </w:rPr>
+        <w:lastRenderedPageBreak/>
         <w:t>Figure 8: Density estimates for the study area based on varying estimates of the camera viewshed area parameter.</w:t>
       </w:r>
     </w:p>
@@ -19437,6 +18788,7 @@
         <w:rPr>
           <w:lang w:eastAsia="ja-JP"/>
         </w:rPr>
+        <w:lastRenderedPageBreak/>
         <w:t>Tables</w:t>
       </w:r>
     </w:p>
@@ -20208,7 +19560,6 @@
                 <w:sz w:val="20"/>
                 <w:szCs w:val="20"/>
               </w:rPr>
-              <w:lastRenderedPageBreak/>
               <w:t>Global</w:t>
             </w:r>
           </w:p>
@@ -21528,21 +20879,7 @@
         <w:rPr>
           <w:color w:val="000000"/>
         </w:rPr>
-        <w:t xml:space="preserve">Global 2 model represents a model with an interaction between forest land cover and rolling average of human activity, and </w:t>
-      </w:r>
-      <w:proofErr w:type="gramStart"/>
-      <w:r>
-        <w:rPr>
-          <w:color w:val="000000"/>
-        </w:rPr>
-        <w:t>the  global</w:t>
-      </w:r>
-      <w:proofErr w:type="gramEnd"/>
-      <w:r>
-        <w:rPr>
-          <w:color w:val="000000"/>
-        </w:rPr>
-        <w:t xml:space="preserve"> model contains an interaction between movement characteristics (log step length, log step length squared) and rolling average of human activity.</w:t>
+        <w:t>Global 2 model represents a model with an interaction between forest land cover and rolling average of human activity, and the  global model contains an interaction between movement characteristics (log step length, log step length squared) and rolling average of human activity.</w:t>
       </w:r>
     </w:p>
     <w:tbl>
@@ -24105,6 +23442,7 @@
                 <w:sz w:val="20"/>
                 <w:szCs w:val="20"/>
               </w:rPr>
+              <w:lastRenderedPageBreak/>
               <w:t>human</w:t>
             </w:r>
           </w:p>
@@ -25313,7 +24651,6 @@
                 <w:sz w:val="20"/>
                 <w:szCs w:val="20"/>
               </w:rPr>
-              <w:lastRenderedPageBreak/>
               <w:t>Model</w:t>
             </w:r>
           </w:p>

</xml_diff>

<commit_message>
Started instituting reviewer comments
</commit_message>
<xml_diff>
--- a/Manuscript_js commentsInProgress10.13.docx
+++ b/Manuscript_js commentsInProgress10.13.docx
@@ -1,6 +1,6 @@
 
 <file path=word/document.xml><?xml version="1.0" encoding="utf-8"?>
-<w:document xmlns:wpc="http://schemas.microsoft.com/office/word/2010/wordprocessingCanvas" xmlns:cx="http://schemas.microsoft.com/office/drawing/2014/chartex" xmlns:cx1="http://schemas.microsoft.com/office/drawing/2015/9/8/chartex" xmlns:cx2="http://schemas.microsoft.com/office/drawing/2015/10/21/chartex" xmlns:cx3="http://schemas.microsoft.com/office/drawing/2016/5/9/chartex" xmlns:cx4="http://schemas.microsoft.com/office/drawing/2016/5/10/chartex" xmlns:cx5="http://schemas.microsoft.com/office/drawing/2016/5/11/chartex" xmlns:cx6="http://schemas.microsoft.com/office/drawing/2016/5/12/chartex" xmlns:cx7="http://schemas.microsoft.com/office/drawing/2016/5/13/chartex" xmlns:cx8="http://schemas.microsoft.com/office/drawing/2016/5/14/chartex" xmlns:mc="http://schemas.openxmlformats.org/markup-compatibility/2006" xmlns:aink="http://schemas.microsoft.com/office/drawing/2016/ink" xmlns:am3d="http://schemas.microsoft.com/office/drawing/2017/model3d" xmlns:o="urn:schemas-microsoft-com:office:office" xmlns:oel="http://schemas.microsoft.com/office/2019/extlst" xmlns:r="http://schemas.openxmlformats.org/officeDocument/2006/relationships" xmlns:m="http://schemas.openxmlformats.org/officeDocument/2006/math" xmlns:v="urn:schemas-microsoft-com:vml" xmlns:wp14="http://schemas.microsoft.com/office/word/2010/wordprocessingDrawing" xmlns:wp="http://schemas.openxmlformats.org/drawingml/2006/wordprocessingDrawing" xmlns:w10="urn:schemas-microsoft-com:office:word" xmlns:w="http://schemas.openxmlformats.org/wordprocessingml/2006/main" xmlns:w14="http://schemas.microsoft.com/office/word/2010/wordml" xmlns:w15="http://schemas.microsoft.com/office/word/2012/wordml" xmlns:w16cex="http://schemas.microsoft.com/office/word/2018/wordml/cex" xmlns:w16cid="http://schemas.microsoft.com/office/word/2016/wordml/cid" xmlns:w16="http://schemas.microsoft.com/office/word/2018/wordml" xmlns:w16sdtdh="http://schemas.microsoft.com/office/word/2020/wordml/sdtdatahash" xmlns:w16se="http://schemas.microsoft.com/office/word/2015/wordml/symex" xmlns:wpg="http://schemas.microsoft.com/office/word/2010/wordprocessingGroup" xmlns:wpi="http://schemas.microsoft.com/office/word/2010/wordprocessingInk" xmlns:wne="http://schemas.microsoft.com/office/word/2006/wordml" xmlns:wps="http://schemas.microsoft.com/office/word/2010/wordprocessingShape" mc:Ignorable="w14 w15 w16se w16cid w16 w16cex w16sdtdh wp14">
+<w:document xmlns:wpc="http://schemas.microsoft.com/office/word/2010/wordprocessingCanvas" xmlns:cx="http://schemas.microsoft.com/office/drawing/2014/chartex" xmlns:cx1="http://schemas.microsoft.com/office/drawing/2015/9/8/chartex" xmlns:cx2="http://schemas.microsoft.com/office/drawing/2015/10/21/chartex" xmlns:cx3="http://schemas.microsoft.com/office/drawing/2016/5/9/chartex" xmlns:cx4="http://schemas.microsoft.com/office/drawing/2016/5/10/chartex" xmlns:cx5="http://schemas.microsoft.com/office/drawing/2016/5/11/chartex" xmlns:cx6="http://schemas.microsoft.com/office/drawing/2016/5/12/chartex" xmlns:cx7="http://schemas.microsoft.com/office/drawing/2016/5/13/chartex" xmlns:cx8="http://schemas.microsoft.com/office/drawing/2016/5/14/chartex" xmlns:mc="http://schemas.openxmlformats.org/markup-compatibility/2006" xmlns:aink="http://schemas.microsoft.com/office/drawing/2016/ink" xmlns:am3d="http://schemas.microsoft.com/office/drawing/2017/model3d" xmlns:o="urn:schemas-microsoft-com:office:office" xmlns:oel="http://schemas.microsoft.com/office/2019/extlst" xmlns:r="http://schemas.openxmlformats.org/officeDocument/2006/relationships" xmlns:m="http://schemas.openxmlformats.org/officeDocument/2006/math" xmlns:v="urn:schemas-microsoft-com:vml" xmlns:wp14="http://schemas.microsoft.com/office/word/2010/wordprocessingDrawing" xmlns:wp="http://schemas.openxmlformats.org/drawingml/2006/wordprocessingDrawing" xmlns:w10="urn:schemas-microsoft-com:office:word" xmlns:w="http://schemas.openxmlformats.org/wordprocessingml/2006/main" xmlns:w14="http://schemas.microsoft.com/office/word/2010/wordml" xmlns:w15="http://schemas.microsoft.com/office/word/2012/wordml" xmlns:w16cex="http://schemas.microsoft.com/office/word/2018/wordml/cex" xmlns:w16cid="http://schemas.microsoft.com/office/word/2016/wordml/cid" xmlns:w16="http://schemas.microsoft.com/office/word/2018/wordml" xmlns:w16du="http://schemas.microsoft.com/office/word/2023/wordml/word16du" xmlns:w16sdtdh="http://schemas.microsoft.com/office/word/2020/wordml/sdtdatahash" xmlns:w16sdtfl="http://schemas.microsoft.com/office/word/2024/wordml/sdtformatlock" xmlns:w16se="http://schemas.microsoft.com/office/word/2015/wordml/symex" xmlns:wpg="http://schemas.microsoft.com/office/word/2010/wordprocessingGroup" xmlns:wpi="http://schemas.microsoft.com/office/word/2010/wordprocessingInk" xmlns:wne="http://schemas.microsoft.com/office/word/2006/wordml" xmlns:wps="http://schemas.microsoft.com/office/word/2010/wordprocessingShape" mc:Ignorable="w14 w15 w16se w16cid w16 w16cex w16sdtdh w16sdtfl w16du wp14">
   <w:body>
     <w:p>
       <w:pPr>
@@ -1525,7 +1525,21 @@
           <w:rFonts w:eastAsia="Times New Roman"/>
           <w:color w:val="000000"/>
         </w:rPr>
-        <w:t xml:space="preserve"> we examine mule deer responses to recreation </w:t>
+        <w:t xml:space="preserve"> we examine mule deer</w:t>
+      </w:r>
+      <w:r>
+        <w:rPr>
+          <w:rFonts w:eastAsia="Times New Roman"/>
+          <w:color w:val="000000"/>
+        </w:rPr>
+        <w:t xml:space="preserve"> winter range habitat selection and movement</w:t>
+      </w:r>
+      <w:r>
+        <w:rPr>
+          <w:rFonts w:eastAsia="Times New Roman"/>
+          <w:color w:val="000000"/>
+        </w:rPr>
+        <w:t xml:space="preserve"> responses to recreation </w:t>
       </w:r>
       <w:r>
         <w:rPr>
@@ -1565,7 +1579,14 @@
         <w:rPr>
           <w:color w:val="000000"/>
         </w:rPr>
-        <w:t>The goal of this study was to investigate behavioral</w:t>
+        <w:t xml:space="preserve">The goal of this study was to investigate </w:t>
+      </w:r>
+      <w:r>
+        <w:rPr>
+          <w:color w:val="000000"/>
+        </w:rPr>
+        <w:lastRenderedPageBreak/>
+        <w:t>behavioral</w:t>
       </w:r>
       <w:r>
         <w:rPr>
@@ -1577,20 +1598,7 @@
         <w:rPr>
           <w:color w:val="000000"/>
         </w:rPr>
-        <w:t xml:space="preserve">changes of mule deer to human </w:t>
-      </w:r>
-      <w:r>
-        <w:rPr>
-          <w:color w:val="000000"/>
-        </w:rPr>
-        <w:lastRenderedPageBreak/>
-        <w:t>recreation</w:t>
-      </w:r>
-      <w:r>
-        <w:rPr>
-          <w:color w:val="000000"/>
-        </w:rPr>
-        <w:t xml:space="preserve"> and the link to possible population level change in deer density</w:t>
+        <w:t>changes of mule deer to human recreation</w:t>
       </w:r>
       <w:r>
         <w:rPr>
@@ -1650,25 +1658,19 @@
         <w:rPr>
           <w:color w:val="000000"/>
         </w:rPr>
-        <w:t xml:space="preserve"> assess how these changes relate to habitat management actions, 3)</w:t>
-      </w:r>
-      <w:r>
-        <w:rPr>
-          <w:color w:val="000000"/>
-        </w:rPr>
-        <w:t xml:space="preserve"> obtain an index of deer density across our study area as a product of environmental factors, and </w:t>
-      </w:r>
-      <w:r>
-        <w:rPr>
-          <w:color w:val="000000"/>
-        </w:rPr>
-        <w:t>4</w:t>
-      </w:r>
-      <w:r>
-        <w:rPr>
-          <w:color w:val="000000"/>
-        </w:rPr>
-        <w:t>) explore whether behavioral alterations at the individual level can amplify to changes in deer density at the population level.</w:t>
+        <w:t xml:space="preserve"> assess how these changes relate to habitat management actions</w:t>
+      </w:r>
+      <w:r>
+        <w:rPr>
+          <w:color w:val="000000"/>
+        </w:rPr>
+        <w:t>.</w:t>
+      </w:r>
+      <w:r>
+        <w:rPr>
+          <w:color w:val="000000"/>
+        </w:rPr>
+        <w:t xml:space="preserve"> We hypothesize mule deer will alter their spatial and temporal habitat use depending on trail usage and specifically in relation to managed winter range habitat.</w:t>
       </w:r>
     </w:p>
     <w:p>
@@ -1825,7 +1827,21 @@
           <w:rFonts w:eastAsia="Times New Roman"/>
           <w:color w:val="000000"/>
         </w:rPr>
-        <w:t>Salida sits in the Arkansas River Valley and is an outdoor recreation hub for a variety of outdoor activities including mountain biking</w:t>
+        <w:t>Salida sits in the Arkansas River Valley and is an outdoor recreation hub for a variety of outdoor activities</w:t>
+      </w:r>
+      <w:r>
+        <w:rPr>
+          <w:rFonts w:eastAsia="Times New Roman"/>
+          <w:color w:val="000000"/>
+        </w:rPr>
+        <w:t>,</w:t>
+      </w:r>
+      <w:r>
+        <w:rPr>
+          <w:rFonts w:eastAsia="Times New Roman"/>
+          <w:color w:val="000000"/>
+        </w:rPr>
+        <w:t xml:space="preserve"> including mountain biking</w:t>
       </w:r>
       <w:r>
         <w:rPr>
@@ -2014,15 +2030,7 @@
           <w:rFonts w:eastAsia="Times New Roman"/>
           <w:color w:val="000000"/>
         </w:rPr>
-        <w:t xml:space="preserve"> is characterized by pinyon dominant pinyon-juniper forest with </w:t>
-      </w:r>
-      <w:r>
-        <w:rPr>
-          <w:rFonts w:eastAsia="Times New Roman"/>
-          <w:color w:val="000000"/>
-        </w:rPr>
-        <w:lastRenderedPageBreak/>
-        <w:t>cottonwood (</w:t>
+        <w:t xml:space="preserve"> is characterized by pinyon dominant pinyon-juniper forest with cottonwood (</w:t>
       </w:r>
       <w:r>
         <w:rPr>
@@ -2038,7 +2046,15 @@
           <w:rFonts w:eastAsia="Times New Roman"/>
           <w:color w:val="000000"/>
         </w:rPr>
-        <w:t>) growth along major washes and interspersed patches of gambel oak (</w:t>
+        <w:t xml:space="preserve">) growth along major washes and interspersed patches of gambel </w:t>
+      </w:r>
+      <w:r>
+        <w:rPr>
+          <w:rFonts w:eastAsia="Times New Roman"/>
+          <w:color w:val="000000"/>
+        </w:rPr>
+        <w:lastRenderedPageBreak/>
+        <w:t>oak (</w:t>
       </w:r>
       <w:r>
         <w:rPr>
@@ -2450,7 +2466,28 @@
           <w:rFonts w:eastAsia="Times New Roman"/>
           <w:color w:val="000000"/>
         </w:rPr>
-        <w:t>GPS-</w:t>
+        <w:t>GPS-GSM Solar-powered CTT®-ES400</w:t>
+      </w:r>
+      <w:r>
+        <w:rPr>
+          <w:rFonts w:eastAsia="Times New Roman"/>
+          <w:color w:val="000000"/>
+        </w:rPr>
+        <w:t xml:space="preserve"> ear tag placed in their ear</w:t>
+      </w:r>
+      <w:r>
+        <w:rPr>
+          <w:rFonts w:eastAsia="Times New Roman"/>
+          <w:color w:val="000000"/>
+        </w:rPr>
+        <w:t xml:space="preserve"> (Cellular Tracking Technologies</w:t>
+      </w:r>
+      <w:r>
+        <w:rPr>
+          <w:rFonts w:eastAsia="Times New Roman"/>
+          <w:color w:val="000000"/>
+        </w:rPr>
+        <w:t xml:space="preserve">, </w:t>
       </w:r>
       <w:r>
         <w:rPr>
@@ -2458,28 +2495,7 @@
           <w:color w:val="000000"/>
         </w:rPr>
         <w:lastRenderedPageBreak/>
-        <w:t>GSM Solar-powered CTT®-ES400</w:t>
-      </w:r>
-      <w:r>
-        <w:rPr>
-          <w:rFonts w:eastAsia="Times New Roman"/>
-          <w:color w:val="000000"/>
-        </w:rPr>
-        <w:t xml:space="preserve"> ear tag placed in their ear</w:t>
-      </w:r>
-      <w:r>
-        <w:rPr>
-          <w:rFonts w:eastAsia="Times New Roman"/>
-          <w:color w:val="000000"/>
-        </w:rPr>
-        <w:t xml:space="preserve"> (Cellular Tracking Technologies</w:t>
-      </w:r>
-      <w:r>
-        <w:rPr>
-          <w:rFonts w:eastAsia="Times New Roman"/>
-          <w:color w:val="000000"/>
-        </w:rPr>
-        <w:t>, Cape May, New Jersey</w:t>
+        <w:t>Cape May, New Jersey</w:t>
       </w:r>
       <w:r>
         <w:rPr>
@@ -2493,7 +2509,35 @@
           <w:rFonts w:eastAsia="Times New Roman"/>
           <w:color w:val="000000"/>
         </w:rPr>
-        <w:t xml:space="preserve"> with a cattle tag placed in the opposite ear. Locations were taken every 2-4hrs depending on solar charge of the batteries; for analysis purposes 4 hour location intervals were used. Nine deer total, three males and six females, and 1,354 locations were ultimately used for this analysis.</w:t>
+        <w:t xml:space="preserve"> with a cattle tag placed in the opposite ear. Locations were taken every 2-4hrs depending on solar charge of the batteries; for analysis purposes 4 hour location intervals were used. Nine deer total, three </w:t>
+      </w:r>
+      <w:r>
+        <w:rPr>
+          <w:rFonts w:eastAsia="Times New Roman"/>
+          <w:color w:val="000000"/>
+        </w:rPr>
+        <w:t>bucks</w:t>
+      </w:r>
+      <w:r>
+        <w:rPr>
+          <w:rFonts w:eastAsia="Times New Roman"/>
+          <w:color w:val="000000"/>
+        </w:rPr>
+        <w:t xml:space="preserve"> and six </w:t>
+      </w:r>
+      <w:r>
+        <w:rPr>
+          <w:rFonts w:eastAsia="Times New Roman"/>
+          <w:color w:val="000000"/>
+        </w:rPr>
+        <w:t>does</w:t>
+      </w:r>
+      <w:r>
+        <w:rPr>
+          <w:rFonts w:eastAsia="Times New Roman"/>
+          <w:color w:val="000000"/>
+        </w:rPr>
+        <w:t>, and 1,354 locations were ultimately used for this analysis.</w:t>
       </w:r>
       <w:r>
         <w:rPr>
@@ -2501,6 +2545,41 @@
           <w:color w:val="000000"/>
         </w:rPr>
         <w:t xml:space="preserve"> </w:t>
+      </w:r>
+      <w:r>
+        <w:rPr>
+          <w:rFonts w:eastAsia="Times New Roman"/>
+          <w:color w:val="000000"/>
+        </w:rPr>
+        <w:t xml:space="preserve">Only locations on winter range were considered for this study, as determined by visual inspection, and included December </w:t>
+      </w:r>
+      <w:r>
+        <w:rPr>
+          <w:rFonts w:eastAsia="Times New Roman"/>
+          <w:color w:val="000000"/>
+        </w:rPr>
+        <w:t>–</w:t>
+      </w:r>
+      <w:r>
+        <w:rPr>
+          <w:rFonts w:eastAsia="Times New Roman"/>
+          <w:color w:val="000000"/>
+        </w:rPr>
+        <w:t xml:space="preserve"> June</w:t>
+      </w:r>
+      <w:r>
+        <w:rPr>
+          <w:rFonts w:eastAsia="Times New Roman"/>
+          <w:color w:val="000000"/>
+        </w:rPr>
+        <w:t xml:space="preserve"> for bucks and December- May for does</w:t>
+      </w:r>
+      <w:r>
+        <w:rPr>
+          <w:rFonts w:eastAsia="Times New Roman"/>
+          <w:color w:val="000000"/>
+        </w:rPr>
+        <w:t xml:space="preserve">. </w:t>
       </w:r>
     </w:p>
     <w:p>
@@ -3273,7 +3352,28 @@
           <w:rFonts w:eastAsia="Times New Roman"/>
           <w:color w:val="000000"/>
         </w:rPr>
-        <w:t>. Distance to trail f</w:t>
+        <w:t xml:space="preserve">. </w:t>
+      </w:r>
+      <w:r>
+        <w:rPr>
+          <w:rFonts w:eastAsia="Times New Roman"/>
+          <w:color w:val="000000"/>
+        </w:rPr>
+        <w:t xml:space="preserve">We included </w:t>
+      </w:r>
+      <w:r>
+        <w:rPr>
+          <w:rFonts w:eastAsia="Times New Roman"/>
+          <w:color w:val="000000"/>
+        </w:rPr>
+        <w:t xml:space="preserve">this human activity metric as an interactive effect with movement and habitat covariates since it did not vary by stratum. </w:t>
+      </w:r>
+      <w:r>
+        <w:rPr>
+          <w:rFonts w:eastAsia="Times New Roman"/>
+          <w:color w:val="000000"/>
+        </w:rPr>
+        <w:t>Distance to trail f</w:t>
       </w:r>
       <w:r>
         <w:rPr>
@@ -3354,7 +3454,7 @@
           <w:rFonts w:eastAsia="Times New Roman"/>
           <w:color w:val="000000"/>
         </w:rPr>
-        <w:t xml:space="preserve"> in 2019 (DeWitz 2021). Landcover classes were simplified into forest, shrub, herbaceous, developed and wetland land cover types. Thinned forest from habitat management was represented by the shrub land cover class from the NLCD. Land cover types associated with human development were considered as available habitat for mule deer in our analysis and not excluded, due to the presence of a resident deer population in the town of Salida indicating this habitat could be used. Wetland habitat represented riparian vegetation along a stream. Time of day for each location was classified as day, </w:t>
+        <w:t xml:space="preserve"> in 2019 (DeWitz 2021). Landcover classes were simplified into forest, shrub, herbaceous, developed and wetland land cover types. Thinned forest from habitat management was represented by the shrub land cover class from the NLCD. Land cover types associated with human development were considered as available habitat for mule deer in our analysis and not excluded, due to the presence of a resident deer population in the town of Salida indicating this habitat could be used. Wetland habitat </w:t>
       </w:r>
       <w:r>
         <w:rPr>
@@ -3362,7 +3462,7 @@
           <w:color w:val="000000"/>
         </w:rPr>
         <w:lastRenderedPageBreak/>
-        <w:t>night or crepuscular using the time_of_day function in R package animal movement tools (Signer et al. 2019), and</w:t>
+        <w:t>represented riparian vegetation along a stream. Time of day for each location was classified as day, night or crepuscular using the time_of_day function in R package animal movement tools (Signer et al. 2019), and</w:t>
       </w:r>
       <w:r>
         <w:rPr>
@@ -3376,7 +3476,21 @@
           <w:rFonts w:eastAsia="Times New Roman"/>
           <w:color w:val="000000"/>
         </w:rPr>
-        <w:t xml:space="preserve"> used to subset data to evaluate the temporal aspect of habitat selection. All continuous variables were scaled and centered for analysis.</w:t>
+        <w:t xml:space="preserve"> used to subset data to evaluate the temporal aspect of habitat selection.</w:t>
+      </w:r>
+      <w:r>
+        <w:rPr>
+          <w:rFonts w:eastAsia="Times New Roman"/>
+          <w:color w:val="000000"/>
+        </w:rPr>
+        <w:t xml:space="preserve"> The inclusion of human activity precluded the use of time of day in the analysis. A separate analysis for step selection during crepuscular time periods was dropped after initial analysis revealed a lack of statistical power due to small sample size.</w:t>
+      </w:r>
+      <w:r>
+        <w:rPr>
+          <w:rFonts w:eastAsia="Times New Roman"/>
+          <w:color w:val="000000"/>
+        </w:rPr>
+        <w:t xml:space="preserve"> All continuous variables were scaled and centered for analysis.</w:t>
       </w:r>
     </w:p>
     <w:p>
@@ -3568,7 +3682,15 @@
           <w:rFonts w:eastAsia="Times New Roman"/>
           <w:color w:val="000000"/>
         </w:rPr>
-        <w:t xml:space="preserve"> estimates for the effects of all covariates can be seen in Figure 2. The interaction for forest land cover and rolling average of human activity was found to have a strong, positive effect on selection</w:t>
+        <w:t xml:space="preserve"> estimates for the effects of all covariates can be seen in Figure 2. The interaction for forest land cover and rolling average of </w:t>
+      </w:r>
+      <w:r>
+        <w:rPr>
+          <w:rFonts w:eastAsia="Times New Roman"/>
+          <w:color w:val="000000"/>
+        </w:rPr>
+        <w:lastRenderedPageBreak/>
+        <w:t>human activity was found to have a strong, positive effect on selection</w:t>
       </w:r>
       <w:r>
         <w:rPr>
@@ -3652,15 +3774,7 @@
           <w:rFonts w:eastAsia="Times New Roman"/>
           <w:color w:val="000000"/>
         </w:rPr>
-        <w:t xml:space="preserve"> landcover types also have a strong positive effect on selection in relation to shrub habitat. There is a weak, positive </w:t>
-      </w:r>
-      <w:r>
-        <w:rPr>
-          <w:rFonts w:eastAsia="Times New Roman"/>
-          <w:color w:val="000000"/>
-        </w:rPr>
-        <w:lastRenderedPageBreak/>
-        <w:t>effect of forest habitat</w:t>
+        <w:t xml:space="preserve"> landcover types also have a strong positive effect on selection in relation to shrub habitat. There is a weak, positive effect of forest habitat</w:t>
       </w:r>
       <w:r>
         <w:rPr>
@@ -3969,7 +4083,15 @@
           <w:rFonts w:eastAsia="Times New Roman"/>
           <w:color w:val="000000"/>
         </w:rPr>
-        <w:t xml:space="preserve"> were significant. Using the beta coefficients from our model we can update our step length distribution to facilitate interpretation of this interaction on movement behavior. Doing so produces Figure 4 illustrating that as human activity increases the step length distribution changes and deer are move less.</w:t>
+        <w:t xml:space="preserve"> were significant. Using the beta coefficients from our model we can update our step length distribution to facilitate interpretation of this interaction on movement behavior. </w:t>
+      </w:r>
+      <w:r>
+        <w:rPr>
+          <w:rFonts w:eastAsia="Times New Roman"/>
+          <w:color w:val="000000"/>
+        </w:rPr>
+        <w:lastRenderedPageBreak/>
+        <w:t>Doing so produces Figure 4 illustrating that as human activity increases the step length distribution changes and deer are move less.</w:t>
       </w:r>
     </w:p>
     <w:p>
@@ -4023,7 +4145,6 @@
           <w:rFonts w:eastAsia="Times New Roman"/>
           <w:color w:val="000000"/>
         </w:rPr>
-        <w:lastRenderedPageBreak/>
         <w:t xml:space="preserve">For our </w:t>
       </w:r>
       <w:r>
@@ -4278,7 +4399,15 @@
           <w:rFonts w:eastAsia="Times New Roman"/>
           <w:color w:val="000000"/>
         </w:rPr>
-        <w:t xml:space="preserve">. The shrub habitat, </w:t>
+        <w:t xml:space="preserve">. The shrub </w:t>
+      </w:r>
+      <w:r>
+        <w:rPr>
+          <w:rFonts w:eastAsia="Times New Roman"/>
+          <w:color w:val="000000"/>
+        </w:rPr>
+        <w:lastRenderedPageBreak/>
+        <w:t xml:space="preserve">habitat, </w:t>
       </w:r>
       <w:r>
         <w:rPr>
@@ -4383,7 +4512,133 @@
           <w:rFonts w:eastAsia="Times New Roman"/>
           <w:color w:val="000000"/>
         </w:rPr>
-        <w:t xml:space="preserve">. A loss of foraging opportunities could </w:t>
+        <w:t>. A loss of foraging opportunities could result from this shift in habitat preference, with shrub habitat providing a greater abundance and diversity of browse for mule deer (Bombaci et al. 2016, Miller et al. 2019). Habitat management of winter range for mule deer may be rendered less effective with increasing human recreation</w:t>
+      </w:r>
+      <w:r>
+        <w:rPr>
+          <w:rFonts w:eastAsia="Times New Roman"/>
+          <w:color w:val="000000"/>
+        </w:rPr>
+        <w:t>,</w:t>
+      </w:r>
+      <w:r>
+        <w:rPr>
+          <w:rFonts w:eastAsia="Times New Roman"/>
+          <w:color w:val="000000"/>
+        </w:rPr>
+        <w:t xml:space="preserve"> as </w:t>
+      </w:r>
+      <w:r>
+        <w:rPr>
+          <w:rFonts w:eastAsia="Times New Roman"/>
+          <w:color w:val="000000"/>
+        </w:rPr>
+        <w:t>secure</w:t>
+      </w:r>
+      <w:r>
+        <w:rPr>
+          <w:rFonts w:eastAsia="Times New Roman"/>
+          <w:color w:val="000000"/>
+        </w:rPr>
+        <w:t xml:space="preserve"> forest</w:t>
+      </w:r>
+      <w:r>
+        <w:rPr>
+          <w:rFonts w:eastAsia="Times New Roman"/>
+          <w:color w:val="000000"/>
+        </w:rPr>
+        <w:t xml:space="preserve"> </w:t>
+      </w:r>
+      <w:r>
+        <w:rPr>
+          <w:rFonts w:eastAsia="Times New Roman"/>
+          <w:color w:val="000000"/>
+        </w:rPr>
+        <w:t xml:space="preserve">habitat is removed and productive foraging habitat is perceived to be riskier. </w:t>
+      </w:r>
+      <w:r>
+        <w:rPr>
+          <w:rFonts w:eastAsia="Times New Roman"/>
+          <w:color w:val="000000"/>
+        </w:rPr>
+        <w:t>Careful consideration of the objectives behind pinyon-juniper management is essential to ensure that wildlife conservation goals are balanced with other intended outcomes of the practice, such as wildfire risk reduction</w:t>
+      </w:r>
+      <w:r>
+        <w:rPr>
+          <w:rFonts w:eastAsia="Times New Roman"/>
+          <w:color w:val="000000"/>
+        </w:rPr>
+        <w:t xml:space="preserve"> </w:t>
+      </w:r>
+      <w:r>
+        <w:rPr>
+          <w:rFonts w:eastAsia="Times New Roman"/>
+          <w:color w:val="000000"/>
+        </w:rPr>
+        <w:t xml:space="preserve">(Miller et al. 2019). </w:t>
+      </w:r>
+      <w:r>
+        <w:rPr>
+          <w:rFonts w:eastAsia="Times New Roman"/>
+          <w:color w:val="000000"/>
+        </w:rPr>
+        <w:t>C</w:t>
+      </w:r>
+      <w:r>
+        <w:rPr>
+          <w:rFonts w:eastAsia="Times New Roman"/>
+          <w:color w:val="000000"/>
+        </w:rPr>
+        <w:t xml:space="preserve">ompromise may exist in the patch size and arrangement of treatments. </w:t>
+      </w:r>
+      <w:r>
+        <w:rPr>
+          <w:rFonts w:eastAsia="Times New Roman"/>
+          <w:color w:val="000000"/>
+        </w:rPr>
+        <w:t>Short et al. (1977) investigated deer use across various thinning treatments and found that small patch cuttings (≤0.5 km²) were more frequently utilized by deer. Their findings also highlighted the importance of treatment patch arrangement, noting that proximity to undisturbed woodland significantly influenced deer use.</w:t>
+      </w:r>
+      <w:r>
+        <w:rPr>
+          <w:rFonts w:eastAsia="Times New Roman"/>
+          <w:color w:val="000000"/>
+        </w:rPr>
+        <w:t xml:space="preserve"> </w:t>
+      </w:r>
+      <w:r>
+        <w:rPr>
+          <w:rFonts w:eastAsia="Times New Roman"/>
+          <w:color w:val="000000"/>
+        </w:rPr>
+        <w:t>Further investigation into this question could help clarify the mixed findings regarding the effectiveness of pinyon-juniper habitat management on mule deer population health.</w:t>
+      </w:r>
+      <w:r>
+        <w:rPr>
+          <w:rFonts w:eastAsia="Times New Roman"/>
+          <w:color w:val="000000"/>
+        </w:rPr>
+        <w:t xml:space="preserve"> </w:t>
+      </w:r>
+      <w:r>
+        <w:rPr>
+          <w:rFonts w:eastAsia="Times New Roman"/>
+          <w:color w:val="000000"/>
+        </w:rPr>
+        <w:t>Similar shifts in habitat use due to human recreational activity have also been documented in other wildlife species (Cristescu et al. 2013; Smith et al. 2019).</w:t>
+      </w:r>
+      <w:r>
+        <w:rPr>
+          <w:rFonts w:eastAsia="Times New Roman"/>
+          <w:color w:val="000000"/>
+        </w:rPr>
+        <w:t xml:space="preserve"> </w:t>
+      </w:r>
+      <w:r>
+        <w:rPr>
+          <w:rFonts w:eastAsia="Times New Roman"/>
+          <w:color w:val="000000"/>
+        </w:rPr>
+        <w:t xml:space="preserve">This likely reflects a behavioral adaptation: during the day, when deer are bedded down in refuge, remaining still is the safest strategy unless they are directly threatened. At </w:t>
       </w:r>
       <w:r>
         <w:rPr>
@@ -4391,133 +4646,7 @@
           <w:color w:val="000000"/>
         </w:rPr>
         <w:lastRenderedPageBreak/>
-        <w:t>result from this shift in habitat preference, with shrub habitat providing a greater abundance and diversity of browse for mule deer (Bombaci et al. 2016, Miller et al. 2019). Habitat management of winter range for mule deer may be rendered less effective with increasing human recreation</w:t>
-      </w:r>
-      <w:r>
-        <w:rPr>
-          <w:rFonts w:eastAsia="Times New Roman"/>
-          <w:color w:val="000000"/>
-        </w:rPr>
-        <w:t>,</w:t>
-      </w:r>
-      <w:r>
-        <w:rPr>
-          <w:rFonts w:eastAsia="Times New Roman"/>
-          <w:color w:val="000000"/>
-        </w:rPr>
-        <w:t xml:space="preserve"> as </w:t>
-      </w:r>
-      <w:r>
-        <w:rPr>
-          <w:rFonts w:eastAsia="Times New Roman"/>
-          <w:color w:val="000000"/>
-        </w:rPr>
-        <w:t>secure</w:t>
-      </w:r>
-      <w:r>
-        <w:rPr>
-          <w:rFonts w:eastAsia="Times New Roman"/>
-          <w:color w:val="000000"/>
-        </w:rPr>
-        <w:t xml:space="preserve"> forest</w:t>
-      </w:r>
-      <w:r>
-        <w:rPr>
-          <w:rFonts w:eastAsia="Times New Roman"/>
-          <w:color w:val="000000"/>
-        </w:rPr>
-        <w:t xml:space="preserve"> </w:t>
-      </w:r>
-      <w:r>
-        <w:rPr>
-          <w:rFonts w:eastAsia="Times New Roman"/>
-          <w:color w:val="000000"/>
-        </w:rPr>
-        <w:t xml:space="preserve">habitat is removed and productive foraging habitat is perceived to be riskier. </w:t>
-      </w:r>
-      <w:r>
-        <w:rPr>
-          <w:rFonts w:eastAsia="Times New Roman"/>
-          <w:color w:val="000000"/>
-        </w:rPr>
-        <w:t>Careful consideration of the objectives behind pinyon-juniper management is essential to ensure that wildlife conservation goals are balanced with other intended outcomes of the practice, such as wildfire risk reduction</w:t>
-      </w:r>
-      <w:r>
-        <w:rPr>
-          <w:rFonts w:eastAsia="Times New Roman"/>
-          <w:color w:val="000000"/>
-        </w:rPr>
-        <w:t xml:space="preserve"> </w:t>
-      </w:r>
-      <w:r>
-        <w:rPr>
-          <w:rFonts w:eastAsia="Times New Roman"/>
-          <w:color w:val="000000"/>
-        </w:rPr>
-        <w:t xml:space="preserve">(Miller et al. 2019). </w:t>
-      </w:r>
-      <w:r>
-        <w:rPr>
-          <w:rFonts w:eastAsia="Times New Roman"/>
-          <w:color w:val="000000"/>
-        </w:rPr>
-        <w:t>C</w:t>
-      </w:r>
-      <w:r>
-        <w:rPr>
-          <w:rFonts w:eastAsia="Times New Roman"/>
-          <w:color w:val="000000"/>
-        </w:rPr>
-        <w:t xml:space="preserve">ompromise may exist in the patch size and arrangement of treatments. </w:t>
-      </w:r>
-      <w:r>
-        <w:rPr>
-          <w:rFonts w:eastAsia="Times New Roman"/>
-          <w:color w:val="000000"/>
-        </w:rPr>
-        <w:t>Short et al. (1977) investigated deer use across various thinning treatments and found that small patch cuttings (≤0.5 km²) were more frequently utilized by deer. Their findings also highlighted the importance of treatment patch arrangement, noting that proximity to undisturbed woodland significantly influenced deer use.</w:t>
-      </w:r>
-      <w:r>
-        <w:rPr>
-          <w:rFonts w:eastAsia="Times New Roman"/>
-          <w:color w:val="000000"/>
-        </w:rPr>
-        <w:t xml:space="preserve"> </w:t>
-      </w:r>
-      <w:r>
-        <w:rPr>
-          <w:rFonts w:eastAsia="Times New Roman"/>
-          <w:color w:val="000000"/>
-        </w:rPr>
-        <w:t>Further investigation into this question could help clarify the mixed findings regarding the effectiveness of pinyon-juniper habitat management on mule deer population health.</w:t>
-      </w:r>
-      <w:r>
-        <w:rPr>
-          <w:rFonts w:eastAsia="Times New Roman"/>
-          <w:color w:val="000000"/>
-        </w:rPr>
-        <w:t xml:space="preserve"> </w:t>
-      </w:r>
-      <w:r>
-        <w:rPr>
-          <w:rFonts w:eastAsia="Times New Roman"/>
-          <w:color w:val="000000"/>
-        </w:rPr>
-        <w:t>Similar shifts in habitat use due to human recreational activity have also been documented in other wildlife species (Cristescu et al. 2013; Smith et al. 2019).</w:t>
-      </w:r>
-      <w:r>
-        <w:rPr>
-          <w:rFonts w:eastAsia="Times New Roman"/>
-          <w:color w:val="000000"/>
-        </w:rPr>
-        <w:t xml:space="preserve"> </w:t>
-      </w:r>
-      <w:r>
-        <w:rPr>
-          <w:rFonts w:eastAsia="Times New Roman"/>
-          <w:color w:val="000000"/>
-        </w:rPr>
-        <w:t>This likely reflects a behavioral adaptation: during the day, when deer are bedded down in refuge, remaining still is the safest strategy unless they are directly threatened. At night, however, when they are foraging in more exposed areas, it is safer to move away from potential predators.</w:t>
+        <w:t>night, however, when they are foraging in more exposed areas, it is safer to move away from potential predators.</w:t>
       </w:r>
     </w:p>
     <w:p>
@@ -4533,7 +4662,6 @@
           <w:rFonts w:eastAsia="Times New Roman"/>
           <w:color w:val="000000"/>
         </w:rPr>
-        <w:lastRenderedPageBreak/>
         <w:t>Mule deer show</w:t>
       </w:r>
       <w:r>
@@ -4775,7 +4903,15 @@
           <w:rFonts w:eastAsia="Times New Roman"/>
           <w:color w:val="000000"/>
         </w:rPr>
-        <w:t xml:space="preserve"> similar biophysical characteristics we </w:t>
+        <w:t xml:space="preserve"> </w:t>
+      </w:r>
+      <w:r>
+        <w:rPr>
+          <w:rFonts w:eastAsia="Times New Roman"/>
+          <w:color w:val="000000"/>
+        </w:rPr>
+        <w:lastRenderedPageBreak/>
+        <w:t xml:space="preserve">similar biophysical characteristics we </w:t>
       </w:r>
       <w:r>
         <w:rPr>
@@ -4817,15 +4953,7 @@
           <w:rFonts w:eastAsia="Times New Roman"/>
           <w:color w:val="000000"/>
         </w:rPr>
-        <w:t xml:space="preserve">. Deer could also be habituated to the repeated stimuli of recreation showing decreased responses in terms </w:t>
-      </w:r>
-      <w:r>
-        <w:rPr>
-          <w:rFonts w:eastAsia="Times New Roman"/>
-          <w:color w:val="000000"/>
-        </w:rPr>
-        <w:lastRenderedPageBreak/>
-        <w:t>of avoidance, as ungulate populations in areas of high human presence have shown weaker flight responses (Stankowich 2008)</w:t>
+        <w:t>. Deer could also be habituated to the repeated stimuli of recreation showing decreased responses in terms of avoidance, as ungulate populations in areas of high human presence have shown weaker flight responses (Stankowich 2008)</w:t>
       </w:r>
       <w:r>
         <w:rPr>
@@ -5030,7 +5158,7 @@
           <w:rFonts w:eastAsia="Times New Roman"/>
           <w:color w:val="000000"/>
         </w:rPr>
-        <w:t xml:space="preserve">Use of infrared trail counters for tracking human presence fulfills the need for better measurements of human activity needed in recreation research (Marion et al. 2020). Trail counters provide a valuable metric down to the hour, and measure trends over long periods of time, making it possible to monitor long term recreation trends. Trail counter data provides a useful tool for managers looking to manage trail traffic and detect thresholds at which human presence might become </w:t>
+        <w:t xml:space="preserve">Use of infrared trail counters for tracking human presence fulfills the need for better measurements of human activity needed in recreation research (Marion et al. 2020). Trail counters provide a valuable metric down to the hour, and measure trends over long periods of time, making it possible </w:t>
       </w:r>
       <w:r>
         <w:rPr>
@@ -5038,7 +5166,7 @@
           <w:color w:val="000000"/>
         </w:rPr>
         <w:lastRenderedPageBreak/>
-        <w:t>significantly more damaging (Monz et al. 2013</w:t>
+        <w:t>to monitor long term recreation trends. Trail counter data provides a useful tool for managers looking to manage trail traffic and detect thresholds at which human presence might become significantly more damaging (Monz et al. 2013</w:t>
       </w:r>
       <w:r>
         <w:rPr>
@@ -5217,7 +5345,7 @@
           <w:rFonts w:eastAsia="Times New Roman"/>
           <w:color w:val="000000"/>
         </w:rPr>
-        <w:t xml:space="preserve">Selection does not indicate where an animal is most frequently found, but rather reflects the relative preference for certain habitats when all other variables are held constant and all habitat types are equally available (Fieberg et al. 2021). Interpreted this way, deer appear selective about habitat use when far from trails, favoring safer areas and minimizing risk. When closer to developed habitats, they seem to </w:t>
+        <w:t xml:space="preserve">Selection does not indicate where an animal is most frequently found, but rather reflects the relative preference for certain habitats when all other variables are held constant and all habitat types are equally available </w:t>
       </w:r>
       <w:r>
         <w:rPr>
@@ -5225,7 +5353,7 @@
           <w:color w:val="000000"/>
         </w:rPr>
         <w:lastRenderedPageBreak/>
-        <w:t>balance the risk of foraging by utilizing these areas during periods of low human activity. Our separate day and night datasets further illustrate this behavior, showing how deer adjust their use of wetland and herbaceous habitats based on time of day, likely in response to both behavioral needs and patterns of human presence.</w:t>
+        <w:t>(Fieberg et al. 2021). Interpreted this way, deer appear selective about habitat use when far from trails, favoring safer areas and minimizing risk. When closer to developed habitats, they seem to balance the risk of foraging by utilizing these areas during periods of low human activity. Our separate day and night datasets further illustrate this behavior, showing how deer adjust their use of wetland and herbaceous habitats based on time of day, likely in response to both behavioral needs and patterns of human presence.</w:t>
       </w:r>
     </w:p>
     <w:p>
@@ -5255,7 +5383,21 @@
           <w:rFonts w:eastAsia="Times New Roman"/>
           <w:color w:val="000000"/>
         </w:rPr>
-        <w:t xml:space="preserve"> deer selected for wetland habitat, while at night </w:t>
+        <w:t xml:space="preserve"> deer selected for wetland habitat</w:t>
+      </w:r>
+      <w:r>
+        <w:rPr>
+          <w:rFonts w:eastAsia="Times New Roman"/>
+          <w:color w:val="000000"/>
+        </w:rPr>
+        <w:t xml:space="preserve"> in relation to shrub habitat</w:t>
+      </w:r>
+      <w:r>
+        <w:rPr>
+          <w:rFonts w:eastAsia="Times New Roman"/>
+          <w:color w:val="000000"/>
+        </w:rPr>
+        <w:t xml:space="preserve">, while at night </w:t>
       </w:r>
       <w:r>
         <w:rPr>
@@ -5269,7 +5411,21 @@
           <w:rFonts w:eastAsia="Times New Roman"/>
           <w:color w:val="000000"/>
         </w:rPr>
-        <w:t xml:space="preserve"> for herbaceous habitat. </w:t>
+        <w:t xml:space="preserve"> for herbaceous habitat</w:t>
+      </w:r>
+      <w:r>
+        <w:rPr>
+          <w:rFonts w:eastAsia="Times New Roman"/>
+          <w:color w:val="000000"/>
+        </w:rPr>
+        <w:t xml:space="preserve"> in relation to shrub habitat</w:t>
+      </w:r>
+      <w:r>
+        <w:rPr>
+          <w:rFonts w:eastAsia="Times New Roman"/>
+          <w:color w:val="000000"/>
+        </w:rPr>
+        <w:t xml:space="preserve">. </w:t>
       </w:r>
       <w:r>
         <w:rPr>
@@ -5365,7 +5521,15 @@
           <w:rFonts w:eastAsia="Times New Roman"/>
           <w:color w:val="000000"/>
         </w:rPr>
-        <w:t xml:space="preserve"> demonstrates that deer who summer in comparatively natural habitats can still depend on increasingly urbanized winter ranges.</w:t>
+        <w:t xml:space="preserve"> demonstrates that deer who summer in comparatively natural habitats </w:t>
+      </w:r>
+      <w:r>
+        <w:rPr>
+          <w:rFonts w:eastAsia="Times New Roman"/>
+          <w:color w:val="000000"/>
+        </w:rPr>
+        <w:lastRenderedPageBreak/>
+        <w:t>can still depend on increasingly urbanized winter ranges.</w:t>
       </w:r>
       <w:r>
         <w:rPr>
@@ -5416,15 +5580,7 @@
           <w:rFonts w:eastAsia="Times New Roman"/>
           <w:color w:val="000000"/>
         </w:rPr>
-        <w:t xml:space="preserve">Reduced response to </w:t>
-      </w:r>
-      <w:r>
-        <w:rPr>
-          <w:rFonts w:eastAsia="Times New Roman"/>
-          <w:color w:val="000000"/>
-        </w:rPr>
-        <w:lastRenderedPageBreak/>
-        <w:t>human presence may be a good outcome for deer allowing them to maintain normal behaviors, although this desensitization may lead to increased human-wildlife conflict (Thompson and Henderson 1998), increased disease prevalence (Farnsworth et al. 2005) and loss of migratory behavior (Robb et al. 2013).</w:t>
+        <w:t>Reduced response to human presence may be a good outcome for deer allowing them to maintain normal behaviors, although this desensitization may lead to increased human-wildlife conflict (Thompson and Henderson 1998), increased disease prevalence (Farnsworth et al. 2005) and loss of migratory behavior (Robb et al. 2013).</w:t>
       </w:r>
       <w:r>
         <w:rPr>
@@ -5510,7 +5666,15 @@
           <w:rFonts w:eastAsia="Times New Roman"/>
           <w:color w:val="000000"/>
         </w:rPr>
-        <w:t xml:space="preserve">Many wildlife management agencies have implemented seasonal closures of deer winter ranges to improve winter condition of mule deer through decreased disturbance. Part of our study area has an unlocked gate across the trail with signage requesting trail users avoid the trail from December 1st to April 15th. Seasonal closures have similarly been suggested to improve elk reproductive success during calving season (Phillips and Alldredge 2000, Shively et al. 2005). </w:t>
+        <w:t xml:space="preserve">Many wildlife management agencies have implemented seasonal closures of deer winter ranges to improve winter condition of mule deer through decreased disturbance. Part of our study area has an unlocked gate across the trail with signage requesting trail users avoid the trail from December 1st to April 15th. Seasonal closures have similarly been suggested to improve elk reproductive success </w:t>
+      </w:r>
+      <w:r>
+        <w:rPr>
+          <w:rFonts w:eastAsia="Times New Roman"/>
+          <w:color w:val="000000"/>
+        </w:rPr>
+        <w:lastRenderedPageBreak/>
+        <w:t xml:space="preserve">during calving season (Phillips and Alldredge 2000, Shively et al. 2005). </w:t>
       </w:r>
       <w:r>
         <w:rPr>
@@ -5534,7 +5698,6 @@
           <w:rFonts w:eastAsia="Times New Roman"/>
           <w:color w:val="000000"/>
         </w:rPr>
-        <w:lastRenderedPageBreak/>
         <w:t>Finally, the most effective form of mitigation may be education of recreationists. Taylor and Knight 2003 assessed visitor perceptions along with research into ungulate flight behavior, finding that ~50% of recreationists did not believe recreation was impacting wildlife. Recreationists believed they could approach wildlife closer than observed flight distances without causing harm and that other recreation types are responsible for major disturbance (Taylor and Knight 2003). Increasing awareness about potential negative consequences of recreation on wildlife could foster more responsible stewardship and perhaps hold the greatest potential in mitigating our impact, facilitating experiences that inspire us to conserve wildlife.   </w:t>
       </w:r>
     </w:p>
@@ -5573,7 +5736,15 @@
           <w:rFonts w:eastAsia="Times New Roman"/>
           <w:color w:val="000000"/>
         </w:rPr>
-        <w:t xml:space="preserve">Wildlife researchers have identified winter range habitat as a potentially limiting factor impacting mule deer populations. Habitat management through the mechanical thinning of pinyon-juniper forest has shown to increase forage and improve some population metrics for mule deer populations. These habitat improvements could be rendered less effective in the presence of human recreation in these managed areas. Mule deer changed habitat selection to unmanaged pinyon-juniper habitat at the cost of potential foraging opportunities in open, thinned habitat in response to increasing human recreation on trail networks in managed mule deer winter range habitat. Connecting habitat selection back </w:t>
+        <w:t xml:space="preserve">Wildlife researchers have identified winter range habitat as a potentially limiting factor impacting mule deer populations. Habitat management through the mechanical thinning of pinyon-juniper forest has shown to increase forage and improve some population metrics for mule deer populations. These habitat improvements could be rendered less effective in the presence of human recreation in these managed areas. Mule deer changed habitat selection to unmanaged pinyon-juniper habitat at the cost of potential foraging opportunities in open, thinned habitat in response to </w:t>
+      </w:r>
+      <w:r>
+        <w:rPr>
+          <w:rFonts w:eastAsia="Times New Roman"/>
+          <w:color w:val="000000"/>
+        </w:rPr>
+        <w:lastRenderedPageBreak/>
+        <w:t xml:space="preserve">increasing human recreation on trail networks in managed mule deer winter range habitat. Connecting habitat selection back </w:t>
       </w:r>
       <w:r>
         <w:rPr>
@@ -5598,7 +5769,6 @@
           <w:b/>
           <w:bCs/>
         </w:rPr>
-        <w:lastRenderedPageBreak/>
         <w:t>ACKNOWLEDGMENTS</w:t>
       </w:r>
     </w:p>
@@ -5789,6 +5959,7 @@
         <w:rPr>
           <w:color w:val="000000"/>
         </w:rPr>
+        <w:lastRenderedPageBreak/>
         <w:t xml:space="preserve">Alberti, M., J. M. Marzluff, E. Shulenberger, G. Bradley, C. Ryan, and C. Zumbrunnen. 2008. Integrating humans into ecology: Opportunities and challenges for studying urban ecosystems. </w:t>
       </w:r>
       <w:r>
@@ -5846,7 +6017,6 @@
           <w:color w:val="222222"/>
           <w:shd w:val="clear" w:color="auto" w:fill="FFFFFF"/>
         </w:rPr>
-        <w:lastRenderedPageBreak/>
         <w:t>hemionus</w:t>
       </w:r>
       <w:r>
@@ -6004,6 +6174,7 @@
           <w:color w:val="222222"/>
           <w:shd w:val="clear" w:color="auto" w:fill="FFFFFF"/>
         </w:rPr>
+        <w:lastRenderedPageBreak/>
         <w:t>Berger, J. 2007. Fear, human shields and the redistribution of prey and predators in protected areas. Biology Letters, 3</w:t>
       </w:r>
       <w:r>
@@ -6054,7 +6225,6 @@
           <w:color w:val="222222"/>
           <w:shd w:val="clear" w:color="auto" w:fill="FFFFFF"/>
         </w:rPr>
-        <w:lastRenderedPageBreak/>
         <w:t xml:space="preserve">Bergman, E. J., P. F. Doherty, G. C. White, and D. J. Freddy. 2015. Habitat and herbivore density: </w:t>
       </w:r>
       <w:r>
@@ -6402,7 +6572,15 @@
           <w:color w:val="1B1B1B"/>
           <w:shd w:val="clear" w:color="auto" w:fill="FFFFFF"/>
         </w:rPr>
-        <w:t>rojections to 2060. In: Cordell, H. K. ed. 2012. Outdoor Recreation Trends and Futures: A technical document supporting the Forest Service 2010 Resources Planning Act Assessment. Gen. Tech. Rep. SRS-150. Asheville, NC: U.S. Department of Agriculture Forest Service, Southern Research Station. 105-124.</w:t>
+        <w:t xml:space="preserve">rojections to 2060. In: Cordell, H. K. ed. 2012. Outdoor Recreation Trends and Futures: A technical </w:t>
+      </w:r>
+      <w:r>
+        <w:rPr>
+          <w:color w:val="1B1B1B"/>
+          <w:shd w:val="clear" w:color="auto" w:fill="FFFFFF"/>
+        </w:rPr>
+        <w:lastRenderedPageBreak/>
+        <w:t>document supporting the Forest Service 2010 Resources Planning Act Assessment. Gen. Tech. Rep. SRS-150. Asheville, NC: U.S. Department of Agriculture Forest Service, Southern Research Station. 105-124.</w:t>
       </w:r>
     </w:p>
     <w:p>
@@ -6419,7 +6597,6 @@
           <w:color w:val="222222"/>
           <w:shd w:val="clear" w:color="auto" w:fill="FFFFFF"/>
         </w:rPr>
-        <w:lastRenderedPageBreak/>
         <w:t xml:space="preserve">Bowyer, T. R., V. C. Bleich, K. M. Stewart, J. C. Whiting, </w:t>
       </w:r>
       <w:r>
@@ -7074,6 +7251,7 @@
           <w:color w:val="222222"/>
           <w:shd w:val="clear" w:color="auto" w:fill="FFFFFF"/>
         </w:rPr>
+        <w:lastRenderedPageBreak/>
         <w:t>Coe, P. K., D. A. Clark, R. M. Nielson, S. C. Gregory, J. B. Cupples, M. J. Hedrick, B. K. Johnson, and D. H. Jackson. 2018. Multiscale models of habitat use by mule deer in winter. Journal of Wildlife Management 82:1285–1299.</w:t>
       </w:r>
     </w:p>
@@ -7087,7 +7265,6 @@
         <w:rPr>
           <w:color w:val="000000"/>
         </w:rPr>
-        <w:lastRenderedPageBreak/>
         <w:t xml:space="preserve">Coppes, J., J. Ehrlacher, D. Thiel, R. Suchant, and V. Braunisch. 2017. Outdoor recreation causes effective habitat reduction in capercaillie </w:t>
       </w:r>
       <w:r>
@@ -7349,6 +7526,7 @@
           <w:color w:val="222222"/>
           <w:shd w:val="clear" w:color="auto" w:fill="FFFFFF"/>
         </w:rPr>
+        <w:lastRenderedPageBreak/>
         <w:t xml:space="preserve">Dorresteijn, I., J. Schultner, D. G. Nimmo, J. Fischer, J. Hanspach, T. Kuemmerle, L. Kehoe, and E. G. Ritchie. 2015. Incorporating anthropogenic effects into trophic ecology: </w:t>
       </w:r>
       <w:r>
@@ -7408,7 +7586,6 @@
           <w:color w:val="222222"/>
           <w:shd w:val="clear" w:color="auto" w:fill="FFFFFF"/>
         </w:rPr>
-        <w:lastRenderedPageBreak/>
         <w:t>Dzialak, M. R., S. M. Harju, R. G. Osborn, J. J. Wondzell, L. D. Hayden-Wing, J. B. Winstead, and S. L. Webb. 2011. Prioritizing conservation of ungulate calving resources in multiple-use landscapes. PL</w:t>
       </w:r>
       <w:r>
@@ -7639,6 +7816,7 @@
           <w:color w:val="222222"/>
           <w:shd w:val="clear" w:color="auto" w:fill="FFFFFF"/>
         </w:rPr>
+        <w:lastRenderedPageBreak/>
         <w:t xml:space="preserve">Frid, Alejandro, and Dill, L. 2002. Human-caused </w:t>
       </w:r>
       <w:r>
@@ -7757,7 +7935,6 @@
           <w:color w:val="222222"/>
           <w:shd w:val="clear" w:color="auto" w:fill="FFFFFF"/>
         </w:rPr>
-        <w:lastRenderedPageBreak/>
         <w:t>Gilbert, N. A., J. D. J. Clare, J. L. Stenglein, and B. Zuckerberg. 2021. Abundance estimation of unmarked animals based on camera-trap data. Conservation Biology 35:88–100.</w:t>
       </w:r>
     </w:p>
@@ -7991,6 +8168,7 @@
           <w:color w:val="222222"/>
           <w:shd w:val="clear" w:color="auto" w:fill="FFFFFF"/>
         </w:rPr>
+        <w:lastRenderedPageBreak/>
         <w:t xml:space="preserve">Hurley, M. A., J. W. Unsworth, P. Zager, M. Hebblewhite, E. O. Garton, D. M. Montgomery, J. R. Skalski, and C. L. Maycock. 2011. Demographic response of mule deer to experimental reduction of coyotes and mountain lions in southeastern </w:t>
       </w:r>
       <w:r>
@@ -8040,7 +8218,6 @@
           <w:color w:val="222222"/>
           <w:shd w:val="clear" w:color="auto" w:fill="FFFFFF"/>
         </w:rPr>
-        <w:lastRenderedPageBreak/>
         <w:t>Johnson, H. E., J. R. Sushinsky, A. Holland, E. J. Bergman, T. Balzer, J. Garner, and S. E. Reed. 2017. Increases in residential and energy development are associated with reductions in recruitment for a large ungulate. Global Change Biology 23:578–591.</w:t>
       </w:r>
     </w:p>
@@ -8405,6 +8582,7 @@
           <w:color w:val="222222"/>
           <w:shd w:val="clear" w:color="auto" w:fill="FFFFFF"/>
         </w:rPr>
+        <w:lastRenderedPageBreak/>
         <w:t>Larson, C. L., S. E. Reed, A. M. Merenlender, and K. R. Crooks. 2016. Effects of recreation on animals revealed as widespread through a global systematic review. PL</w:t>
       </w:r>
       <w:r>
@@ -8451,7 +8629,6 @@
           <w:color w:val="222222"/>
           <w:shd w:val="clear" w:color="auto" w:fill="FFFFFF"/>
         </w:rPr>
-        <w:lastRenderedPageBreak/>
         <w:t>Larson, C. L., S. E. Reed, A. M. Merenlender, and K. R. Crooks. 2019. A meta‐analysis of recreation effects on vertebrate species richness and abundance. Conservation Science and Practice 1:</w:t>
       </w:r>
       <w:r>
@@ -8751,6 +8928,7 @@
           <w:color w:val="222222"/>
           <w:shd w:val="clear" w:color="auto" w:fill="FFFFFF"/>
         </w:rPr>
+        <w:lastRenderedPageBreak/>
         <w:t>Leu, M., S. E. Hanser, and S. T. Knick. 2008. The human footprint in the west: A large-scale analysis of anthropogenic impacts. Ecological Applications 18:1119–1139.</w:t>
       </w:r>
     </w:p>
@@ -8768,7 +8946,6 @@
           <w:color w:val="222222"/>
           <w:shd w:val="clear" w:color="auto" w:fill="FFFFFF"/>
         </w:rPr>
-        <w:lastRenderedPageBreak/>
         <w:t xml:space="preserve">Loonam, K. E., D. E. Ausband, P. M. Lukacs, M. S. Mitchell, and H. S. Robinson. 2021. Estimating </w:t>
       </w:r>
       <w:r>
@@ -8995,6 +9172,7 @@
           <w:color w:val="222222"/>
           <w:shd w:val="clear" w:color="auto" w:fill="FFFFFF"/>
         </w:rPr>
+        <w:lastRenderedPageBreak/>
         <w:t>McMurry, S., A. K. Moeller, J. Goerz, and H. S. Robinson. 2023. Using space to event modeling to estimate density of multiple species in northeastern Washington. Wildlife Society Bulletin 47:</w:t>
       </w:r>
       <w:r>
@@ -9028,7 +9206,6 @@
           <w:color w:val="222222"/>
           <w:shd w:val="clear" w:color="auto" w:fill="FFFFFF"/>
         </w:rPr>
-        <w:lastRenderedPageBreak/>
         <w:t>Merrill, E., J. Killeen, J. Pettit, M. Trottier, H. Martin, J. Berg, H. Bohm, S. Eggeman, and M. Hebblewhite. 2020. Density-</w:t>
       </w:r>
       <w:r>
@@ -9489,6 +9666,7 @@
           <w:color w:val="222222"/>
           <w:shd w:val="clear" w:color="auto" w:fill="FFFFFF"/>
         </w:rPr>
+        <w:lastRenderedPageBreak/>
         <w:t>Moeller A.K., P.M. Lukacs, J.S. Horne. 2018. Three novel methods to estimate abundance of unmarked animals using remote cameras. Ecosphere 9:e02331.</w:t>
       </w:r>
     </w:p>
@@ -9506,7 +9684,6 @@
           <w:color w:val="222222"/>
           <w:shd w:val="clear" w:color="auto" w:fill="FFFFFF"/>
         </w:rPr>
-        <w:lastRenderedPageBreak/>
         <w:t>Moeller, A. K., and P. M. Lukacs. 2022. spaceNtime: an R package for estimating abundance of unmarked animals using camera-trap photographs. Mammalian Biology 102:581–590.</w:t>
       </w:r>
     </w:p>
@@ -9621,6 +9798,7 @@
           <w:color w:val="222222"/>
           <w:shd w:val="clear" w:color="auto" w:fill="FFFFFF"/>
         </w:rPr>
+        <w:lastRenderedPageBreak/>
         <w:t>Moraga, A. D., A. E. Martin, and L. Fahrig. 2019. The scale of effect of landscape context varies with the species’ response variable measured. Landscape Ecology 34:703–715.</w:t>
       </w:r>
     </w:p>
@@ -9640,7 +9818,6 @@
           <w:color w:val="222222"/>
           <w:shd w:val="clear" w:color="auto" w:fill="FFFFFF"/>
         </w:rPr>
-        <w:lastRenderedPageBreak/>
         <w:t xml:space="preserve">Morin, D. J., J. Boulanger, R. Bischof, D. C. Lee, D. Ngoprasert, A. K. Fuller, B. McLellan, R. Steinmetz, S. Sharma, D. Garshelis, A. Gopalaswamy, M. A. Nawaz, and U. Karanth. 2022. Comparison of </w:t>
       </w:r>
       <w:r>
@@ -9866,6 +10043,7 @@
           <w:color w:val="222222"/>
           <w:shd w:val="clear" w:color="auto" w:fill="FFFFFF"/>
         </w:rPr>
+        <w:lastRenderedPageBreak/>
         <w:t>Nickel, B. A., J. P. Suraci, A. C. Nisi, and C. C. Wilmers. 2021. Energetics and fear of humans constrain the spatial ecology of pumas. PNAS 118:</w:t>
       </w:r>
       <w:r>
@@ -9899,7 +10077,6 @@
           <w:color w:val="222222"/>
           <w:shd w:val="clear" w:color="auto" w:fill="FFFFFF"/>
         </w:rPr>
-        <w:lastRenderedPageBreak/>
         <w:t xml:space="preserve">Noonan, M. J., C. H. Fleming, T. S. Akre, J. Drescher-Lehman, E. Gurarie, R. Kays, and J. M. Calabrese. 2019. The fast and the </w:t>
       </w:r>
       <w:r>
@@ -10432,6 +10609,7 @@
           <w:color w:val="222222"/>
           <w:shd w:val="clear" w:color="auto" w:fill="FFFFFF"/>
         </w:rPr>
+        <w:lastRenderedPageBreak/>
         <w:t>Price, M. V., E. H. Strombom, and D. T. Blumstein. 2014. Human activity affects the perception of risk by mule deer. Current Zoology 60:693–699.</w:t>
       </w:r>
     </w:p>
@@ -10442,7 +10620,6 @@
         <w:ind w:left="835" w:hanging="835"/>
       </w:pPr>
       <w:r>
-        <w:lastRenderedPageBreak/>
         <w:t>Reed, S. E., and A. M. Merenlender. 2008. Quiet, Nonconsumptive Recreation Reduces Protected Area Effectiveness. Conservation Letters 1:146–154.</w:t>
       </w:r>
     </w:p>
@@ -12810,7 +12987,7 @@
 </file>
 
 <file path=word/endnotes.xml><?xml version="1.0" encoding="utf-8"?>
-<w:endnotes xmlns:wpc="http://schemas.microsoft.com/office/word/2010/wordprocessingCanvas" xmlns:cx="http://schemas.microsoft.com/office/drawing/2014/chartex" xmlns:cx1="http://schemas.microsoft.com/office/drawing/2015/9/8/chartex" xmlns:cx2="http://schemas.microsoft.com/office/drawing/2015/10/21/chartex" xmlns:cx3="http://schemas.microsoft.com/office/drawing/2016/5/9/chartex" xmlns:cx4="http://schemas.microsoft.com/office/drawing/2016/5/10/chartex" xmlns:cx5="http://schemas.microsoft.com/office/drawing/2016/5/11/chartex" xmlns:cx6="http://schemas.microsoft.com/office/drawing/2016/5/12/chartex" xmlns:cx7="http://schemas.microsoft.com/office/drawing/2016/5/13/chartex" xmlns:cx8="http://schemas.microsoft.com/office/drawing/2016/5/14/chartex" xmlns:mc="http://schemas.openxmlformats.org/markup-compatibility/2006" xmlns:aink="http://schemas.microsoft.com/office/drawing/2016/ink" xmlns:am3d="http://schemas.microsoft.com/office/drawing/2017/model3d" xmlns:o="urn:schemas-microsoft-com:office:office" xmlns:oel="http://schemas.microsoft.com/office/2019/extlst" xmlns:r="http://schemas.openxmlformats.org/officeDocument/2006/relationships" xmlns:m="http://schemas.openxmlformats.org/officeDocument/2006/math" xmlns:v="urn:schemas-microsoft-com:vml" xmlns:wp14="http://schemas.microsoft.com/office/word/2010/wordprocessingDrawing" xmlns:wp="http://schemas.openxmlformats.org/drawingml/2006/wordprocessingDrawing" xmlns:w10="urn:schemas-microsoft-com:office:word" xmlns:w="http://schemas.openxmlformats.org/wordprocessingml/2006/main" xmlns:w14="http://schemas.microsoft.com/office/word/2010/wordml" xmlns:w15="http://schemas.microsoft.com/office/word/2012/wordml" xmlns:w16cex="http://schemas.microsoft.com/office/word/2018/wordml/cex" xmlns:w16cid="http://schemas.microsoft.com/office/word/2016/wordml/cid" xmlns:w16="http://schemas.microsoft.com/office/word/2018/wordml" xmlns:w16sdtdh="http://schemas.microsoft.com/office/word/2020/wordml/sdtdatahash" xmlns:w16se="http://schemas.microsoft.com/office/word/2015/wordml/symex" xmlns:wpg="http://schemas.microsoft.com/office/word/2010/wordprocessingGroup" xmlns:wpi="http://schemas.microsoft.com/office/word/2010/wordprocessingInk" xmlns:wne="http://schemas.microsoft.com/office/word/2006/wordml" xmlns:wps="http://schemas.microsoft.com/office/word/2010/wordprocessingShape" mc:Ignorable="w14 w15 w16se w16cid w16 w16cex w16sdtdh wp14">
+<w:endnotes xmlns:wpc="http://schemas.microsoft.com/office/word/2010/wordprocessingCanvas" xmlns:cx="http://schemas.microsoft.com/office/drawing/2014/chartex" xmlns:cx1="http://schemas.microsoft.com/office/drawing/2015/9/8/chartex" xmlns:cx2="http://schemas.microsoft.com/office/drawing/2015/10/21/chartex" xmlns:cx3="http://schemas.microsoft.com/office/drawing/2016/5/9/chartex" xmlns:cx4="http://schemas.microsoft.com/office/drawing/2016/5/10/chartex" xmlns:cx5="http://schemas.microsoft.com/office/drawing/2016/5/11/chartex" xmlns:cx6="http://schemas.microsoft.com/office/drawing/2016/5/12/chartex" xmlns:cx7="http://schemas.microsoft.com/office/drawing/2016/5/13/chartex" xmlns:cx8="http://schemas.microsoft.com/office/drawing/2016/5/14/chartex" xmlns:mc="http://schemas.openxmlformats.org/markup-compatibility/2006" xmlns:aink="http://schemas.microsoft.com/office/drawing/2016/ink" xmlns:am3d="http://schemas.microsoft.com/office/drawing/2017/model3d" xmlns:o="urn:schemas-microsoft-com:office:office" xmlns:oel="http://schemas.microsoft.com/office/2019/extlst" xmlns:r="http://schemas.openxmlformats.org/officeDocument/2006/relationships" xmlns:m="http://schemas.openxmlformats.org/officeDocument/2006/math" xmlns:v="urn:schemas-microsoft-com:vml" xmlns:wp14="http://schemas.microsoft.com/office/word/2010/wordprocessingDrawing" xmlns:wp="http://schemas.openxmlformats.org/drawingml/2006/wordprocessingDrawing" xmlns:w10="urn:schemas-microsoft-com:office:word" xmlns:w="http://schemas.openxmlformats.org/wordprocessingml/2006/main" xmlns:w14="http://schemas.microsoft.com/office/word/2010/wordml" xmlns:w15="http://schemas.microsoft.com/office/word/2012/wordml" xmlns:w16cex="http://schemas.microsoft.com/office/word/2018/wordml/cex" xmlns:w16cid="http://schemas.microsoft.com/office/word/2016/wordml/cid" xmlns:w16="http://schemas.microsoft.com/office/word/2018/wordml" xmlns:w16du="http://schemas.microsoft.com/office/word/2023/wordml/word16du" xmlns:w16sdtdh="http://schemas.microsoft.com/office/word/2020/wordml/sdtdatahash" xmlns:w16sdtfl="http://schemas.microsoft.com/office/word/2024/wordml/sdtformatlock" xmlns:w16se="http://schemas.microsoft.com/office/word/2015/wordml/symex" xmlns:wpg="http://schemas.microsoft.com/office/word/2010/wordprocessingGroup" xmlns:wpi="http://schemas.microsoft.com/office/word/2010/wordprocessingInk" xmlns:wne="http://schemas.microsoft.com/office/word/2006/wordml" xmlns:wps="http://schemas.microsoft.com/office/word/2010/wordprocessingShape" mc:Ignorable="w14 w15 w16se w16cid w16 w16cex w16sdtdh w16sdtfl w16du wp14">
   <w:endnote w:type="separator" w:id="-1">
     <w:p>
       <w:r>
@@ -12829,7 +13006,7 @@
 </file>
 
 <file path=word/footer1.xml><?xml version="1.0" encoding="utf-8"?>
-<w:ftr xmlns:wpc="http://schemas.microsoft.com/office/word/2010/wordprocessingCanvas" xmlns:cx="http://schemas.microsoft.com/office/drawing/2014/chartex" xmlns:cx1="http://schemas.microsoft.com/office/drawing/2015/9/8/chartex" xmlns:cx2="http://schemas.microsoft.com/office/drawing/2015/10/21/chartex" xmlns:cx3="http://schemas.microsoft.com/office/drawing/2016/5/9/chartex" xmlns:cx4="http://schemas.microsoft.com/office/drawing/2016/5/10/chartex" xmlns:cx5="http://schemas.microsoft.com/office/drawing/2016/5/11/chartex" xmlns:cx6="http://schemas.microsoft.com/office/drawing/2016/5/12/chartex" xmlns:cx7="http://schemas.microsoft.com/office/drawing/2016/5/13/chartex" xmlns:cx8="http://schemas.microsoft.com/office/drawing/2016/5/14/chartex" xmlns:mc="http://schemas.openxmlformats.org/markup-compatibility/2006" xmlns:aink="http://schemas.microsoft.com/office/drawing/2016/ink" xmlns:am3d="http://schemas.microsoft.com/office/drawing/2017/model3d" xmlns:o="urn:schemas-microsoft-com:office:office" xmlns:oel="http://schemas.microsoft.com/office/2019/extlst" xmlns:r="http://schemas.openxmlformats.org/officeDocument/2006/relationships" xmlns:m="http://schemas.openxmlformats.org/officeDocument/2006/math" xmlns:v="urn:schemas-microsoft-com:vml" xmlns:wp14="http://schemas.microsoft.com/office/word/2010/wordprocessingDrawing" xmlns:wp="http://schemas.openxmlformats.org/drawingml/2006/wordprocessingDrawing" xmlns:w10="urn:schemas-microsoft-com:office:word" xmlns:w="http://schemas.openxmlformats.org/wordprocessingml/2006/main" xmlns:w14="http://schemas.microsoft.com/office/word/2010/wordml" xmlns:w15="http://schemas.microsoft.com/office/word/2012/wordml" xmlns:w16cex="http://schemas.microsoft.com/office/word/2018/wordml/cex" xmlns:w16cid="http://schemas.microsoft.com/office/word/2016/wordml/cid" xmlns:w16="http://schemas.microsoft.com/office/word/2018/wordml" xmlns:w16sdtdh="http://schemas.microsoft.com/office/word/2020/wordml/sdtdatahash" xmlns:w16se="http://schemas.microsoft.com/office/word/2015/wordml/symex" xmlns:wpg="http://schemas.microsoft.com/office/word/2010/wordprocessingGroup" xmlns:wpi="http://schemas.microsoft.com/office/word/2010/wordprocessingInk" xmlns:wne="http://schemas.microsoft.com/office/word/2006/wordml" xmlns:wps="http://schemas.microsoft.com/office/word/2010/wordprocessingShape" mc:Ignorable="w14 w15 w16se w16cid w16 w16cex w16sdtdh wp14">
+<w:ftr xmlns:wpc="http://schemas.microsoft.com/office/word/2010/wordprocessingCanvas" xmlns:cx="http://schemas.microsoft.com/office/drawing/2014/chartex" xmlns:cx1="http://schemas.microsoft.com/office/drawing/2015/9/8/chartex" xmlns:cx2="http://schemas.microsoft.com/office/drawing/2015/10/21/chartex" xmlns:cx3="http://schemas.microsoft.com/office/drawing/2016/5/9/chartex" xmlns:cx4="http://schemas.microsoft.com/office/drawing/2016/5/10/chartex" xmlns:cx5="http://schemas.microsoft.com/office/drawing/2016/5/11/chartex" xmlns:cx6="http://schemas.microsoft.com/office/drawing/2016/5/12/chartex" xmlns:cx7="http://schemas.microsoft.com/office/drawing/2016/5/13/chartex" xmlns:cx8="http://schemas.microsoft.com/office/drawing/2016/5/14/chartex" xmlns:mc="http://schemas.openxmlformats.org/markup-compatibility/2006" xmlns:aink="http://schemas.microsoft.com/office/drawing/2016/ink" xmlns:am3d="http://schemas.microsoft.com/office/drawing/2017/model3d" xmlns:o="urn:schemas-microsoft-com:office:office" xmlns:oel="http://schemas.microsoft.com/office/2019/extlst" xmlns:r="http://schemas.openxmlformats.org/officeDocument/2006/relationships" xmlns:m="http://schemas.openxmlformats.org/officeDocument/2006/math" xmlns:v="urn:schemas-microsoft-com:vml" xmlns:wp14="http://schemas.microsoft.com/office/word/2010/wordprocessingDrawing" xmlns:wp="http://schemas.openxmlformats.org/drawingml/2006/wordprocessingDrawing" xmlns:w10="urn:schemas-microsoft-com:office:word" xmlns:w="http://schemas.openxmlformats.org/wordprocessingml/2006/main" xmlns:w14="http://schemas.microsoft.com/office/word/2010/wordml" xmlns:w15="http://schemas.microsoft.com/office/word/2012/wordml" xmlns:w16cex="http://schemas.microsoft.com/office/word/2018/wordml/cex" xmlns:w16cid="http://schemas.microsoft.com/office/word/2016/wordml/cid" xmlns:w16="http://schemas.microsoft.com/office/word/2018/wordml" xmlns:w16du="http://schemas.microsoft.com/office/word/2023/wordml/word16du" xmlns:w16sdtdh="http://schemas.microsoft.com/office/word/2020/wordml/sdtdatahash" xmlns:w16sdtfl="http://schemas.microsoft.com/office/word/2024/wordml/sdtformatlock" xmlns:w16se="http://schemas.microsoft.com/office/word/2015/wordml/symex" xmlns:wpg="http://schemas.microsoft.com/office/word/2010/wordprocessingGroup" xmlns:wpi="http://schemas.microsoft.com/office/word/2010/wordprocessingInk" xmlns:wne="http://schemas.microsoft.com/office/word/2006/wordml" xmlns:wps="http://schemas.microsoft.com/office/word/2010/wordprocessingShape" mc:Ignorable="w14 w15 w16se w16cid w16 w16cex w16sdtdh w16sdtfl w16du wp14">
   <w:p>
     <w:pPr>
       <w:pStyle w:val="Footer"/>
@@ -12866,7 +13043,7 @@
 </file>
 
 <file path=word/footnotes.xml><?xml version="1.0" encoding="utf-8"?>
-<w:footnotes xmlns:wpc="http://schemas.microsoft.com/office/word/2010/wordprocessingCanvas" xmlns:cx="http://schemas.microsoft.com/office/drawing/2014/chartex" xmlns:cx1="http://schemas.microsoft.com/office/drawing/2015/9/8/chartex" xmlns:cx2="http://schemas.microsoft.com/office/drawing/2015/10/21/chartex" xmlns:cx3="http://schemas.microsoft.com/office/drawing/2016/5/9/chartex" xmlns:cx4="http://schemas.microsoft.com/office/drawing/2016/5/10/chartex" xmlns:cx5="http://schemas.microsoft.com/office/drawing/2016/5/11/chartex" xmlns:cx6="http://schemas.microsoft.com/office/drawing/2016/5/12/chartex" xmlns:cx7="http://schemas.microsoft.com/office/drawing/2016/5/13/chartex" xmlns:cx8="http://schemas.microsoft.com/office/drawing/2016/5/14/chartex" xmlns:mc="http://schemas.openxmlformats.org/markup-compatibility/2006" xmlns:aink="http://schemas.microsoft.com/office/drawing/2016/ink" xmlns:am3d="http://schemas.microsoft.com/office/drawing/2017/model3d" xmlns:o="urn:schemas-microsoft-com:office:office" xmlns:oel="http://schemas.microsoft.com/office/2019/extlst" xmlns:r="http://schemas.openxmlformats.org/officeDocument/2006/relationships" xmlns:m="http://schemas.openxmlformats.org/officeDocument/2006/math" xmlns:v="urn:schemas-microsoft-com:vml" xmlns:wp14="http://schemas.microsoft.com/office/word/2010/wordprocessingDrawing" xmlns:wp="http://schemas.openxmlformats.org/drawingml/2006/wordprocessingDrawing" xmlns:w10="urn:schemas-microsoft-com:office:word" xmlns:w="http://schemas.openxmlformats.org/wordprocessingml/2006/main" xmlns:w14="http://schemas.microsoft.com/office/word/2010/wordml" xmlns:w15="http://schemas.microsoft.com/office/word/2012/wordml" xmlns:w16cex="http://schemas.microsoft.com/office/word/2018/wordml/cex" xmlns:w16cid="http://schemas.microsoft.com/office/word/2016/wordml/cid" xmlns:w16="http://schemas.microsoft.com/office/word/2018/wordml" xmlns:w16sdtdh="http://schemas.microsoft.com/office/word/2020/wordml/sdtdatahash" xmlns:w16se="http://schemas.microsoft.com/office/word/2015/wordml/symex" xmlns:wpg="http://schemas.microsoft.com/office/word/2010/wordprocessingGroup" xmlns:wpi="http://schemas.microsoft.com/office/word/2010/wordprocessingInk" xmlns:wne="http://schemas.microsoft.com/office/word/2006/wordml" xmlns:wps="http://schemas.microsoft.com/office/word/2010/wordprocessingShape" mc:Ignorable="w14 w15 w16se w16cid w16 w16cex w16sdtdh wp14">
+<w:footnotes xmlns:wpc="http://schemas.microsoft.com/office/word/2010/wordprocessingCanvas" xmlns:cx="http://schemas.microsoft.com/office/drawing/2014/chartex" xmlns:cx1="http://schemas.microsoft.com/office/drawing/2015/9/8/chartex" xmlns:cx2="http://schemas.microsoft.com/office/drawing/2015/10/21/chartex" xmlns:cx3="http://schemas.microsoft.com/office/drawing/2016/5/9/chartex" xmlns:cx4="http://schemas.microsoft.com/office/drawing/2016/5/10/chartex" xmlns:cx5="http://schemas.microsoft.com/office/drawing/2016/5/11/chartex" xmlns:cx6="http://schemas.microsoft.com/office/drawing/2016/5/12/chartex" xmlns:cx7="http://schemas.microsoft.com/office/drawing/2016/5/13/chartex" xmlns:cx8="http://schemas.microsoft.com/office/drawing/2016/5/14/chartex" xmlns:mc="http://schemas.openxmlformats.org/markup-compatibility/2006" xmlns:aink="http://schemas.microsoft.com/office/drawing/2016/ink" xmlns:am3d="http://schemas.microsoft.com/office/drawing/2017/model3d" xmlns:o="urn:schemas-microsoft-com:office:office" xmlns:oel="http://schemas.microsoft.com/office/2019/extlst" xmlns:r="http://schemas.openxmlformats.org/officeDocument/2006/relationships" xmlns:m="http://schemas.openxmlformats.org/officeDocument/2006/math" xmlns:v="urn:schemas-microsoft-com:vml" xmlns:wp14="http://schemas.microsoft.com/office/word/2010/wordprocessingDrawing" xmlns:wp="http://schemas.openxmlformats.org/drawingml/2006/wordprocessingDrawing" xmlns:w10="urn:schemas-microsoft-com:office:word" xmlns:w="http://schemas.openxmlformats.org/wordprocessingml/2006/main" xmlns:w14="http://schemas.microsoft.com/office/word/2010/wordml" xmlns:w15="http://schemas.microsoft.com/office/word/2012/wordml" xmlns:w16cex="http://schemas.microsoft.com/office/word/2018/wordml/cex" xmlns:w16cid="http://schemas.microsoft.com/office/word/2016/wordml/cid" xmlns:w16="http://schemas.microsoft.com/office/word/2018/wordml" xmlns:w16du="http://schemas.microsoft.com/office/word/2023/wordml/word16du" xmlns:w16sdtdh="http://schemas.microsoft.com/office/word/2020/wordml/sdtdatahash" xmlns:w16sdtfl="http://schemas.microsoft.com/office/word/2024/wordml/sdtformatlock" xmlns:w16se="http://schemas.microsoft.com/office/word/2015/wordml/symex" xmlns:wpg="http://schemas.microsoft.com/office/word/2010/wordprocessingGroup" xmlns:wpi="http://schemas.microsoft.com/office/word/2010/wordprocessingInk" xmlns:wne="http://schemas.microsoft.com/office/word/2006/wordml" xmlns:wps="http://schemas.microsoft.com/office/word/2010/wordprocessingShape" mc:Ignorable="w14 w15 w16se w16cid w16 w16cex w16sdtdh w16sdtfl w16du wp14">
   <w:footnote w:type="separator" w:id="-1">
     <w:p>
       <w:r>
@@ -12885,7 +13062,7 @@
 </file>
 
 <file path=word/header1.xml><?xml version="1.0" encoding="utf-8"?>
-<w:hdr xmlns:wpc="http://schemas.microsoft.com/office/word/2010/wordprocessingCanvas" xmlns:cx="http://schemas.microsoft.com/office/drawing/2014/chartex" xmlns:cx1="http://schemas.microsoft.com/office/drawing/2015/9/8/chartex" xmlns:cx2="http://schemas.microsoft.com/office/drawing/2015/10/21/chartex" xmlns:cx3="http://schemas.microsoft.com/office/drawing/2016/5/9/chartex" xmlns:cx4="http://schemas.microsoft.com/office/drawing/2016/5/10/chartex" xmlns:cx5="http://schemas.microsoft.com/office/drawing/2016/5/11/chartex" xmlns:cx6="http://schemas.microsoft.com/office/drawing/2016/5/12/chartex" xmlns:cx7="http://schemas.microsoft.com/office/drawing/2016/5/13/chartex" xmlns:cx8="http://schemas.microsoft.com/office/drawing/2016/5/14/chartex" xmlns:mc="http://schemas.openxmlformats.org/markup-compatibility/2006" xmlns:aink="http://schemas.microsoft.com/office/drawing/2016/ink" xmlns:am3d="http://schemas.microsoft.com/office/drawing/2017/model3d" xmlns:o="urn:schemas-microsoft-com:office:office" xmlns:oel="http://schemas.microsoft.com/office/2019/extlst" xmlns:r="http://schemas.openxmlformats.org/officeDocument/2006/relationships" xmlns:m="http://schemas.openxmlformats.org/officeDocument/2006/math" xmlns:v="urn:schemas-microsoft-com:vml" xmlns:wp14="http://schemas.microsoft.com/office/word/2010/wordprocessingDrawing" xmlns:wp="http://schemas.openxmlformats.org/drawingml/2006/wordprocessingDrawing" xmlns:w10="urn:schemas-microsoft-com:office:word" xmlns:w="http://schemas.openxmlformats.org/wordprocessingml/2006/main" xmlns:w14="http://schemas.microsoft.com/office/word/2010/wordml" xmlns:w15="http://schemas.microsoft.com/office/word/2012/wordml" xmlns:w16cex="http://schemas.microsoft.com/office/word/2018/wordml/cex" xmlns:w16cid="http://schemas.microsoft.com/office/word/2016/wordml/cid" xmlns:w16="http://schemas.microsoft.com/office/word/2018/wordml" xmlns:w16sdtdh="http://schemas.microsoft.com/office/word/2020/wordml/sdtdatahash" xmlns:w16se="http://schemas.microsoft.com/office/word/2015/wordml/symex" xmlns:wpg="http://schemas.microsoft.com/office/word/2010/wordprocessingGroup" xmlns:wpi="http://schemas.microsoft.com/office/word/2010/wordprocessingInk" xmlns:wne="http://schemas.microsoft.com/office/word/2006/wordml" xmlns:wps="http://schemas.microsoft.com/office/word/2010/wordprocessingShape" mc:Ignorable="w14 w15 w16se w16cid w16 w16cex w16sdtdh wp14">
+<w:hdr xmlns:wpc="http://schemas.microsoft.com/office/word/2010/wordprocessingCanvas" xmlns:cx="http://schemas.microsoft.com/office/drawing/2014/chartex" xmlns:cx1="http://schemas.microsoft.com/office/drawing/2015/9/8/chartex" xmlns:cx2="http://schemas.microsoft.com/office/drawing/2015/10/21/chartex" xmlns:cx3="http://schemas.microsoft.com/office/drawing/2016/5/9/chartex" xmlns:cx4="http://schemas.microsoft.com/office/drawing/2016/5/10/chartex" xmlns:cx5="http://schemas.microsoft.com/office/drawing/2016/5/11/chartex" xmlns:cx6="http://schemas.microsoft.com/office/drawing/2016/5/12/chartex" xmlns:cx7="http://schemas.microsoft.com/office/drawing/2016/5/13/chartex" xmlns:cx8="http://schemas.microsoft.com/office/drawing/2016/5/14/chartex" xmlns:mc="http://schemas.openxmlformats.org/markup-compatibility/2006" xmlns:aink="http://schemas.microsoft.com/office/drawing/2016/ink" xmlns:am3d="http://schemas.microsoft.com/office/drawing/2017/model3d" xmlns:o="urn:schemas-microsoft-com:office:office" xmlns:oel="http://schemas.microsoft.com/office/2019/extlst" xmlns:r="http://schemas.openxmlformats.org/officeDocument/2006/relationships" xmlns:m="http://schemas.openxmlformats.org/officeDocument/2006/math" xmlns:v="urn:schemas-microsoft-com:vml" xmlns:wp14="http://schemas.microsoft.com/office/word/2010/wordprocessingDrawing" xmlns:wp="http://schemas.openxmlformats.org/drawingml/2006/wordprocessingDrawing" xmlns:w10="urn:schemas-microsoft-com:office:word" xmlns:w="http://schemas.openxmlformats.org/wordprocessingml/2006/main" xmlns:w14="http://schemas.microsoft.com/office/word/2010/wordml" xmlns:w15="http://schemas.microsoft.com/office/word/2012/wordml" xmlns:w16cex="http://schemas.microsoft.com/office/word/2018/wordml/cex" xmlns:w16cid="http://schemas.microsoft.com/office/word/2016/wordml/cid" xmlns:w16="http://schemas.microsoft.com/office/word/2018/wordml" xmlns:w16du="http://schemas.microsoft.com/office/word/2023/wordml/word16du" xmlns:w16sdtdh="http://schemas.microsoft.com/office/word/2020/wordml/sdtdatahash" xmlns:w16sdtfl="http://schemas.microsoft.com/office/word/2024/wordml/sdtformatlock" xmlns:w16se="http://schemas.microsoft.com/office/word/2015/wordml/symex" xmlns:wpg="http://schemas.microsoft.com/office/word/2010/wordprocessingGroup" xmlns:wpi="http://schemas.microsoft.com/office/word/2010/wordprocessingInk" xmlns:wne="http://schemas.microsoft.com/office/word/2006/wordml" xmlns:wps="http://schemas.microsoft.com/office/word/2010/wordprocessingShape" mc:Ignorable="w14 w15 w16se w16cid w16 w16cex w16sdtdh w16sdtfl w16du wp14">
   <w:sdt>
     <w:sdtPr>
       <w:id w:val="1139528582"/>
@@ -12943,7 +13120,7 @@
 </file>
 
 <file path=word/numbering.xml><?xml version="1.0" encoding="utf-8"?>
-<w:numbering xmlns:wpc="http://schemas.microsoft.com/office/word/2010/wordprocessingCanvas" xmlns:cx="http://schemas.microsoft.com/office/drawing/2014/chartex" xmlns:cx1="http://schemas.microsoft.com/office/drawing/2015/9/8/chartex" xmlns:cx2="http://schemas.microsoft.com/office/drawing/2015/10/21/chartex" xmlns:cx3="http://schemas.microsoft.com/office/drawing/2016/5/9/chartex" xmlns:cx4="http://schemas.microsoft.com/office/drawing/2016/5/10/chartex" xmlns:cx5="http://schemas.microsoft.com/office/drawing/2016/5/11/chartex" xmlns:cx6="http://schemas.microsoft.com/office/drawing/2016/5/12/chartex" xmlns:cx7="http://schemas.microsoft.com/office/drawing/2016/5/13/chartex" xmlns:cx8="http://schemas.microsoft.com/office/drawing/2016/5/14/chartex" xmlns:mc="http://schemas.openxmlformats.org/markup-compatibility/2006" xmlns:aink="http://schemas.microsoft.com/office/drawing/2016/ink" xmlns:am3d="http://schemas.microsoft.com/office/drawing/2017/model3d" xmlns:o="urn:schemas-microsoft-com:office:office" xmlns:oel="http://schemas.microsoft.com/office/2019/extlst" xmlns:r="http://schemas.openxmlformats.org/officeDocument/2006/relationships" xmlns:m="http://schemas.openxmlformats.org/officeDocument/2006/math" xmlns:v="urn:schemas-microsoft-com:vml" xmlns:wp14="http://schemas.microsoft.com/office/word/2010/wordprocessingDrawing" xmlns:wp="http://schemas.openxmlformats.org/drawingml/2006/wordprocessingDrawing" xmlns:w10="urn:schemas-microsoft-com:office:word" xmlns:w="http://schemas.openxmlformats.org/wordprocessingml/2006/main" xmlns:w14="http://schemas.microsoft.com/office/word/2010/wordml" xmlns:w15="http://schemas.microsoft.com/office/word/2012/wordml" xmlns:w16cex="http://schemas.microsoft.com/office/word/2018/wordml/cex" xmlns:w16cid="http://schemas.microsoft.com/office/word/2016/wordml/cid" xmlns:w16="http://schemas.microsoft.com/office/word/2018/wordml" xmlns:w16sdtdh="http://schemas.microsoft.com/office/word/2020/wordml/sdtdatahash" xmlns:w16se="http://schemas.microsoft.com/office/word/2015/wordml/symex" xmlns:wpg="http://schemas.microsoft.com/office/word/2010/wordprocessingGroup" xmlns:wpi="http://schemas.microsoft.com/office/word/2010/wordprocessingInk" xmlns:wne="http://schemas.microsoft.com/office/word/2006/wordml" xmlns:wps="http://schemas.microsoft.com/office/word/2010/wordprocessingShape" mc:Ignorable="w14 w15 w16se w16cid w16 w16cex w16sdtdh wp14">
+<w:numbering xmlns:wpc="http://schemas.microsoft.com/office/word/2010/wordprocessingCanvas" xmlns:cx="http://schemas.microsoft.com/office/drawing/2014/chartex" xmlns:cx1="http://schemas.microsoft.com/office/drawing/2015/9/8/chartex" xmlns:cx2="http://schemas.microsoft.com/office/drawing/2015/10/21/chartex" xmlns:cx3="http://schemas.microsoft.com/office/drawing/2016/5/9/chartex" xmlns:cx4="http://schemas.microsoft.com/office/drawing/2016/5/10/chartex" xmlns:cx5="http://schemas.microsoft.com/office/drawing/2016/5/11/chartex" xmlns:cx6="http://schemas.microsoft.com/office/drawing/2016/5/12/chartex" xmlns:cx7="http://schemas.microsoft.com/office/drawing/2016/5/13/chartex" xmlns:cx8="http://schemas.microsoft.com/office/drawing/2016/5/14/chartex" xmlns:mc="http://schemas.openxmlformats.org/markup-compatibility/2006" xmlns:aink="http://schemas.microsoft.com/office/drawing/2016/ink" xmlns:am3d="http://schemas.microsoft.com/office/drawing/2017/model3d" xmlns:o="urn:schemas-microsoft-com:office:office" xmlns:oel="http://schemas.microsoft.com/office/2019/extlst" xmlns:r="http://schemas.openxmlformats.org/officeDocument/2006/relationships" xmlns:m="http://schemas.openxmlformats.org/officeDocument/2006/math" xmlns:v="urn:schemas-microsoft-com:vml" xmlns:wp14="http://schemas.microsoft.com/office/word/2010/wordprocessingDrawing" xmlns:wp="http://schemas.openxmlformats.org/drawingml/2006/wordprocessingDrawing" xmlns:w10="urn:schemas-microsoft-com:office:word" xmlns:w="http://schemas.openxmlformats.org/wordprocessingml/2006/main" xmlns:w14="http://schemas.microsoft.com/office/word/2010/wordml" xmlns:w15="http://schemas.microsoft.com/office/word/2012/wordml" xmlns:w16cex="http://schemas.microsoft.com/office/word/2018/wordml/cex" xmlns:w16cid="http://schemas.microsoft.com/office/word/2016/wordml/cid" xmlns:w16="http://schemas.microsoft.com/office/word/2018/wordml" xmlns:w16du="http://schemas.microsoft.com/office/word/2023/wordml/word16du" xmlns:w16sdtdh="http://schemas.microsoft.com/office/word/2020/wordml/sdtdatahash" xmlns:w16sdtfl="http://schemas.microsoft.com/office/word/2024/wordml/sdtformatlock" xmlns:w16se="http://schemas.microsoft.com/office/word/2015/wordml/symex" xmlns:wpg="http://schemas.microsoft.com/office/word/2010/wordprocessingGroup" xmlns:wpi="http://schemas.microsoft.com/office/word/2010/wordprocessingInk" xmlns:wne="http://schemas.microsoft.com/office/word/2006/wordml" xmlns:wps="http://schemas.microsoft.com/office/word/2010/wordprocessingShape" mc:Ignorable="w14 w15 w16se w16cid w16 w16cex w16sdtdh w16sdtfl w16du wp14">
   <w:abstractNum w:abstractNumId="0" w15:restartNumberingAfterBreak="0">
     <w:nsid w:val="042D592D"/>
     <w:multiLevelType w:val="hybridMultilevel"/>
@@ -14424,7 +14601,7 @@
 </file>
 
 <file path=word/people.xml><?xml version="1.0" encoding="utf-8"?>
-<w15:people xmlns:wpc="http://schemas.microsoft.com/office/word/2010/wordprocessingCanvas" xmlns:cx="http://schemas.microsoft.com/office/drawing/2014/chartex" xmlns:cx1="http://schemas.microsoft.com/office/drawing/2015/9/8/chartex" xmlns:cx2="http://schemas.microsoft.com/office/drawing/2015/10/21/chartex" xmlns:cx3="http://schemas.microsoft.com/office/drawing/2016/5/9/chartex" xmlns:cx4="http://schemas.microsoft.com/office/drawing/2016/5/10/chartex" xmlns:cx5="http://schemas.microsoft.com/office/drawing/2016/5/11/chartex" xmlns:cx6="http://schemas.microsoft.com/office/drawing/2016/5/12/chartex" xmlns:cx7="http://schemas.microsoft.com/office/drawing/2016/5/13/chartex" xmlns:cx8="http://schemas.microsoft.com/office/drawing/2016/5/14/chartex" xmlns:mc="http://schemas.openxmlformats.org/markup-compatibility/2006" xmlns:aink="http://schemas.microsoft.com/office/drawing/2016/ink" xmlns:am3d="http://schemas.microsoft.com/office/drawing/2017/model3d" xmlns:o="urn:schemas-microsoft-com:office:office" xmlns:oel="http://schemas.microsoft.com/office/2019/extlst" xmlns:r="http://schemas.openxmlformats.org/officeDocument/2006/relationships" xmlns:m="http://schemas.openxmlformats.org/officeDocument/2006/math" xmlns:v="urn:schemas-microsoft-com:vml" xmlns:wp14="http://schemas.microsoft.com/office/word/2010/wordprocessingDrawing" xmlns:wp="http://schemas.openxmlformats.org/drawingml/2006/wordprocessingDrawing" xmlns:w10="urn:schemas-microsoft-com:office:word" xmlns:w="http://schemas.openxmlformats.org/wordprocessingml/2006/main" xmlns:w14="http://schemas.microsoft.com/office/word/2010/wordml" xmlns:w15="http://schemas.microsoft.com/office/word/2012/wordml" xmlns:w16cex="http://schemas.microsoft.com/office/word/2018/wordml/cex" xmlns:w16cid="http://schemas.microsoft.com/office/word/2016/wordml/cid" xmlns:w16="http://schemas.microsoft.com/office/word/2018/wordml" xmlns:w16sdtdh="http://schemas.microsoft.com/office/word/2020/wordml/sdtdatahash" xmlns:w16se="http://schemas.microsoft.com/office/word/2015/wordml/symex" xmlns:wpg="http://schemas.microsoft.com/office/word/2010/wordprocessingGroup" xmlns:wpi="http://schemas.microsoft.com/office/word/2010/wordprocessingInk" xmlns:wne="http://schemas.microsoft.com/office/word/2006/wordml" xmlns:wps="http://schemas.microsoft.com/office/word/2010/wordprocessingShape" mc:Ignorable="w14 w15 w16se w16cid w16 w16cex w16sdtdh wp14">
+<w15:people xmlns:wpc="http://schemas.microsoft.com/office/word/2010/wordprocessingCanvas" xmlns:cx="http://schemas.microsoft.com/office/drawing/2014/chartex" xmlns:cx1="http://schemas.microsoft.com/office/drawing/2015/9/8/chartex" xmlns:cx2="http://schemas.microsoft.com/office/drawing/2015/10/21/chartex" xmlns:cx3="http://schemas.microsoft.com/office/drawing/2016/5/9/chartex" xmlns:cx4="http://schemas.microsoft.com/office/drawing/2016/5/10/chartex" xmlns:cx5="http://schemas.microsoft.com/office/drawing/2016/5/11/chartex" xmlns:cx6="http://schemas.microsoft.com/office/drawing/2016/5/12/chartex" xmlns:cx7="http://schemas.microsoft.com/office/drawing/2016/5/13/chartex" xmlns:cx8="http://schemas.microsoft.com/office/drawing/2016/5/14/chartex" xmlns:mc="http://schemas.openxmlformats.org/markup-compatibility/2006" xmlns:aink="http://schemas.microsoft.com/office/drawing/2016/ink" xmlns:am3d="http://schemas.microsoft.com/office/drawing/2017/model3d" xmlns:o="urn:schemas-microsoft-com:office:office" xmlns:oel="http://schemas.microsoft.com/office/2019/extlst" xmlns:r="http://schemas.openxmlformats.org/officeDocument/2006/relationships" xmlns:m="http://schemas.openxmlformats.org/officeDocument/2006/math" xmlns:v="urn:schemas-microsoft-com:vml" xmlns:wp14="http://schemas.microsoft.com/office/word/2010/wordprocessingDrawing" xmlns:wp="http://schemas.openxmlformats.org/drawingml/2006/wordprocessingDrawing" xmlns:w10="urn:schemas-microsoft-com:office:word" xmlns:w="http://schemas.openxmlformats.org/wordprocessingml/2006/main" xmlns:w14="http://schemas.microsoft.com/office/word/2010/wordml" xmlns:w15="http://schemas.microsoft.com/office/word/2012/wordml" xmlns:w16cex="http://schemas.microsoft.com/office/word/2018/wordml/cex" xmlns:w16cid="http://schemas.microsoft.com/office/word/2016/wordml/cid" xmlns:w16="http://schemas.microsoft.com/office/word/2018/wordml" xmlns:w16du="http://schemas.microsoft.com/office/word/2023/wordml/word16du" xmlns:w16sdtdh="http://schemas.microsoft.com/office/word/2020/wordml/sdtdatahash" xmlns:w16sdtfl="http://schemas.microsoft.com/office/word/2024/wordml/sdtformatlock" xmlns:w16se="http://schemas.microsoft.com/office/word/2015/wordml/symex" xmlns:wpg="http://schemas.microsoft.com/office/word/2010/wordprocessingGroup" xmlns:wpi="http://schemas.microsoft.com/office/word/2010/wordprocessingInk" xmlns:wne="http://schemas.microsoft.com/office/word/2006/wordml" xmlns:wps="http://schemas.microsoft.com/office/word/2010/wordprocessingShape" mc:Ignorable="w14 w15 w16se w16cid w16 w16cex w16sdtdh w16sdtfl w16du wp14">
   <w15:person w15:author="Stenglein, Jennifer L - DNR">
     <w15:presenceInfo w15:providerId="AD" w15:userId="S::Jennifer.Stenglein@wisconsin.gov::ba8c93a8-996f-4994-bcf2-e513b957b0bb"/>
   </w15:person>
@@ -14432,7 +14609,7 @@
 </file>
 
 <file path=word/styles.xml><?xml version="1.0" encoding="utf-8"?>
-<w:styles xmlns:mc="http://schemas.openxmlformats.org/markup-compatibility/2006" xmlns:r="http://schemas.openxmlformats.org/officeDocument/2006/relationships" xmlns:w="http://schemas.openxmlformats.org/wordprocessingml/2006/main" xmlns:w14="http://schemas.microsoft.com/office/word/2010/wordml" xmlns:w15="http://schemas.microsoft.com/office/word/2012/wordml" xmlns:w16cex="http://schemas.microsoft.com/office/word/2018/wordml/cex" xmlns:w16cid="http://schemas.microsoft.com/office/word/2016/wordml/cid" xmlns:w16="http://schemas.microsoft.com/office/word/2018/wordml" xmlns:w16sdtdh="http://schemas.microsoft.com/office/word/2020/wordml/sdtdatahash" xmlns:w16se="http://schemas.microsoft.com/office/word/2015/wordml/symex" mc:Ignorable="w14 w15 w16se w16cid w16 w16cex w16sdtdh">
+<w:styles xmlns:mc="http://schemas.openxmlformats.org/markup-compatibility/2006" xmlns:r="http://schemas.openxmlformats.org/officeDocument/2006/relationships" xmlns:w="http://schemas.openxmlformats.org/wordprocessingml/2006/main" xmlns:w14="http://schemas.microsoft.com/office/word/2010/wordml" xmlns:w15="http://schemas.microsoft.com/office/word/2012/wordml" xmlns:w16cex="http://schemas.microsoft.com/office/word/2018/wordml/cex" xmlns:w16cid="http://schemas.microsoft.com/office/word/2016/wordml/cid" xmlns:w16="http://schemas.microsoft.com/office/word/2018/wordml" xmlns:w16du="http://schemas.microsoft.com/office/word/2023/wordml/word16du" xmlns:w16sdtdh="http://schemas.microsoft.com/office/word/2020/wordml/sdtdatahash" xmlns:w16sdtfl="http://schemas.microsoft.com/office/word/2024/wordml/sdtformatlock" xmlns:w16se="http://schemas.microsoft.com/office/word/2015/wordml/symex" mc:Ignorable="w14 w15 w16se w16cid w16 w16cex w16sdtdh w16sdtfl w16du">
   <w:docDefaults>
     <w:rPrDefault>
       <w:rPr>

</xml_diff>

<commit_message>
Maybe done incorporating edits from rejection
</commit_message>
<xml_diff>
--- a/Manuscript_js commentsInProgress10.13.docx
+++ b/Manuscript_js commentsInProgress10.13.docx
@@ -4,481 +4,188 @@
   <w:body>
     <w:p>
       <w:pPr>
-        <w:rPr>
-          <w:bCs/>
-          <w:lang w:eastAsia="ja-JP"/>
-        </w:rPr>
-      </w:pPr>
-      <w:r>
-        <w:rPr>
-          <w:bCs/>
-          <w:lang w:eastAsia="ja-JP"/>
-        </w:rPr>
-        <w:t xml:space="preserve">2 </w:t>
-      </w:r>
-      <w:r>
-        <w:rPr>
-          <w:bCs/>
-          <w:lang w:eastAsia="ja-JP"/>
-        </w:rPr>
-        <w:t>August</w:t>
-      </w:r>
-      <w:r>
-        <w:rPr>
-          <w:bCs/>
-          <w:lang w:eastAsia="ja-JP"/>
-        </w:rPr>
-        <w:t xml:space="preserve"> 2024</w:t>
-      </w:r>
-    </w:p>
-    <w:p>
-      <w:pPr>
-        <w:rPr>
-          <w:bCs/>
-          <w:lang w:eastAsia="ja-JP"/>
-        </w:rPr>
-      </w:pPr>
-    </w:p>
-    <w:p>
-      <w:pPr>
-        <w:rPr>
-          <w:bCs/>
-          <w:lang w:eastAsia="ja-JP"/>
-        </w:rPr>
-      </w:pPr>
-      <w:r>
-        <w:rPr>
-          <w:bCs/>
-          <w:lang w:eastAsia="ja-JP"/>
-        </w:rPr>
-        <w:t>RH: Wildey and Bickford 2024 • Mule Deer Habitat Selection and Density</w:t>
-      </w:r>
-    </w:p>
-    <w:p>
-      <w:pPr>
         <w:spacing w:line="480" w:lineRule="auto"/>
-        <w:rPr>
-          <w:b/>
-          <w:lang w:eastAsia="ja-JP"/>
-        </w:rPr>
-      </w:pPr>
-      <w:r>
-        <w:rPr>
-          <w:b/>
-          <w:lang w:eastAsia="ja-JP"/>
-        </w:rPr>
-        <w:t>Mule Deer Habitat Selection on Managed Winter Range in Response to Recreation</w:t>
-      </w:r>
-    </w:p>
-    <w:p>
-      <w:pPr>
-        <w:spacing w:line="480" w:lineRule="auto"/>
-        <w:rPr>
-          <w:color w:val="202124"/>
-          <w:shd w:val="clear" w:color="auto" w:fill="FFFFFF"/>
-        </w:rPr>
-      </w:pPr>
-      <w:r>
-        <w:rPr>
-          <w:bCs/>
-          <w:lang w:eastAsia="ja-JP"/>
-        </w:rPr>
-        <w:t>Eli Wildey</w:t>
-      </w:r>
-      <w:r>
-        <w:rPr>
-          <w:bCs/>
-          <w:lang w:eastAsia="ja-JP"/>
-        </w:rPr>
-        <w:t xml:space="preserve">, CSU-Pueblo, </w:t>
-      </w:r>
-      <w:r>
-        <w:rPr>
-          <w:color w:val="202124"/>
-          <w:shd w:val="clear" w:color="auto" w:fill="FFFFFF"/>
-        </w:rPr>
-        <w:t>2200 Bonforte Blvd, Pueblo, CO 81001</w:t>
-      </w:r>
-      <w:r>
-        <w:rPr>
-          <w:color w:val="202124"/>
-          <w:shd w:val="clear" w:color="auto" w:fill="FFFFFF"/>
-        </w:rPr>
-        <w:t>, USA</w:t>
-      </w:r>
-    </w:p>
-    <w:p>
-      <w:pPr>
-        <w:spacing w:line="480" w:lineRule="auto"/>
-        <w:rPr>
-          <w:color w:val="202124"/>
-          <w:shd w:val="clear" w:color="auto" w:fill="FFFFFF"/>
-        </w:rPr>
-      </w:pPr>
-      <w:r>
-        <w:rPr>
-          <w:color w:val="202124"/>
-          <w:shd w:val="clear" w:color="auto" w:fill="FFFFFF"/>
-        </w:rPr>
-        <w:t xml:space="preserve">Nate Bickford, </w:t>
-      </w:r>
-      <w:r>
-        <w:rPr>
-          <w:bCs/>
-          <w:lang w:eastAsia="ja-JP"/>
-        </w:rPr>
-        <w:t xml:space="preserve">CSU-Pueblo, </w:t>
-      </w:r>
-      <w:r>
-        <w:rPr>
-          <w:color w:val="202124"/>
-          <w:shd w:val="clear" w:color="auto" w:fill="FFFFFF"/>
-        </w:rPr>
-        <w:t>2200 Bonforte Blvd, Pueblo, CO 81001</w:t>
-      </w:r>
-      <w:r>
-        <w:rPr>
-          <w:color w:val="202124"/>
-          <w:shd w:val="clear" w:color="auto" w:fill="FFFFFF"/>
-        </w:rPr>
-        <w:t>, USA</w:t>
-      </w:r>
-    </w:p>
-    <w:p>
-      <w:pPr>
-        <w:spacing w:line="480" w:lineRule="auto"/>
-        <w:rPr>
-          <w:color w:val="202124"/>
-          <w:shd w:val="clear" w:color="auto" w:fill="FFFFFF"/>
-        </w:rPr>
-      </w:pPr>
-    </w:p>
-    <w:p>
-      <w:pPr>
-        <w:spacing w:line="480" w:lineRule="auto"/>
-        <w:rPr>
-          <w:rStyle w:val="Hyperlink"/>
-          <w:shd w:val="clear" w:color="auto" w:fill="FFFFFF"/>
-        </w:rPr>
       </w:pPr>
       <w:r>
         <w:rPr>
           <w:b/>
           <w:bCs/>
-          <w:color w:val="202124"/>
-          <w:shd w:val="clear" w:color="auto" w:fill="FFFFFF"/>
-        </w:rPr>
-        <w:t xml:space="preserve">Current affiliation: </w:t>
-      </w:r>
-      <w:r>
-        <w:rPr>
-          <w:bCs/>
-          <w:lang w:eastAsia="ja-JP"/>
-        </w:rPr>
-        <w:t>Eli Wildey, Wisconsin Department of Natural Resources, 2801 Progress Rd, Madison, WI 53716, USA.</w:t>
-      </w:r>
-      <w:r>
-        <w:rPr>
-          <w:color w:val="202124"/>
-          <w:shd w:val="clear" w:color="auto" w:fill="FFFFFF"/>
-        </w:rPr>
-        <w:t xml:space="preserve"> Email: </w:t>
-      </w:r>
-      <w:hyperlink r:id="rId8" w:history="1">
-        <w:r>
-          <w:rPr>
-            <w:rStyle w:val="Hyperlink"/>
-            <w:shd w:val="clear" w:color="auto" w:fill="FFFFFF"/>
-          </w:rPr>
-          <w:t>eli.wildey@gmail.com</w:t>
-        </w:r>
-      </w:hyperlink>
+        </w:rPr>
+        <w:t xml:space="preserve">ABSTRACT </w:t>
+      </w:r>
+      <w:r>
+        <w:t>Outdoor recreation extends human influence on landscapes beyond built environments but is often thought to be compatible with wildlife conservation. H</w:t>
+      </w:r>
+      <w:r>
+        <w:t>owever, h</w:t>
+      </w:r>
+      <w:r>
+        <w:t>uman capability as a highly efficient predator creates a strong selective force on wildlife, analogous to natural predation risk, regardless of trophic level. Behavioral responses</w:t>
+      </w:r>
+      <w:r>
+        <w:t xml:space="preserve"> of wildlife</w:t>
+      </w:r>
+      <w:r>
+        <w:t xml:space="preserve"> have been observed across taxa </w:t>
+      </w:r>
+      <w:r>
+        <w:t>and these changes can scale up to impact populations.</w:t>
+      </w:r>
+      <w:r>
+        <w:t xml:space="preserve"> </w:t>
+      </w:r>
+      <w:r>
+        <w:t xml:space="preserve">Mule deer </w:t>
+      </w:r>
+      <w:r>
+        <w:t>(</w:t>
+      </w:r>
+      <w:r>
+        <w:rPr>
+          <w:i/>
+          <w:iCs/>
+        </w:rPr>
+        <w:t>Odocoileus hemionus</w:t>
+      </w:r>
+      <w:r>
+        <w:t xml:space="preserve">) </w:t>
+      </w:r>
+      <w:r>
+        <w:t xml:space="preserve">abundance has generally </w:t>
+      </w:r>
+      <w:r>
+        <w:t>declined</w:t>
+      </w:r>
+      <w:r>
+        <w:t xml:space="preserve"> throughout their range and winter range</w:t>
+      </w:r>
+      <w:r>
+        <w:t xml:space="preserve"> condition has been implicated</w:t>
+      </w:r>
+      <w:r>
+        <w:t xml:space="preserve"> </w:t>
+      </w:r>
+      <w:r>
+        <w:t>as a</w:t>
+      </w:r>
+      <w:r>
+        <w:t xml:space="preserve"> limiting factor</w:t>
+      </w:r>
+      <w:r>
+        <w:t xml:space="preserve"> resulting in significant habitat management</w:t>
+      </w:r>
+      <w:r>
+        <w:t xml:space="preserve">. </w:t>
+      </w:r>
+      <w:r>
+        <w:t xml:space="preserve">Here we present results of </w:t>
+      </w:r>
+      <w:r>
+        <w:t xml:space="preserve">an integrated step selection analysis (iSSA) of </w:t>
+      </w:r>
+      <w:r>
+        <w:t xml:space="preserve">the habitat selection </w:t>
+      </w:r>
+      <w:r>
+        <w:t>of</w:t>
+      </w:r>
+      <w:r>
+        <w:t xml:space="preserve"> mule </w:t>
+      </w:r>
+      <w:r>
+        <w:t>deer on</w:t>
+      </w:r>
+      <w:r>
+        <w:t xml:space="preserve"> winter range</w:t>
+      </w:r>
+      <w:r>
+        <w:t xml:space="preserve"> in response to </w:t>
+      </w:r>
+      <w:r>
+        <w:t xml:space="preserve">environmental </w:t>
+      </w:r>
+      <w:r>
+        <w:t xml:space="preserve">and human factors. </w:t>
+      </w:r>
+      <w:r>
+        <w:t>The strongest models included a combination of human and environmental factors</w:t>
+      </w:r>
+      <w:r>
+        <w:t>.</w:t>
+      </w:r>
+      <w:r>
+        <w:t xml:space="preserve"> </w:t>
+      </w:r>
+      <w:r>
+        <w:t xml:space="preserve">Mule deer </w:t>
+      </w:r>
+      <w:r>
+        <w:t xml:space="preserve">in </w:t>
+      </w:r>
+      <w:r>
+        <w:t xml:space="preserve">our study area </w:t>
+      </w:r>
+      <w:r>
+        <w:t>exhibited distinct patterns of habitat use and movement that varied with both time of day and the level of human recreation activity</w:t>
+      </w:r>
+      <w:r>
+        <w:t>. Mule deer increasingly selected for forest land cover</w:t>
+      </w:r>
+      <w:r>
+        <w:t xml:space="preserve"> over shrub land cover</w:t>
+      </w:r>
+      <w:r>
+        <w:t xml:space="preserve"> as human presence increased.</w:t>
+      </w:r>
+      <w:r>
+        <w:t xml:space="preserve"> Importantly, shrub cover on our study area represented thinned pinyon-juniper forest managed, in part, for mule deer winter range.</w:t>
+      </w:r>
+      <w:r>
+        <w:t xml:space="preserve"> Deer showed different movement responses with increasing human presence depending on the time of day</w:t>
+      </w:r>
+      <w:r>
+        <w:t>, with increased movement at night and reduced movement during the day</w:t>
+      </w:r>
+      <w:r>
+        <w:t>.</w:t>
+      </w:r>
+      <w:r>
+        <w:t xml:space="preserve"> Changes in selection of favored foraging habitat </w:t>
+      </w:r>
+      <w:r>
+        <w:t>and increased movement costs have the potential for ramifications at the population level as well as decreasing the effectiveness of tools available to managers</w:t>
+      </w:r>
+      <w:r>
+        <w:t xml:space="preserve">. </w:t>
+      </w:r>
     </w:p>
     <w:p>
       <w:pPr>
         <w:spacing w:line="480" w:lineRule="auto"/>
-        <w:rPr>
-          <w:color w:val="202124"/>
-          <w:shd w:val="clear" w:color="auto" w:fill="FFFFFF"/>
-        </w:rPr>
       </w:pPr>
       <w:r>
         <w:rPr>
           <w:b/>
           <w:bCs/>
-          <w:color w:val="202124"/>
-          <w:shd w:val="clear" w:color="auto" w:fill="FFFFFF"/>
-        </w:rPr>
-        <w:t xml:space="preserve">Current affiliation: </w:t>
-      </w:r>
-      <w:r>
-        <w:rPr>
-          <w:color w:val="202124"/>
-          <w:shd w:val="clear" w:color="auto" w:fill="FFFFFF"/>
-        </w:rPr>
-        <w:t xml:space="preserve">Nate Bickford, Oregon Institute of Technology, </w:t>
-      </w:r>
-      <w:r>
-        <w:rPr>
-          <w:color w:val="202124"/>
-          <w:shd w:val="clear" w:color="auto" w:fill="FFFFFF"/>
-        </w:rPr>
-        <w:t>3201 Campus Dr, Klamath Falls, OR 97601</w:t>
-      </w:r>
-      <w:r>
-        <w:rPr>
-          <w:color w:val="202124"/>
-          <w:shd w:val="clear" w:color="auto" w:fill="FFFFFF"/>
-        </w:rPr>
-        <w:t xml:space="preserve">, USA. Email: </w:t>
-      </w:r>
-      <w:hyperlink r:id="rId9" w:history="1">
-        <w:r>
-          <w:rPr>
-            <w:rStyle w:val="Hyperlink"/>
-            <w:shd w:val="clear" w:color="auto" w:fill="FFFFFF"/>
-          </w:rPr>
-          <w:t>Nate.Bickford@oit.edu</w:t>
-        </w:r>
-      </w:hyperlink>
-    </w:p>
-    <w:p>
-      <w:pPr>
-        <w:spacing w:line="480" w:lineRule="auto"/>
-        <w:rPr>
-          <w:color w:val="202124"/>
-          <w:shd w:val="clear" w:color="auto" w:fill="FFFFFF"/>
-        </w:rPr>
-      </w:pPr>
-      <w:r>
-        <w:rPr>
-          <w:b/>
-          <w:bCs/>
-          <w:color w:val="202124"/>
-          <w:shd w:val="clear" w:color="auto" w:fill="FFFFFF"/>
-        </w:rPr>
-        <w:t xml:space="preserve">Correspondence: </w:t>
-      </w:r>
-      <w:r>
-        <w:rPr>
-          <w:bCs/>
-          <w:lang w:eastAsia="ja-JP"/>
-        </w:rPr>
-        <w:t xml:space="preserve">Eli Wildey, </w:t>
-      </w:r>
-      <w:r>
-        <w:rPr>
-          <w:bCs/>
-          <w:lang w:eastAsia="ja-JP"/>
-        </w:rPr>
-        <w:t>Wisconsin Department of Natural Resources, 2801 Progress Rd, Madison, WI 53716, USA.</w:t>
-      </w:r>
-      <w:r>
-        <w:rPr>
-          <w:color w:val="202124"/>
-          <w:shd w:val="clear" w:color="auto" w:fill="FFFFFF"/>
-        </w:rPr>
-        <w:t xml:space="preserve"> Email: </w:t>
-      </w:r>
-      <w:hyperlink r:id="rId10" w:history="1">
-        <w:r>
-          <w:rPr>
-            <w:rStyle w:val="Hyperlink"/>
-            <w:shd w:val="clear" w:color="auto" w:fill="FFFFFF"/>
-          </w:rPr>
-          <w:t>eli.wildey@gmail.com</w:t>
-        </w:r>
-      </w:hyperlink>
-    </w:p>
-    <w:p>
-      <w:pPr>
-        <w:spacing w:line="480" w:lineRule="auto"/>
-        <w:rPr>
-          <w:lang w:eastAsia="ja-JP"/>
-        </w:rPr>
-      </w:pPr>
-    </w:p>
-    <w:p>
-      <w:pPr>
-        <w:spacing w:line="480" w:lineRule="auto"/>
-      </w:pPr>
-      <w:r>
-        <w:rPr>
-          <w:b/>
-          <w:bCs/>
-        </w:rPr>
-        <w:t xml:space="preserve">ABSTRACT </w:t>
-      </w:r>
-      <w:r>
-        <w:t>Outdoor recreation extends human influence on landscapes beyond built environments but is often thought to be compatible with wildlife conservation. Human capability as a highly efficient predator creates a strong selective force on wildlife, analogous to natural predation risk, regardless of trophic level. Behavioral responses</w:t>
-      </w:r>
-      <w:r>
-        <w:t xml:space="preserve"> of wildlife</w:t>
-      </w:r>
-      <w:r>
-        <w:t xml:space="preserve"> have been observed across taxa </w:t>
-      </w:r>
-      <w:r>
-        <w:t>and these changes can scale up to impact populations.</w:t>
-      </w:r>
-      <w:r>
-        <w:t xml:space="preserve"> </w:t>
-      </w:r>
-      <w:r>
-        <w:t xml:space="preserve">Mule deer </w:t>
-      </w:r>
-      <w:r>
-        <w:t>(</w:t>
+        </w:rPr>
+        <w:lastRenderedPageBreak/>
+        <w:t xml:space="preserve">KEYWORDS </w:t>
+      </w:r>
+      <w:r>
+        <w:t xml:space="preserve">Colorado, habitat selection, human recreation, integrated step selection functions, mule deer, </w:t>
       </w:r>
       <w:r>
         <w:rPr>
           <w:i/>
           <w:iCs/>
         </w:rPr>
-        <w:t>Odocoileus hemionus</w:t>
-      </w:r>
-      <w:r>
-        <w:t xml:space="preserve">) </w:t>
-      </w:r>
-      <w:r>
-        <w:t xml:space="preserve">abundance has generally </w:t>
-      </w:r>
-      <w:r>
-        <w:t>declined</w:t>
-      </w:r>
-      <w:r>
-        <w:t xml:space="preserve"> throughout their range and winter range</w:t>
-      </w:r>
-      <w:r>
-        <w:t xml:space="preserve"> condition has been implicated</w:t>
-      </w:r>
-      <w:r>
-        <w:t xml:space="preserve"> </w:t>
-      </w:r>
-      <w:r>
-        <w:t>as a</w:t>
-      </w:r>
-      <w:r>
-        <w:t xml:space="preserve"> limiting factor</w:t>
-      </w:r>
-      <w:r>
-        <w:t xml:space="preserve"> resulting in significant habitat </w:t>
-      </w:r>
-      <w:r>
-        <w:lastRenderedPageBreak/>
-        <w:t>management</w:t>
-      </w:r>
-      <w:r>
-        <w:t xml:space="preserve">. </w:t>
-      </w:r>
-      <w:r>
-        <w:t xml:space="preserve">Here we present results of </w:t>
-      </w:r>
-      <w:r>
-        <w:t xml:space="preserve">an integrated step selection analysis (iSSA) of </w:t>
-      </w:r>
-      <w:r>
-        <w:t xml:space="preserve">the habitat selection </w:t>
-      </w:r>
-      <w:r>
-        <w:t>of</w:t>
-      </w:r>
-      <w:r>
-        <w:t xml:space="preserve"> mule </w:t>
-      </w:r>
-      <w:r>
-        <w:t>deer on</w:t>
-      </w:r>
-      <w:r>
-        <w:t xml:space="preserve"> winter range</w:t>
-      </w:r>
-      <w:r>
-        <w:t xml:space="preserve"> in response to </w:t>
-      </w:r>
-      <w:r>
-        <w:t xml:space="preserve">environmental </w:t>
-      </w:r>
-      <w:r>
-        <w:t xml:space="preserve">and human factors. </w:t>
-      </w:r>
-      <w:r>
-        <w:t>The strongest models included a combination of human and environmental factors</w:t>
-      </w:r>
-      <w:r>
-        <w:t>.</w:t>
-      </w:r>
-      <w:r>
-        <w:t xml:space="preserve"> </w:t>
-      </w:r>
-      <w:r>
-        <w:t xml:space="preserve">Mule deer </w:t>
-      </w:r>
-      <w:r>
-        <w:t xml:space="preserve">in </w:t>
-      </w:r>
-      <w:r>
-        <w:t xml:space="preserve">our study area </w:t>
-      </w:r>
-      <w:r>
-        <w:t>exhibited distinct patterns of habitat use and movement that varied with both time of day and the level of human recreation activity</w:t>
-      </w:r>
-      <w:r>
-        <w:t>. Mule deer increasingly selected for forest land cover</w:t>
-      </w:r>
-      <w:r>
-        <w:t xml:space="preserve"> over shrub land cover</w:t>
-      </w:r>
-      <w:r>
-        <w:t xml:space="preserve"> as human presence increased.</w:t>
-      </w:r>
-      <w:r>
-        <w:t xml:space="preserve"> Importantly, shrub cover on our study area represented thinned pinyon-juniper forest managed, in part, for mule deer winter range.</w:t>
-      </w:r>
-      <w:r>
-        <w:t xml:space="preserve"> Deer showed different movement responses with increasing human presence depending on the time of day</w:t>
-      </w:r>
-      <w:r>
-        <w:t>, with increased movement at night and reduced movement during the day</w:t>
-      </w:r>
-      <w:r>
-        <w:t>.</w:t>
-      </w:r>
-      <w:r>
-        <w:t xml:space="preserve"> Changes in selection of favored foraging habitat </w:t>
-      </w:r>
-      <w:r>
-        <w:t>and increased movement costs have the potential for ramifications at the population level as well as decreasing the effectiveness of tools available to managers</w:t>
-      </w:r>
-      <w:r>
-        <w:t xml:space="preserve">. </w:t>
-      </w:r>
-    </w:p>
-    <w:p>
-      <w:pPr>
-        <w:spacing w:line="480" w:lineRule="auto"/>
-      </w:pPr>
-      <w:r>
-        <w:rPr>
-          <w:b/>
-          <w:bCs/>
-        </w:rPr>
-        <w:t xml:space="preserve">KEYWORDS </w:t>
-      </w:r>
-      <w:r>
-        <w:t xml:space="preserve">Colorado, habitat selection, human recreation, integrated step selection functions, mule deer, </w:t>
+        <w:t>Odocoileus hemionus,</w:t>
       </w:r>
       <w:r>
         <w:rPr>
           <w:i/>
           <w:iCs/>
         </w:rPr>
-        <w:t>Odocoileus hemionus,</w:t>
-      </w:r>
-      <w:r>
-        <w:rPr>
-          <w:i/>
-          <w:iCs/>
-        </w:rPr>
         <w:t xml:space="preserve"> </w:t>
       </w:r>
       <w:r>
@@ -488,6 +195,11 @@
     <w:p>
       <w:pPr>
         <w:spacing w:line="480" w:lineRule="auto"/>
+      </w:pPr>
+    </w:p>
+    <w:p>
+      <w:pPr>
+        <w:spacing w:line="480" w:lineRule="auto"/>
         <w:rPr>
           <w:color w:val="000000"/>
         </w:rPr>
@@ -634,38 +346,31 @@
         <w:rPr>
           <w:color w:val="000000"/>
         </w:rPr>
-        <w:t xml:space="preserve">Importantly, these impacts transcend individuals to </w:t>
-      </w:r>
-      <w:r>
-        <w:rPr>
-          <w:color w:val="000000"/>
-        </w:rPr>
-        <w:lastRenderedPageBreak/>
-        <w:t xml:space="preserve">influence populations, and communities (Larson et al. 2016). Uncovering how impacts at these </w:t>
-      </w:r>
-      <w:r>
-        <w:rPr>
-          <w:color w:val="000000"/>
-        </w:rPr>
-        <w:t xml:space="preserve">different </w:t>
-      </w:r>
-      <w:r>
-        <w:rPr>
-          <w:color w:val="000000"/>
-        </w:rPr>
-        <w:t>hierarchical levels are related</w:t>
-      </w:r>
-      <w:r>
-        <w:rPr>
-          <w:color w:val="000000"/>
-        </w:rPr>
-        <w:t>,</w:t>
-      </w:r>
-      <w:r>
-        <w:rPr>
-          <w:color w:val="000000"/>
-        </w:rPr>
-        <w:t xml:space="preserve"> and when negative consequences scale up is important for </w:t>
+        <w:t>Importantly, these impacts transcend individuals to influence populations, and communities (Larson et al. 2016). Uncovering how</w:t>
+      </w:r>
+      <w:r>
+        <w:rPr>
+          <w:color w:val="000000"/>
+        </w:rPr>
+        <w:t xml:space="preserve"> community and population changes emerge, </w:t>
+      </w:r>
+      <w:r>
+        <w:rPr>
+          <w:color w:val="000000"/>
+        </w:rPr>
+        <w:t xml:space="preserve">and when negative consequences scale up </w:t>
+      </w:r>
+      <w:r>
+        <w:rPr>
+          <w:color w:val="000000"/>
+        </w:rPr>
+        <w:t xml:space="preserve">from individuals </w:t>
+      </w:r>
+      <w:r>
+        <w:rPr>
+          <w:color w:val="000000"/>
+        </w:rPr>
+        <w:t xml:space="preserve">is important for </w:t>
       </w:r>
       <w:r>
         <w:rPr>
@@ -677,7 +382,25 @@
         <w:rPr>
           <w:color w:val="000000"/>
         </w:rPr>
-        <w:t>, however</w:t>
+        <w:t>.</w:t>
+      </w:r>
+      <w:r>
+        <w:rPr>
+          <w:color w:val="000000"/>
+        </w:rPr>
+        <w:t xml:space="preserve"> </w:t>
+      </w:r>
+      <w:r>
+        <w:rPr>
+          <w:color w:val="000000"/>
+        </w:rPr>
+        <w:t>H</w:t>
+      </w:r>
+      <w:r>
+        <w:rPr>
+          <w:color w:val="000000"/>
+        </w:rPr>
+        <w:t>owever</w:t>
       </w:r>
       <w:r>
         <w:rPr>
@@ -832,6 +555,7 @@
         <w:rPr>
           <w:color w:val="000000"/>
         </w:rPr>
+        <w:lastRenderedPageBreak/>
         <w:t>In response</w:t>
       </w:r>
       <w:r>
@@ -934,14 +658,7 @@
         <w:rPr>
           <w:color w:val="000000"/>
         </w:rPr>
-        <w:t>Individuals may adopt proactive strategies to reduce risk across the landscape by shifting their spatiotemporal behavior (Lesmerises et al. 2017; Ladle et al. 2019; Suraci et al. 2019). This can include increasing nocturnal activity (Gaynor et al. 2018; Naidoo et al. 2020; Sévêque et al. 2020), altering habitat selection, or avoiding areas near recreational trails altogether (Muhly et al. 2011; Coppes et al. 2017; Ladle et al. 2019; Smith et al. 2018). These behavioral adjustments are often accompanied by changes in movement rates—either increases or decreases—</w:t>
-      </w:r>
-      <w:r>
-        <w:rPr>
-          <w:color w:val="000000"/>
-        </w:rPr>
-        <w:lastRenderedPageBreak/>
-        <w:t>depending on the species and the specific strategy employed (Tucker et al. 2018; Doherty et al. 2021).</w:t>
+        <w:t>Individuals may adopt proactive strategies to reduce risk across the landscape by shifting their spatiotemporal behavior (Lesmerises et al. 2017; Ladle et al. 2019; Suraci et al. 2019). This can include increasing nocturnal activity (Gaynor et al. 2018; Naidoo et al. 2020; Sévêque et al. 2020), altering habitat selection, or avoiding areas near recreational trails altogether (Muhly et al. 2011; Coppes et al. 2017; Ladle et al. 2019; Smith et al. 2018). These behavioral adjustments are often accompanied by changes in movement rates—either increases or decreases—depending on the species and the specific strategy employed (Tucker et al. 2018; Doherty et al. 2021).</w:t>
       </w:r>
       <w:r>
         <w:rPr>
@@ -1005,7 +722,14 @@
         <w:rPr>
           <w:color w:val="000000"/>
         </w:rPr>
-        <w:t>ensity-dependence theory predicts populations well below carrying capacity experience less competition for forage and are in better body condition, potentially mitigating the negative impacts of recreation at the individual level (Stewart et al. 2005, Bowyer et al. 2014).</w:t>
+        <w:t xml:space="preserve">ensity-dependence theory predicts populations well below carrying capacity experience less competition for forage and are in better body condition, potentially mitigating the negative impacts of recreation at the individual level (Stewart et al. 2005, Bowyer et </w:t>
+      </w:r>
+      <w:r>
+        <w:rPr>
+          <w:color w:val="000000"/>
+        </w:rPr>
+        <w:lastRenderedPageBreak/>
+        <w:t>al. 2014).</w:t>
       </w:r>
       <w:r>
         <w:rPr>
@@ -1287,15 +1011,7 @@
           <w:rFonts w:eastAsia="Times New Roman"/>
           <w:color w:val="000000"/>
         </w:rPr>
-        <w:t xml:space="preserve"> </w:t>
-      </w:r>
-      <w:r>
-        <w:rPr>
-          <w:rFonts w:eastAsia="Times New Roman"/>
-          <w:color w:val="000000"/>
-        </w:rPr>
-        <w:lastRenderedPageBreak/>
-        <w:t xml:space="preserve">for </w:t>
+        <w:t xml:space="preserve"> for </w:t>
       </w:r>
       <w:r>
         <w:rPr>
@@ -1484,7 +1200,14 @@
         <w:rPr>
           <w:color w:val="000000"/>
         </w:rPr>
-        <w:t xml:space="preserve"> than the presence of predators or competitors (Visscher et al. 2023). Previous telemetry research determined deer increased movement rates slightly during periods of biking, hiking, and horseback riding in comparison to a control but did not observe a change in flight responses between treatment and control, suggesting deer might be responding to recreation with fine-scale changes in habitat use (Wisdom et al. 2004).</w:t>
+        <w:t xml:space="preserve"> than the presence of predators or competitors (Visscher et al. 2023). Previous telemetry research determined deer increased movement rates slightly during periods of biking, hiking, and </w:t>
+      </w:r>
+      <w:r>
+        <w:rPr>
+          <w:color w:val="000000"/>
+        </w:rPr>
+        <w:lastRenderedPageBreak/>
+        <w:t>horseback riding in comparison to a control but did not observe a change in flight responses between treatment and control, suggesting deer might be responding to recreation with fine-scale changes in habitat use (Wisdom et al. 2004).</w:t>
       </w:r>
       <w:r>
         <w:rPr>
@@ -1579,14 +1302,7 @@
         <w:rPr>
           <w:color w:val="000000"/>
         </w:rPr>
-        <w:t xml:space="preserve">The goal of this study was to investigate </w:t>
-      </w:r>
-      <w:r>
-        <w:rPr>
-          <w:color w:val="000000"/>
-        </w:rPr>
-        <w:lastRenderedPageBreak/>
-        <w:t>behavioral</w:t>
+        <w:t>The goal of this study was to investigate behavioral</w:t>
       </w:r>
       <w:r>
         <w:rPr>
@@ -1827,7 +1543,15 @@
           <w:rFonts w:eastAsia="Times New Roman"/>
           <w:color w:val="000000"/>
         </w:rPr>
-        <w:t>Salida sits in the Arkansas River Valley and is an outdoor recreation hub for a variety of outdoor activities</w:t>
+        <w:t xml:space="preserve">Salida sits in the Arkansas River Valley and is an outdoor recreation hub for a variety of </w:t>
+      </w:r>
+      <w:r>
+        <w:rPr>
+          <w:rFonts w:eastAsia="Times New Roman"/>
+          <w:color w:val="000000"/>
+        </w:rPr>
+        <w:lastRenderedPageBreak/>
+        <w:t>outdoor activities</w:t>
       </w:r>
       <w:r>
         <w:rPr>
@@ -2046,15 +1770,7 @@
           <w:rFonts w:eastAsia="Times New Roman"/>
           <w:color w:val="000000"/>
         </w:rPr>
-        <w:t xml:space="preserve">) growth along major washes and interspersed patches of gambel </w:t>
-      </w:r>
-      <w:r>
-        <w:rPr>
-          <w:rFonts w:eastAsia="Times New Roman"/>
-          <w:color w:val="000000"/>
-        </w:rPr>
-        <w:lastRenderedPageBreak/>
-        <w:t>oak (</w:t>
+        <w:t>) growth along major washes and interspersed patches of gambel oak (</w:t>
       </w:r>
       <w:r>
         <w:rPr>
@@ -2251,12 +1967,23 @@
       <w:pPr>
         <w:spacing w:after="160" w:line="480" w:lineRule="auto"/>
         <w:ind w:right="-540"/>
-        <w:jc w:val="center"/>
-        <w:rPr>
-          <w:rFonts w:eastAsia="Times New Roman"/>
-          <w:color w:val="000000"/>
-        </w:rPr>
-      </w:pPr>
+        <w:rPr>
+          <w:rFonts w:eastAsia="Times New Roman"/>
+          <w:b/>
+          <w:bCs/>
+          <w:color w:val="000000"/>
+        </w:rPr>
+      </w:pPr>
+      <w:r>
+        <w:rPr>
+          <w:rFonts w:eastAsia="Times New Roman"/>
+          <w:b/>
+          <w:bCs/>
+          <w:color w:val="000000"/>
+        </w:rPr>
+        <w:lastRenderedPageBreak/>
+        <w:t>METHODS</w:t>
+      </w:r>
     </w:p>
     <w:p>
       <w:pPr>
@@ -2266,7 +1993,6 @@
           <w:rFonts w:eastAsia="Times New Roman"/>
           <w:b/>
           <w:bCs/>
-          <w:color w:val="000000"/>
         </w:rPr>
       </w:pPr>
       <w:r>
@@ -2276,7 +2002,7 @@
           <w:bCs/>
           <w:color w:val="000000"/>
         </w:rPr>
-        <w:t>METHODS</w:t>
+        <w:t>Field methods</w:t>
       </w:r>
     </w:p>
     <w:p>
@@ -2285,6 +2011,281 @@
         <w:ind w:right="-540"/>
         <w:rPr>
           <w:rFonts w:eastAsia="Times New Roman"/>
+        </w:rPr>
+      </w:pPr>
+      <w:r>
+        <w:rPr>
+          <w:rFonts w:eastAsia="Times New Roman"/>
+          <w:color w:val="000000"/>
+        </w:rPr>
+        <w:t xml:space="preserve">Ten total mule deer were captured. </w:t>
+      </w:r>
+      <w:r>
+        <w:rPr>
+          <w:rFonts w:eastAsia="Times New Roman"/>
+          <w:color w:val="000000"/>
+        </w:rPr>
+        <w:t>Six m</w:t>
+      </w:r>
+      <w:r>
+        <w:rPr>
+          <w:rFonts w:eastAsia="Times New Roman"/>
+          <w:color w:val="000000"/>
+        </w:rPr>
+        <w:t>ule d</w:t>
+      </w:r>
+      <w:r>
+        <w:rPr>
+          <w:rFonts w:eastAsia="Times New Roman"/>
+          <w:color w:val="000000"/>
+        </w:rPr>
+        <w:t xml:space="preserve">eer were captured using clover traps baited with corn and alfalfa, </w:t>
+      </w:r>
+      <w:r>
+        <w:rPr>
+          <w:rFonts w:eastAsia="Times New Roman"/>
+          <w:color w:val="000000"/>
+        </w:rPr>
+        <w:t>and four were</w:t>
+      </w:r>
+      <w:r>
+        <w:rPr>
+          <w:rFonts w:eastAsia="Times New Roman"/>
+          <w:color w:val="000000"/>
+        </w:rPr>
+        <w:t xml:space="preserve"> free dart</w:t>
+      </w:r>
+      <w:r>
+        <w:rPr>
+          <w:rFonts w:eastAsia="Times New Roman"/>
+          <w:color w:val="000000"/>
+        </w:rPr>
+        <w:t>ed</w:t>
+      </w:r>
+      <w:r>
+        <w:rPr>
+          <w:rFonts w:eastAsia="Times New Roman"/>
+          <w:color w:val="000000"/>
+        </w:rPr>
+        <w:t xml:space="preserve"> from a vehicle</w:t>
+      </w:r>
+      <w:r>
+        <w:rPr>
+          <w:rFonts w:eastAsia="Times New Roman"/>
+          <w:color w:val="000000"/>
+        </w:rPr>
+        <w:t xml:space="preserve"> and chemically immobilized</w:t>
+      </w:r>
+      <w:r>
+        <w:rPr>
+          <w:rFonts w:eastAsia="Times New Roman"/>
+          <w:color w:val="000000"/>
+        </w:rPr>
+        <w:t xml:space="preserve"> </w:t>
+      </w:r>
+      <w:r>
+        <w:rPr>
+          <w:rFonts w:eastAsia="Times New Roman"/>
+          <w:color w:val="000000"/>
+        </w:rPr>
+        <w:t xml:space="preserve">(April </w:t>
+      </w:r>
+      <w:r>
+        <w:rPr>
+          <w:rFonts w:eastAsia="Times New Roman"/>
+          <w:color w:val="000000"/>
+        </w:rPr>
+        <w:t xml:space="preserve">2021 </w:t>
+      </w:r>
+      <w:r>
+        <w:rPr>
+          <w:rFonts w:eastAsia="Times New Roman"/>
+          <w:color w:val="000000"/>
+        </w:rPr>
+        <w:t>and</w:t>
+      </w:r>
+      <w:r>
+        <w:rPr>
+          <w:rFonts w:eastAsia="Times New Roman"/>
+          <w:color w:val="000000"/>
+        </w:rPr>
+        <w:t xml:space="preserve"> </w:t>
+      </w:r>
+      <w:r>
+        <w:rPr>
+          <w:rFonts w:eastAsia="Times New Roman"/>
+          <w:color w:val="000000"/>
+        </w:rPr>
+        <w:t xml:space="preserve">November 2021 – February </w:t>
+      </w:r>
+      <w:r>
+        <w:rPr>
+          <w:rFonts w:eastAsia="Times New Roman"/>
+          <w:color w:val="000000"/>
+        </w:rPr>
+        <w:t>2022</w:t>
+      </w:r>
+      <w:r>
+        <w:rPr>
+          <w:rFonts w:eastAsia="Times New Roman"/>
+          <w:color w:val="000000"/>
+        </w:rPr>
+        <w:t>)</w:t>
+      </w:r>
+      <w:r>
+        <w:rPr>
+          <w:rFonts w:eastAsia="Times New Roman"/>
+          <w:color w:val="000000"/>
+        </w:rPr>
+        <w:t>.</w:t>
+      </w:r>
+      <w:r>
+        <w:rPr>
+          <w:rFonts w:eastAsia="Times New Roman"/>
+          <w:color w:val="000000"/>
+        </w:rPr>
+        <w:t xml:space="preserve"> Capturing, handling and radio-tagging procedures were approved by the Institutional Animal Care and Use Committee at Colorado State University-Pueblo (</w:t>
+      </w:r>
+      <w:r>
+        <w:rPr>
+          <w:rFonts w:eastAsia="Times New Roman"/>
+          <w:color w:val="000000"/>
+        </w:rPr>
+        <w:t>Protocol #: 000-000A-028</w:t>
+      </w:r>
+      <w:r>
+        <w:rPr>
+          <w:rFonts w:eastAsia="Times New Roman"/>
+          <w:color w:val="000000"/>
+        </w:rPr>
+        <w:t>).</w:t>
+      </w:r>
+      <w:r>
+        <w:rPr>
+          <w:rFonts w:eastAsia="Times New Roman"/>
+          <w:color w:val="000000"/>
+        </w:rPr>
+        <w:t xml:space="preserve"> Ten deer had a Cellular Tracking Technology (CTT) </w:t>
+      </w:r>
+      <w:r>
+        <w:rPr>
+          <w:rFonts w:eastAsia="Times New Roman"/>
+          <w:color w:val="000000"/>
+        </w:rPr>
+        <w:t>GPS-GSM Solar-powered CTT®-ES400</w:t>
+      </w:r>
+      <w:r>
+        <w:rPr>
+          <w:rFonts w:eastAsia="Times New Roman"/>
+          <w:color w:val="000000"/>
+        </w:rPr>
+        <w:t xml:space="preserve"> ear tag placed in their ear</w:t>
+      </w:r>
+      <w:r>
+        <w:rPr>
+          <w:rFonts w:eastAsia="Times New Roman"/>
+          <w:color w:val="000000"/>
+        </w:rPr>
+        <w:t xml:space="preserve"> (Cellular Tracking Technologies</w:t>
+      </w:r>
+      <w:r>
+        <w:rPr>
+          <w:rFonts w:eastAsia="Times New Roman"/>
+          <w:color w:val="000000"/>
+        </w:rPr>
+        <w:t>, Cape May, New Jersey</w:t>
+      </w:r>
+      <w:r>
+        <w:rPr>
+          <w:rFonts w:eastAsia="Times New Roman"/>
+          <w:color w:val="000000"/>
+        </w:rPr>
+        <w:t>),</w:t>
+      </w:r>
+      <w:r>
+        <w:rPr>
+          <w:rFonts w:eastAsia="Times New Roman"/>
+          <w:color w:val="000000"/>
+        </w:rPr>
+        <w:t xml:space="preserve"> with a cattle tag placed in the opposite ear. Locations were taken every 2-4hrs depending on solar charge of the batteries; for analysis purposes 4 hour location intervals were used. Nine deer total, three </w:t>
+      </w:r>
+      <w:r>
+        <w:rPr>
+          <w:rFonts w:eastAsia="Times New Roman"/>
+          <w:color w:val="000000"/>
+        </w:rPr>
+        <w:t>bucks</w:t>
+      </w:r>
+      <w:r>
+        <w:rPr>
+          <w:rFonts w:eastAsia="Times New Roman"/>
+          <w:color w:val="000000"/>
+        </w:rPr>
+        <w:t xml:space="preserve"> and six </w:t>
+      </w:r>
+      <w:r>
+        <w:rPr>
+          <w:rFonts w:eastAsia="Times New Roman"/>
+          <w:color w:val="000000"/>
+        </w:rPr>
+        <w:t>does</w:t>
+      </w:r>
+      <w:r>
+        <w:rPr>
+          <w:rFonts w:eastAsia="Times New Roman"/>
+          <w:color w:val="000000"/>
+        </w:rPr>
+        <w:t>, and 1,354 locations were ultimately used for this analysis.</w:t>
+      </w:r>
+      <w:r>
+        <w:rPr>
+          <w:rFonts w:eastAsia="Times New Roman"/>
+          <w:color w:val="000000"/>
+        </w:rPr>
+        <w:t xml:space="preserve"> </w:t>
+      </w:r>
+      <w:r>
+        <w:rPr>
+          <w:rFonts w:eastAsia="Times New Roman"/>
+          <w:color w:val="000000"/>
+        </w:rPr>
+        <w:t xml:space="preserve">Only locations on winter range were considered for this study, as determined by visual inspection, and included December </w:t>
+      </w:r>
+      <w:r>
+        <w:rPr>
+          <w:rFonts w:eastAsia="Times New Roman"/>
+          <w:color w:val="000000"/>
+        </w:rPr>
+        <w:t>–</w:t>
+      </w:r>
+      <w:r>
+        <w:rPr>
+          <w:rFonts w:eastAsia="Times New Roman"/>
+          <w:color w:val="000000"/>
+        </w:rPr>
+        <w:t xml:space="preserve"> June</w:t>
+      </w:r>
+      <w:r>
+        <w:rPr>
+          <w:rFonts w:eastAsia="Times New Roman"/>
+          <w:color w:val="000000"/>
+        </w:rPr>
+        <w:t xml:space="preserve"> for bucks and December- May for does</w:t>
+      </w:r>
+      <w:r>
+        <w:rPr>
+          <w:rFonts w:eastAsia="Times New Roman"/>
+          <w:color w:val="000000"/>
+        </w:rPr>
+        <w:t xml:space="preserve">. </w:t>
+      </w:r>
+    </w:p>
+    <w:p>
+      <w:pPr>
+        <w:spacing w:after="160" w:line="480" w:lineRule="auto"/>
+        <w:ind w:right="-540"/>
+        <w:rPr>
+          <w:rFonts w:eastAsia="Times New Roman"/>
           <w:b/>
           <w:bCs/>
         </w:rPr>
@@ -2296,7 +2297,61 @@
           <w:bCs/>
           <w:color w:val="000000"/>
         </w:rPr>
-        <w:t>Field methods</w:t>
+        <w:t xml:space="preserve">Habitat </w:t>
+      </w:r>
+      <w:r>
+        <w:rPr>
+          <w:rFonts w:eastAsia="Times New Roman"/>
+          <w:b/>
+          <w:bCs/>
+          <w:color w:val="000000"/>
+        </w:rPr>
+        <w:t>s</w:t>
+      </w:r>
+      <w:r>
+        <w:rPr>
+          <w:rFonts w:eastAsia="Times New Roman"/>
+          <w:b/>
+          <w:bCs/>
+          <w:color w:val="000000"/>
+        </w:rPr>
+        <w:t xml:space="preserve">election </w:t>
+      </w:r>
+      <w:r>
+        <w:rPr>
+          <w:rFonts w:eastAsia="Times New Roman"/>
+          <w:b/>
+          <w:bCs/>
+          <w:color w:val="000000"/>
+        </w:rPr>
+        <w:t>s</w:t>
+      </w:r>
+      <w:r>
+        <w:rPr>
+          <w:rFonts w:eastAsia="Times New Roman"/>
+          <w:b/>
+          <w:bCs/>
+          <w:color w:val="000000"/>
+        </w:rPr>
+        <w:t xml:space="preserve">tatistical </w:t>
+      </w:r>
+      <w:r>
+        <w:rPr>
+          <w:rFonts w:eastAsia="Times New Roman"/>
+          <w:b/>
+          <w:bCs/>
+          <w:color w:val="000000"/>
+        </w:rPr>
+        <w:t>a</w:t>
+      </w:r>
+      <w:r>
+        <w:rPr>
+          <w:rFonts w:eastAsia="Times New Roman"/>
+          <w:b/>
+          <w:bCs/>
+          <w:color w:val="000000"/>
+        </w:rPr>
+        <w:t>nalyses</w:t>
       </w:r>
     </w:p>
     <w:p>
@@ -2304,71 +2359,126 @@
         <w:spacing w:after="160" w:line="480" w:lineRule="auto"/>
         <w:ind w:right="-540"/>
         <w:rPr>
-          <w:rFonts w:eastAsia="Times New Roman"/>
-        </w:rPr>
-      </w:pPr>
-      <w:r>
-        <w:rPr>
-          <w:rFonts w:eastAsia="Times New Roman"/>
-          <w:color w:val="000000"/>
-        </w:rPr>
-        <w:t xml:space="preserve">Ten total mule deer were captured. </w:t>
-      </w:r>
-      <w:r>
-        <w:rPr>
-          <w:rFonts w:eastAsia="Times New Roman"/>
-          <w:color w:val="000000"/>
-        </w:rPr>
-        <w:t>Six m</w:t>
-      </w:r>
-      <w:r>
-        <w:rPr>
-          <w:rFonts w:eastAsia="Times New Roman"/>
-          <w:color w:val="000000"/>
-        </w:rPr>
-        <w:t>ule d</w:t>
-      </w:r>
-      <w:r>
-        <w:rPr>
-          <w:rFonts w:eastAsia="Times New Roman"/>
-          <w:color w:val="000000"/>
-        </w:rPr>
-        <w:t xml:space="preserve">eer were captured using clover traps baited with corn and alfalfa, </w:t>
-      </w:r>
-      <w:r>
-        <w:rPr>
-          <w:rFonts w:eastAsia="Times New Roman"/>
-          <w:color w:val="000000"/>
-        </w:rPr>
-        <w:t>and four were</w:t>
-      </w:r>
-      <w:r>
-        <w:rPr>
-          <w:rFonts w:eastAsia="Times New Roman"/>
-          <w:color w:val="000000"/>
-        </w:rPr>
-        <w:t xml:space="preserve"> free dart</w:t>
-      </w:r>
-      <w:r>
-        <w:rPr>
-          <w:rFonts w:eastAsia="Times New Roman"/>
-          <w:color w:val="000000"/>
-        </w:rPr>
-        <w:t>ed</w:t>
-      </w:r>
-      <w:r>
-        <w:rPr>
-          <w:rFonts w:eastAsia="Times New Roman"/>
-          <w:color w:val="000000"/>
-        </w:rPr>
-        <w:t xml:space="preserve"> from a vehicle</w:t>
-      </w:r>
-      <w:r>
-        <w:rPr>
-          <w:rFonts w:eastAsia="Times New Roman"/>
-          <w:color w:val="000000"/>
-        </w:rPr>
-        <w:t xml:space="preserve"> and chemically immobilized</w:t>
+          <w:ins w:id="0" w:author="Stenglein, Jennifer L - DNR" w:date="2024-09-09T10:22:00Z"/>
+          <w:rFonts w:eastAsia="Times New Roman"/>
+          <w:color w:val="000000"/>
+        </w:rPr>
+      </w:pPr>
+      <w:r>
+        <w:rPr>
+          <w:rFonts w:eastAsia="Times New Roman"/>
+          <w:color w:val="000000"/>
+        </w:rPr>
+        <w:t>We</w:t>
+      </w:r>
+      <w:r>
+        <w:rPr>
+          <w:rFonts w:eastAsia="Times New Roman"/>
+          <w:color w:val="000000"/>
+        </w:rPr>
+        <w:t xml:space="preserve"> analyzed deer habitat selection using integrated Step Selection Analysis (iSSA) which simultaneous</w:t>
+      </w:r>
+      <w:r>
+        <w:rPr>
+          <w:rFonts w:eastAsia="Times New Roman"/>
+          <w:color w:val="000000"/>
+        </w:rPr>
+        <w:t>ly</w:t>
+      </w:r>
+      <w:r>
+        <w:rPr>
+          <w:rFonts w:eastAsia="Times New Roman"/>
+          <w:color w:val="000000"/>
+        </w:rPr>
+        <w:t xml:space="preserve"> estimat</w:t>
+      </w:r>
+      <w:r>
+        <w:rPr>
+          <w:rFonts w:eastAsia="Times New Roman"/>
+          <w:color w:val="000000"/>
+        </w:rPr>
+        <w:t xml:space="preserve">es </w:t>
+      </w:r>
+      <w:r>
+        <w:rPr>
+          <w:rFonts w:eastAsia="Times New Roman"/>
+          <w:color w:val="000000"/>
+        </w:rPr>
+        <w:t>a component</w:t>
+      </w:r>
+      <w:r>
+        <w:rPr>
+          <w:rFonts w:eastAsia="Times New Roman"/>
+          <w:color w:val="000000"/>
+        </w:rPr>
+        <w:t xml:space="preserve"> modeling habitat selection</w:t>
+      </w:r>
+      <w:r>
+        <w:rPr>
+          <w:rFonts w:eastAsia="Times New Roman"/>
+          <w:color w:val="000000"/>
+        </w:rPr>
+        <w:t xml:space="preserve"> free of movement constraints</w:t>
+      </w:r>
+      <w:r>
+        <w:rPr>
+          <w:rFonts w:eastAsia="Times New Roman"/>
+          <w:color w:val="000000"/>
+        </w:rPr>
+        <w:t xml:space="preserve"> and a component estimating a likelihood of selection based on movement parameters</w:t>
+      </w:r>
+      <w:r>
+        <w:rPr>
+          <w:rFonts w:eastAsia="Times New Roman"/>
+          <w:color w:val="000000"/>
+        </w:rPr>
+        <w:t xml:space="preserve"> in a homogeneous environment</w:t>
+      </w:r>
+      <w:r>
+        <w:rPr>
+          <w:rFonts w:eastAsia="Times New Roman"/>
+          <w:color w:val="000000"/>
+        </w:rPr>
+        <w:t xml:space="preserve"> (Avgar et al. 2016). This analysis compares used steps, those taken by the animal, to </w:t>
+      </w:r>
+      <w:r>
+        <w:rPr>
+          <w:rFonts w:eastAsia="Times New Roman"/>
+          <w:color w:val="000000"/>
+        </w:rPr>
+        <w:lastRenderedPageBreak/>
+        <w:t xml:space="preserve">available steps, calculated by combining a random step length and turn angle sampled from distributions fit to the empirical observations of step length and turn angles. The model calculates a probability of use between 0 and 1 as the response variable based on the binary used (1) and available (0) points (Fieberg et al. 2021). Used steps were paired with 20 available steps in this analysis (Avgar et al. 2016, Fieberg et al. 2021). </w:t>
+      </w:r>
+      <w:r>
+        <w:rPr>
+          <w:rFonts w:eastAsia="Times New Roman"/>
+          <w:color w:val="000000"/>
+        </w:rPr>
+        <w:t>We</w:t>
+      </w:r>
+      <w:r>
+        <w:rPr>
+          <w:rFonts w:eastAsia="Times New Roman"/>
+          <w:color w:val="000000"/>
+        </w:rPr>
+        <w:t xml:space="preserve"> fit a von Mises distribution to observed turn angles and a lognormal distribution to observed step lengths as a heavy tailed distribution better fit the probability of larger step lengths. </w:t>
+      </w:r>
+    </w:p>
+    <w:p>
+      <w:pPr>
+        <w:spacing w:after="160" w:line="480" w:lineRule="auto"/>
+        <w:ind w:right="-540" w:firstLine="840"/>
+        <w:rPr>
+          <w:rFonts w:eastAsia="Times New Roman"/>
+          <w:color w:val="000000"/>
+        </w:rPr>
+      </w:pPr>
+      <w:r>
+        <w:rPr>
+          <w:rFonts w:eastAsia="Times New Roman"/>
+          <w:color w:val="000000"/>
+        </w:rPr>
+        <w:t>We</w:t>
       </w:r>
       <w:r>
         <w:rPr>
@@ -2382,21 +2492,14 @@
           <w:rFonts w:eastAsia="Times New Roman"/>
           <w:color w:val="000000"/>
         </w:rPr>
-        <w:t xml:space="preserve">(April </w:t>
-      </w:r>
-      <w:r>
-        <w:rPr>
-          <w:rFonts w:eastAsia="Times New Roman"/>
-          <w:color w:val="000000"/>
-        </w:rPr>
-        <w:t xml:space="preserve">2021 </w:t>
-      </w:r>
-      <w:r>
-        <w:rPr>
-          <w:rFonts w:eastAsia="Times New Roman"/>
-          <w:color w:val="000000"/>
-        </w:rPr>
-        <w:t>and</w:t>
+        <w:t xml:space="preserve">used a mixed Poisson regression to calculate population level estimates of habitat selection. A Poisson regression, with stratum-specific intercepts fixed at a large variance, is likelihood equivalent to the conditional logistic regression that is traditionally used in iSSA (Muff et al. 2020). But the Poisson regression allows for the incorporation of random slopes that are computationally and mathematically challenging when fit with conditional logistic regression models (Muff et al. 2020). This allowed </w:t>
+      </w:r>
+      <w:r>
+        <w:rPr>
+          <w:rFonts w:eastAsia="Times New Roman"/>
+          <w:color w:val="000000"/>
+        </w:rPr>
+        <w:t>us</w:t>
       </w:r>
       <w:r>
         <w:rPr>
@@ -2410,176 +2513,63 @@
           <w:rFonts w:eastAsia="Times New Roman"/>
           <w:color w:val="000000"/>
         </w:rPr>
-        <w:t xml:space="preserve">November 2021 – February </w:t>
-      </w:r>
-      <w:r>
-        <w:rPr>
-          <w:rFonts w:eastAsia="Times New Roman"/>
-          <w:color w:val="000000"/>
-        </w:rPr>
-        <w:t>2022</w:t>
-      </w:r>
-      <w:r>
-        <w:rPr>
-          <w:rFonts w:eastAsia="Times New Roman"/>
-          <w:color w:val="000000"/>
-        </w:rPr>
-        <w:t>)</w:t>
-      </w:r>
-      <w:r>
-        <w:rPr>
-          <w:rFonts w:eastAsia="Times New Roman"/>
-          <w:color w:val="000000"/>
-        </w:rPr>
-        <w:t>.</w:t>
-      </w:r>
-      <w:r>
-        <w:rPr>
-          <w:rFonts w:eastAsia="Times New Roman"/>
-          <w:color w:val="000000"/>
-        </w:rPr>
-        <w:t xml:space="preserve"> Capturing, handling and radio-tagging procedures were approved by the Institutional Animal Care and Use Committee at Colorado State University-Pueblo (</w:t>
-      </w:r>
-      <w:r>
-        <w:rPr>
-          <w:rFonts w:eastAsia="Times New Roman"/>
-          <w:color w:val="000000"/>
-        </w:rPr>
-        <w:t>Protocol #: 000-000A-028</w:t>
-      </w:r>
-      <w:r>
-        <w:rPr>
-          <w:rFonts w:eastAsia="Times New Roman"/>
-          <w:color w:val="000000"/>
-        </w:rPr>
-        <w:t>).</w:t>
-      </w:r>
-      <w:r>
-        <w:rPr>
-          <w:rFonts w:eastAsia="Times New Roman"/>
-          <w:color w:val="000000"/>
-        </w:rPr>
-        <w:t xml:space="preserve"> Ten deer had a Cellular Tracking Technology (CTT) </w:t>
-      </w:r>
-      <w:r>
-        <w:rPr>
-          <w:rFonts w:eastAsia="Times New Roman"/>
-          <w:color w:val="000000"/>
-        </w:rPr>
-        <w:t>GPS-GSM Solar-powered CTT®-ES400</w:t>
-      </w:r>
-      <w:r>
-        <w:rPr>
-          <w:rFonts w:eastAsia="Times New Roman"/>
-          <w:color w:val="000000"/>
-        </w:rPr>
-        <w:t xml:space="preserve"> ear tag placed in their ear</w:t>
-      </w:r>
-      <w:r>
-        <w:rPr>
-          <w:rFonts w:eastAsia="Times New Roman"/>
-          <w:color w:val="000000"/>
-        </w:rPr>
-        <w:t xml:space="preserve"> (Cellular Tracking Technologies</w:t>
-      </w:r>
-      <w:r>
-        <w:rPr>
-          <w:rFonts w:eastAsia="Times New Roman"/>
-          <w:color w:val="000000"/>
-        </w:rPr>
-        <w:t xml:space="preserve">, </w:t>
-      </w:r>
-      <w:r>
-        <w:rPr>
-          <w:rFonts w:eastAsia="Times New Roman"/>
-          <w:color w:val="000000"/>
-        </w:rPr>
-        <w:lastRenderedPageBreak/>
-        <w:t>Cape May, New Jersey</w:t>
-      </w:r>
-      <w:r>
-        <w:rPr>
-          <w:rFonts w:eastAsia="Times New Roman"/>
-          <w:color w:val="000000"/>
-        </w:rPr>
-        <w:t>),</w:t>
-      </w:r>
-      <w:r>
-        <w:rPr>
-          <w:rFonts w:eastAsia="Times New Roman"/>
-          <w:color w:val="000000"/>
-        </w:rPr>
-        <w:t xml:space="preserve"> with a cattle tag placed in the opposite ear. Locations were taken every 2-4hrs depending on solar charge of the batteries; for analysis purposes 4 hour location intervals were used. Nine deer total, three </w:t>
-      </w:r>
-      <w:r>
-        <w:rPr>
-          <w:rFonts w:eastAsia="Times New Roman"/>
-          <w:color w:val="000000"/>
-        </w:rPr>
-        <w:t>bucks</w:t>
-      </w:r>
-      <w:r>
-        <w:rPr>
-          <w:rFonts w:eastAsia="Times New Roman"/>
-          <w:color w:val="000000"/>
-        </w:rPr>
-        <w:t xml:space="preserve"> and six </w:t>
-      </w:r>
-      <w:r>
-        <w:rPr>
-          <w:rFonts w:eastAsia="Times New Roman"/>
-          <w:color w:val="000000"/>
-        </w:rPr>
-        <w:t>does</w:t>
-      </w:r>
-      <w:r>
-        <w:rPr>
-          <w:rFonts w:eastAsia="Times New Roman"/>
-          <w:color w:val="000000"/>
-        </w:rPr>
-        <w:t>, and 1,354 locations were ultimately used for this analysis.</w:t>
-      </w:r>
-      <w:r>
-        <w:rPr>
-          <w:rFonts w:eastAsia="Times New Roman"/>
-          <w:color w:val="000000"/>
-        </w:rPr>
-        <w:t xml:space="preserve"> </w:t>
-      </w:r>
-      <w:r>
-        <w:rPr>
-          <w:rFonts w:eastAsia="Times New Roman"/>
-          <w:color w:val="000000"/>
-        </w:rPr>
-        <w:t xml:space="preserve">Only locations on winter range were considered for this study, as determined by visual inspection, and included December </w:t>
-      </w:r>
-      <w:r>
-        <w:rPr>
-          <w:rFonts w:eastAsia="Times New Roman"/>
-          <w:color w:val="000000"/>
-        </w:rPr>
-        <w:t>–</w:t>
-      </w:r>
-      <w:r>
-        <w:rPr>
-          <w:rFonts w:eastAsia="Times New Roman"/>
-          <w:color w:val="000000"/>
-        </w:rPr>
-        <w:t xml:space="preserve"> June</w:t>
-      </w:r>
-      <w:r>
-        <w:rPr>
-          <w:rFonts w:eastAsia="Times New Roman"/>
-          <w:color w:val="000000"/>
-        </w:rPr>
-        <w:t xml:space="preserve"> for bucks and December- May for does</w:t>
-      </w:r>
-      <w:r>
-        <w:rPr>
-          <w:rFonts w:eastAsia="Times New Roman"/>
-          <w:color w:val="000000"/>
-        </w:rPr>
-        <w:t xml:space="preserve">. </w:t>
+        <w:t xml:space="preserve">to account for </w:t>
+      </w:r>
+      <w:r>
+        <w:rPr>
+          <w:rFonts w:eastAsia="Times New Roman"/>
+          <w:color w:val="000000"/>
+        </w:rPr>
+        <w:t>individual responses to habitat and recreation parameters</w:t>
+      </w:r>
+      <w:r>
+        <w:rPr>
+          <w:rFonts w:eastAsia="Times New Roman"/>
+          <w:color w:val="000000"/>
+        </w:rPr>
+        <w:t>. Regression analys</w:t>
+      </w:r>
+      <w:r>
+        <w:rPr>
+          <w:rFonts w:eastAsia="Times New Roman"/>
+          <w:color w:val="000000"/>
+        </w:rPr>
+        <w:t>e</w:t>
+      </w:r>
+      <w:r>
+        <w:rPr>
+          <w:rFonts w:eastAsia="Times New Roman"/>
+          <w:color w:val="000000"/>
+        </w:rPr>
+        <w:t>s w</w:t>
+      </w:r>
+      <w:r>
+        <w:rPr>
+          <w:rFonts w:eastAsia="Times New Roman"/>
+          <w:color w:val="000000"/>
+        </w:rPr>
+        <w:t>ere</w:t>
+      </w:r>
+      <w:r>
+        <w:rPr>
+          <w:rFonts w:eastAsia="Times New Roman"/>
+          <w:color w:val="000000"/>
+        </w:rPr>
+        <w:t xml:space="preserve"> run using the R package glmmTMB (Brooks et al. 2017).</w:t>
+      </w:r>
+      <w:r>
+        <w:rPr>
+          <w:rFonts w:eastAsia="Times New Roman"/>
+          <w:color w:val="000000"/>
+        </w:rPr>
+        <w:t xml:space="preserve"> This analysis was conducted on the full dataset as well as a reduced </w:t>
+      </w:r>
+      <w:r>
+        <w:rPr>
+          <w:rFonts w:eastAsia="Times New Roman"/>
+          <w:color w:val="000000"/>
+        </w:rPr>
+        <w:t>separate day and night datasets to identify differential responses depending on time of day. The inclusion of human activity as an interaction term with habitat and movement covariates prevented the inclusion of time of day as an additional interaction term (Table 1).</w:t>
       </w:r>
     </w:p>
     <w:p>
@@ -2588,6 +2578,330 @@
         <w:ind w:right="-540"/>
         <w:rPr>
           <w:rFonts w:eastAsia="Times New Roman"/>
+        </w:rPr>
+      </w:pPr>
+      <w:r>
+        <w:rPr>
+          <w:rFonts w:eastAsia="Times New Roman"/>
+          <w:color w:val="000000"/>
+        </w:rPr>
+        <w:lastRenderedPageBreak/>
+        <w:t>We</w:t>
+      </w:r>
+      <w:r>
+        <w:rPr>
+          <w:rFonts w:eastAsia="Times New Roman"/>
+          <w:color w:val="000000"/>
+        </w:rPr>
+        <w:t xml:space="preserve"> included a null model that contained only attributes of movement representing how an animal would move free of selection for habitat</w:t>
+      </w:r>
+      <w:r>
+        <w:rPr>
+          <w:rFonts w:eastAsia="Times New Roman"/>
+          <w:color w:val="000000"/>
+        </w:rPr>
+        <w:t xml:space="preserve"> (Table 1)</w:t>
+      </w:r>
+      <w:r>
+        <w:rPr>
+          <w:rFonts w:eastAsia="Times New Roman"/>
+          <w:color w:val="000000"/>
+        </w:rPr>
+        <w:t xml:space="preserve">. Parameters included cosine-transformed turning angle, log step length and the squared log step length. Cosine-transformed </w:t>
+      </w:r>
+      <w:r>
+        <w:rPr>
+          <w:rFonts w:eastAsia="Times New Roman"/>
+          <w:color w:val="000000"/>
+        </w:rPr>
+        <w:t>turning angle</w:t>
+      </w:r>
+      <w:r>
+        <w:rPr>
+          <w:rFonts w:eastAsia="Times New Roman"/>
+          <w:color w:val="000000"/>
+        </w:rPr>
+        <w:t xml:space="preserve"> </w:t>
+      </w:r>
+      <w:r>
+        <w:rPr>
+          <w:rFonts w:eastAsia="Times New Roman"/>
+          <w:color w:val="000000"/>
+        </w:rPr>
+        <w:t>allowed</w:t>
+      </w:r>
+      <w:r>
+        <w:rPr>
+          <w:rFonts w:eastAsia="Times New Roman"/>
+          <w:color w:val="000000"/>
+        </w:rPr>
+        <w:t xml:space="preserve"> us to account for the tendency of movement in the same direction. Log step length and squared log step length were included </w:t>
+      </w:r>
+      <w:r>
+        <w:rPr>
+          <w:rFonts w:eastAsia="Times New Roman"/>
+          <w:color w:val="000000"/>
+        </w:rPr>
+        <w:t>to update</w:t>
+      </w:r>
+      <w:r>
+        <w:rPr>
+          <w:rFonts w:eastAsia="Times New Roman"/>
+          <w:color w:val="000000"/>
+        </w:rPr>
+        <w:t xml:space="preserve"> the estimated </w:t>
+      </w:r>
+      <w:r>
+        <w:rPr>
+          <w:rFonts w:eastAsia="Times New Roman"/>
+          <w:color w:val="000000"/>
+        </w:rPr>
+        <w:t>parameters</w:t>
+      </w:r>
+      <w:r>
+        <w:rPr>
+          <w:rFonts w:eastAsia="Times New Roman"/>
+          <w:color w:val="000000"/>
+        </w:rPr>
+        <w:t xml:space="preserve"> of our step length distribution (Avgar et al. 2016). Furthermore, we </w:t>
+      </w:r>
+      <w:r>
+        <w:rPr>
+          <w:rFonts w:eastAsia="Times New Roman"/>
+          <w:color w:val="000000"/>
+        </w:rPr>
+        <w:t>included</w:t>
+      </w:r>
+      <w:r>
+        <w:rPr>
+          <w:rFonts w:eastAsia="Times New Roman"/>
+          <w:color w:val="000000"/>
+        </w:rPr>
+        <w:t xml:space="preserve"> interactions </w:t>
+      </w:r>
+      <w:r>
+        <w:rPr>
+          <w:rFonts w:eastAsia="Times New Roman"/>
+          <w:color w:val="000000"/>
+        </w:rPr>
+        <w:t>of</w:t>
+      </w:r>
+      <w:r>
+        <w:rPr>
+          <w:rFonts w:eastAsia="Times New Roman"/>
+          <w:color w:val="000000"/>
+        </w:rPr>
+        <w:t xml:space="preserve"> these movement parameters with human activity to explore </w:t>
+      </w:r>
+      <w:r>
+        <w:rPr>
+          <w:rFonts w:eastAsia="Times New Roman"/>
+          <w:color w:val="000000"/>
+        </w:rPr>
+        <w:t xml:space="preserve">consequential </w:t>
+      </w:r>
+      <w:r>
+        <w:rPr>
+          <w:rFonts w:eastAsia="Times New Roman"/>
+          <w:color w:val="000000"/>
+        </w:rPr>
+        <w:t xml:space="preserve">changes in movement patterns </w:t>
+      </w:r>
+      <w:r>
+        <w:rPr>
+          <w:rFonts w:eastAsia="Times New Roman"/>
+          <w:color w:val="000000"/>
+        </w:rPr>
+        <w:t>(Fieberg et al. 2021)</w:t>
+      </w:r>
+      <w:r>
+        <w:rPr>
+          <w:rFonts w:eastAsia="Times New Roman"/>
+          <w:color w:val="000000"/>
+        </w:rPr>
+        <w:t>. </w:t>
+      </w:r>
+    </w:p>
+    <w:p>
+      <w:pPr>
+        <w:spacing w:after="160" w:line="480" w:lineRule="auto"/>
+        <w:ind w:right="-540"/>
+        <w:rPr>
+          <w:rFonts w:eastAsia="Times New Roman"/>
+          <w:color w:val="000000"/>
+        </w:rPr>
+      </w:pPr>
+      <w:r>
+        <w:rPr>
+          <w:rFonts w:eastAsia="Times New Roman"/>
+          <w:color w:val="000000"/>
+        </w:rPr>
+        <w:t>A habitat model was fit incorporating habitat covariates land cover classes, cosine-transformed aspect, terrain ruggedness index</w:t>
+      </w:r>
+      <w:r>
+        <w:rPr>
+          <w:rFonts w:eastAsia="Times New Roman"/>
+          <w:color w:val="000000"/>
+        </w:rPr>
+        <w:t xml:space="preserve">. A recreation model </w:t>
+      </w:r>
+      <w:r>
+        <w:rPr>
+          <w:rFonts w:eastAsia="Times New Roman"/>
+          <w:color w:val="000000"/>
+        </w:rPr>
+        <w:t xml:space="preserve">was fit with </w:t>
+      </w:r>
+      <w:r>
+        <w:rPr>
+          <w:rFonts w:eastAsia="Times New Roman"/>
+          <w:color w:val="000000"/>
+        </w:rPr>
+        <w:t xml:space="preserve">the </w:t>
+      </w:r>
+      <w:r>
+        <w:rPr>
+          <w:rFonts w:eastAsia="Times New Roman"/>
+          <w:color w:val="000000"/>
+        </w:rPr>
+        <w:t>main effects of, and an interaction between, rolling average of human activity and distance to trail</w:t>
+      </w:r>
+      <w:r>
+        <w:rPr>
+          <w:rFonts w:eastAsia="Times New Roman"/>
+          <w:color w:val="000000"/>
+        </w:rPr>
+        <w:t xml:space="preserve"> (Table 1)</w:t>
+      </w:r>
+      <w:r>
+        <w:rPr>
+          <w:rFonts w:eastAsia="Times New Roman"/>
+          <w:color w:val="000000"/>
+        </w:rPr>
+        <w:t xml:space="preserve">. </w:t>
+      </w:r>
+    </w:p>
+    <w:p>
+      <w:pPr>
+        <w:spacing w:after="160" w:line="480" w:lineRule="auto"/>
+        <w:ind w:right="-540"/>
+        <w:rPr>
+          <w:rFonts w:eastAsia="Times New Roman"/>
+          <w:color w:val="000000"/>
+        </w:rPr>
+      </w:pPr>
+      <w:r>
+        <w:rPr>
+          <w:rFonts w:eastAsia="Times New Roman"/>
+          <w:color w:val="000000"/>
+        </w:rPr>
+        <w:t xml:space="preserve">Two </w:t>
+      </w:r>
+      <w:r>
+        <w:rPr>
+          <w:rFonts w:eastAsia="Times New Roman"/>
+          <w:color w:val="000000"/>
+        </w:rPr>
+        <w:t>models combining our habitat and recreation variables were fit which we refer to as our global models (Table 1).</w:t>
+      </w:r>
+      <w:r>
+        <w:rPr>
+          <w:rFonts w:eastAsia="Times New Roman"/>
+          <w:color w:val="000000"/>
+        </w:rPr>
+        <w:t xml:space="preserve"> </w:t>
+      </w:r>
+      <w:r>
+        <w:rPr>
+          <w:rFonts w:eastAsia="Times New Roman"/>
+          <w:color w:val="000000"/>
+        </w:rPr>
+        <w:t>T</w:t>
+      </w:r>
+      <w:r>
+        <w:rPr>
+          <w:rFonts w:eastAsia="Times New Roman"/>
+          <w:color w:val="000000"/>
+        </w:rPr>
+        <w:t>he first of which</w:t>
+      </w:r>
+      <w:r>
+        <w:rPr>
+          <w:rFonts w:eastAsia="Times New Roman"/>
+          <w:color w:val="000000"/>
+        </w:rPr>
+        <w:t>, Global 1,</w:t>
+      </w:r>
+      <w:r>
+        <w:rPr>
+          <w:rFonts w:eastAsia="Times New Roman"/>
+          <w:color w:val="000000"/>
+        </w:rPr>
+        <w:t xml:space="preserve"> included interactions between movement characteristics and rolling average of human activity. We used this interaction to investigate how movement behavior changed in response to changes in human activity. The second global model</w:t>
+      </w:r>
+      <w:r>
+        <w:rPr>
+          <w:rFonts w:eastAsia="Times New Roman"/>
+          <w:color w:val="000000"/>
+        </w:rPr>
+        <w:t>, Global 2,</w:t>
+      </w:r>
+      <w:r>
+        <w:rPr>
+          <w:rFonts w:eastAsia="Times New Roman"/>
+          <w:color w:val="000000"/>
+        </w:rPr>
+        <w:t xml:space="preserve"> contained an interaction between rolling average of human activity and forest habitat selection. The five models were fit on the whole dataset, </w:t>
+      </w:r>
+      <w:r>
+        <w:rPr>
+          <w:rFonts w:eastAsia="Times New Roman"/>
+          <w:color w:val="000000"/>
+        </w:rPr>
+        <w:t>data subset by</w:t>
+      </w:r>
+      <w:r>
+        <w:rPr>
+          <w:rFonts w:eastAsia="Times New Roman"/>
+          <w:color w:val="000000"/>
+        </w:rPr>
+        <w:t xml:space="preserve"> night and </w:t>
+      </w:r>
+      <w:r>
+        <w:rPr>
+          <w:rFonts w:eastAsia="Times New Roman"/>
+          <w:color w:val="000000"/>
+        </w:rPr>
+        <w:t>data subset</w:t>
+      </w:r>
+      <w:r>
+        <w:rPr>
+          <w:rFonts w:eastAsia="Times New Roman"/>
+          <w:color w:val="000000"/>
+        </w:rPr>
+        <w:t xml:space="preserve"> </w:t>
+      </w:r>
+      <w:r>
+        <w:rPr>
+          <w:rFonts w:eastAsia="Times New Roman"/>
+          <w:color w:val="000000"/>
+        </w:rPr>
+        <w:t>by</w:t>
+      </w:r>
+      <w:r>
+        <w:rPr>
+          <w:rFonts w:eastAsia="Times New Roman"/>
+          <w:color w:val="000000"/>
+        </w:rPr>
+        <w:t xml:space="preserve"> day. Continuous variables were scaled and centered. Models were evaluated using Akaike Information Criterion (AIC) (Burnham and Anderson 2002).</w:t>
+      </w:r>
+    </w:p>
+    <w:p>
+      <w:pPr>
+        <w:spacing w:after="160" w:line="480" w:lineRule="auto"/>
+        <w:ind w:right="-540"/>
+        <w:rPr>
+          <w:rFonts w:eastAsia="Times New Roman"/>
           <w:b/>
           <w:bCs/>
         </w:rPr>
@@ -2599,7 +2913,8 @@
           <w:bCs/>
           <w:color w:val="000000"/>
         </w:rPr>
-        <w:t xml:space="preserve">Habitat </w:t>
+        <w:lastRenderedPageBreak/>
+        <w:t>C</w:t>
       </w:r>
       <w:r>
         <w:rPr>
@@ -2608,7 +2923,7 @@
           <w:bCs/>
           <w:color w:val="000000"/>
         </w:rPr>
-        <w:t>s</w:t>
+        <w:t>ovariates</w:t>
       </w:r>
       <w:r>
         <w:rPr>
@@ -2617,7 +2932,7 @@
           <w:bCs/>
           <w:color w:val="000000"/>
         </w:rPr>
-        <w:t xml:space="preserve">election </w:t>
+        <w:t xml:space="preserve"> for</w:t>
       </w:r>
       <w:r>
         <w:rPr>
@@ -2626,7 +2941,7 @@
           <w:bCs/>
           <w:color w:val="000000"/>
         </w:rPr>
-        <w:t>s</w:t>
+        <w:t xml:space="preserve"> </w:t>
       </w:r>
       <w:r>
         <w:rPr>
@@ -2635,25 +2950,7 @@
           <w:bCs/>
           <w:color w:val="000000"/>
         </w:rPr>
-        <w:t xml:space="preserve">tatistical </w:t>
-      </w:r>
-      <w:r>
-        <w:rPr>
-          <w:rFonts w:eastAsia="Times New Roman"/>
-          <w:b/>
-          <w:bCs/>
-          <w:color w:val="000000"/>
-        </w:rPr>
-        <w:t>a</w:t>
-      </w:r>
-      <w:r>
-        <w:rPr>
-          <w:rFonts w:eastAsia="Times New Roman"/>
-          <w:b/>
-          <w:bCs/>
-          <w:color w:val="000000"/>
-        </w:rPr>
-        <w:t>nalyses</w:t>
+        <w:t>analysis</w:t>
       </w:r>
     </w:p>
     <w:p>
@@ -2661,119 +2958,50 @@
         <w:spacing w:after="160" w:line="480" w:lineRule="auto"/>
         <w:ind w:right="-540"/>
         <w:rPr>
-          <w:ins w:id="0" w:author="Stenglein, Jennifer L - DNR" w:date="2024-09-09T10:22:00Z"/>
-          <w:rFonts w:eastAsia="Times New Roman"/>
-          <w:color w:val="000000"/>
-        </w:rPr>
-      </w:pPr>
-      <w:r>
-        <w:rPr>
-          <w:rFonts w:eastAsia="Times New Roman"/>
-          <w:color w:val="000000"/>
-        </w:rPr>
-        <w:t>We</w:t>
-      </w:r>
-      <w:r>
-        <w:rPr>
-          <w:rFonts w:eastAsia="Times New Roman"/>
-          <w:color w:val="000000"/>
-        </w:rPr>
-        <w:t xml:space="preserve"> analyzed deer habitat selection using integrated Step Selection Analysis (iSSA) which simultaneous</w:t>
-      </w:r>
-      <w:r>
-        <w:rPr>
-          <w:rFonts w:eastAsia="Times New Roman"/>
-          <w:color w:val="000000"/>
-        </w:rPr>
-        <w:t>ly</w:t>
-      </w:r>
-      <w:r>
-        <w:rPr>
-          <w:rFonts w:eastAsia="Times New Roman"/>
-          <w:color w:val="000000"/>
-        </w:rPr>
-        <w:t xml:space="preserve"> estimat</w:t>
-      </w:r>
-      <w:r>
-        <w:rPr>
-          <w:rFonts w:eastAsia="Times New Roman"/>
-          <w:color w:val="000000"/>
-        </w:rPr>
-        <w:t xml:space="preserve">es </w:t>
-      </w:r>
-      <w:r>
-        <w:rPr>
-          <w:rFonts w:eastAsia="Times New Roman"/>
-          <w:color w:val="000000"/>
-        </w:rPr>
-        <w:t>a component</w:t>
-      </w:r>
-      <w:r>
-        <w:rPr>
-          <w:rFonts w:eastAsia="Times New Roman"/>
-          <w:color w:val="000000"/>
-        </w:rPr>
-        <w:t xml:space="preserve"> modeling habitat selection</w:t>
-      </w:r>
-      <w:r>
-        <w:rPr>
-          <w:rFonts w:eastAsia="Times New Roman"/>
-          <w:color w:val="000000"/>
-        </w:rPr>
-        <w:t xml:space="preserve"> free of movement constraints</w:t>
-      </w:r>
-      <w:r>
-        <w:rPr>
-          <w:rFonts w:eastAsia="Times New Roman"/>
-          <w:color w:val="000000"/>
-        </w:rPr>
-        <w:t xml:space="preserve"> and a component estimating a likelihood of selection based on movement parameters</w:t>
-      </w:r>
-      <w:r>
-        <w:rPr>
-          <w:rFonts w:eastAsia="Times New Roman"/>
-          <w:color w:val="000000"/>
-        </w:rPr>
-        <w:t xml:space="preserve"> in a homogeneous environment</w:t>
-      </w:r>
-      <w:r>
-        <w:rPr>
-          <w:rFonts w:eastAsia="Times New Roman"/>
-          <w:color w:val="000000"/>
-        </w:rPr>
-        <w:t xml:space="preserve"> (Avgar et al. 2016). This analysis compares used steps, those taken by the animal, to available steps, calculated by combining a random step length and turn angle sampled from distributions fit to the empirical observations of step length and turn angles. The model calculates a probability of use between 0 and 1 as the response variable based on the binary used (1) and available (0) points (Fieberg et al. 2021). Used steps were paired with 20 available steps in this analysis (Avgar et al. 2016, Fieberg et al. 2021). </w:t>
-      </w:r>
-      <w:r>
-        <w:rPr>
-          <w:rFonts w:eastAsia="Times New Roman"/>
-          <w:color w:val="000000"/>
-        </w:rPr>
-        <w:t>We</w:t>
-      </w:r>
-      <w:r>
-        <w:rPr>
-          <w:rFonts w:eastAsia="Times New Roman"/>
-          <w:color w:val="000000"/>
-        </w:rPr>
-        <w:t xml:space="preserve"> fit a von Mises distribution to observed turn angles and a lognormal distribution to observed step lengths as a heavy tailed distribution better fit the probability of larger step lengths. </w:t>
-      </w:r>
-    </w:p>
-    <w:p>
-      <w:pPr>
-        <w:spacing w:after="160" w:line="480" w:lineRule="auto"/>
-        <w:ind w:right="-540" w:firstLine="840"/>
-        <w:rPr>
-          <w:rFonts w:eastAsia="Times New Roman"/>
-          <w:color w:val="000000"/>
-        </w:rPr>
-      </w:pPr>
-      <w:r>
-        <w:rPr>
-          <w:rFonts w:eastAsia="Times New Roman"/>
-          <w:color w:val="000000"/>
-        </w:rPr>
-        <w:lastRenderedPageBreak/>
-        <w:t>We</w:t>
+          <w:rFonts w:eastAsia="Times New Roman"/>
+        </w:rPr>
+      </w:pPr>
+      <w:r>
+        <w:rPr>
+          <w:rFonts w:eastAsia="Times New Roman"/>
+          <w:color w:val="000000"/>
+        </w:rPr>
+        <w:t>T</w:t>
+      </w:r>
+      <w:r>
+        <w:rPr>
+          <w:rFonts w:eastAsia="Times New Roman"/>
+          <w:color w:val="000000"/>
+        </w:rPr>
+        <w:t>wo t</w:t>
+      </w:r>
+      <w:r>
+        <w:rPr>
+          <w:rFonts w:eastAsia="Times New Roman"/>
+          <w:color w:val="000000"/>
+        </w:rPr>
+        <w:t xml:space="preserve">railheads at either end of the study area were equipped with infrared trail counters from which human activity was estimated. </w:t>
+      </w:r>
+      <w:r>
+        <w:rPr>
+          <w:rFonts w:eastAsia="Times New Roman"/>
+          <w:color w:val="000000"/>
+        </w:rPr>
+        <w:t>On one trailhead a TRAFx trail counter (TRAFx Research Ltd., Canmore, Alberta, CA)</w:t>
+      </w:r>
+      <w:r>
+        <w:rPr>
+          <w:rFonts w:eastAsia="Times New Roman"/>
+          <w:color w:val="000000"/>
+        </w:rPr>
+        <w:t xml:space="preserve"> was placed on the actual trail while</w:t>
+      </w:r>
+      <w:r>
+        <w:rPr>
+          <w:rFonts w:eastAsia="Times New Roman"/>
+          <w:color w:val="000000"/>
+        </w:rPr>
+        <w:t xml:space="preserve"> at the other trailhead</w:t>
       </w:r>
       <w:r>
         <w:rPr>
@@ -2787,14 +3015,21 @@
           <w:rFonts w:eastAsia="Times New Roman"/>
           <w:color w:val="000000"/>
         </w:rPr>
-        <w:t xml:space="preserve">used a mixed Poisson regression to calculate population level estimates of habitat selection. A Poisson regression, with stratum-specific intercepts fixed at a large variance, is likelihood equivalent to the conditional logistic regression that is traditionally used in iSSA (Muff et al. 2020). But the Poisson regression allows for the incorporation of random slopes that are computationally and mathematically challenging when fit with conditional logistic regression models (Muff et al. 2020). This allowed </w:t>
-      </w:r>
-      <w:r>
-        <w:rPr>
-          <w:rFonts w:eastAsia="Times New Roman"/>
-          <w:color w:val="000000"/>
-        </w:rPr>
-        <w:t>us</w:t>
+        <w:t>a TRAFx vehicle counter (TRAFx Research Ltd.)</w:t>
+      </w:r>
+      <w:r>
+        <w:rPr>
+          <w:rFonts w:eastAsia="Times New Roman"/>
+          <w:color w:val="000000"/>
+        </w:rPr>
+        <w:t xml:space="preserve"> was placed on the parking lot recording the number of cars. While this does not count the exact number of trail users from one end of the trail network, we assume it is an accurate index of human activity originating from that trailhead. We summed the number of users from each trailhead</w:t>
+      </w:r>
+      <w:r>
+        <w:rPr>
+          <w:rFonts w:eastAsia="Times New Roman"/>
+          <w:color w:val="000000"/>
+        </w:rPr>
+        <w:t>, recorded as number of people per hour, to</w:t>
       </w:r>
       <w:r>
         <w:rPr>
@@ -2808,63 +3043,91 @@
           <w:rFonts w:eastAsia="Times New Roman"/>
           <w:color w:val="000000"/>
         </w:rPr>
-        <w:t xml:space="preserve">to account for </w:t>
-      </w:r>
-      <w:r>
-        <w:rPr>
-          <w:rFonts w:eastAsia="Times New Roman"/>
-          <w:color w:val="000000"/>
-        </w:rPr>
-        <w:t>individual responses to habitat and recreation parameters</w:t>
-      </w:r>
-      <w:r>
-        <w:rPr>
-          <w:rFonts w:eastAsia="Times New Roman"/>
-          <w:color w:val="000000"/>
-        </w:rPr>
-        <w:t>. Regression analys</w:t>
-      </w:r>
-      <w:r>
-        <w:rPr>
-          <w:rFonts w:eastAsia="Times New Roman"/>
-          <w:color w:val="000000"/>
-        </w:rPr>
-        <w:t>e</w:t>
-      </w:r>
-      <w:r>
-        <w:rPr>
-          <w:rFonts w:eastAsia="Times New Roman"/>
-          <w:color w:val="000000"/>
-        </w:rPr>
-        <w:t>s w</w:t>
-      </w:r>
-      <w:r>
-        <w:rPr>
-          <w:rFonts w:eastAsia="Times New Roman"/>
-          <w:color w:val="000000"/>
-        </w:rPr>
-        <w:t>ere</w:t>
-      </w:r>
-      <w:r>
-        <w:rPr>
-          <w:rFonts w:eastAsia="Times New Roman"/>
-          <w:color w:val="000000"/>
-        </w:rPr>
-        <w:t xml:space="preserve"> run using the R package glmmTMB (Brooks et al. 2017).</w:t>
-      </w:r>
-      <w:r>
-        <w:rPr>
-          <w:rFonts w:eastAsia="Times New Roman"/>
-          <w:color w:val="000000"/>
-        </w:rPr>
-        <w:t xml:space="preserve"> This analysis was conducted on the full dataset as well as a reduced </w:t>
-      </w:r>
-      <w:r>
-        <w:rPr>
-          <w:rFonts w:eastAsia="Times New Roman"/>
-          <w:color w:val="000000"/>
-        </w:rPr>
-        <w:t>separate day and night datasets to identify differential responses depending on time of day. The inclusion of human activity as an interaction term with habitat and movement covariates prevented the inclusion of time of day as an additional interaction term (Table 1).</w:t>
+        <w:t>obtain</w:t>
+      </w:r>
+      <w:r>
+        <w:rPr>
+          <w:rFonts w:eastAsia="Times New Roman"/>
+          <w:color w:val="000000"/>
+        </w:rPr>
+        <w:t xml:space="preserve"> a rolling average of trail users from the current hour and the previous 3 hours to match our GPS fix interval</w:t>
+      </w:r>
+      <w:r>
+        <w:rPr>
+          <w:rFonts w:eastAsia="Times New Roman"/>
+          <w:color w:val="000000"/>
+        </w:rPr>
+        <w:t xml:space="preserve"> of 4 hours</w:t>
+      </w:r>
+      <w:r>
+        <w:rPr>
+          <w:rFonts w:eastAsia="Times New Roman"/>
+          <w:color w:val="000000"/>
+        </w:rPr>
+        <w:t xml:space="preserve">. </w:t>
+      </w:r>
+      <w:r>
+        <w:rPr>
+          <w:rFonts w:eastAsia="Times New Roman"/>
+          <w:color w:val="000000"/>
+        </w:rPr>
+        <w:t xml:space="preserve">We included </w:t>
+      </w:r>
+      <w:r>
+        <w:rPr>
+          <w:rFonts w:eastAsia="Times New Roman"/>
+          <w:color w:val="000000"/>
+        </w:rPr>
+        <w:t xml:space="preserve">this human activity metric as an interactive effect with movement and habitat covariates since it did not vary by stratum. </w:t>
+      </w:r>
+      <w:r>
+        <w:rPr>
+          <w:rFonts w:eastAsia="Times New Roman"/>
+          <w:color w:val="000000"/>
+        </w:rPr>
+        <w:t>Distance to trail f</w:t>
+      </w:r>
+      <w:r>
+        <w:rPr>
+          <w:rFonts w:eastAsia="Times New Roman"/>
+          <w:color w:val="000000"/>
+        </w:rPr>
+        <w:t>rom</w:t>
+      </w:r>
+      <w:r>
+        <w:rPr>
+          <w:rFonts w:eastAsia="Times New Roman"/>
+          <w:color w:val="000000"/>
+        </w:rPr>
+        <w:t xml:space="preserve"> each location was </w:t>
+      </w:r>
+      <w:r>
+        <w:rPr>
+          <w:rFonts w:eastAsia="Times New Roman"/>
+          <w:color w:val="000000"/>
+        </w:rPr>
+        <w:t>calculated as Euclidean distance from the nearest trail feature using the sf package in R and included as</w:t>
+      </w:r>
+      <w:r>
+        <w:rPr>
+          <w:rFonts w:eastAsia="Times New Roman"/>
+          <w:color w:val="000000"/>
+        </w:rPr>
+        <w:t xml:space="preserve"> a covariate to test for</w:t>
+      </w:r>
+      <w:r>
+        <w:rPr>
+          <w:rFonts w:eastAsia="Times New Roman"/>
+          <w:color w:val="000000"/>
+        </w:rPr>
+        <w:t xml:space="preserve"> avoidance of the trail network (Pebesma 2018)</w:t>
+      </w:r>
+      <w:r>
+        <w:rPr>
+          <w:rFonts w:eastAsia="Times New Roman"/>
+          <w:color w:val="000000"/>
+        </w:rPr>
+        <w:t>.</w:t>
       </w:r>
     </w:p>
     <w:p>
@@ -2880,558 +3143,15 @@
           <w:rFonts w:eastAsia="Times New Roman"/>
           <w:color w:val="000000"/>
         </w:rPr>
-        <w:t>We</w:t>
-      </w:r>
-      <w:r>
-        <w:rPr>
-          <w:rFonts w:eastAsia="Times New Roman"/>
-          <w:color w:val="000000"/>
-        </w:rPr>
-        <w:t xml:space="preserve"> included a null model that contained only attributes of movement representing how an animal would move free of selection for habitat</w:t>
-      </w:r>
-      <w:r>
-        <w:rPr>
-          <w:rFonts w:eastAsia="Times New Roman"/>
-          <w:color w:val="000000"/>
-        </w:rPr>
-        <w:t xml:space="preserve"> (Table 1)</w:t>
-      </w:r>
-      <w:r>
-        <w:rPr>
-          <w:rFonts w:eastAsia="Times New Roman"/>
-          <w:color w:val="000000"/>
-        </w:rPr>
-        <w:t xml:space="preserve">. Parameters included cosine-transformed turning angle, log step length and the squared log step length. Cosine-transformed </w:t>
-      </w:r>
-      <w:r>
-        <w:rPr>
-          <w:rFonts w:eastAsia="Times New Roman"/>
-          <w:color w:val="000000"/>
-        </w:rPr>
-        <w:t>turning angle</w:t>
-      </w:r>
-      <w:r>
-        <w:rPr>
-          <w:rFonts w:eastAsia="Times New Roman"/>
-          <w:color w:val="000000"/>
-        </w:rPr>
-        <w:t xml:space="preserve"> </w:t>
-      </w:r>
-      <w:r>
-        <w:rPr>
-          <w:rFonts w:eastAsia="Times New Roman"/>
-          <w:color w:val="000000"/>
-        </w:rPr>
-        <w:t>allowed</w:t>
-      </w:r>
-      <w:r>
-        <w:rPr>
-          <w:rFonts w:eastAsia="Times New Roman"/>
-          <w:color w:val="000000"/>
-        </w:rPr>
-        <w:t xml:space="preserve"> us to account for the tendency of movement in the same direction. Log step length and squared log step length were included </w:t>
-      </w:r>
-      <w:r>
-        <w:rPr>
-          <w:rFonts w:eastAsia="Times New Roman"/>
-          <w:color w:val="000000"/>
-        </w:rPr>
-        <w:t>to update</w:t>
-      </w:r>
-      <w:r>
-        <w:rPr>
-          <w:rFonts w:eastAsia="Times New Roman"/>
-          <w:color w:val="000000"/>
-        </w:rPr>
-        <w:t xml:space="preserve"> the estimated </w:t>
-      </w:r>
-      <w:r>
-        <w:rPr>
-          <w:rFonts w:eastAsia="Times New Roman"/>
-          <w:color w:val="000000"/>
-        </w:rPr>
-        <w:t>parameters</w:t>
-      </w:r>
-      <w:r>
-        <w:rPr>
-          <w:rFonts w:eastAsia="Times New Roman"/>
-          <w:color w:val="000000"/>
-        </w:rPr>
-        <w:t xml:space="preserve"> of our step length distribution (Avgar et al. 2016). Furthermore, we </w:t>
-      </w:r>
-      <w:r>
-        <w:rPr>
-          <w:rFonts w:eastAsia="Times New Roman"/>
-          <w:color w:val="000000"/>
-        </w:rPr>
-        <w:t>included</w:t>
-      </w:r>
-      <w:r>
-        <w:rPr>
-          <w:rFonts w:eastAsia="Times New Roman"/>
-          <w:color w:val="000000"/>
-        </w:rPr>
-        <w:t xml:space="preserve"> interactions </w:t>
-      </w:r>
-      <w:r>
-        <w:rPr>
-          <w:rFonts w:eastAsia="Times New Roman"/>
-          <w:color w:val="000000"/>
-        </w:rPr>
-        <w:t>of</w:t>
-      </w:r>
-      <w:r>
-        <w:rPr>
-          <w:rFonts w:eastAsia="Times New Roman"/>
-          <w:color w:val="000000"/>
-        </w:rPr>
-        <w:t xml:space="preserve"> these movement parameters with human activity to explore </w:t>
-      </w:r>
-      <w:r>
-        <w:rPr>
-          <w:rFonts w:eastAsia="Times New Roman"/>
-          <w:color w:val="000000"/>
-        </w:rPr>
-        <w:t xml:space="preserve">consequential </w:t>
-      </w:r>
-      <w:r>
-        <w:rPr>
-          <w:rFonts w:eastAsia="Times New Roman"/>
-          <w:color w:val="000000"/>
-        </w:rPr>
-        <w:t xml:space="preserve">changes in movement patterns </w:t>
-      </w:r>
-      <w:r>
-        <w:rPr>
-          <w:rFonts w:eastAsia="Times New Roman"/>
-          <w:color w:val="000000"/>
-        </w:rPr>
-        <w:t>(Fieberg et al. 2021)</w:t>
-      </w:r>
-      <w:r>
-        <w:rPr>
-          <w:rFonts w:eastAsia="Times New Roman"/>
-          <w:color w:val="000000"/>
-        </w:rPr>
-        <w:t>. </w:t>
-      </w:r>
-    </w:p>
-    <w:p>
-      <w:pPr>
-        <w:spacing w:after="160" w:line="480" w:lineRule="auto"/>
-        <w:ind w:right="-540"/>
-        <w:rPr>
-          <w:rFonts w:eastAsia="Times New Roman"/>
-          <w:color w:val="000000"/>
-        </w:rPr>
-      </w:pPr>
+        <w:t xml:space="preserve">We included layers of terrain ruggedness index (TRI), aspect and landcover type to model habitat selection. TRI was chosen to not only represent rugged terrain but also as a proxy for predation risk from mountain lions, a primary predator of mule deer, as has been done in other studies (Kohl et al. 2019, Smith et al. 2019). Aspect, measured in radians, was cosine transformed to represent “northness”, as deer may preferentially select warmer south-facing slopes in winter (Sawyer et al. 2006, Anderson et al. 2012, Coe et al. 2018).  Land cover classes were modeled using the most </w:t>
+      </w:r>
       <w:r>
         <w:rPr>
           <w:rFonts w:eastAsia="Times New Roman"/>
           <w:color w:val="000000"/>
         </w:rPr>
         <w:lastRenderedPageBreak/>
-        <w:t>A habitat model was fit incorporating habitat covariates land cover classes, cosine-transformed aspect, terrain ruggedness index</w:t>
-      </w:r>
-      <w:r>
-        <w:rPr>
-          <w:rFonts w:eastAsia="Times New Roman"/>
-          <w:color w:val="000000"/>
-        </w:rPr>
-        <w:t xml:space="preserve">. A recreation model </w:t>
-      </w:r>
-      <w:r>
-        <w:rPr>
-          <w:rFonts w:eastAsia="Times New Roman"/>
-          <w:color w:val="000000"/>
-        </w:rPr>
-        <w:t xml:space="preserve">was fit with </w:t>
-      </w:r>
-      <w:r>
-        <w:rPr>
-          <w:rFonts w:eastAsia="Times New Roman"/>
-          <w:color w:val="000000"/>
-        </w:rPr>
-        <w:t xml:space="preserve">the </w:t>
-      </w:r>
-      <w:r>
-        <w:rPr>
-          <w:rFonts w:eastAsia="Times New Roman"/>
-          <w:color w:val="000000"/>
-        </w:rPr>
-        <w:t>main effects of, and an interaction between, rolling average of human activity and distance to trail</w:t>
-      </w:r>
-      <w:r>
-        <w:rPr>
-          <w:rFonts w:eastAsia="Times New Roman"/>
-          <w:color w:val="000000"/>
-        </w:rPr>
-        <w:t xml:space="preserve"> (Table 1)</w:t>
-      </w:r>
-      <w:r>
-        <w:rPr>
-          <w:rFonts w:eastAsia="Times New Roman"/>
-          <w:color w:val="000000"/>
-        </w:rPr>
-        <w:t xml:space="preserve">. </w:t>
-      </w:r>
-    </w:p>
-    <w:p>
-      <w:pPr>
-        <w:spacing w:after="160" w:line="480" w:lineRule="auto"/>
-        <w:ind w:right="-540"/>
-        <w:rPr>
-          <w:rFonts w:eastAsia="Times New Roman"/>
-          <w:color w:val="000000"/>
-        </w:rPr>
-      </w:pPr>
-      <w:r>
-        <w:rPr>
-          <w:rFonts w:eastAsia="Times New Roman"/>
-          <w:color w:val="000000"/>
-        </w:rPr>
-        <w:t xml:space="preserve">Two </w:t>
-      </w:r>
-      <w:r>
-        <w:rPr>
-          <w:rFonts w:eastAsia="Times New Roman"/>
-          <w:color w:val="000000"/>
-        </w:rPr>
-        <w:t>models combining our habitat and recreation variables were fit which we refer to as our global models (Table 1).</w:t>
-      </w:r>
-      <w:r>
-        <w:rPr>
-          <w:rFonts w:eastAsia="Times New Roman"/>
-          <w:color w:val="000000"/>
-        </w:rPr>
-        <w:t xml:space="preserve"> </w:t>
-      </w:r>
-      <w:r>
-        <w:rPr>
-          <w:rFonts w:eastAsia="Times New Roman"/>
-          <w:color w:val="000000"/>
-        </w:rPr>
-        <w:t>T</w:t>
-      </w:r>
-      <w:r>
-        <w:rPr>
-          <w:rFonts w:eastAsia="Times New Roman"/>
-          <w:color w:val="000000"/>
-        </w:rPr>
-        <w:t>he first of which</w:t>
-      </w:r>
-      <w:r>
-        <w:rPr>
-          <w:rFonts w:eastAsia="Times New Roman"/>
-          <w:color w:val="000000"/>
-        </w:rPr>
-        <w:t>, Global 1,</w:t>
-      </w:r>
-      <w:r>
-        <w:rPr>
-          <w:rFonts w:eastAsia="Times New Roman"/>
-          <w:color w:val="000000"/>
-        </w:rPr>
-        <w:t xml:space="preserve"> included interactions between movement characteristics and rolling average of human activity. We used this interaction to investigate how movement behavior changed in response to changes in human activity. The second global model</w:t>
-      </w:r>
-      <w:r>
-        <w:rPr>
-          <w:rFonts w:eastAsia="Times New Roman"/>
-          <w:color w:val="000000"/>
-        </w:rPr>
-        <w:t>, Global 2,</w:t>
-      </w:r>
-      <w:r>
-        <w:rPr>
-          <w:rFonts w:eastAsia="Times New Roman"/>
-          <w:color w:val="000000"/>
-        </w:rPr>
-        <w:t xml:space="preserve"> contained an interaction between rolling average of human activity and forest habitat selection. The five models were fit on the whole dataset, </w:t>
-      </w:r>
-      <w:r>
-        <w:rPr>
-          <w:rFonts w:eastAsia="Times New Roman"/>
-          <w:color w:val="000000"/>
-        </w:rPr>
-        <w:t>data subsetted by</w:t>
-      </w:r>
-      <w:r>
-        <w:rPr>
-          <w:rFonts w:eastAsia="Times New Roman"/>
-          <w:color w:val="000000"/>
-        </w:rPr>
-        <w:t xml:space="preserve"> night and </w:t>
-      </w:r>
-      <w:r>
-        <w:rPr>
-          <w:rFonts w:eastAsia="Times New Roman"/>
-          <w:color w:val="000000"/>
-        </w:rPr>
-        <w:t>data subsetted by</w:t>
-      </w:r>
-      <w:r>
-        <w:rPr>
-          <w:rFonts w:eastAsia="Times New Roman"/>
-          <w:color w:val="000000"/>
-        </w:rPr>
-        <w:t xml:space="preserve"> day. Continuous variables were scaled and centered. Analysis was not done with the crepuscular time period due to a small sample size. Models were evaluated using Akaike Information Criterion (AIC) (Burnham and Anderson 2002).</w:t>
-      </w:r>
-    </w:p>
-    <w:p>
-      <w:pPr>
-        <w:spacing w:after="160" w:line="480" w:lineRule="auto"/>
-        <w:ind w:right="-540"/>
-        <w:rPr>
-          <w:rFonts w:eastAsia="Times New Roman"/>
-          <w:b/>
-          <w:bCs/>
-        </w:rPr>
-      </w:pPr>
-      <w:r>
-        <w:rPr>
-          <w:rFonts w:eastAsia="Times New Roman"/>
-          <w:b/>
-          <w:bCs/>
-          <w:color w:val="000000"/>
-        </w:rPr>
-        <w:t>C</w:t>
-      </w:r>
-      <w:r>
-        <w:rPr>
-          <w:rFonts w:eastAsia="Times New Roman"/>
-          <w:b/>
-          <w:bCs/>
-          <w:color w:val="000000"/>
-        </w:rPr>
-        <w:t>ovariates</w:t>
-      </w:r>
-      <w:r>
-        <w:rPr>
-          <w:rFonts w:eastAsia="Times New Roman"/>
-          <w:b/>
-          <w:bCs/>
-          <w:color w:val="000000"/>
-        </w:rPr>
-        <w:t xml:space="preserve"> for</w:t>
-      </w:r>
-      <w:r>
-        <w:rPr>
-          <w:rFonts w:eastAsia="Times New Roman"/>
-          <w:b/>
-          <w:bCs/>
-          <w:color w:val="000000"/>
-        </w:rPr>
-        <w:t xml:space="preserve"> </w:t>
-      </w:r>
-      <w:r>
-        <w:rPr>
-          <w:rFonts w:eastAsia="Times New Roman"/>
-          <w:b/>
-          <w:bCs/>
-          <w:color w:val="000000"/>
-        </w:rPr>
-        <w:t>analysis</w:t>
-      </w:r>
-    </w:p>
-    <w:p>
-      <w:pPr>
-        <w:spacing w:after="160" w:line="480" w:lineRule="auto"/>
-        <w:ind w:right="-540"/>
-        <w:rPr>
-          <w:rFonts w:eastAsia="Times New Roman"/>
-        </w:rPr>
-      </w:pPr>
-      <w:r>
-        <w:rPr>
-          <w:rFonts w:eastAsia="Times New Roman"/>
-          <w:color w:val="000000"/>
-        </w:rPr>
-        <w:t>T</w:t>
-      </w:r>
-      <w:r>
-        <w:rPr>
-          <w:rFonts w:eastAsia="Times New Roman"/>
-          <w:color w:val="000000"/>
-        </w:rPr>
-        <w:t>wo t</w:t>
-      </w:r>
-      <w:r>
-        <w:rPr>
-          <w:rFonts w:eastAsia="Times New Roman"/>
-          <w:color w:val="000000"/>
-        </w:rPr>
-        <w:t xml:space="preserve">railheads at either end of the study area were equipped with infrared trail counters from which human activity was estimated. </w:t>
-      </w:r>
-      <w:r>
-        <w:rPr>
-          <w:rFonts w:eastAsia="Times New Roman"/>
-          <w:color w:val="000000"/>
-        </w:rPr>
-        <w:t>On one trailhead a TRAFx trail counter (TRAFx Research Ltd., Canmore, Alberta, CA)</w:t>
-      </w:r>
-      <w:r>
-        <w:rPr>
-          <w:rFonts w:eastAsia="Times New Roman"/>
-          <w:color w:val="000000"/>
-        </w:rPr>
-        <w:t xml:space="preserve"> was placed on the actual trail while</w:t>
-      </w:r>
-      <w:r>
-        <w:rPr>
-          <w:rFonts w:eastAsia="Times New Roman"/>
-          <w:color w:val="000000"/>
-        </w:rPr>
-        <w:t xml:space="preserve"> at the other trailhead</w:t>
-      </w:r>
-      <w:r>
-        <w:rPr>
-          <w:rFonts w:eastAsia="Times New Roman"/>
-          <w:color w:val="000000"/>
-        </w:rPr>
-        <w:t xml:space="preserve"> </w:t>
-      </w:r>
-      <w:r>
-        <w:rPr>
-          <w:rFonts w:eastAsia="Times New Roman"/>
-          <w:color w:val="000000"/>
-        </w:rPr>
-        <w:t>a TRAFx vehicle counter (TRAFx Research Ltd.)</w:t>
-      </w:r>
-      <w:r>
-        <w:rPr>
-          <w:rFonts w:eastAsia="Times New Roman"/>
-          <w:color w:val="000000"/>
-        </w:rPr>
-        <w:t xml:space="preserve"> was placed on the parking lot recording the number of cars. While this does not count the exact number of trail users from one end of the trail network, </w:t>
-      </w:r>
-      <w:r>
-        <w:rPr>
-          <w:rFonts w:eastAsia="Times New Roman"/>
-          <w:color w:val="000000"/>
-        </w:rPr>
-        <w:lastRenderedPageBreak/>
-        <w:t>we assume it is an accurate index of human activity originating from that trailhead. We summed the number of users from each trailhead</w:t>
-      </w:r>
-      <w:r>
-        <w:rPr>
-          <w:rFonts w:eastAsia="Times New Roman"/>
-          <w:color w:val="000000"/>
-        </w:rPr>
-        <w:t>, recorded as number of people per hour, to</w:t>
-      </w:r>
-      <w:r>
-        <w:rPr>
-          <w:rFonts w:eastAsia="Times New Roman"/>
-          <w:color w:val="000000"/>
-        </w:rPr>
-        <w:t xml:space="preserve"> </w:t>
-      </w:r>
-      <w:r>
-        <w:rPr>
-          <w:rFonts w:eastAsia="Times New Roman"/>
-          <w:color w:val="000000"/>
-        </w:rPr>
-        <w:t>obtain</w:t>
-      </w:r>
-      <w:r>
-        <w:rPr>
-          <w:rFonts w:eastAsia="Times New Roman"/>
-          <w:color w:val="000000"/>
-        </w:rPr>
-        <w:t xml:space="preserve"> a rolling average of trail users from the current hour and the previous 3 hours to match our GPS fix interval</w:t>
-      </w:r>
-      <w:r>
-        <w:rPr>
-          <w:rFonts w:eastAsia="Times New Roman"/>
-          <w:color w:val="000000"/>
-        </w:rPr>
-        <w:t xml:space="preserve"> of 4 hours</w:t>
-      </w:r>
-      <w:r>
-        <w:rPr>
-          <w:rFonts w:eastAsia="Times New Roman"/>
-          <w:color w:val="000000"/>
-        </w:rPr>
-        <w:t xml:space="preserve">. </w:t>
-      </w:r>
-      <w:r>
-        <w:rPr>
-          <w:rFonts w:eastAsia="Times New Roman"/>
-          <w:color w:val="000000"/>
-        </w:rPr>
-        <w:t xml:space="preserve">We included </w:t>
-      </w:r>
-      <w:r>
-        <w:rPr>
-          <w:rFonts w:eastAsia="Times New Roman"/>
-          <w:color w:val="000000"/>
-        </w:rPr>
-        <w:t xml:space="preserve">this human activity metric as an interactive effect with movement and habitat covariates since it did not vary by stratum. </w:t>
-      </w:r>
-      <w:r>
-        <w:rPr>
-          <w:rFonts w:eastAsia="Times New Roman"/>
-          <w:color w:val="000000"/>
-        </w:rPr>
-        <w:t>Distance to trail f</w:t>
-      </w:r>
-      <w:r>
-        <w:rPr>
-          <w:rFonts w:eastAsia="Times New Roman"/>
-          <w:color w:val="000000"/>
-        </w:rPr>
-        <w:t>rom</w:t>
-      </w:r>
-      <w:r>
-        <w:rPr>
-          <w:rFonts w:eastAsia="Times New Roman"/>
-          <w:color w:val="000000"/>
-        </w:rPr>
-        <w:t xml:space="preserve"> each location was </w:t>
-      </w:r>
-      <w:r>
-        <w:rPr>
-          <w:rFonts w:eastAsia="Times New Roman"/>
-          <w:color w:val="000000"/>
-        </w:rPr>
-        <w:t>calculated as Euclidean distance from the nearest trail feature using the sf package in R and included as</w:t>
-      </w:r>
-      <w:r>
-        <w:rPr>
-          <w:rFonts w:eastAsia="Times New Roman"/>
-          <w:color w:val="000000"/>
-        </w:rPr>
-        <w:t xml:space="preserve"> a covariate to test for</w:t>
-      </w:r>
-      <w:r>
-        <w:rPr>
-          <w:rFonts w:eastAsia="Times New Roman"/>
-          <w:color w:val="000000"/>
-        </w:rPr>
-        <w:t xml:space="preserve"> avoidance of the trail network (Pebesma 2018)</w:t>
-      </w:r>
-      <w:r>
-        <w:rPr>
-          <w:rFonts w:eastAsia="Times New Roman"/>
-          <w:color w:val="000000"/>
-        </w:rPr>
-        <w:t>.</w:t>
-      </w:r>
-    </w:p>
-    <w:p>
-      <w:pPr>
-        <w:spacing w:after="160" w:line="480" w:lineRule="auto"/>
-        <w:ind w:right="-540"/>
-        <w:rPr>
-          <w:rFonts w:eastAsia="Times New Roman"/>
-        </w:rPr>
-      </w:pPr>
-      <w:r>
-        <w:rPr>
-          <w:rFonts w:eastAsia="Times New Roman"/>
-          <w:color w:val="000000"/>
-        </w:rPr>
-        <w:t>We included layers of terrain ruggedness index (TRI), aspect and landcover type to model habitat selection. TRI was chosen to not only represent rugged terrain but also as a proxy for predation risk from mountain lions, a primary predator of mule deer, as has been done in other studies (Kohl et al. 2019, Smith et al. 2019). Aspect, measured in radians, was cosine transformed to represent “northness”, as deer may preferentially select warmer south-facing slopes in winter (Sawyer et al. 2006, Anderson et al. 2012, Coe et al. 2018).  Land cover classes were modeled using the most recent landcover data from the National Land Cover Database</w:t>
+        <w:t>recent landcover data from the National Land Cover Database</w:t>
       </w:r>
       <w:ins w:id="1" w:author="Stenglein, Jennifer L - DNR" w:date="2024-09-09T10:15:00Z">
         <w:r>
@@ -3454,15 +3174,14 @@
           <w:rFonts w:eastAsia="Times New Roman"/>
           <w:color w:val="000000"/>
         </w:rPr>
-        <w:t xml:space="preserve"> in 2019 (DeWitz 2021). Landcover classes were simplified into forest, shrub, herbaceous, developed and wetland land cover types. Thinned forest from habitat management was represented by the shrub land cover class from the NLCD. Land cover types associated with human development were considered as available habitat for mule deer in our analysis and not excluded, due to the presence of a resident deer population in the town of Salida indicating this habitat could be used. Wetland habitat </w:t>
-      </w:r>
-      <w:r>
-        <w:rPr>
-          <w:rFonts w:eastAsia="Times New Roman"/>
-          <w:color w:val="000000"/>
-        </w:rPr>
-        <w:lastRenderedPageBreak/>
-        <w:t>represented riparian vegetation along a stream. Time of day for each location was classified as day, night or crepuscular using the time_of_day function in R package animal movement tools (Signer et al. 2019), and</w:t>
+        <w:t xml:space="preserve"> in 2019 (DeWitz 2021). Landcover classes were simplified into forest, shrub, herbaceous, developed and wetland land cover types. Thinned forest from habitat management was represented by the shrub land cover class from the NLCD. Land cover types associated with human development were considered as available habitat for mule deer in our analysis and not excluded, due to the presence of a resident deer population in the town of Salida indicating this habitat could be used. Wetland habitat represented riparian vegetation along a stream. Time of day for each location was classified as day, night or crepuscular using the time_of_day function in R package animal movement tools (Signer et al. 2019</w:t>
+      </w:r>
+      <w:r>
+        <w:rPr>
+          <w:rFonts w:eastAsia="Times New Roman"/>
+          <w:color w:val="000000"/>
+        </w:rPr>
+        <w:t>) and</w:t>
       </w:r>
       <w:r>
         <w:rPr>
@@ -3483,7 +3202,42 @@
           <w:rFonts w:eastAsia="Times New Roman"/>
           <w:color w:val="000000"/>
         </w:rPr>
-        <w:t xml:space="preserve"> The inclusion of human activity precluded the use of time of day in the analysis. A separate analysis for step selection during crepuscular time periods was dropped after initial analysis revealed a lack of statistical power due to small sample size.</w:t>
+        <w:t xml:space="preserve"> </w:t>
+      </w:r>
+      <w:r>
+        <w:rPr>
+          <w:rFonts w:eastAsia="Times New Roman"/>
+          <w:color w:val="000000"/>
+        </w:rPr>
+        <w:t xml:space="preserve">We used time of day to subset our data as opposed to including it as a covariate since our analysis was focused on trail usage, a variable that does not differ </w:t>
+      </w:r>
+      <w:r>
+        <w:rPr>
+          <w:rFonts w:eastAsia="Times New Roman"/>
+          <w:color w:val="000000"/>
+        </w:rPr>
+        <w:t>within strata</w:t>
+      </w:r>
+      <w:r>
+        <w:rPr>
+          <w:rFonts w:eastAsia="Times New Roman"/>
+          <w:color w:val="000000"/>
+        </w:rPr>
+        <w:t>,</w:t>
+      </w:r>
+      <w:r>
+        <w:rPr>
+          <w:rFonts w:eastAsia="Times New Roman"/>
+          <w:color w:val="000000"/>
+        </w:rPr>
+        <w:t xml:space="preserve"> similar to time of day</w:t>
+      </w:r>
+      <w:r>
+        <w:rPr>
+          <w:rFonts w:eastAsia="Times New Roman"/>
+          <w:color w:val="000000"/>
+        </w:rPr>
+        <w:t>. A separate analysis for step selection during crepuscular time periods was dropped after initial analysis revealed a lack of statistical power due to small sample size.</w:t>
       </w:r>
       <w:r>
         <w:rPr>
@@ -3537,7 +3291,21 @@
           <w:rFonts w:eastAsia="Times New Roman"/>
           <w:color w:val="000000"/>
         </w:rPr>
-        <w:t xml:space="preserve">Recreation trail use averaged </w:t>
+        <w:t>Recreation trail us</w:t>
+      </w:r>
+      <w:r>
+        <w:rPr>
+          <w:rFonts w:eastAsia="Times New Roman"/>
+          <w:color w:val="000000"/>
+        </w:rPr>
+        <w:t>age</w:t>
+      </w:r>
+      <w:r>
+        <w:rPr>
+          <w:rFonts w:eastAsia="Times New Roman"/>
+          <w:color w:val="000000"/>
+        </w:rPr>
+        <w:t xml:space="preserve"> averaged </w:t>
       </w:r>
       <w:r>
         <w:rPr>
@@ -3558,7 +3326,21 @@
           <w:rFonts w:eastAsia="Times New Roman"/>
           <w:color w:val="000000"/>
         </w:rPr>
-        <w:t xml:space="preserve"> time period </w:t>
+        <w:t xml:space="preserve"> </w:t>
+      </w:r>
+      <w:r>
+        <w:rPr>
+          <w:rFonts w:eastAsia="Times New Roman"/>
+          <w:color w:val="000000"/>
+        </w:rPr>
+        <w:t>course</w:t>
+      </w:r>
+      <w:r>
+        <w:rPr>
+          <w:rFonts w:eastAsia="Times New Roman"/>
+          <w:color w:val="000000"/>
+        </w:rPr>
+        <w:t xml:space="preserve"> </w:t>
       </w:r>
       <w:r>
         <w:rPr>
@@ -3606,6 +3388,7 @@
           <w:bCs/>
           <w:color w:val="000000"/>
         </w:rPr>
+        <w:lastRenderedPageBreak/>
         <w:t xml:space="preserve">Pooled iSSF </w:t>
       </w:r>
       <w:r>
@@ -3682,15 +3465,7 @@
           <w:rFonts w:eastAsia="Times New Roman"/>
           <w:color w:val="000000"/>
         </w:rPr>
-        <w:t xml:space="preserve"> estimates for the effects of all covariates can be seen in Figure 2. The interaction for forest land cover and rolling average of </w:t>
-      </w:r>
-      <w:r>
-        <w:rPr>
-          <w:rFonts w:eastAsia="Times New Roman"/>
-          <w:color w:val="000000"/>
-        </w:rPr>
-        <w:lastRenderedPageBreak/>
-        <w:t>human activity was found to have a strong, positive effect on selection</w:t>
+        <w:t xml:space="preserve"> estimates for the effects of all covariates can be seen in Figure 2. The interaction for forest land cover and rolling average of human activity was found to have a strong, positive effect on selection</w:t>
       </w:r>
       <w:r>
         <w:rPr>
@@ -3975,7 +3750,15 @@
           <w:rFonts w:eastAsia="Times New Roman"/>
           <w:color w:val="000000"/>
         </w:rPr>
-        <w:t>on selection (Figure 3). Suggesting a minor avoidance of herbaceous land cover and selection for forest land cover during the day. There is a significant, positive effect of wetland land cover</w:t>
+        <w:t xml:space="preserve">on selection (Figure 3). Suggesting a minor avoidance of herbaceous land cover and selection for forest land cover during the day. There </w:t>
+      </w:r>
+      <w:r>
+        <w:rPr>
+          <w:rFonts w:eastAsia="Times New Roman"/>
+          <w:color w:val="000000"/>
+        </w:rPr>
+        <w:lastRenderedPageBreak/>
+        <w:t>is a significant, positive effect of wetland land cover</w:t>
       </w:r>
       <w:r>
         <w:rPr>
@@ -4083,15 +3866,7 @@
           <w:rFonts w:eastAsia="Times New Roman"/>
           <w:color w:val="000000"/>
         </w:rPr>
-        <w:t xml:space="preserve"> were significant. Using the beta coefficients from our model we can update our step length distribution to facilitate interpretation of this interaction on movement behavior. </w:t>
-      </w:r>
-      <w:r>
-        <w:rPr>
-          <w:rFonts w:eastAsia="Times New Roman"/>
-          <w:color w:val="000000"/>
-        </w:rPr>
-        <w:lastRenderedPageBreak/>
-        <w:t>Doing so produces Figure 4 illustrating that as human activity increases the step length distribution changes and deer are move less.</w:t>
+        <w:t xml:space="preserve"> were significant. Using the beta coefficients from our model we can update our step length distribution to facilitate interpretation of this interaction on movement behavior. Doing so produces Figure 4 illustrating that as human activity increases the step length distribution changes and deer are move less.</w:t>
       </w:r>
     </w:p>
     <w:p>
@@ -4229,7 +4004,15 @@
           <w:rFonts w:eastAsia="Times New Roman"/>
           <w:color w:val="000000"/>
         </w:rPr>
-        <w:t xml:space="preserve">ay iSSF model, we can update our step length distribution with the beta coefficients from our interaction terms to ease interpretation. This indicates a greater likelihood of longer step lengths with increasing human activity at night implicating deer move more at night with increases in human activity (Figure 5), albeit this is a smaller effect when compared to the step length distribution for the </w:t>
+        <w:t xml:space="preserve">ay iSSF model, we can update our step length distribution with the beta coefficients from our interaction terms to ease interpretation. This indicates a greater likelihood of longer step lengths with increasing human activity at night implicating deer move more at night with increases </w:t>
+      </w:r>
+      <w:r>
+        <w:rPr>
+          <w:rFonts w:eastAsia="Times New Roman"/>
+          <w:color w:val="000000"/>
+        </w:rPr>
+        <w:lastRenderedPageBreak/>
+        <w:t xml:space="preserve">in human activity (Figure 5), albeit this is a smaller effect when compared to the step length distribution for the </w:t>
       </w:r>
       <w:r>
         <w:rPr>
@@ -4392,14 +4175,196 @@
           <w:rFonts w:eastAsia="Times New Roman"/>
           <w:color w:val="000000"/>
         </w:rPr>
-        <w:t>Deer increased their use of forest habitat compared to shrub habitat in response to increasing human activity</w:t>
-      </w:r>
-      <w:r>
-        <w:rPr>
-          <w:rFonts w:eastAsia="Times New Roman"/>
-          <w:color w:val="000000"/>
-        </w:rPr>
-        <w:t xml:space="preserve">. The shrub </w:t>
+        <w:t xml:space="preserve">Deer increased their use of forest habitat compared to shrub habitat in response to increasing </w:t>
+      </w:r>
+      <w:r>
+        <w:rPr>
+          <w:rFonts w:eastAsia="Times New Roman"/>
+          <w:color w:val="000000"/>
+        </w:rPr>
+        <w:t>trail usage</w:t>
+      </w:r>
+      <w:r>
+        <w:rPr>
+          <w:rFonts w:eastAsia="Times New Roman"/>
+          <w:color w:val="000000"/>
+        </w:rPr>
+        <w:t xml:space="preserve">. The shrub habitat, </w:t>
+      </w:r>
+      <w:r>
+        <w:rPr>
+          <w:rFonts w:eastAsia="Times New Roman"/>
+          <w:color w:val="000000"/>
+        </w:rPr>
+        <w:t>a</w:t>
+      </w:r>
+      <w:r>
+        <w:rPr>
+          <w:rFonts w:eastAsia="Times New Roman"/>
+          <w:color w:val="000000"/>
+        </w:rPr>
+        <w:t>s indicat</w:t>
+      </w:r>
+      <w:r>
+        <w:rPr>
+          <w:rFonts w:eastAsia="Times New Roman"/>
+          <w:color w:val="000000"/>
+        </w:rPr>
+        <w:t>ed by land cover,</w:t>
+      </w:r>
+      <w:r>
+        <w:rPr>
+          <w:rFonts w:eastAsia="Times New Roman"/>
+          <w:color w:val="000000"/>
+        </w:rPr>
+        <w:t xml:space="preserve"> </w:t>
+      </w:r>
+      <w:r>
+        <w:rPr>
+          <w:rFonts w:eastAsia="Times New Roman"/>
+          <w:color w:val="000000"/>
+        </w:rPr>
+        <w:t xml:space="preserve">matched </w:t>
+      </w:r>
+      <w:r>
+        <w:rPr>
+          <w:rFonts w:eastAsia="Times New Roman"/>
+          <w:color w:val="000000"/>
+        </w:rPr>
+        <w:t>areas where management</w:t>
+      </w:r>
+      <w:r>
+        <w:rPr>
+          <w:rFonts w:eastAsia="Times New Roman"/>
+          <w:color w:val="000000"/>
+        </w:rPr>
+        <w:t xml:space="preserve"> of pinyon-juniper </w:t>
+      </w:r>
+      <w:r>
+        <w:rPr>
+          <w:rFonts w:eastAsia="Times New Roman"/>
+          <w:color w:val="000000"/>
+        </w:rPr>
+        <w:t>forest</w:t>
+      </w:r>
+      <w:r>
+        <w:rPr>
+          <w:rFonts w:eastAsia="Times New Roman"/>
+          <w:color w:val="000000"/>
+        </w:rPr>
+        <w:t xml:space="preserve"> has been implemented for fuel reduction and habitat management</w:t>
+      </w:r>
+      <w:r>
+        <w:rPr>
+          <w:rFonts w:eastAsia="Times New Roman"/>
+          <w:color w:val="000000"/>
+        </w:rPr>
+        <w:t>,</w:t>
+      </w:r>
+      <w:r>
+        <w:rPr>
+          <w:rFonts w:eastAsia="Times New Roman"/>
+          <w:color w:val="000000"/>
+        </w:rPr>
+        <w:t xml:space="preserve"> resulting in thinned, open savannah-like habitat</w:t>
+      </w:r>
+      <w:r>
+        <w:rPr>
+          <w:rFonts w:eastAsia="Times New Roman"/>
+          <w:color w:val="000000"/>
+        </w:rPr>
+        <w:t xml:space="preserve"> useful for mule deer forage</w:t>
+      </w:r>
+      <w:r>
+        <w:rPr>
+          <w:rFonts w:eastAsia="Times New Roman"/>
+          <w:color w:val="000000"/>
+        </w:rPr>
+        <w:t xml:space="preserve"> </w:t>
+      </w:r>
+      <w:r>
+        <w:rPr>
+          <w:rFonts w:eastAsia="Times New Roman"/>
+          <w:color w:val="000000"/>
+        </w:rPr>
+        <w:t>(Miller et al. 2019)</w:t>
+      </w:r>
+      <w:r>
+        <w:rPr>
+          <w:rFonts w:eastAsia="Times New Roman"/>
+          <w:color w:val="000000"/>
+        </w:rPr>
+        <w:t>. A loss of foraging opportunities could result from this shift in habitat preference, with shrub habitat providing a greater abundance and diversity of browse for mule deer (Bombaci et al. 2016, Miller et al. 2019). Habitat management of winter range for mule deer may be rendered less effective with increasing human recreation</w:t>
+      </w:r>
+      <w:r>
+        <w:rPr>
+          <w:rFonts w:eastAsia="Times New Roman"/>
+          <w:color w:val="000000"/>
+        </w:rPr>
+        <w:t>,</w:t>
+      </w:r>
+      <w:r>
+        <w:rPr>
+          <w:rFonts w:eastAsia="Times New Roman"/>
+          <w:color w:val="000000"/>
+        </w:rPr>
+        <w:t xml:space="preserve"> as </w:t>
+      </w:r>
+      <w:r>
+        <w:rPr>
+          <w:rFonts w:eastAsia="Times New Roman"/>
+          <w:color w:val="000000"/>
+        </w:rPr>
+        <w:t>habitat with a greater diversity and cover of shrubs and herbaceous plants is less utilized</w:t>
+      </w:r>
+      <w:r>
+        <w:rPr>
+          <w:rFonts w:eastAsia="Times New Roman"/>
+          <w:color w:val="000000"/>
+        </w:rPr>
+        <w:t xml:space="preserve">. </w:t>
+      </w:r>
+      <w:r>
+        <w:rPr>
+          <w:rFonts w:eastAsia="Times New Roman"/>
+          <w:color w:val="000000"/>
+        </w:rPr>
+        <w:t>Careful consideration of the objectives behind pinyon-juniper management is essential to ensure that wildlife conservation goals are balanced with other intended outcomes of the practice, such as wildfire risk reduction</w:t>
+      </w:r>
+      <w:r>
+        <w:rPr>
+          <w:rFonts w:eastAsia="Times New Roman"/>
+          <w:color w:val="000000"/>
+        </w:rPr>
+        <w:t xml:space="preserve"> </w:t>
+      </w:r>
+      <w:r>
+        <w:rPr>
+          <w:rFonts w:eastAsia="Times New Roman"/>
+          <w:color w:val="000000"/>
+        </w:rPr>
+        <w:t xml:space="preserve">(Miller et al. 2019). </w:t>
+      </w:r>
+      <w:r>
+        <w:rPr>
+          <w:rFonts w:eastAsia="Times New Roman"/>
+          <w:color w:val="000000"/>
+        </w:rPr>
+        <w:t>C</w:t>
+      </w:r>
+      <w:r>
+        <w:rPr>
+          <w:rFonts w:eastAsia="Times New Roman"/>
+          <w:color w:val="000000"/>
+        </w:rPr>
+        <w:t xml:space="preserve">ompromise may exist in the patch size and arrangement of treatments. </w:t>
+      </w:r>
+      <w:r>
+        <w:rPr>
+          <w:rFonts w:eastAsia="Times New Roman"/>
+          <w:color w:val="000000"/>
+        </w:rPr>
+        <w:t xml:space="preserve">Short et al. (1977) investigated deer use across various thinning </w:t>
       </w:r>
       <w:r>
         <w:rPr>
@@ -4407,28 +4372,7 @@
           <w:color w:val="000000"/>
         </w:rPr>
         <w:lastRenderedPageBreak/>
-        <w:t xml:space="preserve">habitat, </w:t>
-      </w:r>
-      <w:r>
-        <w:rPr>
-          <w:rFonts w:eastAsia="Times New Roman"/>
-          <w:color w:val="000000"/>
-        </w:rPr>
-        <w:t>a</w:t>
-      </w:r>
-      <w:r>
-        <w:rPr>
-          <w:rFonts w:eastAsia="Times New Roman"/>
-          <w:color w:val="000000"/>
-        </w:rPr>
-        <w:t>s indicat</w:t>
-      </w:r>
-      <w:r>
-        <w:rPr>
-          <w:rFonts w:eastAsia="Times New Roman"/>
-          <w:color w:val="000000"/>
-        </w:rPr>
-        <w:t>ed by land cover,</w:t>
+        <w:t>treatments and found that small patch cuttings (≤0.5 km²) were more frequently utilized by deer. Their findings also highlighted the importance of treatment patch arrangement, noting that proximity to undisturbed woodland significantly influenced deer use.</w:t>
       </w:r>
       <w:r>
         <w:rPr>
@@ -4442,56 +4386,7 @@
           <w:rFonts w:eastAsia="Times New Roman"/>
           <w:color w:val="000000"/>
         </w:rPr>
-        <w:t xml:space="preserve">matched </w:t>
-      </w:r>
-      <w:r>
-        <w:rPr>
-          <w:rFonts w:eastAsia="Times New Roman"/>
-          <w:color w:val="000000"/>
-        </w:rPr>
-        <w:t>areas where management</w:t>
-      </w:r>
-      <w:r>
-        <w:rPr>
-          <w:rFonts w:eastAsia="Times New Roman"/>
-          <w:color w:val="000000"/>
-        </w:rPr>
-        <w:t xml:space="preserve"> of pinyon-juniper </w:t>
-      </w:r>
-      <w:r>
-        <w:rPr>
-          <w:rFonts w:eastAsia="Times New Roman"/>
-          <w:color w:val="000000"/>
-        </w:rPr>
-        <w:t>forest</w:t>
-      </w:r>
-      <w:r>
-        <w:rPr>
-          <w:rFonts w:eastAsia="Times New Roman"/>
-          <w:color w:val="000000"/>
-        </w:rPr>
-        <w:t xml:space="preserve"> has been implemented for fuel reduction and habitat management</w:t>
-      </w:r>
-      <w:r>
-        <w:rPr>
-          <w:rFonts w:eastAsia="Times New Roman"/>
-          <w:color w:val="000000"/>
-        </w:rPr>
-        <w:t>,</w:t>
-      </w:r>
-      <w:r>
-        <w:rPr>
-          <w:rFonts w:eastAsia="Times New Roman"/>
-          <w:color w:val="000000"/>
-        </w:rPr>
-        <w:t xml:space="preserve"> resulting in thinned, open savannah-like habitat</w:t>
-      </w:r>
-      <w:r>
-        <w:rPr>
-          <w:rFonts w:eastAsia="Times New Roman"/>
-          <w:color w:val="000000"/>
-        </w:rPr>
-        <w:t xml:space="preserve"> useful for mule deer forage</w:t>
+        <w:t>Further investigation into this question could help clarify the mixed findings regarding the effectiveness of pinyon-juniper habitat management on mule deer population health.</w:t>
       </w:r>
       <w:r>
         <w:rPr>
@@ -4505,42 +4400,14 @@
           <w:rFonts w:eastAsia="Times New Roman"/>
           <w:color w:val="000000"/>
         </w:rPr>
-        <w:t>(Miller et al. 2019)</w:t>
-      </w:r>
-      <w:r>
-        <w:rPr>
-          <w:rFonts w:eastAsia="Times New Roman"/>
-          <w:color w:val="000000"/>
-        </w:rPr>
-        <w:t>. A loss of foraging opportunities could result from this shift in habitat preference, with shrub habitat providing a greater abundance and diversity of browse for mule deer (Bombaci et al. 2016, Miller et al. 2019). Habitat management of winter range for mule deer may be rendered less effective with increasing human recreation</w:t>
-      </w:r>
-      <w:r>
-        <w:rPr>
-          <w:rFonts w:eastAsia="Times New Roman"/>
-          <w:color w:val="000000"/>
-        </w:rPr>
-        <w:t>,</w:t>
-      </w:r>
-      <w:r>
-        <w:rPr>
-          <w:rFonts w:eastAsia="Times New Roman"/>
-          <w:color w:val="000000"/>
-        </w:rPr>
-        <w:t xml:space="preserve"> as </w:t>
-      </w:r>
-      <w:r>
-        <w:rPr>
-          <w:rFonts w:eastAsia="Times New Roman"/>
-          <w:color w:val="000000"/>
-        </w:rPr>
-        <w:t>secure</w:t>
-      </w:r>
-      <w:r>
-        <w:rPr>
-          <w:rFonts w:eastAsia="Times New Roman"/>
-          <w:color w:val="000000"/>
-        </w:rPr>
-        <w:t xml:space="preserve"> forest</w:t>
+        <w:t>Similar shifts in habitat use due to human recreational activity have also been documented in other wildlife species (Cristescu et al. 2013; Smith et al. 2019).</w:t>
+      </w:r>
+      <w:r>
+        <w:rPr>
+          <w:rFonts w:eastAsia="Times New Roman"/>
+          <w:color w:val="000000"/>
+        </w:rPr>
+        <w:t xml:space="preserve"> This behavioral adaptation to increasing trail usage could reflect a greater sense of security perceived by mule deer in forest habitat than the more open, managed shrub habitat.</w:t>
       </w:r>
       <w:r>
         <w:rPr>
@@ -4548,105 +4415,6 @@
           <w:color w:val="000000"/>
         </w:rPr>
         <w:t xml:space="preserve"> </w:t>
-      </w:r>
-      <w:r>
-        <w:rPr>
-          <w:rFonts w:eastAsia="Times New Roman"/>
-          <w:color w:val="000000"/>
-        </w:rPr>
-        <w:t xml:space="preserve">habitat is removed and productive foraging habitat is perceived to be riskier. </w:t>
-      </w:r>
-      <w:r>
-        <w:rPr>
-          <w:rFonts w:eastAsia="Times New Roman"/>
-          <w:color w:val="000000"/>
-        </w:rPr>
-        <w:t>Careful consideration of the objectives behind pinyon-juniper management is essential to ensure that wildlife conservation goals are balanced with other intended outcomes of the practice, such as wildfire risk reduction</w:t>
-      </w:r>
-      <w:r>
-        <w:rPr>
-          <w:rFonts w:eastAsia="Times New Roman"/>
-          <w:color w:val="000000"/>
-        </w:rPr>
-        <w:t xml:space="preserve"> </w:t>
-      </w:r>
-      <w:r>
-        <w:rPr>
-          <w:rFonts w:eastAsia="Times New Roman"/>
-          <w:color w:val="000000"/>
-        </w:rPr>
-        <w:t xml:space="preserve">(Miller et al. 2019). </w:t>
-      </w:r>
-      <w:r>
-        <w:rPr>
-          <w:rFonts w:eastAsia="Times New Roman"/>
-          <w:color w:val="000000"/>
-        </w:rPr>
-        <w:t>C</w:t>
-      </w:r>
-      <w:r>
-        <w:rPr>
-          <w:rFonts w:eastAsia="Times New Roman"/>
-          <w:color w:val="000000"/>
-        </w:rPr>
-        <w:t xml:space="preserve">ompromise may exist in the patch size and arrangement of treatments. </w:t>
-      </w:r>
-      <w:r>
-        <w:rPr>
-          <w:rFonts w:eastAsia="Times New Roman"/>
-          <w:color w:val="000000"/>
-        </w:rPr>
-        <w:t>Short et al. (1977) investigated deer use across various thinning treatments and found that small patch cuttings (≤0.5 km²) were more frequently utilized by deer. Their findings also highlighted the importance of treatment patch arrangement, noting that proximity to undisturbed woodland significantly influenced deer use.</w:t>
-      </w:r>
-      <w:r>
-        <w:rPr>
-          <w:rFonts w:eastAsia="Times New Roman"/>
-          <w:color w:val="000000"/>
-        </w:rPr>
-        <w:t xml:space="preserve"> </w:t>
-      </w:r>
-      <w:r>
-        <w:rPr>
-          <w:rFonts w:eastAsia="Times New Roman"/>
-          <w:color w:val="000000"/>
-        </w:rPr>
-        <w:t>Further investigation into this question could help clarify the mixed findings regarding the effectiveness of pinyon-juniper habitat management on mule deer population health.</w:t>
-      </w:r>
-      <w:r>
-        <w:rPr>
-          <w:rFonts w:eastAsia="Times New Roman"/>
-          <w:color w:val="000000"/>
-        </w:rPr>
-        <w:t xml:space="preserve"> </w:t>
-      </w:r>
-      <w:r>
-        <w:rPr>
-          <w:rFonts w:eastAsia="Times New Roman"/>
-          <w:color w:val="000000"/>
-        </w:rPr>
-        <w:t>Similar shifts in habitat use due to human recreational activity have also been documented in other wildlife species (Cristescu et al. 2013; Smith et al. 2019).</w:t>
-      </w:r>
-      <w:r>
-        <w:rPr>
-          <w:rFonts w:eastAsia="Times New Roman"/>
-          <w:color w:val="000000"/>
-        </w:rPr>
-        <w:t xml:space="preserve"> </w:t>
-      </w:r>
-      <w:r>
-        <w:rPr>
-          <w:rFonts w:eastAsia="Times New Roman"/>
-          <w:color w:val="000000"/>
-        </w:rPr>
-        <w:t xml:space="preserve">This likely reflects a behavioral adaptation: during the day, when deer are bedded down in refuge, remaining still is the safest strategy unless they are directly threatened. At </w:t>
-      </w:r>
-      <w:r>
-        <w:rPr>
-          <w:rFonts w:eastAsia="Times New Roman"/>
-          <w:color w:val="000000"/>
-        </w:rPr>
-        <w:lastRenderedPageBreak/>
-        <w:t>night, however, when they are foraging in more exposed areas, it is safer to move away from potential predators.</w:t>
       </w:r>
     </w:p>
     <w:p>
@@ -4760,7 +4528,15 @@
           <w:rFonts w:eastAsia="Times New Roman"/>
           <w:color w:val="000000"/>
         </w:rPr>
-        <w:t xml:space="preserve">). The only other telemetry study examining this question found slightly increased hourly movement rates for deer when looking at activity patterns during four recreation activities in comparison to a control and suggested, as we found, that deer might be seeking different habitat in response to high human activity (Wisdom et al. 2004). </w:t>
+        <w:t xml:space="preserve">). The only other telemetry study examining this question found slightly increased hourly movement rates for deer when looking at activity patterns during four recreation activities in comparison to a control and </w:t>
+      </w:r>
+      <w:r>
+        <w:rPr>
+          <w:rFonts w:eastAsia="Times New Roman"/>
+          <w:color w:val="000000"/>
+        </w:rPr>
+        <w:lastRenderedPageBreak/>
+        <w:t xml:space="preserve">suggested, as we found, that deer might be seeking different habitat in response to high human activity (Wisdom et al. 2004). </w:t>
       </w:r>
     </w:p>
     <w:p>
@@ -4903,15 +4679,7 @@
           <w:rFonts w:eastAsia="Times New Roman"/>
           <w:color w:val="000000"/>
         </w:rPr>
-        <w:t xml:space="preserve"> </w:t>
-      </w:r>
-      <w:r>
-        <w:rPr>
-          <w:rFonts w:eastAsia="Times New Roman"/>
-          <w:color w:val="000000"/>
-        </w:rPr>
-        <w:lastRenderedPageBreak/>
-        <w:t xml:space="preserve">similar biophysical characteristics we </w:t>
+        <w:t xml:space="preserve"> similar biophysical characteristics we </w:t>
       </w:r>
       <w:r>
         <w:rPr>
@@ -5130,14 +4898,29 @@
           <w:rFonts w:eastAsia="Times New Roman"/>
           <w:color w:val="000000"/>
         </w:rPr>
-        <w:t xml:space="preserve">Human recreation involves both human presence and human infrastructure. While both can have an impact on wildlife, infrastructure is often measured and serves as a proxy for recreation with only 6.7% of studies remotely monitoring recreation activity (Larson et al. 2016). </w:t>
-      </w:r>
-      <w:r>
-        <w:rPr>
-          <w:rFonts w:eastAsia="Times New Roman"/>
-          <w:color w:val="000000"/>
-        </w:rPr>
-        <w:t>Human activity is often categorized dichotomously into high- and low-use areas; however, this classification is relative to each study site, making it challenging to develop standardized guidelines for assessing recreational impacts or to compare results across different studies</w:t>
+        <w:t xml:space="preserve">Human recreation involves both human presence and human infrastructure. While both can have an impact on wildlife, infrastructure is often measured and serves as a proxy for recreation with only </w:t>
+      </w:r>
+      <w:r>
+        <w:rPr>
+          <w:rFonts w:eastAsia="Times New Roman"/>
+          <w:color w:val="000000"/>
+        </w:rPr>
+        <w:lastRenderedPageBreak/>
+        <w:t xml:space="preserve">6.7% of studies monitoring recreation activity (Larson et al. 2016). </w:t>
+      </w:r>
+      <w:r>
+        <w:rPr>
+          <w:rFonts w:eastAsia="Times New Roman"/>
+          <w:color w:val="000000"/>
+        </w:rPr>
+        <w:t>Trail usage</w:t>
+      </w:r>
+      <w:r>
+        <w:rPr>
+          <w:rFonts w:eastAsia="Times New Roman"/>
+          <w:color w:val="000000"/>
+        </w:rPr>
+        <w:t xml:space="preserve"> is often categorized dichotomously into high- and low-use areas; however, this classification is relative to each study site, making it challenging to develop standardized guidelines for assessing recreational impacts or to compare results across different studies</w:t>
       </w:r>
       <w:r>
         <w:rPr>
@@ -5158,15 +4941,7 @@
           <w:rFonts w:eastAsia="Times New Roman"/>
           <w:color w:val="000000"/>
         </w:rPr>
-        <w:t xml:space="preserve">Use of infrared trail counters for tracking human presence fulfills the need for better measurements of human activity needed in recreation research (Marion et al. 2020). Trail counters provide a valuable metric down to the hour, and measure trends over long periods of time, making it possible </w:t>
-      </w:r>
-      <w:r>
-        <w:rPr>
-          <w:rFonts w:eastAsia="Times New Roman"/>
-          <w:color w:val="000000"/>
-        </w:rPr>
-        <w:lastRenderedPageBreak/>
-        <w:t>to monitor long term recreation trends. Trail counter data provides a useful tool for managers looking to manage trail traffic and detect thresholds at which human presence might become significantly more damaging (Monz et al. 2013</w:t>
+        <w:t>Use of infrared trail counters for tracking human presence fulfills the need for better measurements of human activity needed in recreation research (Marion et al. 2020). Trail counters provide a valuable metric down to the hour, and measure trends over long periods of time, making it possible to monitor long term recreation trends. Trail counter data provides a useful tool for managers looking to manage trail traffic and detect thresholds at which human presence might become significantly more damaging (Monz et al. 2013</w:t>
       </w:r>
       <w:r>
         <w:rPr>
@@ -5247,14 +5022,22 @@
           <w:rFonts w:eastAsia="Times New Roman"/>
           <w:color w:val="000000"/>
         </w:rPr>
-        <w:t>Deer selected for p</w:t>
-      </w:r>
-      <w:r>
-        <w:rPr>
-          <w:rFonts w:eastAsia="Times New Roman"/>
-          <w:color w:val="000000"/>
-        </w:rPr>
-        <w:t>otential foraging habitat, represented by wetland and herbaceous land cover</w:t>
+        <w:lastRenderedPageBreak/>
+        <w:t xml:space="preserve">Deer selected for </w:t>
+      </w:r>
+      <w:r>
+        <w:rPr>
+          <w:rFonts w:eastAsia="Times New Roman"/>
+          <w:color w:val="000000"/>
+        </w:rPr>
+        <w:t>wetland and herbaceous land cover</w:t>
+      </w:r>
+      <w:r>
+        <w:rPr>
+          <w:rFonts w:eastAsia="Times New Roman"/>
+          <w:color w:val="000000"/>
+        </w:rPr>
+        <w:t xml:space="preserve"> in relation to shrub habitat</w:t>
       </w:r>
       <w:r>
         <w:rPr>
@@ -5282,6 +5065,34 @@
           <w:rFonts w:eastAsia="Times New Roman"/>
           <w:color w:val="000000"/>
         </w:rPr>
+        <w:t xml:space="preserve">Herbaceous land cover included agricultural lands, an important forage resource for mule deer noted in other studies (Anderson et al. 2012, Hellesto et al. 2025). </w:t>
+      </w:r>
+      <w:r>
+        <w:rPr>
+          <w:rFonts w:eastAsia="Times New Roman"/>
+          <w:color w:val="000000"/>
+        </w:rPr>
+        <w:t xml:space="preserve">Wetland habitat on our study area was only found along a riparian corridor on the edge of town and could provide multiple benefits such as forage, </w:t>
+      </w:r>
+      <w:r>
+        <w:rPr>
+          <w:rFonts w:eastAsia="Times New Roman"/>
+          <w:color w:val="000000"/>
+        </w:rPr>
+        <w:t>protective cover</w:t>
+      </w:r>
+      <w:r>
+        <w:rPr>
+          <w:rFonts w:eastAsia="Times New Roman"/>
+          <w:color w:val="000000"/>
+        </w:rPr>
+        <w:t xml:space="preserve"> and water. </w:t>
+      </w:r>
+      <w:r>
+        <w:rPr>
+          <w:rFonts w:eastAsia="Times New Roman"/>
+          <w:color w:val="000000"/>
+        </w:rPr>
         <w:t>F</w:t>
       </w:r>
       <w:r>
@@ -5296,7 +5107,28 @@
           <w:rFonts w:eastAsia="Times New Roman"/>
           <w:color w:val="000000"/>
         </w:rPr>
-        <w:t>hese land cover types creat</w:t>
+        <w:t>hese land cover types</w:t>
+      </w:r>
+      <w:r>
+        <w:rPr>
+          <w:rFonts w:eastAsia="Times New Roman"/>
+          <w:color w:val="000000"/>
+        </w:rPr>
+        <w:t xml:space="preserve"> </w:t>
+      </w:r>
+      <w:r>
+        <w:rPr>
+          <w:rFonts w:eastAsia="Times New Roman"/>
+          <w:color w:val="000000"/>
+        </w:rPr>
+        <w:t>could</w:t>
+      </w:r>
+      <w:r>
+        <w:rPr>
+          <w:rFonts w:eastAsia="Times New Roman"/>
+          <w:color w:val="000000"/>
+        </w:rPr>
+        <w:t xml:space="preserve"> creat</w:t>
       </w:r>
       <w:r>
         <w:rPr>
@@ -5345,15 +5177,105 @@
           <w:rFonts w:eastAsia="Times New Roman"/>
           <w:color w:val="000000"/>
         </w:rPr>
-        <w:t xml:space="preserve">Selection does not indicate where an animal is most frequently found, but rather reflects the relative preference for certain habitats when all other variables are held constant and all habitat types are equally available </w:t>
-      </w:r>
-      <w:r>
-        <w:rPr>
-          <w:rFonts w:eastAsia="Times New Roman"/>
-          <w:color w:val="000000"/>
-        </w:rPr>
-        <w:lastRenderedPageBreak/>
-        <w:t>(Fieberg et al. 2021). Interpreted this way, deer appear selective about habitat use when far from trails, favoring safer areas and minimizing risk. When closer to developed habitats, they seem to balance the risk of foraging by utilizing these areas during periods of low human activity. Our separate day and night datasets further illustrate this behavior, showing how deer adjust their use of wetland and herbaceous habitats based on time of day, likely in response to both behavioral needs and patterns of human presence.</w:t>
+        <w:t xml:space="preserve">Selection does not indicate where an animal is most frequently </w:t>
+      </w:r>
+      <w:r>
+        <w:rPr>
+          <w:rFonts w:eastAsia="Times New Roman"/>
+          <w:color w:val="000000"/>
+        </w:rPr>
+        <w:t>found but</w:t>
+      </w:r>
+      <w:r>
+        <w:rPr>
+          <w:rFonts w:eastAsia="Times New Roman"/>
+          <w:color w:val="000000"/>
+        </w:rPr>
+        <w:t xml:space="preserve"> rather reflects the relative preference for certain habitats when all other variables are held constant and all habitat types are equally available (Fieberg et al. 2021). </w:t>
+      </w:r>
+      <w:r>
+        <w:rPr>
+          <w:rFonts w:eastAsia="Times New Roman"/>
+          <w:color w:val="000000"/>
+        </w:rPr>
+        <w:t>Taken this way</w:t>
+      </w:r>
+      <w:r>
+        <w:rPr>
+          <w:rFonts w:eastAsia="Times New Roman"/>
+          <w:color w:val="000000"/>
+        </w:rPr>
+        <w:t>, m</w:t>
+      </w:r>
+      <w:r>
+        <w:rPr>
+          <w:rFonts w:eastAsia="Times New Roman"/>
+          <w:color w:val="000000"/>
+        </w:rPr>
+        <w:t>ule deer</w:t>
+      </w:r>
+      <w:r>
+        <w:rPr>
+          <w:rFonts w:eastAsia="Times New Roman"/>
+          <w:color w:val="000000"/>
+        </w:rPr>
+        <w:t xml:space="preserve"> </w:t>
+      </w:r>
+      <w:r>
+        <w:rPr>
+          <w:rFonts w:eastAsia="Times New Roman"/>
+          <w:color w:val="000000"/>
+        </w:rPr>
+        <w:t>may</w:t>
+      </w:r>
+      <w:r>
+        <w:rPr>
+          <w:rFonts w:eastAsia="Times New Roman"/>
+          <w:color w:val="000000"/>
+        </w:rPr>
+        <w:t xml:space="preserve"> balance the risk of foraging</w:t>
+      </w:r>
+      <w:r>
+        <w:rPr>
+          <w:rFonts w:eastAsia="Times New Roman"/>
+          <w:color w:val="000000"/>
+        </w:rPr>
+        <w:t xml:space="preserve"> in wetland and herbaceous habitat</w:t>
+      </w:r>
+      <w:r>
+        <w:rPr>
+          <w:rFonts w:eastAsia="Times New Roman"/>
+          <w:color w:val="000000"/>
+        </w:rPr>
+        <w:t xml:space="preserve"> by </w:t>
+      </w:r>
+      <w:r>
+        <w:rPr>
+          <w:rFonts w:eastAsia="Times New Roman"/>
+          <w:color w:val="000000"/>
+        </w:rPr>
+        <w:t xml:space="preserve">selectively </w:t>
+      </w:r>
+      <w:r>
+        <w:rPr>
+          <w:rFonts w:eastAsia="Times New Roman"/>
+          <w:color w:val="000000"/>
+        </w:rPr>
+        <w:t xml:space="preserve">utilizing these areas during periods of low human activity. Our separate day and night datasets further illustrate this behavior, showing how deer adjust their use of wetland and herbaceous habitats based on time of day, </w:t>
+      </w:r>
+      <w:r>
+        <w:rPr>
+          <w:rFonts w:eastAsia="Times New Roman"/>
+          <w:color w:val="000000"/>
+        </w:rPr>
+        <w:t>possibly</w:t>
+      </w:r>
+      <w:r>
+        <w:rPr>
+          <w:rFonts w:eastAsia="Times New Roman"/>
+          <w:color w:val="000000"/>
+        </w:rPr>
+        <w:t xml:space="preserve"> in response to both behavioral needs and patterns of human presence.</w:t>
       </w:r>
     </w:p>
     <w:p>
@@ -5432,7 +5354,15 @@
           <w:rFonts w:eastAsia="Times New Roman"/>
           <w:color w:val="000000"/>
         </w:rPr>
-        <w:t>The variation in herbaceous habitat selection between day and night suggests that deer employ a spatiotemporal strategy to balance their needs for cover and foraging. During the day, they tend to prefer habitats that offer greater cover, while at night, they shift toward areas that provide better foraging opportunities.</w:t>
+        <w:t xml:space="preserve">The variation in herbaceous habitat selection between day and night suggests that deer employ a spatiotemporal strategy to balance their needs for cover and foraging. During the day, they tend to prefer habitats that offer greater </w:t>
+      </w:r>
+      <w:r>
+        <w:rPr>
+          <w:rFonts w:eastAsia="Times New Roman"/>
+          <w:color w:val="000000"/>
+        </w:rPr>
+        <w:lastRenderedPageBreak/>
+        <w:t>cover, while at night, they shift toward areas that provide better foraging opportunities.</w:t>
       </w:r>
       <w:r>
         <w:rPr>
@@ -5521,7 +5451,121 @@
           <w:rFonts w:eastAsia="Times New Roman"/>
           <w:color w:val="000000"/>
         </w:rPr>
-        <w:t xml:space="preserve"> demonstrates that deer who summer in comparatively natural habitats </w:t>
+        <w:t xml:space="preserve"> demonstrates that deer who summer in comparatively natural habitats can still depend on increasingly urbanized winter ranges.</w:t>
+      </w:r>
+      <w:r>
+        <w:rPr>
+          <w:rFonts w:eastAsia="Times New Roman"/>
+          <w:color w:val="000000"/>
+        </w:rPr>
+        <w:t xml:space="preserve"> </w:t>
+      </w:r>
+      <w:r>
+        <w:rPr>
+          <w:rFonts w:eastAsia="Times New Roman"/>
+          <w:color w:val="000000"/>
+        </w:rPr>
+        <w:t xml:space="preserve">More </w:t>
+      </w:r>
+      <w:r>
+        <w:rPr>
+          <w:rFonts w:eastAsia="Times New Roman"/>
+          <w:color w:val="000000"/>
+        </w:rPr>
+        <w:t>trail development is planned for our study area</w:t>
+      </w:r>
+      <w:r>
+        <w:rPr>
+          <w:rFonts w:eastAsia="Times New Roman"/>
+          <w:color w:val="000000"/>
+        </w:rPr>
+        <w:t xml:space="preserve"> illustrating that </w:t>
+      </w:r>
+      <w:r>
+        <w:rPr>
+          <w:rFonts w:eastAsia="Times New Roman"/>
+          <w:color w:val="000000"/>
+          <w:shd w:val="clear" w:color="auto" w:fill="FFFFFF"/>
+        </w:rPr>
+        <w:t>the story of development for recreation is often one of escalating disturbance, with this shifting baseline requiring continuous adaptation.</w:t>
+      </w:r>
+      <w:r>
+        <w:rPr>
+          <w:rFonts w:eastAsia="Times New Roman"/>
+          <w:color w:val="000000"/>
+          <w:shd w:val="clear" w:color="auto" w:fill="FFFFFF"/>
+        </w:rPr>
+        <w:t xml:space="preserve"> </w:t>
+      </w:r>
+      <w:r>
+        <w:rPr>
+          <w:rFonts w:eastAsia="Times New Roman"/>
+          <w:color w:val="000000"/>
+        </w:rPr>
+        <w:t>Reduced response to human presence may be a good outcome for deer allowing them to maintain normal behaviors, although this desensitization may lead to increased human-wildlife conflict (Thompson and Henderson 1998), increased disease prevalence (Farnsworth et al. 2005) and loss of migratory behavior (Robb et al. 2013).</w:t>
+      </w:r>
+      <w:r>
+        <w:rPr>
+          <w:rFonts w:eastAsia="Times New Roman"/>
+          <w:color w:val="000000"/>
+        </w:rPr>
+        <w:t xml:space="preserve"> </w:t>
+      </w:r>
+      <w:r>
+        <w:rPr>
+          <w:rFonts w:eastAsia="Times New Roman"/>
+          <w:color w:val="000000"/>
+        </w:rPr>
+        <w:t xml:space="preserve">Increasing human presence on winter ranges could contribute to a loss of migratory individuals </w:t>
+      </w:r>
+      <w:r>
+        <w:rPr>
+          <w:rFonts w:eastAsia="Times New Roman"/>
+          <w:color w:val="000000"/>
+        </w:rPr>
+        <w:t>either through</w:t>
+      </w:r>
+      <w:r>
+        <w:rPr>
+          <w:rFonts w:eastAsia="Times New Roman"/>
+          <w:color w:val="000000"/>
+        </w:rPr>
+        <w:t xml:space="preserve"> </w:t>
+      </w:r>
+      <w:r>
+        <w:rPr>
+          <w:rFonts w:eastAsia="Times New Roman"/>
+          <w:color w:val="000000"/>
+        </w:rPr>
+        <w:t>consequences of behavioral avoidance</w:t>
+      </w:r>
+      <w:r>
+        <w:rPr>
+          <w:rFonts w:eastAsia="Times New Roman"/>
+          <w:color w:val="000000"/>
+        </w:rPr>
+        <w:t xml:space="preserve"> or the desensitization of deer to human presence, </w:t>
+      </w:r>
+      <w:r>
+        <w:rPr>
+          <w:rFonts w:eastAsia="Times New Roman"/>
+          <w:color w:val="000000"/>
+        </w:rPr>
+        <w:t>both</w:t>
+      </w:r>
+      <w:r>
+        <w:rPr>
+          <w:rFonts w:eastAsia="Times New Roman"/>
+          <w:color w:val="000000"/>
+        </w:rPr>
+        <w:t xml:space="preserve"> resulting in losses of migratory deer. </w:t>
+      </w:r>
+      <w:r>
+        <w:rPr>
+          <w:rFonts w:eastAsia="Times New Roman"/>
+          <w:color w:val="000000"/>
+        </w:rPr>
+        <w:t xml:space="preserve">Mule deer migration is culturally transmitted and declines in ungulate migration have been associated with </w:t>
       </w:r>
       <w:r>
         <w:rPr>
@@ -5529,121 +5573,7 @@
           <w:color w:val="000000"/>
         </w:rPr>
         <w:lastRenderedPageBreak/>
-        <w:t>can still depend on increasingly urbanized winter ranges.</w:t>
-      </w:r>
-      <w:r>
-        <w:rPr>
-          <w:rFonts w:eastAsia="Times New Roman"/>
-          <w:color w:val="000000"/>
-        </w:rPr>
-        <w:t xml:space="preserve"> </w:t>
-      </w:r>
-      <w:r>
-        <w:rPr>
-          <w:rFonts w:eastAsia="Times New Roman"/>
-          <w:color w:val="000000"/>
-        </w:rPr>
-        <w:t xml:space="preserve">More </w:t>
-      </w:r>
-      <w:r>
-        <w:rPr>
-          <w:rFonts w:eastAsia="Times New Roman"/>
-          <w:color w:val="000000"/>
-        </w:rPr>
-        <w:t>trail development is planned for our study area</w:t>
-      </w:r>
-      <w:r>
-        <w:rPr>
-          <w:rFonts w:eastAsia="Times New Roman"/>
-          <w:color w:val="000000"/>
-        </w:rPr>
-        <w:t xml:space="preserve"> illustrating that </w:t>
-      </w:r>
-      <w:r>
-        <w:rPr>
-          <w:rFonts w:eastAsia="Times New Roman"/>
-          <w:color w:val="000000"/>
-          <w:shd w:val="clear" w:color="auto" w:fill="FFFFFF"/>
-        </w:rPr>
-        <w:t>the story of development for recreation is often one of escalating disturbance, with this shifting baseline requiring continuous adaptation.</w:t>
-      </w:r>
-      <w:r>
-        <w:rPr>
-          <w:rFonts w:eastAsia="Times New Roman"/>
-          <w:color w:val="000000"/>
-          <w:shd w:val="clear" w:color="auto" w:fill="FFFFFF"/>
-        </w:rPr>
-        <w:t xml:space="preserve"> </w:t>
-      </w:r>
-      <w:r>
-        <w:rPr>
-          <w:rFonts w:eastAsia="Times New Roman"/>
-          <w:color w:val="000000"/>
-        </w:rPr>
-        <w:t>Reduced response to human presence may be a good outcome for deer allowing them to maintain normal behaviors, although this desensitization may lead to increased human-wildlife conflict (Thompson and Henderson 1998), increased disease prevalence (Farnsworth et al. 2005) and loss of migratory behavior (Robb et al. 2013).</w:t>
-      </w:r>
-      <w:r>
-        <w:rPr>
-          <w:rFonts w:eastAsia="Times New Roman"/>
-          <w:color w:val="000000"/>
-        </w:rPr>
-        <w:t xml:space="preserve"> </w:t>
-      </w:r>
-      <w:r>
-        <w:rPr>
-          <w:rFonts w:eastAsia="Times New Roman"/>
-          <w:color w:val="000000"/>
-        </w:rPr>
-        <w:t xml:space="preserve">Increasing human presence on winter ranges could contribute to a loss of migratory individuals </w:t>
-      </w:r>
-      <w:r>
-        <w:rPr>
-          <w:rFonts w:eastAsia="Times New Roman"/>
-          <w:color w:val="000000"/>
-        </w:rPr>
-        <w:t>either through</w:t>
-      </w:r>
-      <w:r>
-        <w:rPr>
-          <w:rFonts w:eastAsia="Times New Roman"/>
-          <w:color w:val="000000"/>
-        </w:rPr>
-        <w:t xml:space="preserve"> </w:t>
-      </w:r>
-      <w:r>
-        <w:rPr>
-          <w:rFonts w:eastAsia="Times New Roman"/>
-          <w:color w:val="000000"/>
-        </w:rPr>
-        <w:t>consequences of behavioral avoidance</w:t>
-      </w:r>
-      <w:r>
-        <w:rPr>
-          <w:rFonts w:eastAsia="Times New Roman"/>
-          <w:color w:val="000000"/>
-        </w:rPr>
-        <w:t xml:space="preserve"> or the desensitization of deer to human presence, </w:t>
-      </w:r>
-      <w:r>
-        <w:rPr>
-          <w:rFonts w:eastAsia="Times New Roman"/>
-          <w:color w:val="000000"/>
-        </w:rPr>
-        <w:t>both</w:t>
-      </w:r>
-      <w:r>
-        <w:rPr>
-          <w:rFonts w:eastAsia="Times New Roman"/>
-          <w:color w:val="000000"/>
-        </w:rPr>
-        <w:t xml:space="preserve"> resulting in losses of migratory deer. </w:t>
-      </w:r>
-      <w:r>
-        <w:rPr>
-          <w:rFonts w:eastAsia="Times New Roman"/>
-          <w:color w:val="000000"/>
-        </w:rPr>
-        <w:t xml:space="preserve">Mule deer migration is culturally transmitted and declines in ungulate migration have been associated with increasing human development, possibly due to constraints to movement caused by anthropogenic barriers or availability of preferred forage within human environments (Bolger et al. 2008, Robb et al. 2019). </w:t>
+        <w:t xml:space="preserve">increasing human development, possibly due to constraints to movement caused by anthropogenic barriers or availability of preferred forage within human environments (Bolger et al. 2008, Robb et al. 2019). </w:t>
       </w:r>
       <w:r>
         <w:rPr>
@@ -5666,15 +5596,7 @@
           <w:rFonts w:eastAsia="Times New Roman"/>
           <w:color w:val="000000"/>
         </w:rPr>
-        <w:t xml:space="preserve">Many wildlife management agencies have implemented seasonal closures of deer winter ranges to improve winter condition of mule deer through decreased disturbance. Part of our study area has an unlocked gate across the trail with signage requesting trail users avoid the trail from December 1st to April 15th. Seasonal closures have similarly been suggested to improve elk reproductive success </w:t>
-      </w:r>
-      <w:r>
-        <w:rPr>
-          <w:rFonts w:eastAsia="Times New Roman"/>
-          <w:color w:val="000000"/>
-        </w:rPr>
-        <w:lastRenderedPageBreak/>
-        <w:t xml:space="preserve">during calving season (Phillips and Alldredge 2000, Shively et al. 2005). </w:t>
+        <w:t xml:space="preserve">Many wildlife management agencies have implemented seasonal closures of deer winter ranges to improve winter condition of mule deer through decreased disturbance. Part of our study area has an unlocked gate across the trail with signage requesting trail users avoid the trail from December 1st to April 15th. Seasonal closures have similarly been suggested to improve elk reproductive success during calving season (Phillips and Alldredge 2000, Shively et al. 2005). </w:t>
       </w:r>
       <w:r>
         <w:rPr>
@@ -5698,7 +5620,15 @@
           <w:rFonts w:eastAsia="Times New Roman"/>
           <w:color w:val="000000"/>
         </w:rPr>
-        <w:t>Finally, the most effective form of mitigation may be education of recreationists. Taylor and Knight 2003 assessed visitor perceptions along with research into ungulate flight behavior, finding that ~50% of recreationists did not believe recreation was impacting wildlife. Recreationists believed they could approach wildlife closer than observed flight distances without causing harm and that other recreation types are responsible for major disturbance (Taylor and Knight 2003). Increasing awareness about potential negative consequences of recreation on wildlife could foster more responsible stewardship and perhaps hold the greatest potential in mitigating our impact, facilitating experiences that inspire us to conserve wildlife.   </w:t>
+        <w:t xml:space="preserve">Finally, the most effective form of mitigation may be education of recreationists. Taylor and Knight 2003 assessed visitor perceptions along with research into ungulate flight behavior, finding that ~50% of recreationists did not believe recreation was impacting wildlife. Recreationists believed they could approach wildlife closer than observed flight distances without causing harm and that other recreation types are responsible for major disturbance (Taylor and Knight 2003). Increasing awareness about potential negative consequences of recreation on wildlife could foster </w:t>
+      </w:r>
+      <w:r>
+        <w:rPr>
+          <w:rFonts w:eastAsia="Times New Roman"/>
+          <w:color w:val="000000"/>
+        </w:rPr>
+        <w:lastRenderedPageBreak/>
+        <w:t>more responsible stewardship and perhaps hold the greatest potential in mitigating our impact, facilitating experiences that inspire us to conserve wildlife.   </w:t>
       </w:r>
     </w:p>
     <w:p>
@@ -5736,15 +5666,7 @@
           <w:rFonts w:eastAsia="Times New Roman"/>
           <w:color w:val="000000"/>
         </w:rPr>
-        <w:t xml:space="preserve">Wildlife researchers have identified winter range habitat as a potentially limiting factor impacting mule deer populations. Habitat management through the mechanical thinning of pinyon-juniper forest has shown to increase forage and improve some population metrics for mule deer populations. These habitat improvements could be rendered less effective in the presence of human recreation in these managed areas. Mule deer changed habitat selection to unmanaged pinyon-juniper habitat at the cost of potential foraging opportunities in open, thinned habitat in response to </w:t>
-      </w:r>
-      <w:r>
-        <w:rPr>
-          <w:rFonts w:eastAsia="Times New Roman"/>
-          <w:color w:val="000000"/>
-        </w:rPr>
-        <w:lastRenderedPageBreak/>
-        <w:t xml:space="preserve">increasing human recreation on trail networks in managed mule deer winter range habitat. Connecting habitat selection back </w:t>
+        <w:t xml:space="preserve">Wildlife researchers have identified winter range habitat as a potentially limiting factor impacting mule deer populations. Habitat management through the mechanical thinning of pinyon-juniper forest has shown to increase forage and improve some population metrics for mule deer populations. These habitat improvements could be rendered less effective in the presence of human recreation in these managed areas. Mule deer changed habitat selection to unmanaged pinyon-juniper habitat at the cost of potential foraging opportunities in open, thinned habitat in response to increasing human recreation on trail networks in managed mule deer winter range habitat. Connecting habitat selection back </w:t>
       </w:r>
       <w:r>
         <w:rPr>
@@ -5873,7 +5795,14 @@
         <w:rPr>
           <w:rFonts w:eastAsia="Times New Roman"/>
         </w:rPr>
-        <w:t xml:space="preserve"> for project development and editing drafts.</w:t>
+        <w:t xml:space="preserve"> </w:t>
+      </w:r>
+      <w:r>
+        <w:rPr>
+          <w:rFonts w:eastAsia="Times New Roman"/>
+        </w:rPr>
+        <w:lastRenderedPageBreak/>
+        <w:t>for project development and editing drafts.</w:t>
       </w:r>
       <w:r>
         <w:rPr>
@@ -5959,7 +5888,6 @@
         <w:rPr>
           <w:color w:val="000000"/>
         </w:rPr>
-        <w:lastRenderedPageBreak/>
         <w:t xml:space="preserve">Alberti, M., J. M. Marzluff, E. Shulenberger, G. Bradley, C. Ryan, and C. Zumbrunnen. 2008. Integrating humans into ecology: Opportunities and challenges for studying urban ecosystems. </w:t>
       </w:r>
       <w:r>
@@ -6091,6 +6019,7 @@
           <w:color w:val="222222"/>
           <w:shd w:val="clear" w:color="auto" w:fill="FFFFFF"/>
         </w:rPr>
+        <w:lastRenderedPageBreak/>
         <w:t>Avgar, T., J. R. Potts, M. A. Lewis, and M. S. Boyce. 2016. Integrated step selection analysis: bridging the gap between resource selection and animal movement.</w:t>
       </w:r>
       <w:r>
@@ -6174,7 +6103,6 @@
           <w:color w:val="222222"/>
           <w:shd w:val="clear" w:color="auto" w:fill="FFFFFF"/>
         </w:rPr>
-        <w:lastRenderedPageBreak/>
         <w:t>Berger, J. 2007. Fear, human shields and the redistribution of prey and predators in protected areas. Biology Letters, 3</w:t>
       </w:r>
       <w:r>
@@ -6258,6 +6186,7 @@
           <w:color w:val="222222"/>
           <w:shd w:val="clear" w:color="auto" w:fill="FFFFFF"/>
         </w:rPr>
+        <w:lastRenderedPageBreak/>
         <w:t xml:space="preserve">Bishop, C. J., White, G. C., Freddy, D. J., Watkins, B. E., </w:t>
       </w:r>
       <w:r>
@@ -6572,15 +6501,7 @@
           <w:color w:val="1B1B1B"/>
           <w:shd w:val="clear" w:color="auto" w:fill="FFFFFF"/>
         </w:rPr>
-        <w:t xml:space="preserve">rojections to 2060. In: Cordell, H. K. ed. 2012. Outdoor Recreation Trends and Futures: A technical </w:t>
-      </w:r>
-      <w:r>
-        <w:rPr>
-          <w:color w:val="1B1B1B"/>
-          <w:shd w:val="clear" w:color="auto" w:fill="FFFFFF"/>
-        </w:rPr>
-        <w:lastRenderedPageBreak/>
-        <w:t>document supporting the Forest Service 2010 Resources Planning Act Assessment. Gen. Tech. Rep. SRS-150. Asheville, NC: U.S. Department of Agriculture Forest Service, Southern Research Station. 105-124.</w:t>
+        <w:t>rojections to 2060. In: Cordell, H. K. ed. 2012. Outdoor Recreation Trends and Futures: A technical document supporting the Forest Service 2010 Resources Planning Act Assessment. Gen. Tech. Rep. SRS-150. Asheville, NC: U.S. Department of Agriculture Forest Service, Southern Research Station. 105-124.</w:t>
       </w:r>
     </w:p>
     <w:p>
@@ -6878,6 +6799,7 @@
           <w:color w:val="222222"/>
           <w:shd w:val="clear" w:color="auto" w:fill="FFFFFF"/>
         </w:rPr>
+        <w:lastRenderedPageBreak/>
         <w:t>f</w:t>
       </w:r>
       <w:r>
@@ -7251,7 +7173,6 @@
           <w:color w:val="222222"/>
           <w:shd w:val="clear" w:color="auto" w:fill="FFFFFF"/>
         </w:rPr>
-        <w:lastRenderedPageBreak/>
         <w:t>Coe, P. K., D. A. Clark, R. M. Nielson, S. C. Gregory, J. B. Cupples, M. J. Hedrick, B. K. Johnson, and D. H. Jackson. 2018. Multiscale models of habitat use by mule deer in winter. Journal of Wildlife Management 82:1285–1299.</w:t>
       </w:r>
     </w:p>
@@ -7360,6 +7281,7 @@
         <w:rPr>
           <w:color w:val="000000"/>
         </w:rPr>
+        <w:lastRenderedPageBreak/>
         <w:t>Darimont, C. T., C. H. Fox, H. M. Bryan, and T. E. Reimchen. 2015. The unique ecology of human predators. Science 349:858–860.</w:t>
       </w:r>
     </w:p>
@@ -7407,7 +7329,7 @@
         </w:rPr>
         <w:t xml:space="preserve"> National Land Cover Database (NLCD) 2019 Products (ver. 2.0, June 2021): U.S. Geological Survey data release, </w:t>
       </w:r>
-      <w:hyperlink r:id="rId11" w:history="1">
+      <w:hyperlink r:id="rId8" w:history="1">
         <w:r>
           <w:rPr>
             <w:rStyle w:val="Hyperlink"/>
@@ -7526,7 +7448,6 @@
           <w:color w:val="222222"/>
           <w:shd w:val="clear" w:color="auto" w:fill="FFFFFF"/>
         </w:rPr>
-        <w:lastRenderedPageBreak/>
         <w:t xml:space="preserve">Dorresteijn, I., J. Schultner, D. G. Nimmo, J. Fischer, J. Hanspach, T. Kuemmerle, L. Kehoe, and E. G. Ritchie. 2015. Incorporating anthropogenic effects into trophic ecology: </w:t>
       </w:r>
       <w:r>
@@ -7652,6 +7573,7 @@
           <w:color w:val="222222"/>
           <w:shd w:val="clear" w:color="auto" w:fill="FFFFFF"/>
         </w:rPr>
+        <w:lastRenderedPageBreak/>
         <w:t>Fieberg, J., J. Signer, B. Smith, and T. Avgar. 2021. A ‘How to’ guide for interpreting parameters in habitat-selection analyses. Journal of Animal Ecology 90:1027–1043.</w:t>
       </w:r>
     </w:p>
@@ -7816,7 +7738,6 @@
           <w:color w:val="222222"/>
           <w:shd w:val="clear" w:color="auto" w:fill="FFFFFF"/>
         </w:rPr>
-        <w:lastRenderedPageBreak/>
         <w:t xml:space="preserve">Frid, Alejandro, and Dill, L. 2002. Human-caused </w:t>
       </w:r>
       <w:r>
@@ -7985,6 +7906,7 @@
           <w:color w:val="222222"/>
           <w:shd w:val="clear" w:color="auto" w:fill="FFFFFF"/>
         </w:rPr>
+        <w:lastRenderedPageBreak/>
         <w:t xml:space="preserve">Gill, J. A., K. Norris, and W. J. Sutherland. </w:t>
       </w:r>
       <w:r>
@@ -8116,6 +8038,7 @@
         <w:ind w:left="835" w:right="-540" w:hanging="835"/>
         <w:rPr>
           <w:rFonts w:eastAsia="Times New Roman"/>
+          <w:color w:val="000000"/>
         </w:rPr>
       </w:pPr>
       <w:r>
@@ -8152,6 +8075,45 @@
           <w:color w:val="000000"/>
         </w:rPr>
         <w:t xml:space="preserve"> 1860–1870. </w:t>
+      </w:r>
+    </w:p>
+    <w:p>
+      <w:pPr>
+        <w:spacing w:after="200" w:line="480" w:lineRule="auto"/>
+        <w:ind w:left="835" w:right="-540" w:hanging="835"/>
+        <w:rPr>
+          <w:rFonts w:eastAsia="Times New Roman"/>
+        </w:rPr>
+      </w:pPr>
+      <w:r>
+        <w:rPr>
+          <w:rFonts w:eastAsia="Times New Roman"/>
+        </w:rPr>
+        <w:t>Hellesto, R. A., Shipley, L. A., &amp; Long, R. A. 2025. Seasonal resource selection and migration of mule deer in an agricultural landscape. Journal of Wildlife Management</w:t>
+      </w:r>
+      <w:r>
+        <w:rPr>
+          <w:rFonts w:eastAsia="Times New Roman"/>
+        </w:rPr>
+        <w:t xml:space="preserve"> </w:t>
+      </w:r>
+      <w:r>
+        <w:rPr>
+          <w:rFonts w:eastAsia="Times New Roman"/>
+        </w:rPr>
+        <w:t>89</w:t>
+      </w:r>
+      <w:r>
+        <w:rPr>
+          <w:rFonts w:eastAsia="Times New Roman"/>
+        </w:rPr>
+        <w:t>:e70014</w:t>
+      </w:r>
+      <w:r>
+        <w:rPr>
+          <w:rFonts w:eastAsia="Times New Roman"/>
+        </w:rPr>
+        <w:t>. https://doi.org/10.1002/jwmg.70014</w:t>
       </w:r>
     </w:p>
     <w:p>
@@ -8168,7 +8130,6 @@
           <w:color w:val="222222"/>
           <w:shd w:val="clear" w:color="auto" w:fill="FFFFFF"/>
         </w:rPr>
-        <w:lastRenderedPageBreak/>
         <w:t xml:space="preserve">Hurley, M. A., J. W. Unsworth, P. Zager, M. Hebblewhite, E. O. Garton, D. M. Montgomery, J. R. Skalski, and C. L. Maycock. 2011. Demographic response of mule deer to experimental reduction of coyotes and mountain lions in southeastern </w:t>
       </w:r>
       <w:r>
@@ -8235,6 +8196,7 @@
           <w:color w:val="1C1D1E"/>
           <w:shd w:val="clear" w:color="auto" w:fill="FFFFFF"/>
         </w:rPr>
+        <w:lastRenderedPageBreak/>
         <w:t xml:space="preserve">Kays, R., </w:t>
       </w:r>
       <w:r>
@@ -8582,7 +8544,6 @@
           <w:color w:val="222222"/>
           <w:shd w:val="clear" w:color="auto" w:fill="FFFFFF"/>
         </w:rPr>
-        <w:lastRenderedPageBreak/>
         <w:t>Larson, C. L., S. E. Reed, A. M. Merenlender, and K. R. Crooks. 2016. Effects of recreation on animals revealed as widespread through a global systematic review. PL</w:t>
       </w:r>
       <w:r>
@@ -8657,6 +8618,7 @@
           <w:color w:val="222222"/>
           <w:shd w:val="clear" w:color="auto" w:fill="FFFFFF"/>
         </w:rPr>
+        <w:lastRenderedPageBreak/>
         <w:t>Laundre, J</w:t>
       </w:r>
       <w:r>
@@ -8928,7 +8890,6 @@
           <w:color w:val="222222"/>
           <w:shd w:val="clear" w:color="auto" w:fill="FFFFFF"/>
         </w:rPr>
-        <w:lastRenderedPageBreak/>
         <w:t>Leu, M., S. E. Hanser, and S. T. Knick. 2008. The human footprint in the west: A large-scale analysis of anthropogenic impacts. Ecological Applications 18:1119–1139.</w:t>
       </w:r>
     </w:p>
@@ -9061,6 +9022,7 @@
           <w:color w:val="222222"/>
           <w:shd w:val="clear" w:color="auto" w:fill="FFFFFF"/>
         </w:rPr>
+        <w:lastRenderedPageBreak/>
         <w:t>Loonam, K. E., P. M. Lukacs, D. E. Ausband, M. S. Mitchell, and H. S. Robinson. 2021</w:t>
       </w:r>
       <w:r>
@@ -9172,7 +9134,6 @@
           <w:color w:val="222222"/>
           <w:shd w:val="clear" w:color="auto" w:fill="FFFFFF"/>
         </w:rPr>
-        <w:lastRenderedPageBreak/>
         <w:t>McMurry, S., A. K. Moeller, J. Goerz, and H. S. Robinson. 2023. Using space to event modeling to estimate density of multiple species in northeastern Washington. Wildlife Society Bulletin 47:</w:t>
       </w:r>
       <w:r>
@@ -9399,6 +9360,7 @@
           <w:color w:val="222222"/>
           <w:shd w:val="clear" w:color="auto" w:fill="FFFFFF"/>
         </w:rPr>
+        <w:lastRenderedPageBreak/>
         <w:t xml:space="preserve">Middleton, A. D., </w:t>
       </w:r>
       <w:r>
@@ -9666,7 +9628,6 @@
           <w:color w:val="222222"/>
           <w:shd w:val="clear" w:color="auto" w:fill="FFFFFF"/>
         </w:rPr>
-        <w:lastRenderedPageBreak/>
         <w:t>Moeller A.K., P.M. Lukacs, J.S. Horne. 2018. Three novel methods to estimate abundance of unmarked animals using remote cameras. Ecosphere 9:e02331.</w:t>
       </w:r>
     </w:p>
@@ -9703,6 +9664,7 @@
           <w:color w:val="222222"/>
           <w:shd w:val="clear" w:color="auto" w:fill="FFFFFF"/>
         </w:rPr>
+        <w:lastRenderedPageBreak/>
         <w:t>Moeller, A. K., S. J. Waller, N. J. DeCesare, M. C. Chitwood, and P. M. Lukacs. 2023. Best practices to account for capture probability and viewable area in camera-based abundance estimation. Remote Sensing in Ecology and Conservation 9:152–164.</w:t>
       </w:r>
     </w:p>
@@ -9798,7 +9760,6 @@
           <w:color w:val="222222"/>
           <w:shd w:val="clear" w:color="auto" w:fill="FFFFFF"/>
         </w:rPr>
-        <w:lastRenderedPageBreak/>
         <w:t>Moraga, A. D., A. E. Martin, and L. Fahrig. 2019. The scale of effect of landscape context varies with the species’ response variable measured. Landscape Ecology 34:703–715.</w:t>
       </w:r>
     </w:p>
@@ -9940,6 +9901,7 @@
         <w:ind w:left="835" w:hanging="835"/>
       </w:pPr>
       <w:r>
+        <w:lastRenderedPageBreak/>
         <w:t>Muhly, T. B., C. Semeniuk, A. Massolo, L. Hickman, and M. Musiani. 2011. Human activity helps prey win the predator-prey space race. PLOS ONE 6:</w:t>
       </w:r>
       <w:r>
@@ -10043,7 +10005,6 @@
           <w:color w:val="222222"/>
           <w:shd w:val="clear" w:color="auto" w:fill="FFFFFF"/>
         </w:rPr>
-        <w:lastRenderedPageBreak/>
         <w:t>Nickel, B. A., J. P. Suraci, A. C. Nisi, and C. C. Wilmers. 2021. Energetics and fear of humans constrain the spatial ecology of pumas. PNAS 118:</w:t>
       </w:r>
       <w:r>
@@ -10128,6 +10089,7 @@
           <w:color w:val="222222"/>
           <w:shd w:val="clear" w:color="auto" w:fill="FFFFFF"/>
         </w:rPr>
+        <w:lastRenderedPageBreak/>
         <w:t xml:space="preserve">Northrup, J. M., C. R. Anderson, B. D. Gerber, and G. Wittemyer. 2021. Behavioral and </w:t>
       </w:r>
       <w:r>
@@ -10328,7 +10290,7 @@
         </w:rPr>
         <w:t>(1), 439–446. </w:t>
       </w:r>
-      <w:hyperlink r:id="rId12" w:history="1">
+      <w:hyperlink r:id="rId9" w:history="1">
         <w:r>
           <w:rPr>
             <w:rStyle w:val="Hyperlink"/>
@@ -10343,7 +10305,7 @@
         </w:rPr>
         <w:t>, </w:t>
       </w:r>
-      <w:hyperlink r:id="rId13" w:history="1">
+      <w:hyperlink r:id="rId10" w:history="1">
         <w:r>
           <w:rPr>
             <w:rStyle w:val="Hyperlink"/>
@@ -10609,7 +10571,6 @@
           <w:color w:val="222222"/>
           <w:shd w:val="clear" w:color="auto" w:fill="FFFFFF"/>
         </w:rPr>
-        <w:lastRenderedPageBreak/>
         <w:t>Price, M. V., E. H. Strombom, and D. T. Blumstein. 2014. Human activity affects the perception of risk by mule deer. Current Zoology 60:693–699.</w:t>
       </w:r>
     </w:p>
@@ -10637,6 +10598,7 @@
           <w:color w:val="222222"/>
           <w:shd w:val="clear" w:color="auto" w:fill="FFFFFF"/>
         </w:rPr>
+        <w:lastRenderedPageBreak/>
         <w:t xml:space="preserve">Robb, B., Q. Huang, J. O. Sexton, D. Stoner, and P. Leimgruber. 2019. Environmental </w:t>
       </w:r>
       <w:r>
@@ -10898,7 +10860,6 @@
           <w:rFonts w:eastAsia="Times New Roman"/>
           <w:color w:val="212121"/>
         </w:rPr>
-        <w:lastRenderedPageBreak/>
         <w:t xml:space="preserve">Sawyer, H., R. M. Nielson, F. Lindzey, and L. L. McDonald. 2006. Winter </w:t>
       </w:r>
       <w:r>
@@ -11055,6 +11016,7 @@
           <w:rFonts w:eastAsia="Times New Roman"/>
           <w:color w:val="000000"/>
         </w:rPr>
+        <w:lastRenderedPageBreak/>
         <w:t>Sawyer, H., N. M. Korfanta, R. M. Nielson, K. L. Monteith, and D. Strickland. 2017. Mule deer and energy development—</w:t>
       </w:r>
       <w:r>
@@ -11527,7 +11489,6 @@
           <w:color w:val="212121"/>
           <w:shd w:val="clear" w:color="auto" w:fill="FFFFFF"/>
         </w:rPr>
-        <w:lastRenderedPageBreak/>
         <w:t>Signer J, Fieberg J, Avgar T. 2019. Animal movement tools (amt): R package for managing tracking data and conducting habitat selection analyses. Ecology and Evolution 9: 880–890.</w:t>
       </w:r>
     </w:p>
@@ -11544,6 +11505,7 @@
           <w:rFonts w:eastAsia="Times New Roman"/>
           <w:color w:val="000000"/>
         </w:rPr>
+        <w:lastRenderedPageBreak/>
         <w:t xml:space="preserve">Smith, B. J., </w:t>
       </w:r>
       <w:r>
@@ -11925,7 +11887,6 @@
         <w:ind w:left="835" w:hanging="835"/>
       </w:pPr>
       <w:r>
-        <w:lastRenderedPageBreak/>
         <w:t>Stewart, K. M., R. T. Bowyer, B. L. Dick, B. K. Johnson, and J. G. Kie. 2005. Density-dependent effects on physical condition and reproduction in North American elk: An experimental test. Oecologia 143:85–93.</w:t>
       </w:r>
     </w:p>
@@ -11939,6 +11900,7 @@
         <w:rPr>
           <w:color w:val="212121"/>
         </w:rPr>
+        <w:lastRenderedPageBreak/>
         <w:t>Suraci, J. P., M. Clinchy, L. Y. Zanette, and C. C. Wilmers. 2019. Fear of humans as apex predators has landscape-scale impacts from mountain lions to mice. Ecology Letters 22:1578–1586.</w:t>
       </w:r>
     </w:p>
@@ -12209,26 +12171,26 @@
         <w:rPr>
           <w:color w:val="212121"/>
         </w:rPr>
-        <w:t xml:space="preserve">aese, W. F. Fagan, J. M. Fryxell, B. Van Moorter, S. C. Alberts, A. H. Ali, A. M. Allen, N. Attias, T. Avgar, H. Bartlam-brooks, B. Bayarbaatar, J. L. Belant, A. Bertassoni, D. Beyer, L. Bidner, F. M. Van Beest, S. Blake, N. Blaum, C. </w:t>
+        <w:t>aese, W. F. Fagan, J. M. Fryxell, B. Van Moorter, S. C. Alberts, A. H. Ali, A. M. Allen, N. Attias, T. Avgar, H. Bartlam-brooks, B. Bayarbaatar, J. L. Belant, A. Bertassoni, D. Beyer, L. Bidner, F. M. Van Beest, S. Blake, N. Blaum, C. Bracis, D. Brown, P. J. N. De Bruyn, F. Cagnacci, D. Diefenbach, I. Douglas-</w:t>
+      </w:r>
+      <w:r>
+        <w:rPr>
+          <w:color w:val="212121"/>
+        </w:rPr>
+        <w:t>H</w:t>
+      </w:r>
+      <w:r>
+        <w:rPr>
+          <w:color w:val="212121"/>
+        </w:rPr>
+        <w:t xml:space="preserve">amilton, J. Fennessy, C. Fichtel, W. Fiedler, C. Fischer, I. Fischhoff, C. H. Fleming, A. T. Ford, S. A. Fritz, B. Gehr, J. R. Goheen, E. Gurarie, M. Hebblewhite, M. Heurich, A. J. M. Hewison, C. Hof, E. Hurme, L. A. Isbell, R. Janssen, F. Jeltsch, </w:t>
       </w:r>
       <w:r>
         <w:rPr>
           <w:color w:val="212121"/>
         </w:rPr>
         <w:lastRenderedPageBreak/>
-        <w:t>Bracis, D. Brown, P. J. N. De Bruyn, F. Cagnacci, D. Diefenbach, I. Douglas-</w:t>
-      </w:r>
-      <w:r>
-        <w:rPr>
-          <w:color w:val="212121"/>
-        </w:rPr>
-        <w:t>H</w:t>
-      </w:r>
-      <w:r>
-        <w:rPr>
-          <w:color w:val="212121"/>
-        </w:rPr>
-        <w:t>amilton, J. Fennessy, C. Fichtel, W. Fiedler, C. Fischer, I. Fischhoff, C. H. Fleming, A. T. Ford, S. A. Fritz, B. Gehr, J. R. Goheen, E. Gurarie, M. Hebblewhite, M. Heurich, A. J. M. Hewison, C. Hof, E. Hurme, L. A. Isbell, R. Janssen, F. Jeltsch, P. Kaczensky, A. Kane, P. M. Kappeler, M. Kauffman, R. Kays, D. Kimuyu, F. Koch, B. Kranstauber, S. Lapoint, J. Mattisson, E. P. Medici, U. Mellone, E. Merrill, T. A. Morrison, S. L. Díaz-</w:t>
+        <w:t>P. Kaczensky, A. Kane, P. M. Kappeler, M. Kauffman, R. Kays, D. Kimuyu, F. Koch, B. Kranstauber, S. Lapoint, J. Mattisson, E. P. Medici, U. Mellone, E. Merrill, T. A. Morrison, S. L. Díaz-</w:t>
       </w:r>
       <w:r>
         <w:rPr>
@@ -12358,7 +12320,6 @@
           <w:rFonts w:eastAsia="Times New Roman"/>
           <w:color w:val="212121"/>
         </w:rPr>
-        <w:lastRenderedPageBreak/>
         <w:t xml:space="preserve">van de Kerk, M., </w:t>
       </w:r>
       <w:r>
@@ -12473,6 +12434,7 @@
           <w:rFonts w:eastAsia="Times New Roman"/>
           <w:color w:val="212121"/>
         </w:rPr>
+        <w:lastRenderedPageBreak/>
         <w:t xml:space="preserve">White, G. C., and R. M. Bartmann. 1998. Effect of </w:t>
       </w:r>
       <w:r>
@@ -12973,8 +12935,8 @@
       </w:pPr>
     </w:p>
     <w:sectPr>
-      <w:headerReference w:type="default" r:id="rId14"/>
-      <w:footerReference w:type="default" r:id="rId15"/>
+      <w:headerReference w:type="default" r:id="rId11"/>
+      <w:footerReference w:type="default" r:id="rId12"/>
       <w:pgSz w:w="11906" w:h="16838" w:code="9"/>
       <w:pgMar w:top="1440" w:right="1440" w:bottom="1440" w:left="1440" w:header="851" w:footer="992" w:gutter="0"/>
       <w:lnNumType w:countBy="1" w:restart="continuous"/>
@@ -13106,7 +13068,7 @@
           <w:rPr>
             <w:noProof/>
           </w:rPr>
-          <w:t xml:space="preserve"> | Wildey and Bickford</w:t>
+          <w:t xml:space="preserve"> </w:t>
         </w:r>
       </w:p>
     </w:sdtContent>
@@ -14924,7 +14886,6 @@
   <w:style w:type="character" w:default="1" w:styleId="DefaultParagraphFont">
     <w:name w:val="Default Paragraph Font"/>
     <w:uiPriority w:val="1"/>
-    <w:semiHidden/>
     <w:unhideWhenUsed/>
   </w:style>
   <w:style w:type="table" w:default="1" w:styleId="TableNormal">

</xml_diff>